<commit_message>
jorge ponga su nombre y codigo
</commit_message>
<xml_diff>
--- a/proyecto 1ra entrega.docx
+++ b/proyecto 1ra entrega.docx
@@ -196,59 +196,8 @@
     <w:p>
       <w:pPr>
         <w:pStyle w:val="Prrafodelista"/>
-        <w:jc w:val="both"/>
-        <w:rPr>
-          <w:rFonts w:ascii="Times New Roman" w:hAnsi="Times New Roman" w:cs="Times New Roman"/>
-          <w:sz w:val="24"/>
-        </w:rPr>
-      </w:pPr>
-      <w:r>
-        <w:rPr>
-          <w:rFonts w:ascii="Times New Roman" w:hAnsi="Times New Roman" w:cs="Times New Roman"/>
-          <w:sz w:val="24"/>
-        </w:rPr>
-        <w:t>1.1 Nombre:</w:t>
-      </w:r>
-    </w:p>
-    <w:p>
-      <w:pPr>
-        <w:pStyle w:val="Prrafodelista"/>
-        <w:jc w:val="both"/>
-        <w:rPr>
-          <w:rFonts w:ascii="Times New Roman" w:hAnsi="Times New Roman" w:cs="Times New Roman"/>
-          <w:sz w:val="24"/>
-        </w:rPr>
-      </w:pPr>
-      <w:r>
-        <w:rPr>
-          <w:rFonts w:ascii="Times New Roman" w:hAnsi="Times New Roman" w:cs="Times New Roman"/>
-          <w:sz w:val="24"/>
-        </w:rPr>
-        <w:t>1.2 Misión:</w:t>
-      </w:r>
-    </w:p>
-    <w:p>
-      <w:pPr>
-        <w:pStyle w:val="Prrafodelista"/>
-        <w:jc w:val="both"/>
-        <w:rPr>
-          <w:rFonts w:ascii="Times New Roman" w:hAnsi="Times New Roman" w:cs="Times New Roman"/>
-          <w:sz w:val="24"/>
-        </w:rPr>
-      </w:pPr>
-      <w:r>
-        <w:rPr>
-          <w:rFonts w:ascii="Times New Roman" w:hAnsi="Times New Roman" w:cs="Times New Roman"/>
-          <w:sz w:val="24"/>
-        </w:rPr>
-        <w:t>1.3 Visión:</w:t>
-      </w:r>
-    </w:p>
-    <w:p>
-      <w:pPr>
-        <w:pStyle w:val="Prrafodelista"/>
-        <w:numPr>
-          <w:ilvl w:val="0"/>
+        <w:numPr>
+          <w:ilvl w:val="1"/>
           <w:numId w:val="2"/>
         </w:numPr>
         <w:jc w:val="both"/>
@@ -262,6 +211,123 @@
           <w:rFonts w:ascii="Times New Roman" w:hAnsi="Times New Roman" w:cs="Times New Roman"/>
           <w:sz w:val="24"/>
         </w:rPr>
+        <w:t>Nombre:</w:t>
+      </w:r>
+    </w:p>
+    <w:p>
+      <w:pPr>
+        <w:pStyle w:val="Prrafodelista"/>
+        <w:ind w:left="1080"/>
+        <w:jc w:val="both"/>
+        <w:rPr>
+          <w:rFonts w:ascii="Times New Roman" w:hAnsi="Times New Roman" w:cs="Times New Roman"/>
+          <w:sz w:val="24"/>
+        </w:rPr>
+      </w:pPr>
+      <w:r>
+        <w:rPr>
+          <w:rFonts w:ascii="Times New Roman" w:hAnsi="Times New Roman" w:cs="Times New Roman"/>
+          <w:sz w:val="24"/>
+        </w:rPr>
+        <w:t>SOFTPROJECT Diseño y Desarrollo de Software</w:t>
+      </w:r>
+    </w:p>
+    <w:p>
+      <w:pPr>
+        <w:pStyle w:val="Prrafodelista"/>
+        <w:numPr>
+          <w:ilvl w:val="1"/>
+          <w:numId w:val="2"/>
+        </w:numPr>
+        <w:jc w:val="both"/>
+        <w:rPr>
+          <w:rFonts w:ascii="Times New Roman" w:hAnsi="Times New Roman" w:cs="Times New Roman"/>
+          <w:sz w:val="24"/>
+        </w:rPr>
+      </w:pPr>
+      <w:r>
+        <w:rPr>
+          <w:rFonts w:ascii="Times New Roman" w:hAnsi="Times New Roman" w:cs="Times New Roman"/>
+          <w:sz w:val="24"/>
+        </w:rPr>
+        <w:t>Misión:</w:t>
+      </w:r>
+    </w:p>
+    <w:p>
+      <w:pPr>
+        <w:pStyle w:val="Prrafodelista"/>
+        <w:ind w:left="1080"/>
+        <w:jc w:val="both"/>
+        <w:rPr>
+          <w:rFonts w:ascii="Times New Roman" w:hAnsi="Times New Roman" w:cs="Times New Roman"/>
+          <w:sz w:val="24"/>
+        </w:rPr>
+      </w:pPr>
+      <w:r>
+        <w:rPr>
+          <w:rFonts w:ascii="Times New Roman" w:hAnsi="Times New Roman" w:cs="Times New Roman"/>
+          <w:sz w:val="24"/>
+        </w:rPr>
+        <w:t>Somos una empresa dedicada al  diseño y desarrollo de software donde buscamos atender adecuadamente cada uno de los problemas que nos entregan nuestros clientes, hallando la solución mediante el uso de las mejores herramientas tecnológicas del mercado. Ubicados en el corazón de Bogotá, disponibles para todo aquel que busque soluciones óptimas.</w:t>
+      </w:r>
+    </w:p>
+    <w:p>
+      <w:pPr>
+        <w:pStyle w:val="Prrafodelista"/>
+        <w:numPr>
+          <w:ilvl w:val="1"/>
+          <w:numId w:val="2"/>
+        </w:numPr>
+        <w:jc w:val="both"/>
+        <w:rPr>
+          <w:rFonts w:ascii="Times New Roman" w:hAnsi="Times New Roman" w:cs="Times New Roman"/>
+          <w:sz w:val="24"/>
+        </w:rPr>
+      </w:pPr>
+      <w:r>
+        <w:rPr>
+          <w:rFonts w:ascii="Times New Roman" w:hAnsi="Times New Roman" w:cs="Times New Roman"/>
+          <w:sz w:val="24"/>
+        </w:rPr>
+        <w:t>Visión:</w:t>
+      </w:r>
+    </w:p>
+    <w:p>
+      <w:pPr>
+        <w:pStyle w:val="Prrafodelista"/>
+        <w:ind w:left="1080"/>
+        <w:jc w:val="both"/>
+        <w:rPr>
+          <w:rFonts w:ascii="Times New Roman" w:hAnsi="Times New Roman" w:cs="Times New Roman"/>
+          <w:sz w:val="24"/>
+        </w:rPr>
+      </w:pPr>
+      <w:r>
+        <w:rPr>
+          <w:rFonts w:ascii="Times New Roman" w:hAnsi="Times New Roman" w:cs="Times New Roman"/>
+          <w:sz w:val="24"/>
+        </w:rPr>
+        <w:t>Queremos llegar a ser la empresa líder del mercado de software a nivel internacional en los próximos años, sobrepasando a empresas de la misma naturaleza con nuestro personal altamente calificado y con el uso de las últimas tecnologías.</w:t>
+      </w:r>
+    </w:p>
+    <w:p>
+      <w:pPr>
+        <w:pStyle w:val="Prrafodelista"/>
+        <w:numPr>
+          <w:ilvl w:val="0"/>
+          <w:numId w:val="2"/>
+        </w:numPr>
+        <w:jc w:val="both"/>
+        <w:rPr>
+          <w:rFonts w:ascii="Times New Roman" w:hAnsi="Times New Roman" w:cs="Times New Roman"/>
+          <w:sz w:val="24"/>
+        </w:rPr>
+      </w:pPr>
+      <w:r>
+        <w:rPr>
+          <w:rFonts w:ascii="Times New Roman" w:hAnsi="Times New Roman" w:cs="Times New Roman"/>
+          <w:sz w:val="24"/>
+        </w:rPr>
         <w:t>Objetivos:</w:t>
       </w:r>
     </w:p>
@@ -270,6 +336,99 @@
         <w:pStyle w:val="Prrafodelista"/>
         <w:numPr>
           <w:ilvl w:val="0"/>
+          <w:numId w:val="5"/>
+        </w:numPr>
+        <w:jc w:val="both"/>
+        <w:rPr>
+          <w:rFonts w:ascii="Times New Roman" w:hAnsi="Times New Roman" w:cs="Times New Roman"/>
+          <w:sz w:val="24"/>
+        </w:rPr>
+      </w:pPr>
+      <w:proofErr w:type="spellStart"/>
+      <w:r>
+        <w:rPr>
+          <w:rFonts w:ascii="Times New Roman" w:hAnsi="Times New Roman" w:cs="Times New Roman"/>
+          <w:sz w:val="24"/>
+        </w:rPr>
+        <w:t>SoftProject</w:t>
+      </w:r>
+      <w:proofErr w:type="spellEnd"/>
+      <w:r>
+        <w:rPr>
+          <w:rFonts w:ascii="Times New Roman" w:hAnsi="Times New Roman" w:cs="Times New Roman"/>
+          <w:sz w:val="24"/>
+        </w:rPr>
+        <w:t xml:space="preserve">  busca expandir su alcance en el mercado nacional en los próximos 5 años </w:t>
+      </w:r>
+    </w:p>
+    <w:p>
+      <w:pPr>
+        <w:pStyle w:val="Prrafodelista"/>
+        <w:numPr>
+          <w:ilvl w:val="0"/>
+          <w:numId w:val="5"/>
+        </w:numPr>
+        <w:jc w:val="both"/>
+        <w:rPr>
+          <w:rFonts w:ascii="Times New Roman" w:hAnsi="Times New Roman" w:cs="Times New Roman"/>
+          <w:sz w:val="24"/>
+        </w:rPr>
+      </w:pPr>
+      <w:r>
+        <w:rPr>
+          <w:rFonts w:ascii="Times New Roman" w:hAnsi="Times New Roman" w:cs="Times New Roman"/>
+          <w:sz w:val="24"/>
+        </w:rPr>
+        <w:t>Superar a la competencia en visibilidad y ventas dentro del mercado tecnológico</w:t>
+      </w:r>
+    </w:p>
+    <w:p>
+      <w:pPr>
+        <w:pStyle w:val="Prrafodelista"/>
+        <w:numPr>
+          <w:ilvl w:val="0"/>
+          <w:numId w:val="5"/>
+        </w:numPr>
+        <w:jc w:val="both"/>
+        <w:rPr>
+          <w:rFonts w:ascii="Times New Roman" w:hAnsi="Times New Roman" w:cs="Times New Roman"/>
+          <w:sz w:val="24"/>
+        </w:rPr>
+      </w:pPr>
+      <w:r>
+        <w:rPr>
+          <w:rFonts w:ascii="Times New Roman" w:hAnsi="Times New Roman" w:cs="Times New Roman"/>
+          <w:sz w:val="24"/>
+        </w:rPr>
+        <w:t xml:space="preserve">Incrementar el margen anual de ingresos de manera responsable y proactiva  </w:t>
+      </w:r>
+    </w:p>
+    <w:p>
+      <w:pPr>
+        <w:pStyle w:val="Prrafodelista"/>
+        <w:numPr>
+          <w:ilvl w:val="0"/>
+          <w:numId w:val="5"/>
+        </w:numPr>
+        <w:jc w:val="both"/>
+        <w:rPr>
+          <w:rFonts w:ascii="Times New Roman" w:hAnsi="Times New Roman" w:cs="Times New Roman"/>
+          <w:sz w:val="24"/>
+        </w:rPr>
+      </w:pPr>
+      <w:r>
+        <w:rPr>
+          <w:rFonts w:ascii="Times New Roman" w:hAnsi="Times New Roman" w:cs="Times New Roman"/>
+          <w:sz w:val="24"/>
+        </w:rPr>
+        <w:t>Rentabilizar el modelo de producción de software hasta convertirlo en un modelo autónomo</w:t>
+      </w:r>
+    </w:p>
+    <w:p>
+      <w:pPr>
+        <w:pStyle w:val="Prrafodelista"/>
+        <w:numPr>
+          <w:ilvl w:val="0"/>
           <w:numId w:val="2"/>
         </w:numPr>
         <w:jc w:val="both"/>
@@ -291,6 +450,78 @@
         <w:pStyle w:val="Prrafodelista"/>
         <w:numPr>
           <w:ilvl w:val="0"/>
+          <w:numId w:val="6"/>
+        </w:numPr>
+        <w:jc w:val="both"/>
+        <w:rPr>
+          <w:rFonts w:ascii="Times New Roman" w:hAnsi="Times New Roman" w:cs="Times New Roman"/>
+          <w:sz w:val="24"/>
+        </w:rPr>
+      </w:pPr>
+      <w:r>
+        <w:rPr>
+          <w:rFonts w:ascii="Times New Roman" w:hAnsi="Times New Roman" w:cs="Times New Roman"/>
+          <w:sz w:val="24"/>
+        </w:rPr>
+        <w:t>Diseñar una estructura empresarial novedosa que nos permita la expansión de la empresa</w:t>
+      </w:r>
+    </w:p>
+    <w:p>
+      <w:pPr>
+        <w:pStyle w:val="Prrafodelista"/>
+        <w:numPr>
+          <w:ilvl w:val="0"/>
+          <w:numId w:val="6"/>
+        </w:numPr>
+        <w:jc w:val="both"/>
+        <w:rPr>
+          <w:rFonts w:ascii="Times New Roman" w:hAnsi="Times New Roman" w:cs="Times New Roman"/>
+          <w:sz w:val="24"/>
+        </w:rPr>
+      </w:pPr>
+      <w:r>
+        <w:rPr>
+          <w:rFonts w:ascii="Times New Roman" w:hAnsi="Times New Roman" w:cs="Times New Roman"/>
+          <w:sz w:val="24"/>
+        </w:rPr>
+        <w:t>F</w:t>
+      </w:r>
+      <w:r>
+        <w:rPr>
+          <w:rFonts w:ascii="Times New Roman" w:hAnsi="Times New Roman" w:cs="Times New Roman"/>
+          <w:sz w:val="24"/>
+        </w:rPr>
+        <w:t>omentar entre los empleados la cultura del crecimiento el ahorro y la educación de manera sostenida.</w:t>
+      </w:r>
+    </w:p>
+    <w:p>
+      <w:pPr>
+        <w:pStyle w:val="Prrafodelista"/>
+        <w:numPr>
+          <w:ilvl w:val="0"/>
+          <w:numId w:val="6"/>
+        </w:numPr>
+        <w:jc w:val="both"/>
+        <w:rPr>
+          <w:rFonts w:ascii="Times New Roman" w:hAnsi="Times New Roman" w:cs="Times New Roman"/>
+          <w:sz w:val="24"/>
+        </w:rPr>
+      </w:pPr>
+      <w:r>
+        <w:rPr>
+          <w:rFonts w:ascii="Times New Roman" w:hAnsi="Times New Roman" w:cs="Times New Roman"/>
+          <w:sz w:val="24"/>
+        </w:rPr>
+        <w:t xml:space="preserve">Incrementar nuestro personal fijo contratado y ampliar las coordinaciones existentes a nivel nacional  </w:t>
+      </w:r>
+      <w:bookmarkStart w:id="0" w:name="_GoBack"/>
+      <w:bookmarkEnd w:id="0"/>
+    </w:p>
+    <w:p>
+      <w:pPr>
+        <w:pStyle w:val="Prrafodelista"/>
+        <w:numPr>
+          <w:ilvl w:val="0"/>
           <w:numId w:val="2"/>
         </w:numPr>
         <w:jc w:val="both"/>
@@ -367,6 +598,7 @@
           <w:rFonts w:ascii="Times New Roman" w:hAnsi="Times New Roman" w:cs="Times New Roman"/>
           <w:sz w:val="24"/>
         </w:rPr>
+        <w:lastRenderedPageBreak/>
         <w:t>Estructura Funcional:</w:t>
       </w:r>
     </w:p>
@@ -466,8 +698,6 @@
         </w:rPr>
         <w:t>DIDIER SPORT es una empresa proyectada en el sector de las confecciones con una gran trayectoria, contamos con personal calificado y excelentes equipos que nos permiten garantizar la calidad y la oportuna atención de todas las necesidades comerciales de nuestros clientes.</w:t>
       </w:r>
-      <w:bookmarkStart w:id="0" w:name="_GoBack"/>
-      <w:bookmarkEnd w:id="0"/>
     </w:p>
     <w:p>
       <w:pPr>
@@ -763,7 +993,6 @@
           <w:rFonts w:ascii="Times New Roman" w:hAnsi="Times New Roman" w:cs="Times New Roman"/>
           <w:sz w:val="24"/>
         </w:rPr>
-        <w:lastRenderedPageBreak/>
         <w:t>Análisis Requerimientos de Información:</w:t>
       </w:r>
     </w:p>
@@ -1216,105 +1445,369 @@
     </w:lvl>
   </w:abstractNum>
   <w:abstractNum w:abstractNumId="3">
+    <w:nsid w:val="4A850BC9"/>
+    <w:multiLevelType w:val="hybridMultilevel"/>
+    <w:tmpl w:val="7A06BCF0"/>
+    <w:lvl w:ilvl="0" w:tplc="240A0005">
+      <w:start w:val="1"/>
+      <w:numFmt w:val="bullet"/>
+      <w:lvlText w:val=""/>
+      <w:lvlJc w:val="left"/>
+      <w:pPr>
+        <w:ind w:left="1440" w:hanging="360"/>
+      </w:pPr>
+      <w:rPr>
+        <w:rFonts w:ascii="Wingdings" w:hAnsi="Wingdings" w:hint="default"/>
+      </w:rPr>
+    </w:lvl>
+    <w:lvl w:ilvl="1" w:tplc="240A0003" w:tentative="1">
+      <w:start w:val="1"/>
+      <w:numFmt w:val="bullet"/>
+      <w:lvlText w:val="o"/>
+      <w:lvlJc w:val="left"/>
+      <w:pPr>
+        <w:ind w:left="2160" w:hanging="360"/>
+      </w:pPr>
+      <w:rPr>
+        <w:rFonts w:ascii="Courier New" w:hAnsi="Courier New" w:cs="Courier New" w:hint="default"/>
+      </w:rPr>
+    </w:lvl>
+    <w:lvl w:ilvl="2" w:tplc="240A0005" w:tentative="1">
+      <w:start w:val="1"/>
+      <w:numFmt w:val="bullet"/>
+      <w:lvlText w:val=""/>
+      <w:lvlJc w:val="left"/>
+      <w:pPr>
+        <w:ind w:left="2880" w:hanging="360"/>
+      </w:pPr>
+      <w:rPr>
+        <w:rFonts w:ascii="Wingdings" w:hAnsi="Wingdings" w:hint="default"/>
+      </w:rPr>
+    </w:lvl>
+    <w:lvl w:ilvl="3" w:tplc="240A0001" w:tentative="1">
+      <w:start w:val="1"/>
+      <w:numFmt w:val="bullet"/>
+      <w:lvlText w:val=""/>
+      <w:lvlJc w:val="left"/>
+      <w:pPr>
+        <w:ind w:left="3600" w:hanging="360"/>
+      </w:pPr>
+      <w:rPr>
+        <w:rFonts w:ascii="Symbol" w:hAnsi="Symbol" w:hint="default"/>
+      </w:rPr>
+    </w:lvl>
+    <w:lvl w:ilvl="4" w:tplc="240A0003" w:tentative="1">
+      <w:start w:val="1"/>
+      <w:numFmt w:val="bullet"/>
+      <w:lvlText w:val="o"/>
+      <w:lvlJc w:val="left"/>
+      <w:pPr>
+        <w:ind w:left="4320" w:hanging="360"/>
+      </w:pPr>
+      <w:rPr>
+        <w:rFonts w:ascii="Courier New" w:hAnsi="Courier New" w:cs="Courier New" w:hint="default"/>
+      </w:rPr>
+    </w:lvl>
+    <w:lvl w:ilvl="5" w:tplc="240A0005" w:tentative="1">
+      <w:start w:val="1"/>
+      <w:numFmt w:val="bullet"/>
+      <w:lvlText w:val=""/>
+      <w:lvlJc w:val="left"/>
+      <w:pPr>
+        <w:ind w:left="5040" w:hanging="360"/>
+      </w:pPr>
+      <w:rPr>
+        <w:rFonts w:ascii="Wingdings" w:hAnsi="Wingdings" w:hint="default"/>
+      </w:rPr>
+    </w:lvl>
+    <w:lvl w:ilvl="6" w:tplc="240A0001" w:tentative="1">
+      <w:start w:val="1"/>
+      <w:numFmt w:val="bullet"/>
+      <w:lvlText w:val=""/>
+      <w:lvlJc w:val="left"/>
+      <w:pPr>
+        <w:ind w:left="5760" w:hanging="360"/>
+      </w:pPr>
+      <w:rPr>
+        <w:rFonts w:ascii="Symbol" w:hAnsi="Symbol" w:hint="default"/>
+      </w:rPr>
+    </w:lvl>
+    <w:lvl w:ilvl="7" w:tplc="240A0003" w:tentative="1">
+      <w:start w:val="1"/>
+      <w:numFmt w:val="bullet"/>
+      <w:lvlText w:val="o"/>
+      <w:lvlJc w:val="left"/>
+      <w:pPr>
+        <w:ind w:left="6480" w:hanging="360"/>
+      </w:pPr>
+      <w:rPr>
+        <w:rFonts w:ascii="Courier New" w:hAnsi="Courier New" w:cs="Courier New" w:hint="default"/>
+      </w:rPr>
+    </w:lvl>
+    <w:lvl w:ilvl="8" w:tplc="240A0005" w:tentative="1">
+      <w:start w:val="1"/>
+      <w:numFmt w:val="bullet"/>
+      <w:lvlText w:val=""/>
+      <w:lvlJc w:val="left"/>
+      <w:pPr>
+        <w:ind w:left="7200" w:hanging="360"/>
+      </w:pPr>
+      <w:rPr>
+        <w:rFonts w:ascii="Wingdings" w:hAnsi="Wingdings" w:hint="default"/>
+      </w:rPr>
+    </w:lvl>
+  </w:abstractNum>
+  <w:abstractNum w:abstractNumId="4">
     <w:nsid w:val="648640DB"/>
+    <w:multiLevelType w:val="multilevel"/>
+    <w:tmpl w:val="828A556A"/>
+    <w:lvl w:ilvl="0">
+      <w:start w:val="1"/>
+      <w:numFmt w:val="decimal"/>
+      <w:lvlText w:val="%1."/>
+      <w:lvlJc w:val="left"/>
+      <w:pPr>
+        <w:ind w:left="720" w:hanging="360"/>
+      </w:pPr>
+      <w:rPr>
+        <w:rFonts w:hint="default"/>
+      </w:rPr>
+    </w:lvl>
+    <w:lvl w:ilvl="1">
+      <w:start w:val="1"/>
+      <w:numFmt w:val="decimal"/>
+      <w:isLgl/>
+      <w:lvlText w:val="%1.%2"/>
+      <w:lvlJc w:val="left"/>
+      <w:pPr>
+        <w:ind w:left="1080" w:hanging="360"/>
+      </w:pPr>
+      <w:rPr>
+        <w:rFonts w:hint="default"/>
+      </w:rPr>
+    </w:lvl>
+    <w:lvl w:ilvl="2">
+      <w:start w:val="1"/>
+      <w:numFmt w:val="decimal"/>
+      <w:isLgl/>
+      <w:lvlText w:val="%1.%2.%3"/>
+      <w:lvlJc w:val="left"/>
+      <w:pPr>
+        <w:ind w:left="1800" w:hanging="720"/>
+      </w:pPr>
+      <w:rPr>
+        <w:rFonts w:hint="default"/>
+      </w:rPr>
+    </w:lvl>
+    <w:lvl w:ilvl="3">
+      <w:start w:val="1"/>
+      <w:numFmt w:val="decimal"/>
+      <w:isLgl/>
+      <w:lvlText w:val="%1.%2.%3.%4"/>
+      <w:lvlJc w:val="left"/>
+      <w:pPr>
+        <w:ind w:left="2160" w:hanging="720"/>
+      </w:pPr>
+      <w:rPr>
+        <w:rFonts w:hint="default"/>
+      </w:rPr>
+    </w:lvl>
+    <w:lvl w:ilvl="4">
+      <w:start w:val="1"/>
+      <w:numFmt w:val="decimal"/>
+      <w:isLgl/>
+      <w:lvlText w:val="%1.%2.%3.%4.%5"/>
+      <w:lvlJc w:val="left"/>
+      <w:pPr>
+        <w:ind w:left="2880" w:hanging="1080"/>
+      </w:pPr>
+      <w:rPr>
+        <w:rFonts w:hint="default"/>
+      </w:rPr>
+    </w:lvl>
+    <w:lvl w:ilvl="5">
+      <w:start w:val="1"/>
+      <w:numFmt w:val="decimal"/>
+      <w:isLgl/>
+      <w:lvlText w:val="%1.%2.%3.%4.%5.%6"/>
+      <w:lvlJc w:val="left"/>
+      <w:pPr>
+        <w:ind w:left="3240" w:hanging="1080"/>
+      </w:pPr>
+      <w:rPr>
+        <w:rFonts w:hint="default"/>
+      </w:rPr>
+    </w:lvl>
+    <w:lvl w:ilvl="6">
+      <w:start w:val="1"/>
+      <w:numFmt w:val="decimal"/>
+      <w:isLgl/>
+      <w:lvlText w:val="%1.%2.%3.%4.%5.%6.%7"/>
+      <w:lvlJc w:val="left"/>
+      <w:pPr>
+        <w:ind w:left="3960" w:hanging="1440"/>
+      </w:pPr>
+      <w:rPr>
+        <w:rFonts w:hint="default"/>
+      </w:rPr>
+    </w:lvl>
+    <w:lvl w:ilvl="7">
+      <w:start w:val="1"/>
+      <w:numFmt w:val="decimal"/>
+      <w:isLgl/>
+      <w:lvlText w:val="%1.%2.%3.%4.%5.%6.%7.%8"/>
+      <w:lvlJc w:val="left"/>
+      <w:pPr>
+        <w:ind w:left="4320" w:hanging="1440"/>
+      </w:pPr>
+      <w:rPr>
+        <w:rFonts w:hint="default"/>
+      </w:rPr>
+    </w:lvl>
+    <w:lvl w:ilvl="8">
+      <w:start w:val="1"/>
+      <w:numFmt w:val="decimal"/>
+      <w:isLgl/>
+      <w:lvlText w:val="%1.%2.%3.%4.%5.%6.%7.%8.%9"/>
+      <w:lvlJc w:val="left"/>
+      <w:pPr>
+        <w:ind w:left="5040" w:hanging="1800"/>
+      </w:pPr>
+      <w:rPr>
+        <w:rFonts w:hint="default"/>
+      </w:rPr>
+    </w:lvl>
+  </w:abstractNum>
+  <w:abstractNum w:abstractNumId="5">
+    <w:nsid w:val="7C5B0740"/>
     <w:multiLevelType w:val="hybridMultilevel"/>
-    <w:tmpl w:val="10249406"/>
-    <w:lvl w:ilvl="0" w:tplc="240A000F">
-      <w:start w:val="1"/>
-      <w:numFmt w:val="decimal"/>
-      <w:lvlText w:val="%1."/>
-      <w:lvlJc w:val="left"/>
-      <w:pPr>
-        <w:ind w:left="720" w:hanging="360"/>
-      </w:pPr>
-      <w:rPr>
-        <w:rFonts w:hint="default"/>
-      </w:rPr>
-    </w:lvl>
-    <w:lvl w:ilvl="1" w:tplc="240A0019" w:tentative="1">
-      <w:start w:val="1"/>
-      <w:numFmt w:val="lowerLetter"/>
-      <w:lvlText w:val="%2."/>
+    <w:tmpl w:val="B62C41FA"/>
+    <w:lvl w:ilvl="0" w:tplc="240A0005">
+      <w:start w:val="1"/>
+      <w:numFmt w:val="bullet"/>
+      <w:lvlText w:val=""/>
       <w:lvlJc w:val="left"/>
       <w:pPr>
         <w:ind w:left="1440" w:hanging="360"/>
       </w:pPr>
-    </w:lvl>
-    <w:lvl w:ilvl="2" w:tplc="240A001B" w:tentative="1">
-      <w:start w:val="1"/>
-      <w:numFmt w:val="lowerRoman"/>
-      <w:lvlText w:val="%3."/>
-      <w:lvlJc w:val="right"/>
-      <w:pPr>
-        <w:ind w:left="2160" w:hanging="180"/>
-      </w:pPr>
-    </w:lvl>
-    <w:lvl w:ilvl="3" w:tplc="240A000F" w:tentative="1">
-      <w:start w:val="1"/>
-      <w:numFmt w:val="decimal"/>
-      <w:lvlText w:val="%4."/>
+      <w:rPr>
+        <w:rFonts w:ascii="Wingdings" w:hAnsi="Wingdings" w:hint="default"/>
+      </w:rPr>
+    </w:lvl>
+    <w:lvl w:ilvl="1" w:tplc="240A0003" w:tentative="1">
+      <w:start w:val="1"/>
+      <w:numFmt w:val="bullet"/>
+      <w:lvlText w:val="o"/>
+      <w:lvlJc w:val="left"/>
+      <w:pPr>
+        <w:ind w:left="2160" w:hanging="360"/>
+      </w:pPr>
+      <w:rPr>
+        <w:rFonts w:ascii="Courier New" w:hAnsi="Courier New" w:cs="Courier New" w:hint="default"/>
+      </w:rPr>
+    </w:lvl>
+    <w:lvl w:ilvl="2" w:tplc="240A0005" w:tentative="1">
+      <w:start w:val="1"/>
+      <w:numFmt w:val="bullet"/>
+      <w:lvlText w:val=""/>
       <w:lvlJc w:val="left"/>
       <w:pPr>
         <w:ind w:left="2880" w:hanging="360"/>
       </w:pPr>
-    </w:lvl>
-    <w:lvl w:ilvl="4" w:tplc="240A0019" w:tentative="1">
-      <w:start w:val="1"/>
-      <w:numFmt w:val="lowerLetter"/>
-      <w:lvlText w:val="%5."/>
+      <w:rPr>
+        <w:rFonts w:ascii="Wingdings" w:hAnsi="Wingdings" w:hint="default"/>
+      </w:rPr>
+    </w:lvl>
+    <w:lvl w:ilvl="3" w:tplc="240A0001" w:tentative="1">
+      <w:start w:val="1"/>
+      <w:numFmt w:val="bullet"/>
+      <w:lvlText w:val=""/>
       <w:lvlJc w:val="left"/>
       <w:pPr>
         <w:ind w:left="3600" w:hanging="360"/>
       </w:pPr>
-    </w:lvl>
-    <w:lvl w:ilvl="5" w:tplc="240A001B" w:tentative="1">
-      <w:start w:val="1"/>
-      <w:numFmt w:val="lowerRoman"/>
-      <w:lvlText w:val="%6."/>
-      <w:lvlJc w:val="right"/>
-      <w:pPr>
-        <w:ind w:left="4320" w:hanging="180"/>
-      </w:pPr>
-    </w:lvl>
-    <w:lvl w:ilvl="6" w:tplc="240A000F" w:tentative="1">
-      <w:start w:val="1"/>
-      <w:numFmt w:val="decimal"/>
-      <w:lvlText w:val="%7."/>
+      <w:rPr>
+        <w:rFonts w:ascii="Symbol" w:hAnsi="Symbol" w:hint="default"/>
+      </w:rPr>
+    </w:lvl>
+    <w:lvl w:ilvl="4" w:tplc="240A0003" w:tentative="1">
+      <w:start w:val="1"/>
+      <w:numFmt w:val="bullet"/>
+      <w:lvlText w:val="o"/>
+      <w:lvlJc w:val="left"/>
+      <w:pPr>
+        <w:ind w:left="4320" w:hanging="360"/>
+      </w:pPr>
+      <w:rPr>
+        <w:rFonts w:ascii="Courier New" w:hAnsi="Courier New" w:cs="Courier New" w:hint="default"/>
+      </w:rPr>
+    </w:lvl>
+    <w:lvl w:ilvl="5" w:tplc="240A0005" w:tentative="1">
+      <w:start w:val="1"/>
+      <w:numFmt w:val="bullet"/>
+      <w:lvlText w:val=""/>
       <w:lvlJc w:val="left"/>
       <w:pPr>
         <w:ind w:left="5040" w:hanging="360"/>
       </w:pPr>
-    </w:lvl>
-    <w:lvl w:ilvl="7" w:tplc="240A0019" w:tentative="1">
-      <w:start w:val="1"/>
-      <w:numFmt w:val="lowerLetter"/>
-      <w:lvlText w:val="%8."/>
+      <w:rPr>
+        <w:rFonts w:ascii="Wingdings" w:hAnsi="Wingdings" w:hint="default"/>
+      </w:rPr>
+    </w:lvl>
+    <w:lvl w:ilvl="6" w:tplc="240A0001" w:tentative="1">
+      <w:start w:val="1"/>
+      <w:numFmt w:val="bullet"/>
+      <w:lvlText w:val=""/>
       <w:lvlJc w:val="left"/>
       <w:pPr>
         <w:ind w:left="5760" w:hanging="360"/>
       </w:pPr>
-    </w:lvl>
-    <w:lvl w:ilvl="8" w:tplc="240A001B" w:tentative="1">
-      <w:start w:val="1"/>
-      <w:numFmt w:val="lowerRoman"/>
-      <w:lvlText w:val="%9."/>
-      <w:lvlJc w:val="right"/>
-      <w:pPr>
-        <w:ind w:left="6480" w:hanging="180"/>
-      </w:pPr>
+      <w:rPr>
+        <w:rFonts w:ascii="Symbol" w:hAnsi="Symbol" w:hint="default"/>
+      </w:rPr>
+    </w:lvl>
+    <w:lvl w:ilvl="7" w:tplc="240A0003" w:tentative="1">
+      <w:start w:val="1"/>
+      <w:numFmt w:val="bullet"/>
+      <w:lvlText w:val="o"/>
+      <w:lvlJc w:val="left"/>
+      <w:pPr>
+        <w:ind w:left="6480" w:hanging="360"/>
+      </w:pPr>
+      <w:rPr>
+        <w:rFonts w:ascii="Courier New" w:hAnsi="Courier New" w:cs="Courier New" w:hint="default"/>
+      </w:rPr>
+    </w:lvl>
+    <w:lvl w:ilvl="8" w:tplc="240A0005" w:tentative="1">
+      <w:start w:val="1"/>
+      <w:numFmt w:val="bullet"/>
+      <w:lvlText w:val=""/>
+      <w:lvlJc w:val="left"/>
+      <w:pPr>
+        <w:ind w:left="7200" w:hanging="360"/>
+      </w:pPr>
+      <w:rPr>
+        <w:rFonts w:ascii="Wingdings" w:hAnsi="Wingdings" w:hint="default"/>
+      </w:rPr>
     </w:lvl>
   </w:abstractNum>
   <w:num w:numId="1">
     <w:abstractNumId w:val="0"/>
   </w:num>
   <w:num w:numId="2">
-    <w:abstractNumId w:val="3"/>
+    <w:abstractNumId w:val="4"/>
   </w:num>
   <w:num w:numId="3">
     <w:abstractNumId w:val="1"/>
   </w:num>
   <w:num w:numId="4">
     <w:abstractNumId w:val="2"/>
+  </w:num>
+  <w:num w:numId="5">
+    <w:abstractNumId w:val="3"/>
+  </w:num>
+  <w:num w:numId="6">
+    <w:abstractNumId w:val="5"/>
   </w:num>
 </w:numbering>
 </file>

</xml_diff>

<commit_message>
ya politicas..falta pulir.. Jorge que ponga su nombre
</commit_message>
<xml_diff>
--- a/proyecto 1ra entrega.docx
+++ b/proyecto 1ra entrega.docx
@@ -344,21 +344,12 @@
           <w:sz w:val="24"/>
         </w:rPr>
       </w:pPr>
-      <w:proofErr w:type="spellStart"/>
-      <w:r>
-        <w:rPr>
-          <w:rFonts w:ascii="Times New Roman" w:hAnsi="Times New Roman" w:cs="Times New Roman"/>
-          <w:sz w:val="24"/>
-        </w:rPr>
-        <w:t>SoftProject</w:t>
-      </w:r>
-      <w:proofErr w:type="spellEnd"/>
-      <w:r>
-        <w:rPr>
-          <w:rFonts w:ascii="Times New Roman" w:hAnsi="Times New Roman" w:cs="Times New Roman"/>
-          <w:sz w:val="24"/>
-        </w:rPr>
-        <w:t xml:space="preserve">  busca expandir su alcance en el mercado nacional en los próximos 5 años </w:t>
+      <w:r>
+        <w:rPr>
+          <w:rFonts w:ascii="Times New Roman" w:hAnsi="Times New Roman" w:cs="Times New Roman"/>
+          <w:sz w:val="24"/>
+        </w:rPr>
+        <w:t xml:space="preserve">SoftProject  busca expandir su alcance en el mercado nacional en los próximos 5 años </w:t>
       </w:r>
     </w:p>
     <w:p>
@@ -514,6 +505,308 @@
         </w:rPr>
         <w:t xml:space="preserve">Incrementar nuestro personal fijo contratado y ampliar las coordinaciones existentes a nivel nacional  </w:t>
       </w:r>
+    </w:p>
+    <w:p>
+      <w:pPr>
+        <w:pStyle w:val="Prrafodelista"/>
+        <w:numPr>
+          <w:ilvl w:val="0"/>
+          <w:numId w:val="2"/>
+        </w:numPr>
+        <w:jc w:val="both"/>
+        <w:rPr>
+          <w:rFonts w:ascii="Times New Roman" w:hAnsi="Times New Roman" w:cs="Times New Roman"/>
+          <w:sz w:val="24"/>
+        </w:rPr>
+      </w:pPr>
+      <w:r>
+        <w:rPr>
+          <w:rFonts w:ascii="Times New Roman" w:hAnsi="Times New Roman" w:cs="Times New Roman"/>
+          <w:sz w:val="24"/>
+        </w:rPr>
+        <w:t>Políticas:</w:t>
+      </w:r>
+    </w:p>
+    <w:p>
+      <w:pPr>
+        <w:pStyle w:val="Prrafodelista"/>
+        <w:numPr>
+          <w:ilvl w:val="0"/>
+          <w:numId w:val="2"/>
+        </w:numPr>
+        <w:jc w:val="both"/>
+        <w:rPr>
+          <w:rFonts w:ascii="Times New Roman" w:hAnsi="Times New Roman" w:cs="Times New Roman"/>
+          <w:sz w:val="24"/>
+        </w:rPr>
+      </w:pPr>
+      <w:r>
+        <w:rPr>
+          <w:rFonts w:ascii="Times New Roman" w:hAnsi="Times New Roman" w:cs="Times New Roman"/>
+          <w:sz w:val="24"/>
+        </w:rPr>
+        <w:t>Estrategias:</w:t>
+      </w:r>
+    </w:p>
+    <w:p>
+      <w:pPr>
+        <w:pStyle w:val="Prrafodelista"/>
+        <w:numPr>
+          <w:ilvl w:val="0"/>
+          <w:numId w:val="2"/>
+        </w:numPr>
+        <w:jc w:val="both"/>
+        <w:rPr>
+          <w:rFonts w:ascii="Times New Roman" w:hAnsi="Times New Roman" w:cs="Times New Roman"/>
+          <w:sz w:val="24"/>
+        </w:rPr>
+      </w:pPr>
+      <w:r>
+        <w:rPr>
+          <w:rFonts w:ascii="Times New Roman" w:hAnsi="Times New Roman" w:cs="Times New Roman"/>
+          <w:sz w:val="24"/>
+        </w:rPr>
+        <w:t>Estructura Organizacional:</w:t>
+      </w:r>
+    </w:p>
+    <w:p>
+      <w:pPr>
+        <w:pStyle w:val="Prrafodelista"/>
+        <w:numPr>
+          <w:ilvl w:val="0"/>
+          <w:numId w:val="2"/>
+        </w:numPr>
+        <w:jc w:val="both"/>
+        <w:rPr>
+          <w:rFonts w:ascii="Times New Roman" w:hAnsi="Times New Roman" w:cs="Times New Roman"/>
+          <w:sz w:val="24"/>
+        </w:rPr>
+      </w:pPr>
+      <w:r>
+        <w:rPr>
+          <w:rFonts w:ascii="Times New Roman" w:hAnsi="Times New Roman" w:cs="Times New Roman"/>
+          <w:sz w:val="24"/>
+        </w:rPr>
+        <w:lastRenderedPageBreak/>
+        <w:t>Estructura Funcional:</w:t>
+      </w:r>
+    </w:p>
+    <w:p>
+      <w:pPr>
+        <w:pStyle w:val="Prrafodelista"/>
+        <w:numPr>
+          <w:ilvl w:val="0"/>
+          <w:numId w:val="1"/>
+        </w:numPr>
+        <w:jc w:val="both"/>
+        <w:rPr>
+          <w:rFonts w:ascii="Times New Roman" w:hAnsi="Times New Roman" w:cs="Times New Roman"/>
+          <w:b/>
+          <w:sz w:val="24"/>
+        </w:rPr>
+      </w:pPr>
+      <w:r>
+        <w:rPr>
+          <w:rFonts w:ascii="Times New Roman" w:hAnsi="Times New Roman" w:cs="Times New Roman"/>
+          <w:b/>
+          <w:sz w:val="24"/>
+        </w:rPr>
+        <w:t>CONOCIMIENTO GENERAL DE LA ORGANIZACIÓN</w:t>
+      </w:r>
+    </w:p>
+    <w:p>
+      <w:pPr>
+        <w:pStyle w:val="Prrafodelista"/>
+        <w:numPr>
+          <w:ilvl w:val="0"/>
+          <w:numId w:val="3"/>
+        </w:numPr>
+        <w:jc w:val="both"/>
+        <w:rPr>
+          <w:rFonts w:ascii="Times New Roman" w:hAnsi="Times New Roman" w:cs="Times New Roman"/>
+          <w:sz w:val="24"/>
+        </w:rPr>
+      </w:pPr>
+      <w:r>
+        <w:rPr>
+          <w:rFonts w:ascii="Times New Roman" w:hAnsi="Times New Roman" w:cs="Times New Roman"/>
+          <w:sz w:val="24"/>
+        </w:rPr>
+        <w:t>Constitución de la empresa:</w:t>
+      </w:r>
+    </w:p>
+    <w:p>
+      <w:pPr>
+        <w:pStyle w:val="Prrafodelista"/>
+        <w:numPr>
+          <w:ilvl w:val="1"/>
+          <w:numId w:val="3"/>
+        </w:numPr>
+        <w:jc w:val="both"/>
+        <w:rPr>
+          <w:rFonts w:ascii="Times New Roman" w:hAnsi="Times New Roman" w:cs="Times New Roman"/>
+          <w:sz w:val="24"/>
+        </w:rPr>
+      </w:pPr>
+      <w:r>
+        <w:rPr>
+          <w:rFonts w:ascii="Times New Roman" w:hAnsi="Times New Roman" w:cs="Times New Roman"/>
+          <w:sz w:val="24"/>
+        </w:rPr>
+        <w:t>Nombre</w:t>
+      </w:r>
+      <w:r>
+        <w:rPr>
+          <w:rFonts w:ascii="Times New Roman" w:hAnsi="Times New Roman" w:cs="Times New Roman"/>
+          <w:sz w:val="24"/>
+        </w:rPr>
+        <w:t>, Razón Social, Actividad Económica</w:t>
+      </w:r>
+      <w:r>
+        <w:rPr>
+          <w:rFonts w:ascii="Times New Roman" w:hAnsi="Times New Roman" w:cs="Times New Roman"/>
+          <w:sz w:val="24"/>
+        </w:rPr>
+        <w:t>:</w:t>
+      </w:r>
+    </w:p>
+    <w:p>
+      <w:pPr>
+        <w:pStyle w:val="Prrafodelista"/>
+        <w:ind w:left="1080"/>
+        <w:jc w:val="both"/>
+        <w:rPr>
+          <w:rFonts w:ascii="Times New Roman" w:hAnsi="Times New Roman" w:cs="Times New Roman"/>
+          <w:sz w:val="24"/>
+        </w:rPr>
+      </w:pPr>
+      <w:r>
+        <w:rPr>
+          <w:rFonts w:ascii="Times New Roman" w:hAnsi="Times New Roman" w:cs="Times New Roman"/>
+          <w:sz w:val="24"/>
+        </w:rPr>
+        <w:t>DIDIER SPORT es una empresa proyectada en el sector de las confecciones con una gran trayectoria, contamos con personal calificado y excelentes equipos que nos permiten garantizar la calidad y la oportuna atención de todas las necesidades comerciales de nuestros clientes.</w:t>
+      </w:r>
+    </w:p>
+    <w:p>
+      <w:pPr>
+        <w:pStyle w:val="Prrafodelista"/>
+        <w:numPr>
+          <w:ilvl w:val="1"/>
+          <w:numId w:val="3"/>
+        </w:numPr>
+        <w:jc w:val="both"/>
+        <w:rPr>
+          <w:rFonts w:ascii="Times New Roman" w:hAnsi="Times New Roman" w:cs="Times New Roman"/>
+          <w:sz w:val="24"/>
+        </w:rPr>
+      </w:pPr>
+      <w:r>
+        <w:rPr>
+          <w:rFonts w:ascii="Times New Roman" w:hAnsi="Times New Roman" w:cs="Times New Roman"/>
+          <w:sz w:val="24"/>
+        </w:rPr>
+        <w:t>Misión:</w:t>
+      </w:r>
+    </w:p>
+    <w:p>
+      <w:pPr>
+        <w:pStyle w:val="Prrafodelista"/>
+        <w:ind w:left="1080"/>
+        <w:jc w:val="both"/>
+        <w:rPr>
+          <w:rFonts w:ascii="Times New Roman" w:hAnsi="Times New Roman" w:cs="Times New Roman"/>
+          <w:sz w:val="24"/>
+        </w:rPr>
+      </w:pPr>
+      <w:r>
+        <w:rPr>
+          <w:rFonts w:ascii="Times New Roman" w:hAnsi="Times New Roman" w:cs="Times New Roman"/>
+          <w:sz w:val="24"/>
+        </w:rPr>
+        <w:t>Somos una empresa comprometida que lo único que nos interesa es satisfacer las necesidades y requerimiento de nuestros clientes y del mercado.</w:t>
+      </w:r>
+    </w:p>
+    <w:p>
+      <w:pPr>
+        <w:pStyle w:val="Prrafodelista"/>
+        <w:numPr>
+          <w:ilvl w:val="1"/>
+          <w:numId w:val="3"/>
+        </w:numPr>
+        <w:jc w:val="both"/>
+        <w:rPr>
+          <w:rFonts w:ascii="Times New Roman" w:hAnsi="Times New Roman" w:cs="Times New Roman"/>
+          <w:sz w:val="24"/>
+        </w:rPr>
+      </w:pPr>
+      <w:r>
+        <w:rPr>
+          <w:rFonts w:ascii="Times New Roman" w:hAnsi="Times New Roman" w:cs="Times New Roman"/>
+          <w:sz w:val="24"/>
+        </w:rPr>
+        <w:t>Visión:</w:t>
+      </w:r>
+    </w:p>
+    <w:p>
+      <w:pPr>
+        <w:pStyle w:val="Prrafodelista"/>
+        <w:ind w:left="1080"/>
+        <w:jc w:val="both"/>
+        <w:rPr>
+          <w:rFonts w:ascii="Times New Roman" w:hAnsi="Times New Roman" w:cs="Times New Roman"/>
+          <w:sz w:val="24"/>
+        </w:rPr>
+      </w:pPr>
+      <w:r>
+        <w:rPr>
+          <w:rFonts w:ascii="Times New Roman" w:hAnsi="Times New Roman" w:cs="Times New Roman"/>
+          <w:sz w:val="24"/>
+        </w:rPr>
+        <w:t>Nos vemos como una empresa líder, cumpliendo con la excelencia  del mercado a ni</w:t>
+      </w:r>
+      <w:r>
+        <w:rPr>
+          <w:rFonts w:ascii="Times New Roman" w:hAnsi="Times New Roman" w:cs="Times New Roman"/>
+          <w:sz w:val="24"/>
+        </w:rPr>
+        <w:t>vel nacional como internacional.</w:t>
+      </w:r>
+    </w:p>
+    <w:p>
+      <w:pPr>
+        <w:pStyle w:val="Prrafodelista"/>
+        <w:numPr>
+          <w:ilvl w:val="0"/>
+          <w:numId w:val="3"/>
+        </w:numPr>
+        <w:jc w:val="both"/>
+        <w:rPr>
+          <w:rFonts w:ascii="Times New Roman" w:hAnsi="Times New Roman" w:cs="Times New Roman"/>
+          <w:sz w:val="24"/>
+        </w:rPr>
+      </w:pPr>
+      <w:r>
+        <w:rPr>
+          <w:rFonts w:ascii="Times New Roman" w:hAnsi="Times New Roman" w:cs="Times New Roman"/>
+          <w:sz w:val="24"/>
+        </w:rPr>
+        <w:t>Objetivos:</w:t>
+      </w:r>
+    </w:p>
+    <w:p>
+      <w:pPr>
+        <w:pStyle w:val="Prrafodelista"/>
+        <w:numPr>
+          <w:ilvl w:val="0"/>
+          <w:numId w:val="8"/>
+        </w:numPr>
+        <w:jc w:val="both"/>
+        <w:rPr>
+          <w:rFonts w:ascii="Times New Roman" w:hAnsi="Times New Roman" w:cs="Times New Roman"/>
+          <w:sz w:val="24"/>
+        </w:rPr>
+      </w:pPr>
       <w:bookmarkStart w:id="0" w:name="_GoBack"/>
       <w:bookmarkEnd w:id="0"/>
     </w:p>
@@ -522,7 +815,28 @@
         <w:pStyle w:val="Prrafodelista"/>
         <w:numPr>
           <w:ilvl w:val="0"/>
-          <w:numId w:val="2"/>
+          <w:numId w:val="3"/>
+        </w:numPr>
+        <w:jc w:val="both"/>
+        <w:rPr>
+          <w:rFonts w:ascii="Times New Roman" w:hAnsi="Times New Roman" w:cs="Times New Roman"/>
+          <w:sz w:val="24"/>
+        </w:rPr>
+      </w:pPr>
+      <w:r>
+        <w:rPr>
+          <w:rFonts w:ascii="Times New Roman" w:hAnsi="Times New Roman" w:cs="Times New Roman"/>
+          <w:sz w:val="24"/>
+        </w:rPr>
+        <w:t>Metas:</w:t>
+      </w:r>
+    </w:p>
+    <w:p>
+      <w:pPr>
+        <w:pStyle w:val="Prrafodelista"/>
+        <w:numPr>
+          <w:ilvl w:val="0"/>
+          <w:numId w:val="3"/>
         </w:numPr>
         <w:jc w:val="both"/>
         <w:rPr>
@@ -543,7 +857,147 @@
         <w:pStyle w:val="Prrafodelista"/>
         <w:numPr>
           <w:ilvl w:val="0"/>
-          <w:numId w:val="2"/>
+          <w:numId w:val="7"/>
+        </w:numPr>
+        <w:jc w:val="both"/>
+        <w:rPr>
+          <w:rFonts w:ascii="Times New Roman" w:hAnsi="Times New Roman" w:cs="Times New Roman"/>
+          <w:sz w:val="24"/>
+        </w:rPr>
+      </w:pPr>
+      <w:r>
+        <w:rPr>
+          <w:rFonts w:ascii="Times New Roman" w:hAnsi="Times New Roman" w:cs="Times New Roman"/>
+          <w:sz w:val="24"/>
+        </w:rPr>
+        <w:t>DIDIER SPORT S.A.S. presentará estados financieros separados y contabilizará sus inversiones en subsidiarias, asociadas y entidades controladas de forma conjunta al costo menos el deterioro de valor</w:t>
+      </w:r>
+      <w:r>
+        <w:rPr>
+          <w:rFonts w:ascii="Times New Roman" w:hAnsi="Times New Roman" w:cs="Times New Roman"/>
+          <w:sz w:val="24"/>
+        </w:rPr>
+        <w:t>.</w:t>
+      </w:r>
+    </w:p>
+    <w:p>
+      <w:pPr>
+        <w:pStyle w:val="Prrafodelista"/>
+        <w:numPr>
+          <w:ilvl w:val="0"/>
+          <w:numId w:val="7"/>
+        </w:numPr>
+        <w:jc w:val="both"/>
+        <w:rPr>
+          <w:rFonts w:ascii="Times New Roman" w:hAnsi="Times New Roman" w:cs="Times New Roman"/>
+          <w:sz w:val="24"/>
+        </w:rPr>
+      </w:pPr>
+      <w:r>
+        <w:rPr>
+          <w:rFonts w:ascii="Times New Roman" w:hAnsi="Times New Roman" w:cs="Times New Roman"/>
+          <w:sz w:val="24"/>
+        </w:rPr>
+        <w:t>DIDIER SPORT S.A.S. ajustará los importes reconocidos en sus estados financieros, incluyendo la información a revelar relacionada, para los hechos que impliquen ajuste y hayan ocurrido después del periodo sobre el que se informa</w:t>
+      </w:r>
+      <w:r>
+        <w:rPr>
+          <w:rFonts w:ascii="Times New Roman" w:hAnsi="Times New Roman" w:cs="Times New Roman"/>
+          <w:sz w:val="24"/>
+        </w:rPr>
+        <w:t>.</w:t>
+      </w:r>
+    </w:p>
+    <w:p>
+      <w:pPr>
+        <w:pStyle w:val="Prrafodelista"/>
+        <w:numPr>
+          <w:ilvl w:val="0"/>
+          <w:numId w:val="7"/>
+        </w:numPr>
+        <w:jc w:val="both"/>
+        <w:rPr>
+          <w:rFonts w:ascii="Times New Roman" w:hAnsi="Times New Roman" w:cs="Times New Roman"/>
+          <w:sz w:val="24"/>
+        </w:rPr>
+      </w:pPr>
+      <w:r>
+        <w:rPr>
+          <w:rFonts w:ascii="Times New Roman" w:hAnsi="Times New Roman" w:cs="Times New Roman"/>
+          <w:sz w:val="24"/>
+        </w:rPr>
+        <w:t>DIDIER SPORT S.A.S. pued</w:t>
+      </w:r>
+      <w:r>
+        <w:rPr>
+          <w:rFonts w:ascii="Times New Roman" w:hAnsi="Times New Roman" w:cs="Times New Roman"/>
+          <w:sz w:val="24"/>
+        </w:rPr>
+        <w:t xml:space="preserve">e utilizar técnicas tales como </w:t>
+      </w:r>
+      <w:r>
+        <w:rPr>
+          <w:rFonts w:ascii="Times New Roman" w:hAnsi="Times New Roman" w:cs="Times New Roman"/>
+          <w:sz w:val="24"/>
+        </w:rPr>
+        <w:t>el método del costo estándar, el método de los minoristas o el precio de compra más reciente para medir el costo de los inventarios, si los resultados se aproximan al costo.</w:t>
+      </w:r>
+    </w:p>
+    <w:p>
+      <w:pPr>
+        <w:pStyle w:val="Prrafodelista"/>
+        <w:numPr>
+          <w:ilvl w:val="0"/>
+          <w:numId w:val="7"/>
+        </w:numPr>
+        <w:jc w:val="both"/>
+        <w:rPr>
+          <w:rFonts w:ascii="Times New Roman" w:hAnsi="Times New Roman" w:cs="Times New Roman"/>
+          <w:sz w:val="24"/>
+        </w:rPr>
+      </w:pPr>
+      <w:r>
+        <w:rPr>
+          <w:rFonts w:ascii="Times New Roman" w:hAnsi="Times New Roman" w:cs="Times New Roman"/>
+          <w:sz w:val="24"/>
+        </w:rPr>
+        <w:t>Un elemento de propiedad, planta y equipo se reconocerá como activo si, y sólo si sea probable que DIDIER SPORT S.A.S. obtenga los beneficios económicos futuros derivados del mismo; y el costo del elemento pueda medirse de forma fiable.</w:t>
+      </w:r>
+    </w:p>
+    <w:p>
+      <w:pPr>
+        <w:pStyle w:val="Prrafodelista"/>
+        <w:numPr>
+          <w:ilvl w:val="0"/>
+          <w:numId w:val="7"/>
+        </w:numPr>
+        <w:jc w:val="both"/>
+        <w:rPr>
+          <w:rFonts w:ascii="Times New Roman" w:hAnsi="Times New Roman" w:cs="Times New Roman"/>
+          <w:sz w:val="24"/>
+        </w:rPr>
+      </w:pPr>
+      <w:r>
+        <w:rPr>
+          <w:rFonts w:ascii="Times New Roman" w:hAnsi="Times New Roman" w:cs="Times New Roman"/>
+          <w:sz w:val="24"/>
+        </w:rPr>
+        <w:t>DIDIER SPORT S.A.S. reconocerá el costo de todos los beneficios a los empleados a los que éstos tengan derecho como resultado de servicios prestados a DIDIER SPORT S.A.S. durante el periodo sobre el que se informa</w:t>
+      </w:r>
+      <w:r>
+        <w:rPr>
+          <w:rFonts w:ascii="Times New Roman" w:hAnsi="Times New Roman" w:cs="Times New Roman"/>
+          <w:sz w:val="24"/>
+        </w:rPr>
+        <w:t>.</w:t>
+      </w:r>
+    </w:p>
+    <w:p>
+      <w:pPr>
+        <w:pStyle w:val="Prrafodelista"/>
+        <w:numPr>
+          <w:ilvl w:val="0"/>
+          <w:numId w:val="3"/>
         </w:numPr>
         <w:jc w:val="both"/>
         <w:rPr>
@@ -564,7 +1018,7 @@
         <w:pStyle w:val="Prrafodelista"/>
         <w:numPr>
           <w:ilvl w:val="0"/>
-          <w:numId w:val="2"/>
+          <w:numId w:val="3"/>
         </w:numPr>
         <w:jc w:val="both"/>
         <w:rPr>
@@ -585,7 +1039,114 @@
         <w:pStyle w:val="Prrafodelista"/>
         <w:numPr>
           <w:ilvl w:val="0"/>
-          <w:numId w:val="2"/>
+          <w:numId w:val="3"/>
+        </w:numPr>
+        <w:jc w:val="both"/>
+        <w:rPr>
+          <w:rFonts w:ascii="Times New Roman" w:hAnsi="Times New Roman" w:cs="Times New Roman"/>
+          <w:sz w:val="24"/>
+        </w:rPr>
+      </w:pPr>
+      <w:r>
+        <w:rPr>
+          <w:rFonts w:ascii="Times New Roman" w:hAnsi="Times New Roman" w:cs="Times New Roman"/>
+          <w:sz w:val="24"/>
+        </w:rPr>
+        <w:t>Estructura Funcional:</w:t>
+      </w:r>
+    </w:p>
+    <w:p>
+      <w:pPr>
+        <w:pStyle w:val="Prrafodelista"/>
+        <w:numPr>
+          <w:ilvl w:val="0"/>
+          <w:numId w:val="1"/>
+        </w:numPr>
+        <w:jc w:val="both"/>
+        <w:rPr>
+          <w:rFonts w:ascii="Times New Roman" w:hAnsi="Times New Roman" w:cs="Times New Roman"/>
+          <w:b/>
+          <w:sz w:val="24"/>
+        </w:rPr>
+      </w:pPr>
+      <w:r>
+        <w:rPr>
+          <w:rFonts w:ascii="Times New Roman" w:hAnsi="Times New Roman" w:cs="Times New Roman"/>
+          <w:b/>
+          <w:sz w:val="24"/>
+        </w:rPr>
+        <w:t>INGENIERIA DE REQUERIMIMENTOS</w:t>
+      </w:r>
+    </w:p>
+    <w:p>
+      <w:pPr>
+        <w:pStyle w:val="Prrafodelista"/>
+        <w:numPr>
+          <w:ilvl w:val="0"/>
+          <w:numId w:val="4"/>
+        </w:numPr>
+        <w:jc w:val="both"/>
+        <w:rPr>
+          <w:rFonts w:ascii="Times New Roman" w:hAnsi="Times New Roman" w:cs="Times New Roman"/>
+          <w:sz w:val="24"/>
+        </w:rPr>
+      </w:pPr>
+      <w:r>
+        <w:rPr>
+          <w:rFonts w:ascii="Times New Roman" w:hAnsi="Times New Roman" w:cs="Times New Roman"/>
+          <w:sz w:val="24"/>
+        </w:rPr>
+        <w:t>Identificación y Justificación del Área funcional:</w:t>
+      </w:r>
+    </w:p>
+    <w:p>
+      <w:pPr>
+        <w:pStyle w:val="Prrafodelista"/>
+        <w:numPr>
+          <w:ilvl w:val="0"/>
+          <w:numId w:val="4"/>
+        </w:numPr>
+        <w:jc w:val="both"/>
+        <w:rPr>
+          <w:rFonts w:ascii="Times New Roman" w:hAnsi="Times New Roman" w:cs="Times New Roman"/>
+          <w:sz w:val="24"/>
+        </w:rPr>
+      </w:pPr>
+      <w:r>
+        <w:rPr>
+          <w:rFonts w:ascii="Times New Roman" w:hAnsi="Times New Roman" w:cs="Times New Roman"/>
+          <w:sz w:val="24"/>
+        </w:rPr>
+        <w:t>Caracterización de los Procesos y Actividades:</w:t>
+      </w:r>
+    </w:p>
+    <w:p>
+      <w:pPr>
+        <w:pStyle w:val="Prrafodelista"/>
+        <w:numPr>
+          <w:ilvl w:val="0"/>
+          <w:numId w:val="4"/>
+        </w:numPr>
+        <w:jc w:val="both"/>
+        <w:rPr>
+          <w:rFonts w:ascii="Times New Roman" w:hAnsi="Times New Roman" w:cs="Times New Roman"/>
+          <w:sz w:val="24"/>
+        </w:rPr>
+      </w:pPr>
+      <w:r>
+        <w:rPr>
+          <w:rFonts w:ascii="Times New Roman" w:hAnsi="Times New Roman" w:cs="Times New Roman"/>
+          <w:sz w:val="24"/>
+        </w:rPr>
+        <w:t>Análisis Requerimientos de Información:</w:t>
+      </w:r>
+    </w:p>
+    <w:p>
+      <w:pPr>
+        <w:pStyle w:val="Prrafodelista"/>
+        <w:numPr>
+          <w:ilvl w:val="0"/>
+          <w:numId w:val="4"/>
         </w:numPr>
         <w:jc w:val="both"/>
         <w:rPr>
@@ -599,421 +1160,6 @@
           <w:sz w:val="24"/>
         </w:rPr>
         <w:lastRenderedPageBreak/>
-        <w:t>Estructura Funcional:</w:t>
-      </w:r>
-    </w:p>
-    <w:p>
-      <w:pPr>
-        <w:pStyle w:val="Prrafodelista"/>
-        <w:numPr>
-          <w:ilvl w:val="0"/>
-          <w:numId w:val="1"/>
-        </w:numPr>
-        <w:jc w:val="both"/>
-        <w:rPr>
-          <w:rFonts w:ascii="Times New Roman" w:hAnsi="Times New Roman" w:cs="Times New Roman"/>
-          <w:b/>
-          <w:sz w:val="24"/>
-        </w:rPr>
-      </w:pPr>
-      <w:r>
-        <w:rPr>
-          <w:rFonts w:ascii="Times New Roman" w:hAnsi="Times New Roman" w:cs="Times New Roman"/>
-          <w:b/>
-          <w:sz w:val="24"/>
-        </w:rPr>
-        <w:t>CONOCIMIENTO GENERAL DE LA ORGANIZACIÓN</w:t>
-      </w:r>
-    </w:p>
-    <w:p>
-      <w:pPr>
-        <w:pStyle w:val="Prrafodelista"/>
-        <w:numPr>
-          <w:ilvl w:val="0"/>
-          <w:numId w:val="3"/>
-        </w:numPr>
-        <w:jc w:val="both"/>
-        <w:rPr>
-          <w:rFonts w:ascii="Times New Roman" w:hAnsi="Times New Roman" w:cs="Times New Roman"/>
-          <w:sz w:val="24"/>
-        </w:rPr>
-      </w:pPr>
-      <w:r>
-        <w:rPr>
-          <w:rFonts w:ascii="Times New Roman" w:hAnsi="Times New Roman" w:cs="Times New Roman"/>
-          <w:sz w:val="24"/>
-        </w:rPr>
-        <w:t>Constitución de la empresa:</w:t>
-      </w:r>
-    </w:p>
-    <w:p>
-      <w:pPr>
-        <w:pStyle w:val="Prrafodelista"/>
-        <w:numPr>
-          <w:ilvl w:val="1"/>
-          <w:numId w:val="3"/>
-        </w:numPr>
-        <w:jc w:val="both"/>
-        <w:rPr>
-          <w:rFonts w:ascii="Times New Roman" w:hAnsi="Times New Roman" w:cs="Times New Roman"/>
-          <w:sz w:val="24"/>
-        </w:rPr>
-      </w:pPr>
-      <w:r>
-        <w:rPr>
-          <w:rFonts w:ascii="Times New Roman" w:hAnsi="Times New Roman" w:cs="Times New Roman"/>
-          <w:sz w:val="24"/>
-        </w:rPr>
-        <w:t>Nombre</w:t>
-      </w:r>
-      <w:r>
-        <w:rPr>
-          <w:rFonts w:ascii="Times New Roman" w:hAnsi="Times New Roman" w:cs="Times New Roman"/>
-          <w:sz w:val="24"/>
-        </w:rPr>
-        <w:t>, Razón Social, Actividad Económica</w:t>
-      </w:r>
-      <w:r>
-        <w:rPr>
-          <w:rFonts w:ascii="Times New Roman" w:hAnsi="Times New Roman" w:cs="Times New Roman"/>
-          <w:sz w:val="24"/>
-        </w:rPr>
-        <w:t>:</w:t>
-      </w:r>
-    </w:p>
-    <w:p>
-      <w:pPr>
-        <w:pStyle w:val="Prrafodelista"/>
-        <w:ind w:left="1080"/>
-        <w:jc w:val="both"/>
-        <w:rPr>
-          <w:rFonts w:ascii="Times New Roman" w:hAnsi="Times New Roman" w:cs="Times New Roman"/>
-          <w:sz w:val="24"/>
-        </w:rPr>
-      </w:pPr>
-      <w:r>
-        <w:rPr>
-          <w:rFonts w:ascii="Times New Roman" w:hAnsi="Times New Roman" w:cs="Times New Roman"/>
-          <w:sz w:val="24"/>
-        </w:rPr>
-        <w:t>DIDIER SPORT es una empresa proyectada en el sector de las confecciones con una gran trayectoria, contamos con personal calificado y excelentes equipos que nos permiten garantizar la calidad y la oportuna atención de todas las necesidades comerciales de nuestros clientes.</w:t>
-      </w:r>
-    </w:p>
-    <w:p>
-      <w:pPr>
-        <w:pStyle w:val="Prrafodelista"/>
-        <w:numPr>
-          <w:ilvl w:val="1"/>
-          <w:numId w:val="3"/>
-        </w:numPr>
-        <w:jc w:val="both"/>
-        <w:rPr>
-          <w:rFonts w:ascii="Times New Roman" w:hAnsi="Times New Roman" w:cs="Times New Roman"/>
-          <w:sz w:val="24"/>
-        </w:rPr>
-      </w:pPr>
-      <w:r>
-        <w:rPr>
-          <w:rFonts w:ascii="Times New Roman" w:hAnsi="Times New Roman" w:cs="Times New Roman"/>
-          <w:sz w:val="24"/>
-        </w:rPr>
-        <w:t>Misión:</w:t>
-      </w:r>
-    </w:p>
-    <w:p>
-      <w:pPr>
-        <w:pStyle w:val="Prrafodelista"/>
-        <w:ind w:left="1080"/>
-        <w:jc w:val="both"/>
-        <w:rPr>
-          <w:rFonts w:ascii="Times New Roman" w:hAnsi="Times New Roman" w:cs="Times New Roman"/>
-          <w:sz w:val="24"/>
-        </w:rPr>
-      </w:pPr>
-      <w:r>
-        <w:rPr>
-          <w:rFonts w:ascii="Times New Roman" w:hAnsi="Times New Roman" w:cs="Times New Roman"/>
-          <w:sz w:val="24"/>
-        </w:rPr>
-        <w:t>Somos una empresa comprometida que lo único que nos interesa es satisfacer las necesidades y requerimiento de nuestros clientes y del mercado.</w:t>
-      </w:r>
-    </w:p>
-    <w:p>
-      <w:pPr>
-        <w:pStyle w:val="Prrafodelista"/>
-        <w:numPr>
-          <w:ilvl w:val="1"/>
-          <w:numId w:val="3"/>
-        </w:numPr>
-        <w:jc w:val="both"/>
-        <w:rPr>
-          <w:rFonts w:ascii="Times New Roman" w:hAnsi="Times New Roman" w:cs="Times New Roman"/>
-          <w:sz w:val="24"/>
-        </w:rPr>
-      </w:pPr>
-      <w:r>
-        <w:rPr>
-          <w:rFonts w:ascii="Times New Roman" w:hAnsi="Times New Roman" w:cs="Times New Roman"/>
-          <w:sz w:val="24"/>
-        </w:rPr>
-        <w:t>Visión:</w:t>
-      </w:r>
-    </w:p>
-    <w:p>
-      <w:pPr>
-        <w:pStyle w:val="Prrafodelista"/>
-        <w:ind w:left="1080"/>
-        <w:jc w:val="both"/>
-        <w:rPr>
-          <w:rFonts w:ascii="Times New Roman" w:hAnsi="Times New Roman" w:cs="Times New Roman"/>
-          <w:sz w:val="24"/>
-        </w:rPr>
-      </w:pPr>
-      <w:r>
-        <w:rPr>
-          <w:rFonts w:ascii="Times New Roman" w:hAnsi="Times New Roman" w:cs="Times New Roman"/>
-          <w:sz w:val="24"/>
-        </w:rPr>
-        <w:t>Nos vemos como una empresa líder, cumpliendo con la excelencia  del mercado a ni</w:t>
-      </w:r>
-      <w:r>
-        <w:rPr>
-          <w:rFonts w:ascii="Times New Roman" w:hAnsi="Times New Roman" w:cs="Times New Roman"/>
-          <w:sz w:val="24"/>
-        </w:rPr>
-        <w:t>vel nacional como internacional.</w:t>
-      </w:r>
-    </w:p>
-    <w:p>
-      <w:pPr>
-        <w:pStyle w:val="Prrafodelista"/>
-        <w:numPr>
-          <w:ilvl w:val="0"/>
-          <w:numId w:val="3"/>
-        </w:numPr>
-        <w:jc w:val="both"/>
-        <w:rPr>
-          <w:rFonts w:ascii="Times New Roman" w:hAnsi="Times New Roman" w:cs="Times New Roman"/>
-          <w:sz w:val="24"/>
-        </w:rPr>
-      </w:pPr>
-      <w:r>
-        <w:rPr>
-          <w:rFonts w:ascii="Times New Roman" w:hAnsi="Times New Roman" w:cs="Times New Roman"/>
-          <w:sz w:val="24"/>
-        </w:rPr>
-        <w:t>Objetivos:</w:t>
-      </w:r>
-    </w:p>
-    <w:p>
-      <w:pPr>
-        <w:pStyle w:val="Prrafodelista"/>
-        <w:numPr>
-          <w:ilvl w:val="0"/>
-          <w:numId w:val="3"/>
-        </w:numPr>
-        <w:jc w:val="both"/>
-        <w:rPr>
-          <w:rFonts w:ascii="Times New Roman" w:hAnsi="Times New Roman" w:cs="Times New Roman"/>
-          <w:sz w:val="24"/>
-        </w:rPr>
-      </w:pPr>
-      <w:r>
-        <w:rPr>
-          <w:rFonts w:ascii="Times New Roman" w:hAnsi="Times New Roman" w:cs="Times New Roman"/>
-          <w:sz w:val="24"/>
-        </w:rPr>
-        <w:t>Metas:</w:t>
-      </w:r>
-    </w:p>
-    <w:p>
-      <w:pPr>
-        <w:pStyle w:val="Prrafodelista"/>
-        <w:numPr>
-          <w:ilvl w:val="0"/>
-          <w:numId w:val="3"/>
-        </w:numPr>
-        <w:jc w:val="both"/>
-        <w:rPr>
-          <w:rFonts w:ascii="Times New Roman" w:hAnsi="Times New Roman" w:cs="Times New Roman"/>
-          <w:sz w:val="24"/>
-        </w:rPr>
-      </w:pPr>
-      <w:r>
-        <w:rPr>
-          <w:rFonts w:ascii="Times New Roman" w:hAnsi="Times New Roman" w:cs="Times New Roman"/>
-          <w:sz w:val="24"/>
-        </w:rPr>
-        <w:t>Políticas:</w:t>
-      </w:r>
-    </w:p>
-    <w:p>
-      <w:pPr>
-        <w:pStyle w:val="Prrafodelista"/>
-        <w:numPr>
-          <w:ilvl w:val="0"/>
-          <w:numId w:val="3"/>
-        </w:numPr>
-        <w:jc w:val="both"/>
-        <w:rPr>
-          <w:rFonts w:ascii="Times New Roman" w:hAnsi="Times New Roman" w:cs="Times New Roman"/>
-          <w:sz w:val="24"/>
-        </w:rPr>
-      </w:pPr>
-      <w:r>
-        <w:rPr>
-          <w:rFonts w:ascii="Times New Roman" w:hAnsi="Times New Roman" w:cs="Times New Roman"/>
-          <w:sz w:val="24"/>
-        </w:rPr>
-        <w:t>Estrategias:</w:t>
-      </w:r>
-    </w:p>
-    <w:p>
-      <w:pPr>
-        <w:pStyle w:val="Prrafodelista"/>
-        <w:numPr>
-          <w:ilvl w:val="0"/>
-          <w:numId w:val="3"/>
-        </w:numPr>
-        <w:jc w:val="both"/>
-        <w:rPr>
-          <w:rFonts w:ascii="Times New Roman" w:hAnsi="Times New Roman" w:cs="Times New Roman"/>
-          <w:sz w:val="24"/>
-        </w:rPr>
-      </w:pPr>
-      <w:r>
-        <w:rPr>
-          <w:rFonts w:ascii="Times New Roman" w:hAnsi="Times New Roman" w:cs="Times New Roman"/>
-          <w:sz w:val="24"/>
-        </w:rPr>
-        <w:t>Estructura Organizacional:</w:t>
-      </w:r>
-    </w:p>
-    <w:p>
-      <w:pPr>
-        <w:pStyle w:val="Prrafodelista"/>
-        <w:numPr>
-          <w:ilvl w:val="0"/>
-          <w:numId w:val="3"/>
-        </w:numPr>
-        <w:jc w:val="both"/>
-        <w:rPr>
-          <w:rFonts w:ascii="Times New Roman" w:hAnsi="Times New Roman" w:cs="Times New Roman"/>
-          <w:sz w:val="24"/>
-        </w:rPr>
-      </w:pPr>
-      <w:r>
-        <w:rPr>
-          <w:rFonts w:ascii="Times New Roman" w:hAnsi="Times New Roman" w:cs="Times New Roman"/>
-          <w:sz w:val="24"/>
-        </w:rPr>
-        <w:t>Estructura Funcional:</w:t>
-      </w:r>
-    </w:p>
-    <w:p>
-      <w:pPr>
-        <w:pStyle w:val="Prrafodelista"/>
-        <w:numPr>
-          <w:ilvl w:val="0"/>
-          <w:numId w:val="1"/>
-        </w:numPr>
-        <w:jc w:val="both"/>
-        <w:rPr>
-          <w:rFonts w:ascii="Times New Roman" w:hAnsi="Times New Roman" w:cs="Times New Roman"/>
-          <w:b/>
-          <w:sz w:val="24"/>
-        </w:rPr>
-      </w:pPr>
-      <w:r>
-        <w:rPr>
-          <w:rFonts w:ascii="Times New Roman" w:hAnsi="Times New Roman" w:cs="Times New Roman"/>
-          <w:b/>
-          <w:sz w:val="24"/>
-        </w:rPr>
-        <w:t>INGENIERIA DE REQUERIMIMENTOS</w:t>
-      </w:r>
-    </w:p>
-    <w:p>
-      <w:pPr>
-        <w:pStyle w:val="Prrafodelista"/>
-        <w:numPr>
-          <w:ilvl w:val="0"/>
-          <w:numId w:val="4"/>
-        </w:numPr>
-        <w:jc w:val="both"/>
-        <w:rPr>
-          <w:rFonts w:ascii="Times New Roman" w:hAnsi="Times New Roman" w:cs="Times New Roman"/>
-          <w:sz w:val="24"/>
-        </w:rPr>
-      </w:pPr>
-      <w:r>
-        <w:rPr>
-          <w:rFonts w:ascii="Times New Roman" w:hAnsi="Times New Roman" w:cs="Times New Roman"/>
-          <w:sz w:val="24"/>
-        </w:rPr>
-        <w:t>Identificación y Justificación del Área funcional:</w:t>
-      </w:r>
-    </w:p>
-    <w:p>
-      <w:pPr>
-        <w:pStyle w:val="Prrafodelista"/>
-        <w:numPr>
-          <w:ilvl w:val="0"/>
-          <w:numId w:val="4"/>
-        </w:numPr>
-        <w:jc w:val="both"/>
-        <w:rPr>
-          <w:rFonts w:ascii="Times New Roman" w:hAnsi="Times New Roman" w:cs="Times New Roman"/>
-          <w:sz w:val="24"/>
-        </w:rPr>
-      </w:pPr>
-      <w:r>
-        <w:rPr>
-          <w:rFonts w:ascii="Times New Roman" w:hAnsi="Times New Roman" w:cs="Times New Roman"/>
-          <w:sz w:val="24"/>
-        </w:rPr>
-        <w:t>Caracterización de los Procesos y Actividades:</w:t>
-      </w:r>
-    </w:p>
-    <w:p>
-      <w:pPr>
-        <w:pStyle w:val="Prrafodelista"/>
-        <w:numPr>
-          <w:ilvl w:val="0"/>
-          <w:numId w:val="4"/>
-        </w:numPr>
-        <w:jc w:val="both"/>
-        <w:rPr>
-          <w:rFonts w:ascii="Times New Roman" w:hAnsi="Times New Roman" w:cs="Times New Roman"/>
-          <w:sz w:val="24"/>
-        </w:rPr>
-      </w:pPr>
-      <w:r>
-        <w:rPr>
-          <w:rFonts w:ascii="Times New Roman" w:hAnsi="Times New Roman" w:cs="Times New Roman"/>
-          <w:sz w:val="24"/>
-        </w:rPr>
-        <w:t>Análisis Requerimientos de Información:</w:t>
-      </w:r>
-    </w:p>
-    <w:p>
-      <w:pPr>
-        <w:pStyle w:val="Prrafodelista"/>
-        <w:numPr>
-          <w:ilvl w:val="0"/>
-          <w:numId w:val="4"/>
-        </w:numPr>
-        <w:jc w:val="both"/>
-        <w:rPr>
-          <w:rFonts w:ascii="Times New Roman" w:hAnsi="Times New Roman" w:cs="Times New Roman"/>
-          <w:sz w:val="24"/>
-        </w:rPr>
-      </w:pPr>
-      <w:r>
-        <w:rPr>
-          <w:rFonts w:ascii="Times New Roman" w:hAnsi="Times New Roman" w:cs="Times New Roman"/>
-          <w:sz w:val="24"/>
-        </w:rPr>
         <w:t>Obtención de Requerimientos:</w:t>
       </w:r>
     </w:p>
@@ -1111,6 +1257,56 @@
 </w:document>
 </file>
 
+<file path=word/endnotes.xml><?xml version="1.0" encoding="utf-8"?>
+<w:endnotes xmlns:wpc="http://schemas.microsoft.com/office/word/2010/wordprocessingCanvas" xmlns:mc="http://schemas.openxmlformats.org/markup-compatibility/2006" xmlns:o="urn:schemas-microsoft-com:office:office" xmlns:r="http://schemas.openxmlformats.org/officeDocument/2006/relationships" xmlns:m="http://schemas.openxmlformats.org/officeDocument/2006/math" xmlns:v="urn:schemas-microsoft-com:vml" xmlns:wp14="http://schemas.microsoft.com/office/word/2010/wordprocessingDrawing" xmlns:wp="http://schemas.openxmlformats.org/drawingml/2006/wordprocessingDrawing" xmlns:w10="urn:schemas-microsoft-com:office:word" xmlns:w="http://schemas.openxmlformats.org/wordprocessingml/2006/main" xmlns:w14="http://schemas.microsoft.com/office/word/2010/wordml" xmlns:w15="http://schemas.microsoft.com/office/word/2012/wordml" xmlns:wpg="http://schemas.microsoft.com/office/word/2010/wordprocessingGroup" xmlns:wpi="http://schemas.microsoft.com/office/word/2010/wordprocessingInk" xmlns:wne="http://schemas.microsoft.com/office/word/2006/wordml" xmlns:wps="http://schemas.microsoft.com/office/word/2010/wordprocessingShape" mc:Ignorable="w14 w15 wp14">
+  <w:endnote w:type="separator" w:id="-1">
+    <w:p>
+      <w:pPr>
+        <w:spacing w:after="0" w:line="240" w:lineRule="auto"/>
+      </w:pPr>
+      <w:r>
+        <w:separator/>
+      </w:r>
+    </w:p>
+  </w:endnote>
+  <w:endnote w:type="continuationSeparator" w:id="0">
+    <w:p>
+      <w:pPr>
+        <w:spacing w:after="0" w:line="240" w:lineRule="auto"/>
+      </w:pPr>
+      <w:r>
+        <w:continuationSeparator/>
+      </w:r>
+    </w:p>
+  </w:endnote>
+</w:endnotes>
+</file>
+
+<file path=word/footnotes.xml><?xml version="1.0" encoding="utf-8"?>
+<w:footnotes xmlns:wpc="http://schemas.microsoft.com/office/word/2010/wordprocessingCanvas" xmlns:mc="http://schemas.openxmlformats.org/markup-compatibility/2006" xmlns:o="urn:schemas-microsoft-com:office:office" xmlns:r="http://schemas.openxmlformats.org/officeDocument/2006/relationships" xmlns:m="http://schemas.openxmlformats.org/officeDocument/2006/math" xmlns:v="urn:schemas-microsoft-com:vml" xmlns:wp14="http://schemas.microsoft.com/office/word/2010/wordprocessingDrawing" xmlns:wp="http://schemas.openxmlformats.org/drawingml/2006/wordprocessingDrawing" xmlns:w10="urn:schemas-microsoft-com:office:word" xmlns:w="http://schemas.openxmlformats.org/wordprocessingml/2006/main" xmlns:w14="http://schemas.microsoft.com/office/word/2010/wordml" xmlns:w15="http://schemas.microsoft.com/office/word/2012/wordml" xmlns:wpg="http://schemas.microsoft.com/office/word/2010/wordprocessingGroup" xmlns:wpi="http://schemas.microsoft.com/office/word/2010/wordprocessingInk" xmlns:wne="http://schemas.microsoft.com/office/word/2006/wordml" xmlns:wps="http://schemas.microsoft.com/office/word/2010/wordprocessingShape" mc:Ignorable="w14 w15 wp14">
+  <w:footnote w:type="separator" w:id="-1">
+    <w:p>
+      <w:pPr>
+        <w:spacing w:after="0" w:line="240" w:lineRule="auto"/>
+      </w:pPr>
+      <w:r>
+        <w:separator/>
+      </w:r>
+    </w:p>
+  </w:footnote>
+  <w:footnote w:type="continuationSeparator" w:id="0">
+    <w:p>
+      <w:pPr>
+        <w:spacing w:after="0" w:line="240" w:lineRule="auto"/>
+      </w:pPr>
+      <w:r>
+        <w:continuationSeparator/>
+      </w:r>
+    </w:p>
+  </w:footnote>
+</w:footnotes>
+</file>
+
 <file path=word/numbering.xml><?xml version="1.0" encoding="utf-8"?>
 <w:numbering xmlns:wpc="http://schemas.microsoft.com/office/word/2010/wordprocessingCanvas" xmlns:mc="http://schemas.openxmlformats.org/markup-compatibility/2006" xmlns:o="urn:schemas-microsoft-com:office:office" xmlns:r="http://schemas.openxmlformats.org/officeDocument/2006/relationships" xmlns:m="http://schemas.openxmlformats.org/officeDocument/2006/math" xmlns:v="urn:schemas-microsoft-com:vml" xmlns:wp14="http://schemas.microsoft.com/office/word/2010/wordprocessingDrawing" xmlns:wp="http://schemas.openxmlformats.org/drawingml/2006/wordprocessingDrawing" xmlns:w10="urn:schemas-microsoft-com:office:word" xmlns:w="http://schemas.openxmlformats.org/wordprocessingml/2006/main" xmlns:w14="http://schemas.microsoft.com/office/word/2010/wordml" xmlns:w15="http://schemas.microsoft.com/office/word/2012/wordml" xmlns:wpg="http://schemas.microsoft.com/office/word/2010/wordprocessingGroup" xmlns:wpi="http://schemas.microsoft.com/office/word/2010/wordprocessingInk" xmlns:wne="http://schemas.microsoft.com/office/word/2006/wordml" xmlns:wps="http://schemas.microsoft.com/office/word/2010/wordprocessingShape" mc:Ignorable="w14 w15 wp14">
   <w:abstractNum w:abstractNumId="0">
@@ -1324,6 +1520,119 @@
     </w:lvl>
   </w:abstractNum>
   <w:abstractNum w:abstractNumId="2">
+    <w:nsid w:val="1CF93F67"/>
+    <w:multiLevelType w:val="hybridMultilevel"/>
+    <w:tmpl w:val="3B023D82"/>
+    <w:lvl w:ilvl="0" w:tplc="240A0005">
+      <w:start w:val="1"/>
+      <w:numFmt w:val="bullet"/>
+      <w:lvlText w:val=""/>
+      <w:lvlJc w:val="left"/>
+      <w:pPr>
+        <w:ind w:left="1440" w:hanging="360"/>
+      </w:pPr>
+      <w:rPr>
+        <w:rFonts w:ascii="Wingdings" w:hAnsi="Wingdings" w:hint="default"/>
+      </w:rPr>
+    </w:lvl>
+    <w:lvl w:ilvl="1" w:tplc="240A0003" w:tentative="1">
+      <w:start w:val="1"/>
+      <w:numFmt w:val="bullet"/>
+      <w:lvlText w:val="o"/>
+      <w:lvlJc w:val="left"/>
+      <w:pPr>
+        <w:ind w:left="2160" w:hanging="360"/>
+      </w:pPr>
+      <w:rPr>
+        <w:rFonts w:ascii="Courier New" w:hAnsi="Courier New" w:cs="Courier New" w:hint="default"/>
+      </w:rPr>
+    </w:lvl>
+    <w:lvl w:ilvl="2" w:tplc="240A0005" w:tentative="1">
+      <w:start w:val="1"/>
+      <w:numFmt w:val="bullet"/>
+      <w:lvlText w:val=""/>
+      <w:lvlJc w:val="left"/>
+      <w:pPr>
+        <w:ind w:left="2880" w:hanging="360"/>
+      </w:pPr>
+      <w:rPr>
+        <w:rFonts w:ascii="Wingdings" w:hAnsi="Wingdings" w:hint="default"/>
+      </w:rPr>
+    </w:lvl>
+    <w:lvl w:ilvl="3" w:tplc="240A0001" w:tentative="1">
+      <w:start w:val="1"/>
+      <w:numFmt w:val="bullet"/>
+      <w:lvlText w:val=""/>
+      <w:lvlJc w:val="left"/>
+      <w:pPr>
+        <w:ind w:left="3600" w:hanging="360"/>
+      </w:pPr>
+      <w:rPr>
+        <w:rFonts w:ascii="Symbol" w:hAnsi="Symbol" w:hint="default"/>
+      </w:rPr>
+    </w:lvl>
+    <w:lvl w:ilvl="4" w:tplc="240A0003" w:tentative="1">
+      <w:start w:val="1"/>
+      <w:numFmt w:val="bullet"/>
+      <w:lvlText w:val="o"/>
+      <w:lvlJc w:val="left"/>
+      <w:pPr>
+        <w:ind w:left="4320" w:hanging="360"/>
+      </w:pPr>
+      <w:rPr>
+        <w:rFonts w:ascii="Courier New" w:hAnsi="Courier New" w:cs="Courier New" w:hint="default"/>
+      </w:rPr>
+    </w:lvl>
+    <w:lvl w:ilvl="5" w:tplc="240A0005" w:tentative="1">
+      <w:start w:val="1"/>
+      <w:numFmt w:val="bullet"/>
+      <w:lvlText w:val=""/>
+      <w:lvlJc w:val="left"/>
+      <w:pPr>
+        <w:ind w:left="5040" w:hanging="360"/>
+      </w:pPr>
+      <w:rPr>
+        <w:rFonts w:ascii="Wingdings" w:hAnsi="Wingdings" w:hint="default"/>
+      </w:rPr>
+    </w:lvl>
+    <w:lvl w:ilvl="6" w:tplc="240A0001" w:tentative="1">
+      <w:start w:val="1"/>
+      <w:numFmt w:val="bullet"/>
+      <w:lvlText w:val=""/>
+      <w:lvlJc w:val="left"/>
+      <w:pPr>
+        <w:ind w:left="5760" w:hanging="360"/>
+      </w:pPr>
+      <w:rPr>
+        <w:rFonts w:ascii="Symbol" w:hAnsi="Symbol" w:hint="default"/>
+      </w:rPr>
+    </w:lvl>
+    <w:lvl w:ilvl="7" w:tplc="240A0003" w:tentative="1">
+      <w:start w:val="1"/>
+      <w:numFmt w:val="bullet"/>
+      <w:lvlText w:val="o"/>
+      <w:lvlJc w:val="left"/>
+      <w:pPr>
+        <w:ind w:left="6480" w:hanging="360"/>
+      </w:pPr>
+      <w:rPr>
+        <w:rFonts w:ascii="Courier New" w:hAnsi="Courier New" w:cs="Courier New" w:hint="default"/>
+      </w:rPr>
+    </w:lvl>
+    <w:lvl w:ilvl="8" w:tplc="240A0005" w:tentative="1">
+      <w:start w:val="1"/>
+      <w:numFmt w:val="bullet"/>
+      <w:lvlText w:val=""/>
+      <w:lvlJc w:val="left"/>
+      <w:pPr>
+        <w:ind w:left="7200" w:hanging="360"/>
+      </w:pPr>
+      <w:rPr>
+        <w:rFonts w:ascii="Wingdings" w:hAnsi="Wingdings" w:hint="default"/>
+      </w:rPr>
+    </w:lvl>
+  </w:abstractNum>
+  <w:abstractNum w:abstractNumId="3">
     <w:nsid w:val="2E1807BB"/>
     <w:multiLevelType w:val="multilevel"/>
     <w:tmpl w:val="7494C252"/>
@@ -1444,7 +1753,120 @@
       </w:rPr>
     </w:lvl>
   </w:abstractNum>
-  <w:abstractNum w:abstractNumId="3">
+  <w:abstractNum w:abstractNumId="4">
+    <w:nsid w:val="38222422"/>
+    <w:multiLevelType w:val="hybridMultilevel"/>
+    <w:tmpl w:val="DB1423EE"/>
+    <w:lvl w:ilvl="0" w:tplc="240A0005">
+      <w:start w:val="1"/>
+      <w:numFmt w:val="bullet"/>
+      <w:lvlText w:val=""/>
+      <w:lvlJc w:val="left"/>
+      <w:pPr>
+        <w:ind w:left="1440" w:hanging="360"/>
+      </w:pPr>
+      <w:rPr>
+        <w:rFonts w:ascii="Wingdings" w:hAnsi="Wingdings" w:hint="default"/>
+      </w:rPr>
+    </w:lvl>
+    <w:lvl w:ilvl="1" w:tplc="240A0003" w:tentative="1">
+      <w:start w:val="1"/>
+      <w:numFmt w:val="bullet"/>
+      <w:lvlText w:val="o"/>
+      <w:lvlJc w:val="left"/>
+      <w:pPr>
+        <w:ind w:left="2160" w:hanging="360"/>
+      </w:pPr>
+      <w:rPr>
+        <w:rFonts w:ascii="Courier New" w:hAnsi="Courier New" w:cs="Courier New" w:hint="default"/>
+      </w:rPr>
+    </w:lvl>
+    <w:lvl w:ilvl="2" w:tplc="240A0005" w:tentative="1">
+      <w:start w:val="1"/>
+      <w:numFmt w:val="bullet"/>
+      <w:lvlText w:val=""/>
+      <w:lvlJc w:val="left"/>
+      <w:pPr>
+        <w:ind w:left="2880" w:hanging="360"/>
+      </w:pPr>
+      <w:rPr>
+        <w:rFonts w:ascii="Wingdings" w:hAnsi="Wingdings" w:hint="default"/>
+      </w:rPr>
+    </w:lvl>
+    <w:lvl w:ilvl="3" w:tplc="240A0001" w:tentative="1">
+      <w:start w:val="1"/>
+      <w:numFmt w:val="bullet"/>
+      <w:lvlText w:val=""/>
+      <w:lvlJc w:val="left"/>
+      <w:pPr>
+        <w:ind w:left="3600" w:hanging="360"/>
+      </w:pPr>
+      <w:rPr>
+        <w:rFonts w:ascii="Symbol" w:hAnsi="Symbol" w:hint="default"/>
+      </w:rPr>
+    </w:lvl>
+    <w:lvl w:ilvl="4" w:tplc="240A0003" w:tentative="1">
+      <w:start w:val="1"/>
+      <w:numFmt w:val="bullet"/>
+      <w:lvlText w:val="o"/>
+      <w:lvlJc w:val="left"/>
+      <w:pPr>
+        <w:ind w:left="4320" w:hanging="360"/>
+      </w:pPr>
+      <w:rPr>
+        <w:rFonts w:ascii="Courier New" w:hAnsi="Courier New" w:cs="Courier New" w:hint="default"/>
+      </w:rPr>
+    </w:lvl>
+    <w:lvl w:ilvl="5" w:tplc="240A0005" w:tentative="1">
+      <w:start w:val="1"/>
+      <w:numFmt w:val="bullet"/>
+      <w:lvlText w:val=""/>
+      <w:lvlJc w:val="left"/>
+      <w:pPr>
+        <w:ind w:left="5040" w:hanging="360"/>
+      </w:pPr>
+      <w:rPr>
+        <w:rFonts w:ascii="Wingdings" w:hAnsi="Wingdings" w:hint="default"/>
+      </w:rPr>
+    </w:lvl>
+    <w:lvl w:ilvl="6" w:tplc="240A0001" w:tentative="1">
+      <w:start w:val="1"/>
+      <w:numFmt w:val="bullet"/>
+      <w:lvlText w:val=""/>
+      <w:lvlJc w:val="left"/>
+      <w:pPr>
+        <w:ind w:left="5760" w:hanging="360"/>
+      </w:pPr>
+      <w:rPr>
+        <w:rFonts w:ascii="Symbol" w:hAnsi="Symbol" w:hint="default"/>
+      </w:rPr>
+    </w:lvl>
+    <w:lvl w:ilvl="7" w:tplc="240A0003" w:tentative="1">
+      <w:start w:val="1"/>
+      <w:numFmt w:val="bullet"/>
+      <w:lvlText w:val="o"/>
+      <w:lvlJc w:val="left"/>
+      <w:pPr>
+        <w:ind w:left="6480" w:hanging="360"/>
+      </w:pPr>
+      <w:rPr>
+        <w:rFonts w:ascii="Courier New" w:hAnsi="Courier New" w:cs="Courier New" w:hint="default"/>
+      </w:rPr>
+    </w:lvl>
+    <w:lvl w:ilvl="8" w:tplc="240A0005" w:tentative="1">
+      <w:start w:val="1"/>
+      <w:numFmt w:val="bullet"/>
+      <w:lvlText w:val=""/>
+      <w:lvlJc w:val="left"/>
+      <w:pPr>
+        <w:ind w:left="7200" w:hanging="360"/>
+      </w:pPr>
+      <w:rPr>
+        <w:rFonts w:ascii="Wingdings" w:hAnsi="Wingdings" w:hint="default"/>
+      </w:rPr>
+    </w:lvl>
+  </w:abstractNum>
+  <w:abstractNum w:abstractNumId="5">
     <w:nsid w:val="4A850BC9"/>
     <w:multiLevelType w:val="hybridMultilevel"/>
     <w:tmpl w:val="7A06BCF0"/>
@@ -1557,7 +1979,7 @@
       </w:rPr>
     </w:lvl>
   </w:abstractNum>
-  <w:abstractNum w:abstractNumId="4">
+  <w:abstractNum w:abstractNumId="6">
     <w:nsid w:val="648640DB"/>
     <w:multiLevelType w:val="multilevel"/>
     <w:tmpl w:val="828A556A"/>
@@ -1678,7 +2100,7 @@
       </w:rPr>
     </w:lvl>
   </w:abstractNum>
-  <w:abstractNum w:abstractNumId="5">
+  <w:abstractNum w:abstractNumId="7">
     <w:nsid w:val="7C5B0740"/>
     <w:multiLevelType w:val="hybridMultilevel"/>
     <w:tmpl w:val="B62C41FA"/>
@@ -1795,19 +2217,25 @@
     <w:abstractNumId w:val="0"/>
   </w:num>
   <w:num w:numId="2">
-    <w:abstractNumId w:val="4"/>
+    <w:abstractNumId w:val="6"/>
   </w:num>
   <w:num w:numId="3">
     <w:abstractNumId w:val="1"/>
   </w:num>
   <w:num w:numId="4">
+    <w:abstractNumId w:val="3"/>
+  </w:num>
+  <w:num w:numId="5">
+    <w:abstractNumId w:val="5"/>
+  </w:num>
+  <w:num w:numId="6">
+    <w:abstractNumId w:val="7"/>
+  </w:num>
+  <w:num w:numId="7">
     <w:abstractNumId w:val="2"/>
   </w:num>
-  <w:num w:numId="5">
-    <w:abstractNumId w:val="3"/>
-  </w:num>
-  <w:num w:numId="6">
-    <w:abstractNumId w:val="5"/>
+  <w:num w:numId="8">
+    <w:abstractNumId w:val="4"/>
   </w:num>
 </w:numbering>
 </file>

</xml_diff>

<commit_message>
Jorge que ponga su nombre y codigo
</commit_message>
<xml_diff>
--- a/proyecto 1ra entrega.docx
+++ b/proyecto 1ra entrega.docx
@@ -807,6 +807,251 @@
           <w:sz w:val="24"/>
         </w:rPr>
       </w:pPr>
+      <w:r>
+        <w:rPr>
+          <w:rFonts w:ascii="Times New Roman" w:hAnsi="Times New Roman" w:cs="Times New Roman"/>
+          <w:sz w:val="24"/>
+        </w:rPr>
+        <w:t>Sostenernos en el mercado a un nivel competitivo durante los próximos años.</w:t>
+      </w:r>
+    </w:p>
+    <w:p>
+      <w:pPr>
+        <w:pStyle w:val="Prrafodelista"/>
+        <w:numPr>
+          <w:ilvl w:val="0"/>
+          <w:numId w:val="3"/>
+        </w:numPr>
+        <w:jc w:val="both"/>
+        <w:rPr>
+          <w:rFonts w:ascii="Times New Roman" w:hAnsi="Times New Roman" w:cs="Times New Roman"/>
+          <w:sz w:val="24"/>
+        </w:rPr>
+      </w:pPr>
+      <w:r>
+        <w:rPr>
+          <w:rFonts w:ascii="Times New Roman" w:hAnsi="Times New Roman" w:cs="Times New Roman"/>
+          <w:sz w:val="24"/>
+        </w:rPr>
+        <w:t>Metas:</w:t>
+      </w:r>
+    </w:p>
+    <w:p>
+      <w:pPr>
+        <w:pStyle w:val="Prrafodelista"/>
+        <w:numPr>
+          <w:ilvl w:val="0"/>
+          <w:numId w:val="8"/>
+        </w:numPr>
+        <w:jc w:val="both"/>
+        <w:rPr>
+          <w:rFonts w:ascii="Times New Roman" w:hAnsi="Times New Roman" w:cs="Times New Roman"/>
+          <w:sz w:val="24"/>
+        </w:rPr>
+      </w:pPr>
+      <w:r>
+        <w:rPr>
+          <w:rFonts w:ascii="Times New Roman" w:hAnsi="Times New Roman" w:cs="Times New Roman"/>
+          <w:sz w:val="24"/>
+        </w:rPr>
+        <w:t>Incrementar el alcance de la empresa hacia futuros clientes.</w:t>
+      </w:r>
+    </w:p>
+    <w:p>
+      <w:pPr>
+        <w:pStyle w:val="Prrafodelista"/>
+        <w:numPr>
+          <w:ilvl w:val="0"/>
+          <w:numId w:val="3"/>
+        </w:numPr>
+        <w:jc w:val="both"/>
+        <w:rPr>
+          <w:rFonts w:ascii="Times New Roman" w:hAnsi="Times New Roman" w:cs="Times New Roman"/>
+          <w:sz w:val="24"/>
+        </w:rPr>
+      </w:pPr>
+      <w:r>
+        <w:rPr>
+          <w:rFonts w:ascii="Times New Roman" w:hAnsi="Times New Roman" w:cs="Times New Roman"/>
+          <w:sz w:val="24"/>
+        </w:rPr>
+        <w:t>Políticas:</w:t>
+      </w:r>
+    </w:p>
+    <w:p>
+      <w:pPr>
+        <w:pStyle w:val="Prrafodelista"/>
+        <w:numPr>
+          <w:ilvl w:val="0"/>
+          <w:numId w:val="7"/>
+        </w:numPr>
+        <w:jc w:val="both"/>
+        <w:rPr>
+          <w:rFonts w:ascii="Times New Roman" w:hAnsi="Times New Roman" w:cs="Times New Roman"/>
+          <w:sz w:val="24"/>
+        </w:rPr>
+      </w:pPr>
+      <w:r>
+        <w:rPr>
+          <w:rFonts w:ascii="Times New Roman" w:hAnsi="Times New Roman" w:cs="Times New Roman"/>
+          <w:sz w:val="24"/>
+        </w:rPr>
+        <w:t>DIDIER SPORT S.A.S. presentará estados financieros separados y contabilizará sus inversiones en subsidiarias, asociadas y entidades controladas de forma conjunta al costo menos el deterioro de valor</w:t>
+      </w:r>
+      <w:r>
+        <w:rPr>
+          <w:rFonts w:ascii="Times New Roman" w:hAnsi="Times New Roman" w:cs="Times New Roman"/>
+          <w:sz w:val="24"/>
+        </w:rPr>
+        <w:t>.</w:t>
+      </w:r>
+    </w:p>
+    <w:p>
+      <w:pPr>
+        <w:pStyle w:val="Prrafodelista"/>
+        <w:numPr>
+          <w:ilvl w:val="0"/>
+          <w:numId w:val="7"/>
+        </w:numPr>
+        <w:jc w:val="both"/>
+        <w:rPr>
+          <w:rFonts w:ascii="Times New Roman" w:hAnsi="Times New Roman" w:cs="Times New Roman"/>
+          <w:sz w:val="24"/>
+        </w:rPr>
+      </w:pPr>
+      <w:r>
+        <w:rPr>
+          <w:rFonts w:ascii="Times New Roman" w:hAnsi="Times New Roman" w:cs="Times New Roman"/>
+          <w:sz w:val="24"/>
+        </w:rPr>
+        <w:t>DIDIER SPORT S.A.S. ajustará los importes reconocidos en sus estados financieros, incluyendo la información a revelar relacionada, para los hechos que impliquen ajuste y hayan ocurrido después del periodo sobre el que se informa</w:t>
+      </w:r>
+      <w:r>
+        <w:rPr>
+          <w:rFonts w:ascii="Times New Roman" w:hAnsi="Times New Roman" w:cs="Times New Roman"/>
+          <w:sz w:val="24"/>
+        </w:rPr>
+        <w:t>.</w:t>
+      </w:r>
+    </w:p>
+    <w:p>
+      <w:pPr>
+        <w:pStyle w:val="Prrafodelista"/>
+        <w:numPr>
+          <w:ilvl w:val="0"/>
+          <w:numId w:val="7"/>
+        </w:numPr>
+        <w:jc w:val="both"/>
+        <w:rPr>
+          <w:rFonts w:ascii="Times New Roman" w:hAnsi="Times New Roman" w:cs="Times New Roman"/>
+          <w:sz w:val="24"/>
+        </w:rPr>
+      </w:pPr>
+      <w:r>
+        <w:rPr>
+          <w:rFonts w:ascii="Times New Roman" w:hAnsi="Times New Roman" w:cs="Times New Roman"/>
+          <w:sz w:val="24"/>
+        </w:rPr>
+        <w:t>DIDIER SPORT S.A.S. pued</w:t>
+      </w:r>
+      <w:r>
+        <w:rPr>
+          <w:rFonts w:ascii="Times New Roman" w:hAnsi="Times New Roman" w:cs="Times New Roman"/>
+          <w:sz w:val="24"/>
+        </w:rPr>
+        <w:t xml:space="preserve">e utilizar técnicas tales como </w:t>
+      </w:r>
+      <w:r>
+        <w:rPr>
+          <w:rFonts w:ascii="Times New Roman" w:hAnsi="Times New Roman" w:cs="Times New Roman"/>
+          <w:sz w:val="24"/>
+        </w:rPr>
+        <w:t>el método del costo estándar, el método de los minoristas o el precio de compra más reciente para medir el costo de los inventarios, si los resultados se aproximan al costo.</w:t>
+      </w:r>
+    </w:p>
+    <w:p>
+      <w:pPr>
+        <w:pStyle w:val="Prrafodelista"/>
+        <w:numPr>
+          <w:ilvl w:val="0"/>
+          <w:numId w:val="7"/>
+        </w:numPr>
+        <w:jc w:val="both"/>
+        <w:rPr>
+          <w:rFonts w:ascii="Times New Roman" w:hAnsi="Times New Roman" w:cs="Times New Roman"/>
+          <w:sz w:val="24"/>
+        </w:rPr>
+      </w:pPr>
+      <w:r>
+        <w:rPr>
+          <w:rFonts w:ascii="Times New Roman" w:hAnsi="Times New Roman" w:cs="Times New Roman"/>
+          <w:sz w:val="24"/>
+        </w:rPr>
+        <w:t>Un elemento de propiedad, planta y equipo se reconocerá como activo si, y sólo si sea probable que DIDIER SPORT S.A.S. obtenga los beneficios económicos futuros derivados del mismo; y el costo del elemento pueda medirse de forma fiable.</w:t>
+      </w:r>
+    </w:p>
+    <w:p>
+      <w:pPr>
+        <w:pStyle w:val="Prrafodelista"/>
+        <w:numPr>
+          <w:ilvl w:val="0"/>
+          <w:numId w:val="7"/>
+        </w:numPr>
+        <w:jc w:val="both"/>
+        <w:rPr>
+          <w:rFonts w:ascii="Times New Roman" w:hAnsi="Times New Roman" w:cs="Times New Roman"/>
+          <w:sz w:val="24"/>
+        </w:rPr>
+      </w:pPr>
+      <w:r>
+        <w:rPr>
+          <w:rFonts w:ascii="Times New Roman" w:hAnsi="Times New Roman" w:cs="Times New Roman"/>
+          <w:sz w:val="24"/>
+        </w:rPr>
+        <w:t>DIDIER SPORT S.A.S. reconocerá el costo de todos los beneficios a los empleados a los que éstos tengan derecho como resultado de servicios prestados a DIDIER SPORT S.A.S. durante el periodo sobre el que se informa</w:t>
+      </w:r>
+      <w:r>
+        <w:rPr>
+          <w:rFonts w:ascii="Times New Roman" w:hAnsi="Times New Roman" w:cs="Times New Roman"/>
+          <w:sz w:val="24"/>
+        </w:rPr>
+        <w:t>.</w:t>
+      </w:r>
+    </w:p>
+    <w:p>
+      <w:pPr>
+        <w:pStyle w:val="Prrafodelista"/>
+        <w:numPr>
+          <w:ilvl w:val="0"/>
+          <w:numId w:val="3"/>
+        </w:numPr>
+        <w:jc w:val="both"/>
+        <w:rPr>
+          <w:rFonts w:ascii="Times New Roman" w:hAnsi="Times New Roman" w:cs="Times New Roman"/>
+          <w:sz w:val="24"/>
+        </w:rPr>
+      </w:pPr>
+      <w:r>
+        <w:rPr>
+          <w:rFonts w:ascii="Times New Roman" w:hAnsi="Times New Roman" w:cs="Times New Roman"/>
+          <w:sz w:val="24"/>
+        </w:rPr>
+        <w:t>Estrategias:</w:t>
+      </w:r>
+    </w:p>
+    <w:p>
+      <w:pPr>
+        <w:pStyle w:val="Prrafodelista"/>
+        <w:numPr>
+          <w:ilvl w:val="0"/>
+          <w:numId w:val="9"/>
+        </w:numPr>
+        <w:jc w:val="both"/>
+        <w:rPr>
+          <w:rFonts w:ascii="Times New Roman" w:hAnsi="Times New Roman" w:cs="Times New Roman"/>
+          <w:sz w:val="24"/>
+        </w:rPr>
+      </w:pPr>
       <w:bookmarkStart w:id="0" w:name="_GoBack"/>
       <w:bookmarkEnd w:id="0"/>
     </w:p>
@@ -828,7 +1073,7 @@
           <w:rFonts w:ascii="Times New Roman" w:hAnsi="Times New Roman" w:cs="Times New Roman"/>
           <w:sz w:val="24"/>
         </w:rPr>
-        <w:t>Metas:</w:t>
+        <w:t>Estructura Organizacional:</w:t>
       </w:r>
     </w:p>
     <w:p>
@@ -849,209 +1094,6 @@
           <w:rFonts w:ascii="Times New Roman" w:hAnsi="Times New Roman" w:cs="Times New Roman"/>
           <w:sz w:val="24"/>
         </w:rPr>
-        <w:t>Políticas:</w:t>
-      </w:r>
-    </w:p>
-    <w:p>
-      <w:pPr>
-        <w:pStyle w:val="Prrafodelista"/>
-        <w:numPr>
-          <w:ilvl w:val="0"/>
-          <w:numId w:val="7"/>
-        </w:numPr>
-        <w:jc w:val="both"/>
-        <w:rPr>
-          <w:rFonts w:ascii="Times New Roman" w:hAnsi="Times New Roman" w:cs="Times New Roman"/>
-          <w:sz w:val="24"/>
-        </w:rPr>
-      </w:pPr>
-      <w:r>
-        <w:rPr>
-          <w:rFonts w:ascii="Times New Roman" w:hAnsi="Times New Roman" w:cs="Times New Roman"/>
-          <w:sz w:val="24"/>
-        </w:rPr>
-        <w:t>DIDIER SPORT S.A.S. presentará estados financieros separados y contabilizará sus inversiones en subsidiarias, asociadas y entidades controladas de forma conjunta al costo menos el deterioro de valor</w:t>
-      </w:r>
-      <w:r>
-        <w:rPr>
-          <w:rFonts w:ascii="Times New Roman" w:hAnsi="Times New Roman" w:cs="Times New Roman"/>
-          <w:sz w:val="24"/>
-        </w:rPr>
-        <w:t>.</w:t>
-      </w:r>
-    </w:p>
-    <w:p>
-      <w:pPr>
-        <w:pStyle w:val="Prrafodelista"/>
-        <w:numPr>
-          <w:ilvl w:val="0"/>
-          <w:numId w:val="7"/>
-        </w:numPr>
-        <w:jc w:val="both"/>
-        <w:rPr>
-          <w:rFonts w:ascii="Times New Roman" w:hAnsi="Times New Roman" w:cs="Times New Roman"/>
-          <w:sz w:val="24"/>
-        </w:rPr>
-      </w:pPr>
-      <w:r>
-        <w:rPr>
-          <w:rFonts w:ascii="Times New Roman" w:hAnsi="Times New Roman" w:cs="Times New Roman"/>
-          <w:sz w:val="24"/>
-        </w:rPr>
-        <w:t>DIDIER SPORT S.A.S. ajustará los importes reconocidos en sus estados financieros, incluyendo la información a revelar relacionada, para los hechos que impliquen ajuste y hayan ocurrido después del periodo sobre el que se informa</w:t>
-      </w:r>
-      <w:r>
-        <w:rPr>
-          <w:rFonts w:ascii="Times New Roman" w:hAnsi="Times New Roman" w:cs="Times New Roman"/>
-          <w:sz w:val="24"/>
-        </w:rPr>
-        <w:t>.</w:t>
-      </w:r>
-    </w:p>
-    <w:p>
-      <w:pPr>
-        <w:pStyle w:val="Prrafodelista"/>
-        <w:numPr>
-          <w:ilvl w:val="0"/>
-          <w:numId w:val="7"/>
-        </w:numPr>
-        <w:jc w:val="both"/>
-        <w:rPr>
-          <w:rFonts w:ascii="Times New Roman" w:hAnsi="Times New Roman" w:cs="Times New Roman"/>
-          <w:sz w:val="24"/>
-        </w:rPr>
-      </w:pPr>
-      <w:r>
-        <w:rPr>
-          <w:rFonts w:ascii="Times New Roman" w:hAnsi="Times New Roman" w:cs="Times New Roman"/>
-          <w:sz w:val="24"/>
-        </w:rPr>
-        <w:t>DIDIER SPORT S.A.S. pued</w:t>
-      </w:r>
-      <w:r>
-        <w:rPr>
-          <w:rFonts w:ascii="Times New Roman" w:hAnsi="Times New Roman" w:cs="Times New Roman"/>
-          <w:sz w:val="24"/>
-        </w:rPr>
-        <w:t xml:space="preserve">e utilizar técnicas tales como </w:t>
-      </w:r>
-      <w:r>
-        <w:rPr>
-          <w:rFonts w:ascii="Times New Roman" w:hAnsi="Times New Roman" w:cs="Times New Roman"/>
-          <w:sz w:val="24"/>
-        </w:rPr>
-        <w:t>el método del costo estándar, el método de los minoristas o el precio de compra más reciente para medir el costo de los inventarios, si los resultados se aproximan al costo.</w:t>
-      </w:r>
-    </w:p>
-    <w:p>
-      <w:pPr>
-        <w:pStyle w:val="Prrafodelista"/>
-        <w:numPr>
-          <w:ilvl w:val="0"/>
-          <w:numId w:val="7"/>
-        </w:numPr>
-        <w:jc w:val="both"/>
-        <w:rPr>
-          <w:rFonts w:ascii="Times New Roman" w:hAnsi="Times New Roman" w:cs="Times New Roman"/>
-          <w:sz w:val="24"/>
-        </w:rPr>
-      </w:pPr>
-      <w:r>
-        <w:rPr>
-          <w:rFonts w:ascii="Times New Roman" w:hAnsi="Times New Roman" w:cs="Times New Roman"/>
-          <w:sz w:val="24"/>
-        </w:rPr>
-        <w:t>Un elemento de propiedad, planta y equipo se reconocerá como activo si, y sólo si sea probable que DIDIER SPORT S.A.S. obtenga los beneficios económicos futuros derivados del mismo; y el costo del elemento pueda medirse de forma fiable.</w:t>
-      </w:r>
-    </w:p>
-    <w:p>
-      <w:pPr>
-        <w:pStyle w:val="Prrafodelista"/>
-        <w:numPr>
-          <w:ilvl w:val="0"/>
-          <w:numId w:val="7"/>
-        </w:numPr>
-        <w:jc w:val="both"/>
-        <w:rPr>
-          <w:rFonts w:ascii="Times New Roman" w:hAnsi="Times New Roman" w:cs="Times New Roman"/>
-          <w:sz w:val="24"/>
-        </w:rPr>
-      </w:pPr>
-      <w:r>
-        <w:rPr>
-          <w:rFonts w:ascii="Times New Roman" w:hAnsi="Times New Roman" w:cs="Times New Roman"/>
-          <w:sz w:val="24"/>
-        </w:rPr>
-        <w:t>DIDIER SPORT S.A.S. reconocerá el costo de todos los beneficios a los empleados a los que éstos tengan derecho como resultado de servicios prestados a DIDIER SPORT S.A.S. durante el periodo sobre el que se informa</w:t>
-      </w:r>
-      <w:r>
-        <w:rPr>
-          <w:rFonts w:ascii="Times New Roman" w:hAnsi="Times New Roman" w:cs="Times New Roman"/>
-          <w:sz w:val="24"/>
-        </w:rPr>
-        <w:t>.</w:t>
-      </w:r>
-    </w:p>
-    <w:p>
-      <w:pPr>
-        <w:pStyle w:val="Prrafodelista"/>
-        <w:numPr>
-          <w:ilvl w:val="0"/>
-          <w:numId w:val="3"/>
-        </w:numPr>
-        <w:jc w:val="both"/>
-        <w:rPr>
-          <w:rFonts w:ascii="Times New Roman" w:hAnsi="Times New Roman" w:cs="Times New Roman"/>
-          <w:sz w:val="24"/>
-        </w:rPr>
-      </w:pPr>
-      <w:r>
-        <w:rPr>
-          <w:rFonts w:ascii="Times New Roman" w:hAnsi="Times New Roman" w:cs="Times New Roman"/>
-          <w:sz w:val="24"/>
-        </w:rPr>
-        <w:t>Estrategias:</w:t>
-      </w:r>
-    </w:p>
-    <w:p>
-      <w:pPr>
-        <w:pStyle w:val="Prrafodelista"/>
-        <w:numPr>
-          <w:ilvl w:val="0"/>
-          <w:numId w:val="3"/>
-        </w:numPr>
-        <w:jc w:val="both"/>
-        <w:rPr>
-          <w:rFonts w:ascii="Times New Roman" w:hAnsi="Times New Roman" w:cs="Times New Roman"/>
-          <w:sz w:val="24"/>
-        </w:rPr>
-      </w:pPr>
-      <w:r>
-        <w:rPr>
-          <w:rFonts w:ascii="Times New Roman" w:hAnsi="Times New Roman" w:cs="Times New Roman"/>
-          <w:sz w:val="24"/>
-        </w:rPr>
-        <w:t>Estructura Organizacional:</w:t>
-      </w:r>
-    </w:p>
-    <w:p>
-      <w:pPr>
-        <w:pStyle w:val="Prrafodelista"/>
-        <w:numPr>
-          <w:ilvl w:val="0"/>
-          <w:numId w:val="3"/>
-        </w:numPr>
-        <w:jc w:val="both"/>
-        <w:rPr>
-          <w:rFonts w:ascii="Times New Roman" w:hAnsi="Times New Roman" w:cs="Times New Roman"/>
-          <w:sz w:val="24"/>
-        </w:rPr>
-      </w:pPr>
-      <w:r>
-        <w:rPr>
-          <w:rFonts w:ascii="Times New Roman" w:hAnsi="Times New Roman" w:cs="Times New Roman"/>
-          <w:sz w:val="24"/>
-        </w:rPr>
         <w:t>Estructura Funcional:</w:t>
       </w:r>
     </w:p>
@@ -1117,6 +1159,7 @@
           <w:rFonts w:ascii="Times New Roman" w:hAnsi="Times New Roman" w:cs="Times New Roman"/>
           <w:sz w:val="24"/>
         </w:rPr>
+        <w:lastRenderedPageBreak/>
         <w:t>Caracterización de los Procesos y Actividades:</w:t>
       </w:r>
     </w:p>
@@ -1159,7 +1202,6 @@
           <w:rFonts w:ascii="Times New Roman" w:hAnsi="Times New Roman" w:cs="Times New Roman"/>
           <w:sz w:val="24"/>
         </w:rPr>
-        <w:lastRenderedPageBreak/>
         <w:t>Obtención de Requerimientos:</w:t>
       </w:r>
     </w:p>
@@ -1756,7 +1798,7 @@
   <w:abstractNum w:abstractNumId="4">
     <w:nsid w:val="38222422"/>
     <w:multiLevelType w:val="hybridMultilevel"/>
-    <w:tmpl w:val="DB1423EE"/>
+    <w:tmpl w:val="474221A8"/>
     <w:lvl w:ilvl="0" w:tplc="240A0005">
       <w:start w:val="1"/>
       <w:numFmt w:val="bullet"/>
@@ -1980,6 +2022,119 @@
     </w:lvl>
   </w:abstractNum>
   <w:abstractNum w:abstractNumId="6">
+    <w:nsid w:val="59ED1A5B"/>
+    <w:multiLevelType w:val="hybridMultilevel"/>
+    <w:tmpl w:val="B9E61CFA"/>
+    <w:lvl w:ilvl="0" w:tplc="240A0005">
+      <w:start w:val="1"/>
+      <w:numFmt w:val="bullet"/>
+      <w:lvlText w:val=""/>
+      <w:lvlJc w:val="left"/>
+      <w:pPr>
+        <w:ind w:left="1440" w:hanging="360"/>
+      </w:pPr>
+      <w:rPr>
+        <w:rFonts w:ascii="Wingdings" w:hAnsi="Wingdings" w:hint="default"/>
+      </w:rPr>
+    </w:lvl>
+    <w:lvl w:ilvl="1" w:tplc="240A0003" w:tentative="1">
+      <w:start w:val="1"/>
+      <w:numFmt w:val="bullet"/>
+      <w:lvlText w:val="o"/>
+      <w:lvlJc w:val="left"/>
+      <w:pPr>
+        <w:ind w:left="2160" w:hanging="360"/>
+      </w:pPr>
+      <w:rPr>
+        <w:rFonts w:ascii="Courier New" w:hAnsi="Courier New" w:cs="Courier New" w:hint="default"/>
+      </w:rPr>
+    </w:lvl>
+    <w:lvl w:ilvl="2" w:tplc="240A0005" w:tentative="1">
+      <w:start w:val="1"/>
+      <w:numFmt w:val="bullet"/>
+      <w:lvlText w:val=""/>
+      <w:lvlJc w:val="left"/>
+      <w:pPr>
+        <w:ind w:left="2880" w:hanging="360"/>
+      </w:pPr>
+      <w:rPr>
+        <w:rFonts w:ascii="Wingdings" w:hAnsi="Wingdings" w:hint="default"/>
+      </w:rPr>
+    </w:lvl>
+    <w:lvl w:ilvl="3" w:tplc="240A0001" w:tentative="1">
+      <w:start w:val="1"/>
+      <w:numFmt w:val="bullet"/>
+      <w:lvlText w:val=""/>
+      <w:lvlJc w:val="left"/>
+      <w:pPr>
+        <w:ind w:left="3600" w:hanging="360"/>
+      </w:pPr>
+      <w:rPr>
+        <w:rFonts w:ascii="Symbol" w:hAnsi="Symbol" w:hint="default"/>
+      </w:rPr>
+    </w:lvl>
+    <w:lvl w:ilvl="4" w:tplc="240A0003" w:tentative="1">
+      <w:start w:val="1"/>
+      <w:numFmt w:val="bullet"/>
+      <w:lvlText w:val="o"/>
+      <w:lvlJc w:val="left"/>
+      <w:pPr>
+        <w:ind w:left="4320" w:hanging="360"/>
+      </w:pPr>
+      <w:rPr>
+        <w:rFonts w:ascii="Courier New" w:hAnsi="Courier New" w:cs="Courier New" w:hint="default"/>
+      </w:rPr>
+    </w:lvl>
+    <w:lvl w:ilvl="5" w:tplc="240A0005" w:tentative="1">
+      <w:start w:val="1"/>
+      <w:numFmt w:val="bullet"/>
+      <w:lvlText w:val=""/>
+      <w:lvlJc w:val="left"/>
+      <w:pPr>
+        <w:ind w:left="5040" w:hanging="360"/>
+      </w:pPr>
+      <w:rPr>
+        <w:rFonts w:ascii="Wingdings" w:hAnsi="Wingdings" w:hint="default"/>
+      </w:rPr>
+    </w:lvl>
+    <w:lvl w:ilvl="6" w:tplc="240A0001" w:tentative="1">
+      <w:start w:val="1"/>
+      <w:numFmt w:val="bullet"/>
+      <w:lvlText w:val=""/>
+      <w:lvlJc w:val="left"/>
+      <w:pPr>
+        <w:ind w:left="5760" w:hanging="360"/>
+      </w:pPr>
+      <w:rPr>
+        <w:rFonts w:ascii="Symbol" w:hAnsi="Symbol" w:hint="default"/>
+      </w:rPr>
+    </w:lvl>
+    <w:lvl w:ilvl="7" w:tplc="240A0003" w:tentative="1">
+      <w:start w:val="1"/>
+      <w:numFmt w:val="bullet"/>
+      <w:lvlText w:val="o"/>
+      <w:lvlJc w:val="left"/>
+      <w:pPr>
+        <w:ind w:left="6480" w:hanging="360"/>
+      </w:pPr>
+      <w:rPr>
+        <w:rFonts w:ascii="Courier New" w:hAnsi="Courier New" w:cs="Courier New" w:hint="default"/>
+      </w:rPr>
+    </w:lvl>
+    <w:lvl w:ilvl="8" w:tplc="240A0005" w:tentative="1">
+      <w:start w:val="1"/>
+      <w:numFmt w:val="bullet"/>
+      <w:lvlText w:val=""/>
+      <w:lvlJc w:val="left"/>
+      <w:pPr>
+        <w:ind w:left="7200" w:hanging="360"/>
+      </w:pPr>
+      <w:rPr>
+        <w:rFonts w:ascii="Wingdings" w:hAnsi="Wingdings" w:hint="default"/>
+      </w:rPr>
+    </w:lvl>
+  </w:abstractNum>
+  <w:abstractNum w:abstractNumId="7">
     <w:nsid w:val="648640DB"/>
     <w:multiLevelType w:val="multilevel"/>
     <w:tmpl w:val="828A556A"/>
@@ -2100,7 +2255,7 @@
       </w:rPr>
     </w:lvl>
   </w:abstractNum>
-  <w:abstractNum w:abstractNumId="7">
+  <w:abstractNum w:abstractNumId="8">
     <w:nsid w:val="7C5B0740"/>
     <w:multiLevelType w:val="hybridMultilevel"/>
     <w:tmpl w:val="B62C41FA"/>
@@ -2217,7 +2372,7 @@
     <w:abstractNumId w:val="0"/>
   </w:num>
   <w:num w:numId="2">
-    <w:abstractNumId w:val="6"/>
+    <w:abstractNumId w:val="7"/>
   </w:num>
   <w:num w:numId="3">
     <w:abstractNumId w:val="1"/>
@@ -2229,13 +2384,16 @@
     <w:abstractNumId w:val="5"/>
   </w:num>
   <w:num w:numId="6">
-    <w:abstractNumId w:val="7"/>
+    <w:abstractNumId w:val="8"/>
   </w:num>
   <w:num w:numId="7">
     <w:abstractNumId w:val="2"/>
   </w:num>
   <w:num w:numId="8">
     <w:abstractNumId w:val="4"/>
+  </w:num>
+  <w:num w:numId="9">
+    <w:abstractNumId w:val="6"/>
   </w:num>
 </w:numbering>
 </file>

</xml_diff>

<commit_message>
ya politicas, faltan req de dominio, usuarios y sistema
pdta: JORGE si no es molestia su nombre
</commit_message>
<xml_diff>
--- a/proyecto 1ra entrega.docx
+++ b/proyecto 1ra entrega.docx
@@ -538,6 +538,105 @@
         <w:pStyle w:val="Prrafodelista"/>
         <w:numPr>
           <w:ilvl w:val="0"/>
+          <w:numId w:val="16"/>
+        </w:numPr>
+        <w:jc w:val="both"/>
+        <w:rPr>
+          <w:rFonts w:ascii="Times New Roman" w:hAnsi="Times New Roman" w:cs="Times New Roman"/>
+          <w:sz w:val="24"/>
+        </w:rPr>
+      </w:pPr>
+      <w:r>
+        <w:rPr>
+          <w:rFonts w:ascii="Times New Roman" w:hAnsi="Times New Roman" w:cs="Times New Roman"/>
+          <w:sz w:val="24"/>
+        </w:rPr>
+        <w:lastRenderedPageBreak/>
+        <w:t>Nuestras políticas de seguridad velan por la protección de nuestros usuarios, además de brindarles total seguridad y confianza en el uso de datos personales de individuos y/o empresas.</w:t>
+      </w:r>
+    </w:p>
+    <w:p>
+      <w:pPr>
+        <w:pStyle w:val="Prrafodelista"/>
+        <w:numPr>
+          <w:ilvl w:val="0"/>
+          <w:numId w:val="16"/>
+        </w:numPr>
+        <w:jc w:val="both"/>
+        <w:rPr>
+          <w:rFonts w:ascii="Times New Roman" w:hAnsi="Times New Roman" w:cs="Times New Roman"/>
+          <w:sz w:val="24"/>
+        </w:rPr>
+      </w:pPr>
+      <w:r>
+        <w:rPr>
+          <w:rFonts w:ascii="Times New Roman" w:hAnsi="Times New Roman" w:cs="Times New Roman"/>
+          <w:sz w:val="24"/>
+        </w:rPr>
+        <w:t xml:space="preserve">Contamos con las políticas de calidad </w:t>
+      </w:r>
+      <w:r>
+        <w:rPr>
+          <w:rFonts w:ascii="Times New Roman" w:hAnsi="Times New Roman" w:cs="Times New Roman"/>
+          <w:sz w:val="24"/>
+        </w:rPr>
+        <w:t>más</w:t>
+      </w:r>
+      <w:r>
+        <w:rPr>
+          <w:rFonts w:ascii="Times New Roman" w:hAnsi="Times New Roman" w:cs="Times New Roman"/>
+          <w:sz w:val="24"/>
+        </w:rPr>
+        <w:t xml:space="preserve"> altas del mercado, ya que damos garantía que cada uno de </w:t>
+      </w:r>
+      <w:r>
+        <w:rPr>
+          <w:rFonts w:ascii="Times New Roman" w:hAnsi="Times New Roman" w:cs="Times New Roman"/>
+          <w:sz w:val="24"/>
+        </w:rPr>
+        <w:t>nuestros productos</w:t>
+      </w:r>
+      <w:r>
+        <w:rPr>
+          <w:rFonts w:ascii="Times New Roman" w:hAnsi="Times New Roman" w:cs="Times New Roman"/>
+          <w:sz w:val="24"/>
+        </w:rPr>
+        <w:t xml:space="preserve"> cuenta con el </w:t>
+      </w:r>
+      <w:r>
+        <w:rPr>
+          <w:rFonts w:ascii="Times New Roman" w:hAnsi="Times New Roman" w:cs="Times New Roman"/>
+          <w:sz w:val="24"/>
+        </w:rPr>
+        <w:t>más</w:t>
+      </w:r>
+      <w:r>
+        <w:rPr>
+          <w:rFonts w:ascii="Times New Roman" w:hAnsi="Times New Roman" w:cs="Times New Roman"/>
+          <w:sz w:val="24"/>
+        </w:rPr>
+        <w:t xml:space="preserve"> riguroso </w:t>
+      </w:r>
+      <w:r>
+        <w:rPr>
+          <w:rFonts w:ascii="Times New Roman" w:hAnsi="Times New Roman" w:cs="Times New Roman"/>
+          <w:sz w:val="24"/>
+        </w:rPr>
+        <w:t>estándar</w:t>
+      </w:r>
+      <w:r>
+        <w:rPr>
+          <w:rFonts w:ascii="Times New Roman" w:hAnsi="Times New Roman" w:cs="Times New Roman"/>
+          <w:sz w:val="24"/>
+        </w:rPr>
+        <w:t>.</w:t>
+      </w:r>
+    </w:p>
+    <w:p>
+      <w:pPr>
+        <w:pStyle w:val="Prrafodelista"/>
+        <w:numPr>
+          <w:ilvl w:val="0"/>
           <w:numId w:val="2"/>
         </w:numPr>
         <w:jc w:val="both"/>
@@ -572,7 +671,6 @@
           <w:rFonts w:ascii="Times New Roman" w:hAnsi="Times New Roman" w:cs="Times New Roman"/>
           <w:sz w:val="24"/>
         </w:rPr>
-        <w:lastRenderedPageBreak/>
         <w:t>Mantener a nuestros desarrolladores actualizados con las últimas innovaciones tecnológicas</w:t>
       </w:r>
     </w:p>
@@ -589,6 +687,15 @@
           <w:sz w:val="24"/>
         </w:rPr>
       </w:pPr>
+      <w:r>
+        <w:rPr>
+          <w:rFonts w:ascii="Times New Roman" w:hAnsi="Times New Roman" w:cs="Times New Roman"/>
+          <w:sz w:val="24"/>
+        </w:rPr>
+        <w:t>Realizar pruebas para certificar las aptitudes y nivel de la empresa y sus desarrolladores como muestra de garantía al público</w:t>
+      </w:r>
+      <w:bookmarkStart w:id="0" w:name="_GoBack"/>
+      <w:bookmarkEnd w:id="0"/>
     </w:p>
     <w:p>
       <w:pPr>
@@ -679,6 +786,7 @@
           <w:sz w:val="24"/>
           <w:lang w:eastAsia="es-CO"/>
         </w:rPr>
+        <w:lastRenderedPageBreak/>
         <w:drawing>
           <wp:inline distT="0" distB="0" distL="0" distR="0">
             <wp:extent cx="5486400" cy="3200400"/>
@@ -1076,6 +1184,7 @@
           <w:rFonts w:ascii="Times New Roman" w:hAnsi="Times New Roman" w:cs="Times New Roman"/>
           <w:sz w:val="24"/>
         </w:rPr>
+        <w:lastRenderedPageBreak/>
         <w:t>DIDIER SPORT S.A.S. pued</w:t>
       </w:r>
       <w:r>
@@ -1293,6 +1402,7 @@
           <w:sz w:val="24"/>
           <w:lang w:eastAsia="es-CO"/>
         </w:rPr>
+        <w:lastRenderedPageBreak/>
         <w:drawing>
           <wp:inline distT="0" distB="0" distL="0" distR="0" wp14:anchorId="7BEE137C" wp14:editId="776E66F7">
             <wp:extent cx="5295900" cy="3619500"/>
@@ -1534,6 +1644,7 @@
           <w:rFonts w:ascii="Times New Roman" w:hAnsi="Times New Roman" w:cs="Times New Roman"/>
           <w:sz w:val="24"/>
         </w:rPr>
+        <w:lastRenderedPageBreak/>
         <w:t xml:space="preserve">Requerimientos Funcionales </w:t>
       </w:r>
     </w:p>
@@ -1965,8 +2076,6 @@
           <w:lang w:eastAsia="es-ES"/>
         </w:rPr>
       </w:pPr>
-      <w:bookmarkStart w:id="0" w:name="_GoBack"/>
-      <w:bookmarkEnd w:id="0"/>
     </w:p>
     <w:p>
       <w:pPr>
@@ -2263,9 +2372,9 @@
     </w:lvl>
   </w:abstractNum>
   <w:abstractNum w:abstractNumId="2">
-    <w:nsid w:val="1CF93F67"/>
+    <w:nsid w:val="10677801"/>
     <w:multiLevelType w:val="hybridMultilevel"/>
-    <w:tmpl w:val="3B023D82"/>
+    <w:tmpl w:val="361E7BF4"/>
     <w:lvl w:ilvl="0" w:tplc="240A0005">
       <w:start w:val="1"/>
       <w:numFmt w:val="bullet"/>
@@ -2376,6 +2485,119 @@
     </w:lvl>
   </w:abstractNum>
   <w:abstractNum w:abstractNumId="3">
+    <w:nsid w:val="1CF93F67"/>
+    <w:multiLevelType w:val="hybridMultilevel"/>
+    <w:tmpl w:val="3B023D82"/>
+    <w:lvl w:ilvl="0" w:tplc="240A0005">
+      <w:start w:val="1"/>
+      <w:numFmt w:val="bullet"/>
+      <w:lvlText w:val=""/>
+      <w:lvlJc w:val="left"/>
+      <w:pPr>
+        <w:ind w:left="1440" w:hanging="360"/>
+      </w:pPr>
+      <w:rPr>
+        <w:rFonts w:ascii="Wingdings" w:hAnsi="Wingdings" w:hint="default"/>
+      </w:rPr>
+    </w:lvl>
+    <w:lvl w:ilvl="1" w:tplc="240A0003" w:tentative="1">
+      <w:start w:val="1"/>
+      <w:numFmt w:val="bullet"/>
+      <w:lvlText w:val="o"/>
+      <w:lvlJc w:val="left"/>
+      <w:pPr>
+        <w:ind w:left="2160" w:hanging="360"/>
+      </w:pPr>
+      <w:rPr>
+        <w:rFonts w:ascii="Courier New" w:hAnsi="Courier New" w:cs="Courier New" w:hint="default"/>
+      </w:rPr>
+    </w:lvl>
+    <w:lvl w:ilvl="2" w:tplc="240A0005" w:tentative="1">
+      <w:start w:val="1"/>
+      <w:numFmt w:val="bullet"/>
+      <w:lvlText w:val=""/>
+      <w:lvlJc w:val="left"/>
+      <w:pPr>
+        <w:ind w:left="2880" w:hanging="360"/>
+      </w:pPr>
+      <w:rPr>
+        <w:rFonts w:ascii="Wingdings" w:hAnsi="Wingdings" w:hint="default"/>
+      </w:rPr>
+    </w:lvl>
+    <w:lvl w:ilvl="3" w:tplc="240A0001" w:tentative="1">
+      <w:start w:val="1"/>
+      <w:numFmt w:val="bullet"/>
+      <w:lvlText w:val=""/>
+      <w:lvlJc w:val="left"/>
+      <w:pPr>
+        <w:ind w:left="3600" w:hanging="360"/>
+      </w:pPr>
+      <w:rPr>
+        <w:rFonts w:ascii="Symbol" w:hAnsi="Symbol" w:hint="default"/>
+      </w:rPr>
+    </w:lvl>
+    <w:lvl w:ilvl="4" w:tplc="240A0003" w:tentative="1">
+      <w:start w:val="1"/>
+      <w:numFmt w:val="bullet"/>
+      <w:lvlText w:val="o"/>
+      <w:lvlJc w:val="left"/>
+      <w:pPr>
+        <w:ind w:left="4320" w:hanging="360"/>
+      </w:pPr>
+      <w:rPr>
+        <w:rFonts w:ascii="Courier New" w:hAnsi="Courier New" w:cs="Courier New" w:hint="default"/>
+      </w:rPr>
+    </w:lvl>
+    <w:lvl w:ilvl="5" w:tplc="240A0005" w:tentative="1">
+      <w:start w:val="1"/>
+      <w:numFmt w:val="bullet"/>
+      <w:lvlText w:val=""/>
+      <w:lvlJc w:val="left"/>
+      <w:pPr>
+        <w:ind w:left="5040" w:hanging="360"/>
+      </w:pPr>
+      <w:rPr>
+        <w:rFonts w:ascii="Wingdings" w:hAnsi="Wingdings" w:hint="default"/>
+      </w:rPr>
+    </w:lvl>
+    <w:lvl w:ilvl="6" w:tplc="240A0001" w:tentative="1">
+      <w:start w:val="1"/>
+      <w:numFmt w:val="bullet"/>
+      <w:lvlText w:val=""/>
+      <w:lvlJc w:val="left"/>
+      <w:pPr>
+        <w:ind w:left="5760" w:hanging="360"/>
+      </w:pPr>
+      <w:rPr>
+        <w:rFonts w:ascii="Symbol" w:hAnsi="Symbol" w:hint="default"/>
+      </w:rPr>
+    </w:lvl>
+    <w:lvl w:ilvl="7" w:tplc="240A0003" w:tentative="1">
+      <w:start w:val="1"/>
+      <w:numFmt w:val="bullet"/>
+      <w:lvlText w:val="o"/>
+      <w:lvlJc w:val="left"/>
+      <w:pPr>
+        <w:ind w:left="6480" w:hanging="360"/>
+      </w:pPr>
+      <w:rPr>
+        <w:rFonts w:ascii="Courier New" w:hAnsi="Courier New" w:cs="Courier New" w:hint="default"/>
+      </w:rPr>
+    </w:lvl>
+    <w:lvl w:ilvl="8" w:tplc="240A0005" w:tentative="1">
+      <w:start w:val="1"/>
+      <w:numFmt w:val="bullet"/>
+      <w:lvlText w:val=""/>
+      <w:lvlJc w:val="left"/>
+      <w:pPr>
+        <w:ind w:left="7200" w:hanging="360"/>
+      </w:pPr>
+      <w:rPr>
+        <w:rFonts w:ascii="Wingdings" w:hAnsi="Wingdings" w:hint="default"/>
+      </w:rPr>
+    </w:lvl>
+  </w:abstractNum>
+  <w:abstractNum w:abstractNumId="4">
     <w:nsid w:val="2E1807BB"/>
     <w:multiLevelType w:val="multilevel"/>
     <w:tmpl w:val="7494C252"/>
@@ -2496,7 +2718,7 @@
       </w:rPr>
     </w:lvl>
   </w:abstractNum>
-  <w:abstractNum w:abstractNumId="4">
+  <w:abstractNum w:abstractNumId="5">
     <w:nsid w:val="38222422"/>
     <w:multiLevelType w:val="hybridMultilevel"/>
     <w:tmpl w:val="474221A8"/>
@@ -2609,7 +2831,7 @@
       </w:rPr>
     </w:lvl>
   </w:abstractNum>
-  <w:abstractNum w:abstractNumId="5">
+  <w:abstractNum w:abstractNumId="6">
     <w:nsid w:val="430B49A1"/>
     <w:multiLevelType w:val="hybridMultilevel"/>
     <w:tmpl w:val="39DC04BA"/>
@@ -2698,7 +2920,7 @@
       </w:pPr>
     </w:lvl>
   </w:abstractNum>
-  <w:abstractNum w:abstractNumId="6">
+  <w:abstractNum w:abstractNumId="7">
     <w:nsid w:val="4A850BC9"/>
     <w:multiLevelType w:val="hybridMultilevel"/>
     <w:tmpl w:val="7A06BCF0"/>
@@ -2811,7 +3033,7 @@
       </w:rPr>
     </w:lvl>
   </w:abstractNum>
-  <w:abstractNum w:abstractNumId="7">
+  <w:abstractNum w:abstractNumId="8">
     <w:nsid w:val="4CCE41DB"/>
     <w:multiLevelType w:val="hybridMultilevel"/>
     <w:tmpl w:val="31308E06"/>
@@ -2924,7 +3146,7 @@
       </w:rPr>
     </w:lvl>
   </w:abstractNum>
-  <w:abstractNum w:abstractNumId="8">
+  <w:abstractNum w:abstractNumId="9">
     <w:nsid w:val="59ED1A5B"/>
     <w:multiLevelType w:val="hybridMultilevel"/>
     <w:tmpl w:val="B9E61CFA"/>
@@ -3037,7 +3259,120 @@
       </w:rPr>
     </w:lvl>
   </w:abstractNum>
-  <w:abstractNum w:abstractNumId="9">
+  <w:abstractNum w:abstractNumId="10">
+    <w:nsid w:val="5EAD5EC9"/>
+    <w:multiLevelType w:val="hybridMultilevel"/>
+    <w:tmpl w:val="3364F7DC"/>
+    <w:lvl w:ilvl="0" w:tplc="240A0001">
+      <w:start w:val="1"/>
+      <w:numFmt w:val="bullet"/>
+      <w:lvlText w:val=""/>
+      <w:lvlJc w:val="left"/>
+      <w:pPr>
+        <w:ind w:left="1440" w:hanging="360"/>
+      </w:pPr>
+      <w:rPr>
+        <w:rFonts w:ascii="Symbol" w:hAnsi="Symbol" w:hint="default"/>
+      </w:rPr>
+    </w:lvl>
+    <w:lvl w:ilvl="1" w:tplc="240A0003" w:tentative="1">
+      <w:start w:val="1"/>
+      <w:numFmt w:val="bullet"/>
+      <w:lvlText w:val="o"/>
+      <w:lvlJc w:val="left"/>
+      <w:pPr>
+        <w:ind w:left="2160" w:hanging="360"/>
+      </w:pPr>
+      <w:rPr>
+        <w:rFonts w:ascii="Courier New" w:hAnsi="Courier New" w:cs="Courier New" w:hint="default"/>
+      </w:rPr>
+    </w:lvl>
+    <w:lvl w:ilvl="2" w:tplc="240A0005" w:tentative="1">
+      <w:start w:val="1"/>
+      <w:numFmt w:val="bullet"/>
+      <w:lvlText w:val=""/>
+      <w:lvlJc w:val="left"/>
+      <w:pPr>
+        <w:ind w:left="2880" w:hanging="360"/>
+      </w:pPr>
+      <w:rPr>
+        <w:rFonts w:ascii="Wingdings" w:hAnsi="Wingdings" w:hint="default"/>
+      </w:rPr>
+    </w:lvl>
+    <w:lvl w:ilvl="3" w:tplc="240A0001" w:tentative="1">
+      <w:start w:val="1"/>
+      <w:numFmt w:val="bullet"/>
+      <w:lvlText w:val=""/>
+      <w:lvlJc w:val="left"/>
+      <w:pPr>
+        <w:ind w:left="3600" w:hanging="360"/>
+      </w:pPr>
+      <w:rPr>
+        <w:rFonts w:ascii="Symbol" w:hAnsi="Symbol" w:hint="default"/>
+      </w:rPr>
+    </w:lvl>
+    <w:lvl w:ilvl="4" w:tplc="240A0003" w:tentative="1">
+      <w:start w:val="1"/>
+      <w:numFmt w:val="bullet"/>
+      <w:lvlText w:val="o"/>
+      <w:lvlJc w:val="left"/>
+      <w:pPr>
+        <w:ind w:left="4320" w:hanging="360"/>
+      </w:pPr>
+      <w:rPr>
+        <w:rFonts w:ascii="Courier New" w:hAnsi="Courier New" w:cs="Courier New" w:hint="default"/>
+      </w:rPr>
+    </w:lvl>
+    <w:lvl w:ilvl="5" w:tplc="240A0005" w:tentative="1">
+      <w:start w:val="1"/>
+      <w:numFmt w:val="bullet"/>
+      <w:lvlText w:val=""/>
+      <w:lvlJc w:val="left"/>
+      <w:pPr>
+        <w:ind w:left="5040" w:hanging="360"/>
+      </w:pPr>
+      <w:rPr>
+        <w:rFonts w:ascii="Wingdings" w:hAnsi="Wingdings" w:hint="default"/>
+      </w:rPr>
+    </w:lvl>
+    <w:lvl w:ilvl="6" w:tplc="240A0001" w:tentative="1">
+      <w:start w:val="1"/>
+      <w:numFmt w:val="bullet"/>
+      <w:lvlText w:val=""/>
+      <w:lvlJc w:val="left"/>
+      <w:pPr>
+        <w:ind w:left="5760" w:hanging="360"/>
+      </w:pPr>
+      <w:rPr>
+        <w:rFonts w:ascii="Symbol" w:hAnsi="Symbol" w:hint="default"/>
+      </w:rPr>
+    </w:lvl>
+    <w:lvl w:ilvl="7" w:tplc="240A0003" w:tentative="1">
+      <w:start w:val="1"/>
+      <w:numFmt w:val="bullet"/>
+      <w:lvlText w:val="o"/>
+      <w:lvlJc w:val="left"/>
+      <w:pPr>
+        <w:ind w:left="6480" w:hanging="360"/>
+      </w:pPr>
+      <w:rPr>
+        <w:rFonts w:ascii="Courier New" w:hAnsi="Courier New" w:cs="Courier New" w:hint="default"/>
+      </w:rPr>
+    </w:lvl>
+    <w:lvl w:ilvl="8" w:tplc="240A0005" w:tentative="1">
+      <w:start w:val="1"/>
+      <w:numFmt w:val="bullet"/>
+      <w:lvlText w:val=""/>
+      <w:lvlJc w:val="left"/>
+      <w:pPr>
+        <w:ind w:left="7200" w:hanging="360"/>
+      </w:pPr>
+      <w:rPr>
+        <w:rFonts w:ascii="Wingdings" w:hAnsi="Wingdings" w:hint="default"/>
+      </w:rPr>
+    </w:lvl>
+  </w:abstractNum>
+  <w:abstractNum w:abstractNumId="11">
     <w:nsid w:val="63AA3E6C"/>
     <w:multiLevelType w:val="hybridMultilevel"/>
     <w:tmpl w:val="F236AF00"/>
@@ -3126,7 +3461,7 @@
       </w:pPr>
     </w:lvl>
   </w:abstractNum>
-  <w:abstractNum w:abstractNumId="10">
+  <w:abstractNum w:abstractNumId="12">
     <w:nsid w:val="648640DB"/>
     <w:multiLevelType w:val="multilevel"/>
     <w:tmpl w:val="828A556A"/>
@@ -3247,7 +3582,7 @@
       </w:rPr>
     </w:lvl>
   </w:abstractNum>
-  <w:abstractNum w:abstractNumId="11">
+  <w:abstractNum w:abstractNumId="13">
     <w:nsid w:val="6DDB4657"/>
     <w:multiLevelType w:val="hybridMultilevel"/>
     <w:tmpl w:val="BC80EF7C"/>
@@ -3360,7 +3695,7 @@
       </w:rPr>
     </w:lvl>
   </w:abstractNum>
-  <w:abstractNum w:abstractNumId="12">
+  <w:abstractNum w:abstractNumId="14">
     <w:nsid w:val="76FD187F"/>
     <w:multiLevelType w:val="hybridMultilevel"/>
     <w:tmpl w:val="D0E2175A"/>
@@ -3473,7 +3808,7 @@
       </w:rPr>
     </w:lvl>
   </w:abstractNum>
-  <w:abstractNum w:abstractNumId="13">
+  <w:abstractNum w:abstractNumId="15">
     <w:nsid w:val="7C5B0740"/>
     <w:multiLevelType w:val="hybridMultilevel"/>
     <w:tmpl w:val="B62C41FA"/>
@@ -3590,43 +3925,49 @@
     <w:abstractNumId w:val="0"/>
   </w:num>
   <w:num w:numId="2">
-    <w:abstractNumId w:val="10"/>
+    <w:abstractNumId w:val="12"/>
   </w:num>
   <w:num w:numId="3">
     <w:abstractNumId w:val="1"/>
   </w:num>
   <w:num w:numId="4">
+    <w:abstractNumId w:val="4"/>
+  </w:num>
+  <w:num w:numId="5">
+    <w:abstractNumId w:val="7"/>
+  </w:num>
+  <w:num w:numId="6">
+    <w:abstractNumId w:val="15"/>
+  </w:num>
+  <w:num w:numId="7">
     <w:abstractNumId w:val="3"/>
   </w:num>
-  <w:num w:numId="5">
+  <w:num w:numId="8">
+    <w:abstractNumId w:val="5"/>
+  </w:num>
+  <w:num w:numId="9">
+    <w:abstractNumId w:val="9"/>
+  </w:num>
+  <w:num w:numId="10">
+    <w:abstractNumId w:val="14"/>
+  </w:num>
+  <w:num w:numId="11">
     <w:abstractNumId w:val="6"/>
   </w:num>
-  <w:num w:numId="6">
+  <w:num w:numId="12">
     <w:abstractNumId w:val="13"/>
   </w:num>
-  <w:num w:numId="7">
-    <w:abstractNumId w:val="2"/>
-  </w:num>
-  <w:num w:numId="8">
-    <w:abstractNumId w:val="4"/>
-  </w:num>
-  <w:num w:numId="9">
+  <w:num w:numId="13">
     <w:abstractNumId w:val="8"/>
   </w:num>
-  <w:num w:numId="10">
-    <w:abstractNumId w:val="12"/>
-  </w:num>
-  <w:num w:numId="11">
-    <w:abstractNumId w:val="5"/>
-  </w:num>
-  <w:num w:numId="12">
+  <w:num w:numId="14">
     <w:abstractNumId w:val="11"/>
   </w:num>
-  <w:num w:numId="13">
-    <w:abstractNumId w:val="7"/>
+  <w:num w:numId="15">
+    <w:abstractNumId w:val="10"/>
   </w:num>
-  <w:num w:numId="14">
-    <w:abstractNumId w:val="9"/>
+  <w:num w:numId="16">
+    <w:abstractNumId w:val="2"/>
   </w:num>
 </w:numbering>
 </file>
@@ -7864,95 +8205,95 @@
     </dgm:pt>
   </dgm:ptLst>
   <dgm:cxnLst>
-    <dgm:cxn modelId="{2943BB83-0A40-478C-B5A2-D9F5AFEC409D}" type="presOf" srcId="{FEFCEDCD-4023-452E-B4AA-D1C940A3503E}" destId="{117BD165-AA20-445A-803D-D0D36BE4A6AE}" srcOrd="0" destOrd="0" presId="urn:microsoft.com/office/officeart/2005/8/layout/hierarchy1"/>
+    <dgm:cxn modelId="{73CDC6FF-F4AB-4133-A290-C4AC1FD76178}" type="presOf" srcId="{17BA2522-2F72-487B-84FC-7E3780062E3F}" destId="{2BC842BB-F76D-4D1D-BA11-6FD032CF89DF}" srcOrd="0" destOrd="0" presId="urn:microsoft.com/office/officeart/2005/8/layout/hierarchy1"/>
+    <dgm:cxn modelId="{6C4A6C21-1960-450C-B99D-2D21273D8FAE}" type="presOf" srcId="{5199CF1E-6206-445B-8FDF-31486EEBE6DB}" destId="{F7EB0810-BE18-47E1-9B07-8324375FE40F}" srcOrd="0" destOrd="0" presId="urn:microsoft.com/office/officeart/2005/8/layout/hierarchy1"/>
+    <dgm:cxn modelId="{0BE4B2CB-8545-4209-9426-C36C1FB464BA}" type="presOf" srcId="{165692FB-7D32-41AF-9E1A-B4C070AC4E2A}" destId="{0823E143-1986-4A4B-8447-0142D6799D75}" srcOrd="0" destOrd="0" presId="urn:microsoft.com/office/officeart/2005/8/layout/hierarchy1"/>
     <dgm:cxn modelId="{3409AD99-B4DA-44D0-99CA-3F039A2228E1}" srcId="{74AD03AB-4E9D-4BD6-8905-F92683EEE31A}" destId="{FEFCEDCD-4023-452E-B4AA-D1C940A3503E}" srcOrd="0" destOrd="0" parTransId="{17BA2522-2F72-487B-84FC-7E3780062E3F}" sibTransId="{1532D9BD-0101-4706-B943-6F6A922AD8E6}"/>
     <dgm:cxn modelId="{0559F685-1A4D-422A-A522-69CA7F7ED882}" srcId="{672D427A-9A45-4CF7-AC16-12EA08330301}" destId="{6F98232C-8D7F-4DC4-AD4D-7A58AE7091DF}" srcOrd="1" destOrd="0" parTransId="{73769727-7D42-4FBA-B655-0F6E79B978A4}" sibTransId="{4F6F49B4-5B28-4B42-9F4A-347DC6FC8859}"/>
-    <dgm:cxn modelId="{BC392F47-31C9-46DA-B04B-2837132F1A25}" type="presOf" srcId="{BA8ADD5F-1BAC-42C7-B98F-B59A769E8322}" destId="{3F702B1A-D53A-43A4-9414-4C5872634D31}" srcOrd="0" destOrd="0" presId="urn:microsoft.com/office/officeart/2005/8/layout/hierarchy1"/>
+    <dgm:cxn modelId="{D830BAD1-DD11-4E15-8415-9ED5542808F1}" type="presOf" srcId="{74AD03AB-4E9D-4BD6-8905-F92683EEE31A}" destId="{433EB16E-9266-431B-BDC5-4A4D15AB93DB}" srcOrd="0" destOrd="0" presId="urn:microsoft.com/office/officeart/2005/8/layout/hierarchy1"/>
     <dgm:cxn modelId="{9F0627A5-B434-44F4-8678-EE3EE342AE7E}" srcId="{672D427A-9A45-4CF7-AC16-12EA08330301}" destId="{74AD03AB-4E9D-4BD6-8905-F92683EEE31A}" srcOrd="2" destOrd="0" parTransId="{58DCEF1E-767F-4E71-843E-71F40719BDCA}" sibTransId="{BEF3D878-C590-4896-9921-62A88ADCFA21}"/>
-    <dgm:cxn modelId="{2E2EA4A5-A6EA-4BAE-9817-1D6F48C2FDEF}" type="presOf" srcId="{D89B0FAC-8152-47B0-A528-19EE5505FB8E}" destId="{7513D987-8A93-4EF7-990C-C25586196B54}" srcOrd="0" destOrd="0" presId="urn:microsoft.com/office/officeart/2005/8/layout/hierarchy1"/>
-    <dgm:cxn modelId="{DC031C89-FBE6-4CA1-AB2C-1FC45FC6FD2D}" type="presOf" srcId="{C5CECC28-AF25-4B7B-A7CB-D5A420AD804C}" destId="{8FF05D8A-10EC-4063-B5A3-A9D8015CE927}" srcOrd="0" destOrd="0" presId="urn:microsoft.com/office/officeart/2005/8/layout/hierarchy1"/>
+    <dgm:cxn modelId="{67968F52-74EB-483A-A9B7-C61C98CA776A}" type="presOf" srcId="{672D427A-9A45-4CF7-AC16-12EA08330301}" destId="{03B56E62-ACB5-4077-922A-49E03F83F280}" srcOrd="0" destOrd="0" presId="urn:microsoft.com/office/officeart/2005/8/layout/hierarchy1"/>
+    <dgm:cxn modelId="{2B14DA17-CF02-493A-B4F7-F9EADFD1FEDD}" type="presOf" srcId="{BA8ADD5F-1BAC-42C7-B98F-B59A769E8322}" destId="{3F702B1A-D53A-43A4-9414-4C5872634D31}" srcOrd="0" destOrd="0" presId="urn:microsoft.com/office/officeart/2005/8/layout/hierarchy1"/>
     <dgm:cxn modelId="{F7311B18-020F-48E1-A5E9-D16F6F421BEC}" srcId="{6F98232C-8D7F-4DC4-AD4D-7A58AE7091DF}" destId="{4C72EF1A-B760-440B-AD10-08A78FD61A0C}" srcOrd="0" destOrd="0" parTransId="{EC45C5A9-2BCE-4E9C-9DE5-23D0CB6F5682}" sibTransId="{BF25027A-A9C1-4B55-97AE-D8A821126881}"/>
-    <dgm:cxn modelId="{EE9C2068-099E-463D-940B-FD778FAD1D9A}" type="presOf" srcId="{5199CF1E-6206-445B-8FDF-31486EEBE6DB}" destId="{F7EB0810-BE18-47E1-9B07-8324375FE40F}" srcOrd="0" destOrd="0" presId="urn:microsoft.com/office/officeart/2005/8/layout/hierarchy1"/>
     <dgm:cxn modelId="{214E12B4-AAB2-4009-A9D9-2CFF1F14FC68}" srcId="{74AD03AB-4E9D-4BD6-8905-F92683EEE31A}" destId="{05A5F773-4BE6-4045-A70E-8E020D74FBAA}" srcOrd="1" destOrd="0" parTransId="{BA8ADD5F-1BAC-42C7-B98F-B59A769E8322}" sibTransId="{0C000F71-229E-4765-8BA7-A166E9F98F81}"/>
-    <dgm:cxn modelId="{C102BE25-7E9F-42F9-9100-10154053A850}" type="presOf" srcId="{6F98232C-8D7F-4DC4-AD4D-7A58AE7091DF}" destId="{9B5AD6FC-A9D8-452B-ACF0-FE4773A29DED}" srcOrd="0" destOrd="0" presId="urn:microsoft.com/office/officeart/2005/8/layout/hierarchy1"/>
+    <dgm:cxn modelId="{9427DC09-476F-4FC9-A1F1-BC94EB3FEE3E}" type="presOf" srcId="{58DCEF1E-767F-4E71-843E-71F40719BDCA}" destId="{682C4184-99C9-4653-83D3-881D43010985}" srcOrd="0" destOrd="0" presId="urn:microsoft.com/office/officeart/2005/8/layout/hierarchy1"/>
     <dgm:cxn modelId="{86F7B35D-9131-478D-AF7B-660E69F57434}" srcId="{672D427A-9A45-4CF7-AC16-12EA08330301}" destId="{30CCB3EB-4D31-4226-BB84-1FF31E08BFD3}" srcOrd="0" destOrd="0" parTransId="{B133EB7D-6833-4C03-A6E4-1A682A3F67C5}" sibTransId="{40B397F1-49E4-4228-B091-4986081E8006}"/>
+    <dgm:cxn modelId="{D3E9CB43-2A19-4DE6-8933-F2B0FB2E3C87}" type="presOf" srcId="{FEFCEDCD-4023-452E-B4AA-D1C940A3503E}" destId="{117BD165-AA20-445A-803D-D0D36BE4A6AE}" srcOrd="0" destOrd="0" presId="urn:microsoft.com/office/officeart/2005/8/layout/hierarchy1"/>
     <dgm:cxn modelId="{51F485EE-C3CC-428C-A4BF-B251EA2E2279}" srcId="{30CCB3EB-4D31-4226-BB84-1FF31E08BFD3}" destId="{D89B0FAC-8152-47B0-A528-19EE5505FB8E}" srcOrd="1" destOrd="0" parTransId="{4611134C-399D-48C5-BF7E-85751D420D03}" sibTransId="{E0EB1761-9D1D-4C39-873F-93A2348F8990}"/>
-    <dgm:cxn modelId="{118D89E4-D7D8-430D-81D4-C1B4FD01E7CE}" type="presOf" srcId="{672D427A-9A45-4CF7-AC16-12EA08330301}" destId="{03B56E62-ACB5-4077-922A-49E03F83F280}" srcOrd="0" destOrd="0" presId="urn:microsoft.com/office/officeart/2005/8/layout/hierarchy1"/>
-    <dgm:cxn modelId="{0A327147-E81E-433B-BCC9-413315EDB6E1}" type="presOf" srcId="{165692FB-7D32-41AF-9E1A-B4C070AC4E2A}" destId="{0823E143-1986-4A4B-8447-0142D6799D75}" srcOrd="0" destOrd="0" presId="urn:microsoft.com/office/officeart/2005/8/layout/hierarchy1"/>
-    <dgm:cxn modelId="{5C4F54F7-2C48-4DA0-8B8E-6DC7602F06E6}" type="presOf" srcId="{58DCEF1E-767F-4E71-843E-71F40719BDCA}" destId="{682C4184-99C9-4653-83D3-881D43010985}" srcOrd="0" destOrd="0" presId="urn:microsoft.com/office/officeart/2005/8/layout/hierarchy1"/>
-    <dgm:cxn modelId="{AFCBF3A2-27FB-4218-A75C-5E9C5BA58966}" type="presOf" srcId="{73769727-7D42-4FBA-B655-0F6E79B978A4}" destId="{98D03CB2-F8BC-4AEF-A7B6-02785ACCD0B6}" srcOrd="0" destOrd="0" presId="urn:microsoft.com/office/officeart/2005/8/layout/hierarchy1"/>
-    <dgm:cxn modelId="{1DF1F950-7C64-4FA5-B18C-0436971D7997}" type="presOf" srcId="{4611134C-399D-48C5-BF7E-85751D420D03}" destId="{BCCDFD21-ACA3-4FED-9CA0-F92835D1513B}" srcOrd="0" destOrd="0" presId="urn:microsoft.com/office/officeart/2005/8/layout/hierarchy1"/>
+    <dgm:cxn modelId="{89A8F586-4E54-4638-936F-AEDACBC22536}" type="presOf" srcId="{6F98232C-8D7F-4DC4-AD4D-7A58AE7091DF}" destId="{9B5AD6FC-A9D8-452B-ACF0-FE4773A29DED}" srcOrd="0" destOrd="0" presId="urn:microsoft.com/office/officeart/2005/8/layout/hierarchy1"/>
+    <dgm:cxn modelId="{E7FF3481-3B4C-4ED7-91B9-A4120B0B3BCE}" type="presOf" srcId="{536151AD-3E96-43AD-8480-127931DF001A}" destId="{6AC99B2B-0F2D-43AE-874B-A8ADB3E4D28B}" srcOrd="0" destOrd="0" presId="urn:microsoft.com/office/officeart/2005/8/layout/hierarchy1"/>
+    <dgm:cxn modelId="{18DB00F3-22A1-4679-8D10-8DCEE0FD2872}" type="presOf" srcId="{4611134C-399D-48C5-BF7E-85751D420D03}" destId="{BCCDFD21-ACA3-4FED-9CA0-F92835D1513B}" srcOrd="0" destOrd="0" presId="urn:microsoft.com/office/officeart/2005/8/layout/hierarchy1"/>
     <dgm:cxn modelId="{3AF000E2-3B72-455E-B357-2F4B9612AE46}" srcId="{30CCB3EB-4D31-4226-BB84-1FF31E08BFD3}" destId="{61F4EEB7-82B6-4FAE-9E31-D94E6958DD49}" srcOrd="0" destOrd="0" parTransId="{165692FB-7D32-41AF-9E1A-B4C070AC4E2A}" sibTransId="{12115E6B-5686-4B0C-85F8-A69399D112A5}"/>
-    <dgm:cxn modelId="{F90EA2C8-B1E3-4A0D-A834-DD74520D3DE9}" type="presOf" srcId="{4C72EF1A-B760-440B-AD10-08A78FD61A0C}" destId="{78975313-64EE-46F0-8C4E-B145E2EB940A}" srcOrd="0" destOrd="0" presId="urn:microsoft.com/office/officeart/2005/8/layout/hierarchy1"/>
+    <dgm:cxn modelId="{F5AE05FB-5285-4149-AFE0-FE89E7BD2CC0}" type="presOf" srcId="{61F4EEB7-82B6-4FAE-9E31-D94E6958DD49}" destId="{28A1AC31-5038-4DE7-AEFC-57E1C7BB3053}" srcOrd="0" destOrd="0" presId="urn:microsoft.com/office/officeart/2005/8/layout/hierarchy1"/>
+    <dgm:cxn modelId="{C1E7B13A-FC7E-4B33-87B9-1B288448D479}" type="presOf" srcId="{C5CECC28-AF25-4B7B-A7CB-D5A420AD804C}" destId="{8FF05D8A-10EC-4063-B5A3-A9D8015CE927}" srcOrd="0" destOrd="0" presId="urn:microsoft.com/office/officeart/2005/8/layout/hierarchy1"/>
     <dgm:cxn modelId="{751FE03C-8964-4A1E-9647-97D9904B63B9}" srcId="{5199CF1E-6206-445B-8FDF-31486EEBE6DB}" destId="{672D427A-9A45-4CF7-AC16-12EA08330301}" srcOrd="0" destOrd="0" parTransId="{2A422A7C-94F7-4B8D-93CE-8B90C3B241B6}" sibTransId="{2CC5EB6E-8830-4B59-A877-5C70A4B042CC}"/>
-    <dgm:cxn modelId="{0861E9C1-B8B5-4A8F-8BB1-155BBB101E60}" type="presOf" srcId="{B133EB7D-6833-4C03-A6E4-1A682A3F67C5}" destId="{E9040AD3-14B2-4023-A102-D196990544F0}" srcOrd="0" destOrd="0" presId="urn:microsoft.com/office/officeart/2005/8/layout/hierarchy1"/>
+    <dgm:cxn modelId="{FB7C3456-6DFD-4A43-9997-910F8E8E4665}" type="presOf" srcId="{EC45C5A9-2BCE-4E9C-9DE5-23D0CB6F5682}" destId="{288B2B12-7DD5-447D-9812-7CC516E7E4CA}" srcOrd="0" destOrd="0" presId="urn:microsoft.com/office/officeart/2005/8/layout/hierarchy1"/>
     <dgm:cxn modelId="{F04B4820-377B-4B30-BE19-534FF0934A33}" srcId="{6F98232C-8D7F-4DC4-AD4D-7A58AE7091DF}" destId="{C5CECC28-AF25-4B7B-A7CB-D5A420AD804C}" srcOrd="1" destOrd="0" parTransId="{536151AD-3E96-43AD-8480-127931DF001A}" sibTransId="{358C072F-0542-4B84-889E-5B3CC197F101}"/>
-    <dgm:cxn modelId="{18CC6574-C4FC-4D19-9162-3602FE09CB97}" type="presOf" srcId="{EC45C5A9-2BCE-4E9C-9DE5-23D0CB6F5682}" destId="{288B2B12-7DD5-447D-9812-7CC516E7E4CA}" srcOrd="0" destOrd="0" presId="urn:microsoft.com/office/officeart/2005/8/layout/hierarchy1"/>
-    <dgm:cxn modelId="{40F5654E-DF7A-4931-8BF7-2A8D162796C7}" type="presOf" srcId="{536151AD-3E96-43AD-8480-127931DF001A}" destId="{6AC99B2B-0F2D-43AE-874B-A8ADB3E4D28B}" srcOrd="0" destOrd="0" presId="urn:microsoft.com/office/officeart/2005/8/layout/hierarchy1"/>
-    <dgm:cxn modelId="{806D7659-BCF6-4582-AE4F-4B1522D0B62E}" type="presOf" srcId="{05A5F773-4BE6-4045-A70E-8E020D74FBAA}" destId="{91AA1634-4DF6-4BC4-9EF8-FE882D92CEAF}" srcOrd="0" destOrd="0" presId="urn:microsoft.com/office/officeart/2005/8/layout/hierarchy1"/>
-    <dgm:cxn modelId="{0F05C3B0-9135-46B4-982B-A88773EA8319}" type="presOf" srcId="{30CCB3EB-4D31-4226-BB84-1FF31E08BFD3}" destId="{11DB11D7-8CC9-4398-BF06-7B4CB1B30F15}" srcOrd="0" destOrd="0" presId="urn:microsoft.com/office/officeart/2005/8/layout/hierarchy1"/>
-    <dgm:cxn modelId="{212468D2-C09D-4389-A7A9-F9EF24701D8D}" type="presOf" srcId="{74AD03AB-4E9D-4BD6-8905-F92683EEE31A}" destId="{433EB16E-9266-431B-BDC5-4A4D15AB93DB}" srcOrd="0" destOrd="0" presId="urn:microsoft.com/office/officeart/2005/8/layout/hierarchy1"/>
-    <dgm:cxn modelId="{26B38570-6435-4692-9C21-03BD73621776}" type="presOf" srcId="{61F4EEB7-82B6-4FAE-9E31-D94E6958DD49}" destId="{28A1AC31-5038-4DE7-AEFC-57E1C7BB3053}" srcOrd="0" destOrd="0" presId="urn:microsoft.com/office/officeart/2005/8/layout/hierarchy1"/>
-    <dgm:cxn modelId="{E274B67E-D993-4EC3-9F41-83E486AF5733}" type="presOf" srcId="{17BA2522-2F72-487B-84FC-7E3780062E3F}" destId="{2BC842BB-F76D-4D1D-BA11-6FD032CF89DF}" srcOrd="0" destOrd="0" presId="urn:microsoft.com/office/officeart/2005/8/layout/hierarchy1"/>
-    <dgm:cxn modelId="{95DD4D74-5C6D-49CF-81E9-498C8249798C}" type="presParOf" srcId="{F7EB0810-BE18-47E1-9B07-8324375FE40F}" destId="{479407A7-3B24-41A7-B3FE-B0D64E235BAA}" srcOrd="0" destOrd="0" presId="urn:microsoft.com/office/officeart/2005/8/layout/hierarchy1"/>
-    <dgm:cxn modelId="{93F8A13A-AD9D-4532-8A86-F59CF562B1C6}" type="presParOf" srcId="{479407A7-3B24-41A7-B3FE-B0D64E235BAA}" destId="{E9F5E181-6D15-4B0A-A0C1-BC43B3F312BF}" srcOrd="0" destOrd="0" presId="urn:microsoft.com/office/officeart/2005/8/layout/hierarchy1"/>
-    <dgm:cxn modelId="{41C4EF58-8D74-43F2-A6F5-40946EE88201}" type="presParOf" srcId="{E9F5E181-6D15-4B0A-A0C1-BC43B3F312BF}" destId="{196ABA2A-02E6-41C0-94E5-046330EC55C6}" srcOrd="0" destOrd="0" presId="urn:microsoft.com/office/officeart/2005/8/layout/hierarchy1"/>
-    <dgm:cxn modelId="{C49A6B64-3C20-42FE-ABC3-6C1D85380D4B}" type="presParOf" srcId="{E9F5E181-6D15-4B0A-A0C1-BC43B3F312BF}" destId="{03B56E62-ACB5-4077-922A-49E03F83F280}" srcOrd="1" destOrd="0" presId="urn:microsoft.com/office/officeart/2005/8/layout/hierarchy1"/>
-    <dgm:cxn modelId="{04703B71-11E8-4AEB-B5EA-045F3A55CB6E}" type="presParOf" srcId="{479407A7-3B24-41A7-B3FE-B0D64E235BAA}" destId="{7AA0783F-7140-4811-8A74-C2A3F1261998}" srcOrd="1" destOrd="0" presId="urn:microsoft.com/office/officeart/2005/8/layout/hierarchy1"/>
-    <dgm:cxn modelId="{A6CC6094-A077-49E2-99A6-C71534BCE972}" type="presParOf" srcId="{7AA0783F-7140-4811-8A74-C2A3F1261998}" destId="{E9040AD3-14B2-4023-A102-D196990544F0}" srcOrd="0" destOrd="0" presId="urn:microsoft.com/office/officeart/2005/8/layout/hierarchy1"/>
-    <dgm:cxn modelId="{DAACE37B-DA69-4B5F-8BE6-8C9CB355BC0E}" type="presParOf" srcId="{7AA0783F-7140-4811-8A74-C2A3F1261998}" destId="{40862EFD-D57E-4C31-B73C-F51B76D33F38}" srcOrd="1" destOrd="0" presId="urn:microsoft.com/office/officeart/2005/8/layout/hierarchy1"/>
-    <dgm:cxn modelId="{AE2AE011-C17A-4DAC-89B5-F88B97233E8C}" type="presParOf" srcId="{40862EFD-D57E-4C31-B73C-F51B76D33F38}" destId="{6A1CF850-3DFC-4A56-93A2-7B9DBC71D528}" srcOrd="0" destOrd="0" presId="urn:microsoft.com/office/officeart/2005/8/layout/hierarchy1"/>
-    <dgm:cxn modelId="{0A057BD3-DE62-411C-9E5B-A7AF6C38499D}" type="presParOf" srcId="{6A1CF850-3DFC-4A56-93A2-7B9DBC71D528}" destId="{8FCBA67E-0EF2-47DF-9837-BAB91DB4E24D}" srcOrd="0" destOrd="0" presId="urn:microsoft.com/office/officeart/2005/8/layout/hierarchy1"/>
-    <dgm:cxn modelId="{3165814C-059D-4542-80FF-E6165AADD40E}" type="presParOf" srcId="{6A1CF850-3DFC-4A56-93A2-7B9DBC71D528}" destId="{11DB11D7-8CC9-4398-BF06-7B4CB1B30F15}" srcOrd="1" destOrd="0" presId="urn:microsoft.com/office/officeart/2005/8/layout/hierarchy1"/>
-    <dgm:cxn modelId="{A944CAC9-E92F-4E9B-BD4F-BE23509A5E13}" type="presParOf" srcId="{40862EFD-D57E-4C31-B73C-F51B76D33F38}" destId="{CF957D2C-1718-4B4D-94D5-34AF86285B09}" srcOrd="1" destOrd="0" presId="urn:microsoft.com/office/officeart/2005/8/layout/hierarchy1"/>
-    <dgm:cxn modelId="{4FE8222E-2588-4768-A1C8-EFC8F627C021}" type="presParOf" srcId="{CF957D2C-1718-4B4D-94D5-34AF86285B09}" destId="{0823E143-1986-4A4B-8447-0142D6799D75}" srcOrd="0" destOrd="0" presId="urn:microsoft.com/office/officeart/2005/8/layout/hierarchy1"/>
-    <dgm:cxn modelId="{EF269411-001D-4437-9368-51E62F8AD51A}" type="presParOf" srcId="{CF957D2C-1718-4B4D-94D5-34AF86285B09}" destId="{6C44B9C8-CE2D-4785-B657-15063186B4CB}" srcOrd="1" destOrd="0" presId="urn:microsoft.com/office/officeart/2005/8/layout/hierarchy1"/>
-    <dgm:cxn modelId="{BB82A254-805F-452C-AC93-8DDD701356A5}" type="presParOf" srcId="{6C44B9C8-CE2D-4785-B657-15063186B4CB}" destId="{D580D2F3-C532-448A-B888-F5E93EC5ED08}" srcOrd="0" destOrd="0" presId="urn:microsoft.com/office/officeart/2005/8/layout/hierarchy1"/>
-    <dgm:cxn modelId="{0FE1F18D-B448-4533-9923-DBCF2921058B}" type="presParOf" srcId="{D580D2F3-C532-448A-B888-F5E93EC5ED08}" destId="{F05EDF07-A561-4270-8084-D2B98212D3CF}" srcOrd="0" destOrd="0" presId="urn:microsoft.com/office/officeart/2005/8/layout/hierarchy1"/>
-    <dgm:cxn modelId="{6DBF1B82-0832-432D-839E-D526CC2B589C}" type="presParOf" srcId="{D580D2F3-C532-448A-B888-F5E93EC5ED08}" destId="{28A1AC31-5038-4DE7-AEFC-57E1C7BB3053}" srcOrd="1" destOrd="0" presId="urn:microsoft.com/office/officeart/2005/8/layout/hierarchy1"/>
-    <dgm:cxn modelId="{4BC89602-2508-4E1F-8622-530CE7D36CAB}" type="presParOf" srcId="{6C44B9C8-CE2D-4785-B657-15063186B4CB}" destId="{4936FBA1-5B64-44CB-8D67-0316446C36E3}" srcOrd="1" destOrd="0" presId="urn:microsoft.com/office/officeart/2005/8/layout/hierarchy1"/>
-    <dgm:cxn modelId="{81D81BB9-2A5C-40E0-8593-71F8358E043F}" type="presParOf" srcId="{CF957D2C-1718-4B4D-94D5-34AF86285B09}" destId="{BCCDFD21-ACA3-4FED-9CA0-F92835D1513B}" srcOrd="2" destOrd="0" presId="urn:microsoft.com/office/officeart/2005/8/layout/hierarchy1"/>
-    <dgm:cxn modelId="{4873E2E6-7526-4B61-AA7A-7330EBA5278D}" type="presParOf" srcId="{CF957D2C-1718-4B4D-94D5-34AF86285B09}" destId="{2B89B8CE-3A85-4031-9CC1-4F0666D23147}" srcOrd="3" destOrd="0" presId="urn:microsoft.com/office/officeart/2005/8/layout/hierarchy1"/>
-    <dgm:cxn modelId="{B2907A5C-8F54-4A22-A437-551EEB029D1F}" type="presParOf" srcId="{2B89B8CE-3A85-4031-9CC1-4F0666D23147}" destId="{CBD67E37-37D5-4FE2-8F56-F28B5AB53D80}" srcOrd="0" destOrd="0" presId="urn:microsoft.com/office/officeart/2005/8/layout/hierarchy1"/>
-    <dgm:cxn modelId="{B05587C3-D699-452C-A5D8-E66972D82318}" type="presParOf" srcId="{CBD67E37-37D5-4FE2-8F56-F28B5AB53D80}" destId="{EED84A42-D131-4239-BC4C-6869DCE9AAFA}" srcOrd="0" destOrd="0" presId="urn:microsoft.com/office/officeart/2005/8/layout/hierarchy1"/>
-    <dgm:cxn modelId="{1B947A12-F91C-494B-B6CA-9C56AA35B20E}" type="presParOf" srcId="{CBD67E37-37D5-4FE2-8F56-F28B5AB53D80}" destId="{7513D987-8A93-4EF7-990C-C25586196B54}" srcOrd="1" destOrd="0" presId="urn:microsoft.com/office/officeart/2005/8/layout/hierarchy1"/>
-    <dgm:cxn modelId="{E8267C6B-C71D-4B8B-A409-6E0DA232D959}" type="presParOf" srcId="{2B89B8CE-3A85-4031-9CC1-4F0666D23147}" destId="{ED0F76B3-D5D8-4E67-B74B-67953380B7FC}" srcOrd="1" destOrd="0" presId="urn:microsoft.com/office/officeart/2005/8/layout/hierarchy1"/>
-    <dgm:cxn modelId="{52E05F46-FD5B-41D3-B313-EB05B1B9E5F7}" type="presParOf" srcId="{7AA0783F-7140-4811-8A74-C2A3F1261998}" destId="{98D03CB2-F8BC-4AEF-A7B6-02785ACCD0B6}" srcOrd="2" destOrd="0" presId="urn:microsoft.com/office/officeart/2005/8/layout/hierarchy1"/>
-    <dgm:cxn modelId="{9FA22673-74DE-4616-8B35-523AD7B110C6}" type="presParOf" srcId="{7AA0783F-7140-4811-8A74-C2A3F1261998}" destId="{8BF1B182-2D6C-4D6D-A73A-1BB06BA9253D}" srcOrd="3" destOrd="0" presId="urn:microsoft.com/office/officeart/2005/8/layout/hierarchy1"/>
-    <dgm:cxn modelId="{6990842B-8FBA-4D3F-AFEA-2A354C6210B1}" type="presParOf" srcId="{8BF1B182-2D6C-4D6D-A73A-1BB06BA9253D}" destId="{331F8740-DE8C-4EAB-BA2A-788CB844700D}" srcOrd="0" destOrd="0" presId="urn:microsoft.com/office/officeart/2005/8/layout/hierarchy1"/>
-    <dgm:cxn modelId="{02AECA47-68EA-4681-AF41-1C8658FB2767}" type="presParOf" srcId="{331F8740-DE8C-4EAB-BA2A-788CB844700D}" destId="{B91A8A25-FA51-400B-8662-E3B26B456925}" srcOrd="0" destOrd="0" presId="urn:microsoft.com/office/officeart/2005/8/layout/hierarchy1"/>
-    <dgm:cxn modelId="{5CFCD4AB-0B63-4775-BBE4-AC24CC253A86}" type="presParOf" srcId="{331F8740-DE8C-4EAB-BA2A-788CB844700D}" destId="{9B5AD6FC-A9D8-452B-ACF0-FE4773A29DED}" srcOrd="1" destOrd="0" presId="urn:microsoft.com/office/officeart/2005/8/layout/hierarchy1"/>
-    <dgm:cxn modelId="{29CC5FDC-C30D-4A31-8536-FB597B421908}" type="presParOf" srcId="{8BF1B182-2D6C-4D6D-A73A-1BB06BA9253D}" destId="{CD98C3A7-50D0-48AF-BB44-3ABEA233FF40}" srcOrd="1" destOrd="0" presId="urn:microsoft.com/office/officeart/2005/8/layout/hierarchy1"/>
-    <dgm:cxn modelId="{A8DB7BA3-D6AF-4DD4-8984-F461EC03DD20}" type="presParOf" srcId="{CD98C3A7-50D0-48AF-BB44-3ABEA233FF40}" destId="{288B2B12-7DD5-447D-9812-7CC516E7E4CA}" srcOrd="0" destOrd="0" presId="urn:microsoft.com/office/officeart/2005/8/layout/hierarchy1"/>
-    <dgm:cxn modelId="{44517E90-91A6-46AC-B404-9640461C44C5}" type="presParOf" srcId="{CD98C3A7-50D0-48AF-BB44-3ABEA233FF40}" destId="{94520000-9EAF-478F-B47E-3A0425F31C2F}" srcOrd="1" destOrd="0" presId="urn:microsoft.com/office/officeart/2005/8/layout/hierarchy1"/>
-    <dgm:cxn modelId="{B6ECDCE3-650F-4F30-BE7B-05BD94FE4266}" type="presParOf" srcId="{94520000-9EAF-478F-B47E-3A0425F31C2F}" destId="{4278AA45-B180-4D1D-9FF3-F013B66EDD18}" srcOrd="0" destOrd="0" presId="urn:microsoft.com/office/officeart/2005/8/layout/hierarchy1"/>
-    <dgm:cxn modelId="{B66D7039-DEAA-44B6-B8C5-D71ECB02DBCA}" type="presParOf" srcId="{4278AA45-B180-4D1D-9FF3-F013B66EDD18}" destId="{33A6CD2F-3505-4D5C-BAE7-8A430D66A5CB}" srcOrd="0" destOrd="0" presId="urn:microsoft.com/office/officeart/2005/8/layout/hierarchy1"/>
-    <dgm:cxn modelId="{7AA1C80D-CAF3-4B93-ACE2-EFBAF6A9797A}" type="presParOf" srcId="{4278AA45-B180-4D1D-9FF3-F013B66EDD18}" destId="{78975313-64EE-46F0-8C4E-B145E2EB940A}" srcOrd="1" destOrd="0" presId="urn:microsoft.com/office/officeart/2005/8/layout/hierarchy1"/>
-    <dgm:cxn modelId="{6031D585-E21C-4CFF-8EEE-59BDEA5362A6}" type="presParOf" srcId="{94520000-9EAF-478F-B47E-3A0425F31C2F}" destId="{5F18CD69-704A-49A1-86FE-1AB172B4007A}" srcOrd="1" destOrd="0" presId="urn:microsoft.com/office/officeart/2005/8/layout/hierarchy1"/>
-    <dgm:cxn modelId="{C229B052-84CC-439E-B9A0-C581D1A528BD}" type="presParOf" srcId="{CD98C3A7-50D0-48AF-BB44-3ABEA233FF40}" destId="{6AC99B2B-0F2D-43AE-874B-A8ADB3E4D28B}" srcOrd="2" destOrd="0" presId="urn:microsoft.com/office/officeart/2005/8/layout/hierarchy1"/>
-    <dgm:cxn modelId="{0BE29063-3D5D-41DD-BCC9-55334E91C3D0}" type="presParOf" srcId="{CD98C3A7-50D0-48AF-BB44-3ABEA233FF40}" destId="{EA0150C4-ACA4-4F65-B818-7FE8F2EAB92E}" srcOrd="3" destOrd="0" presId="urn:microsoft.com/office/officeart/2005/8/layout/hierarchy1"/>
-    <dgm:cxn modelId="{73A670D2-EB31-4C0D-80BF-E9ABC8A78053}" type="presParOf" srcId="{EA0150C4-ACA4-4F65-B818-7FE8F2EAB92E}" destId="{73CDB7DE-FB12-45EF-85F6-620F358E6EC9}" srcOrd="0" destOrd="0" presId="urn:microsoft.com/office/officeart/2005/8/layout/hierarchy1"/>
-    <dgm:cxn modelId="{AEC8C90A-1EA6-41E3-83E6-E100B9861AFD}" type="presParOf" srcId="{73CDB7DE-FB12-45EF-85F6-620F358E6EC9}" destId="{B67A2E25-815D-448E-B154-DE41A932E2C4}" srcOrd="0" destOrd="0" presId="urn:microsoft.com/office/officeart/2005/8/layout/hierarchy1"/>
-    <dgm:cxn modelId="{8F978E60-620B-41C6-A9E9-03EA9736B948}" type="presParOf" srcId="{73CDB7DE-FB12-45EF-85F6-620F358E6EC9}" destId="{8FF05D8A-10EC-4063-B5A3-A9D8015CE927}" srcOrd="1" destOrd="0" presId="urn:microsoft.com/office/officeart/2005/8/layout/hierarchy1"/>
-    <dgm:cxn modelId="{73A64B43-5180-4D3E-9C80-BFF1571CCC48}" type="presParOf" srcId="{EA0150C4-ACA4-4F65-B818-7FE8F2EAB92E}" destId="{9CB3C89F-EDBA-4594-9A41-C2648D1B59F7}" srcOrd="1" destOrd="0" presId="urn:microsoft.com/office/officeart/2005/8/layout/hierarchy1"/>
-    <dgm:cxn modelId="{C672D582-A38F-4DAD-A6D7-D73D66B6F387}" type="presParOf" srcId="{7AA0783F-7140-4811-8A74-C2A3F1261998}" destId="{682C4184-99C9-4653-83D3-881D43010985}" srcOrd="4" destOrd="0" presId="urn:microsoft.com/office/officeart/2005/8/layout/hierarchy1"/>
-    <dgm:cxn modelId="{54A42D04-91F8-4B8F-B811-0CAFCF883E7B}" type="presParOf" srcId="{7AA0783F-7140-4811-8A74-C2A3F1261998}" destId="{33247443-FFFC-4273-8AF8-08C5F5A8B806}" srcOrd="5" destOrd="0" presId="urn:microsoft.com/office/officeart/2005/8/layout/hierarchy1"/>
-    <dgm:cxn modelId="{93BEE726-6922-4B86-BC7C-67F5948559AE}" type="presParOf" srcId="{33247443-FFFC-4273-8AF8-08C5F5A8B806}" destId="{8D01C05D-0778-47DB-83F6-80A562A17B0D}" srcOrd="0" destOrd="0" presId="urn:microsoft.com/office/officeart/2005/8/layout/hierarchy1"/>
-    <dgm:cxn modelId="{BCB496B6-EAFD-4B0D-B91C-8CCCBA8B4876}" type="presParOf" srcId="{8D01C05D-0778-47DB-83F6-80A562A17B0D}" destId="{196A7804-2CF9-4214-BA7E-1B5335381EE6}" srcOrd="0" destOrd="0" presId="urn:microsoft.com/office/officeart/2005/8/layout/hierarchy1"/>
-    <dgm:cxn modelId="{B815FBB0-9E8E-45C2-8011-38B4C922D2A8}" type="presParOf" srcId="{8D01C05D-0778-47DB-83F6-80A562A17B0D}" destId="{433EB16E-9266-431B-BDC5-4A4D15AB93DB}" srcOrd="1" destOrd="0" presId="urn:microsoft.com/office/officeart/2005/8/layout/hierarchy1"/>
-    <dgm:cxn modelId="{9352AB0D-CCB1-46D6-B658-C1F3484BD22A}" type="presParOf" srcId="{33247443-FFFC-4273-8AF8-08C5F5A8B806}" destId="{B5156E21-F7A1-436D-BF2F-263F2083DA5C}" srcOrd="1" destOrd="0" presId="urn:microsoft.com/office/officeart/2005/8/layout/hierarchy1"/>
-    <dgm:cxn modelId="{6283C647-E274-4F46-9C3E-B04A4960C4F0}" type="presParOf" srcId="{B5156E21-F7A1-436D-BF2F-263F2083DA5C}" destId="{2BC842BB-F76D-4D1D-BA11-6FD032CF89DF}" srcOrd="0" destOrd="0" presId="urn:microsoft.com/office/officeart/2005/8/layout/hierarchy1"/>
-    <dgm:cxn modelId="{746C2330-C7D0-4E7C-AD16-602BF509E941}" type="presParOf" srcId="{B5156E21-F7A1-436D-BF2F-263F2083DA5C}" destId="{E595ECA7-DE4C-4353-B6C1-458BEEDA8D87}" srcOrd="1" destOrd="0" presId="urn:microsoft.com/office/officeart/2005/8/layout/hierarchy1"/>
-    <dgm:cxn modelId="{0C0090C6-0400-4A5F-9803-F0660331609B}" type="presParOf" srcId="{E595ECA7-DE4C-4353-B6C1-458BEEDA8D87}" destId="{30BC6EEB-37A5-442A-92B9-889EB897FE99}" srcOrd="0" destOrd="0" presId="urn:microsoft.com/office/officeart/2005/8/layout/hierarchy1"/>
-    <dgm:cxn modelId="{7C250CFC-CF49-41F8-8507-7DAE4C22B91A}" type="presParOf" srcId="{30BC6EEB-37A5-442A-92B9-889EB897FE99}" destId="{7EF76DFB-EF7A-47D0-BB08-5F27EC3B730A}" srcOrd="0" destOrd="0" presId="urn:microsoft.com/office/officeart/2005/8/layout/hierarchy1"/>
-    <dgm:cxn modelId="{CEFFBE46-553C-4C33-92F8-25375E2E3707}" type="presParOf" srcId="{30BC6EEB-37A5-442A-92B9-889EB897FE99}" destId="{117BD165-AA20-445A-803D-D0D36BE4A6AE}" srcOrd="1" destOrd="0" presId="urn:microsoft.com/office/officeart/2005/8/layout/hierarchy1"/>
-    <dgm:cxn modelId="{5CCC72B7-A5B8-4566-B9A0-95F70241B2D1}" type="presParOf" srcId="{E595ECA7-DE4C-4353-B6C1-458BEEDA8D87}" destId="{187F320F-4159-46B1-B3E1-8F25BFF2C241}" srcOrd="1" destOrd="0" presId="urn:microsoft.com/office/officeart/2005/8/layout/hierarchy1"/>
-    <dgm:cxn modelId="{EDC2785B-91D4-4D59-A420-83EB49962628}" type="presParOf" srcId="{B5156E21-F7A1-436D-BF2F-263F2083DA5C}" destId="{3F702B1A-D53A-43A4-9414-4C5872634D31}" srcOrd="2" destOrd="0" presId="urn:microsoft.com/office/officeart/2005/8/layout/hierarchy1"/>
-    <dgm:cxn modelId="{BA26B3A9-487B-4CCD-BD92-C3355CC31564}" type="presParOf" srcId="{B5156E21-F7A1-436D-BF2F-263F2083DA5C}" destId="{C0CC3EA5-074B-4A6A-87B9-F96FA71BCF07}" srcOrd="3" destOrd="0" presId="urn:microsoft.com/office/officeart/2005/8/layout/hierarchy1"/>
-    <dgm:cxn modelId="{0FD8C465-2754-4D3C-84C4-F1C13D3D5272}" type="presParOf" srcId="{C0CC3EA5-074B-4A6A-87B9-F96FA71BCF07}" destId="{FC4AE11C-B158-43B0-827F-B37F5307B75A}" srcOrd="0" destOrd="0" presId="urn:microsoft.com/office/officeart/2005/8/layout/hierarchy1"/>
-    <dgm:cxn modelId="{222E46D0-3F42-4652-A776-4D464C9E97C4}" type="presParOf" srcId="{FC4AE11C-B158-43B0-827F-B37F5307B75A}" destId="{087BA0E5-0691-4190-B4ED-CFB2C4D56F98}" srcOrd="0" destOrd="0" presId="urn:microsoft.com/office/officeart/2005/8/layout/hierarchy1"/>
-    <dgm:cxn modelId="{E4513005-17A5-4B4F-B5E5-373E25551074}" type="presParOf" srcId="{FC4AE11C-B158-43B0-827F-B37F5307B75A}" destId="{91AA1634-4DF6-4BC4-9EF8-FE882D92CEAF}" srcOrd="1" destOrd="0" presId="urn:microsoft.com/office/officeart/2005/8/layout/hierarchy1"/>
-    <dgm:cxn modelId="{618F3C65-B8C9-4459-B3CF-A4E7C1F3D9D4}" type="presParOf" srcId="{C0CC3EA5-074B-4A6A-87B9-F96FA71BCF07}" destId="{643FB152-DD51-4CF8-AE9C-944712C22125}" srcOrd="1" destOrd="0" presId="urn:microsoft.com/office/officeart/2005/8/layout/hierarchy1"/>
+    <dgm:cxn modelId="{F69DB585-27E7-4054-BAF2-C87208F6C96F}" type="presOf" srcId="{B133EB7D-6833-4C03-A6E4-1A682A3F67C5}" destId="{E9040AD3-14B2-4023-A102-D196990544F0}" srcOrd="0" destOrd="0" presId="urn:microsoft.com/office/officeart/2005/8/layout/hierarchy1"/>
+    <dgm:cxn modelId="{76D9C3EF-3D15-4FBE-B336-FB15509D61A2}" type="presOf" srcId="{05A5F773-4BE6-4045-A70E-8E020D74FBAA}" destId="{91AA1634-4DF6-4BC4-9EF8-FE882D92CEAF}" srcOrd="0" destOrd="0" presId="urn:microsoft.com/office/officeart/2005/8/layout/hierarchy1"/>
+    <dgm:cxn modelId="{103902B6-6B73-46BF-A727-082A724FE276}" type="presOf" srcId="{D89B0FAC-8152-47B0-A528-19EE5505FB8E}" destId="{7513D987-8A93-4EF7-990C-C25586196B54}" srcOrd="0" destOrd="0" presId="urn:microsoft.com/office/officeart/2005/8/layout/hierarchy1"/>
+    <dgm:cxn modelId="{39010353-9BA6-4641-8E09-5FF7F7D04EDE}" type="presOf" srcId="{30CCB3EB-4D31-4226-BB84-1FF31E08BFD3}" destId="{11DB11D7-8CC9-4398-BF06-7B4CB1B30F15}" srcOrd="0" destOrd="0" presId="urn:microsoft.com/office/officeart/2005/8/layout/hierarchy1"/>
+    <dgm:cxn modelId="{90357D60-50F5-4DB8-B106-7AF20BB7DBE1}" type="presOf" srcId="{73769727-7D42-4FBA-B655-0F6E79B978A4}" destId="{98D03CB2-F8BC-4AEF-A7B6-02785ACCD0B6}" srcOrd="0" destOrd="0" presId="urn:microsoft.com/office/officeart/2005/8/layout/hierarchy1"/>
+    <dgm:cxn modelId="{DEFD41EE-8F7C-4D6D-B1D5-7061E3EF51E1}" type="presOf" srcId="{4C72EF1A-B760-440B-AD10-08A78FD61A0C}" destId="{78975313-64EE-46F0-8C4E-B145E2EB940A}" srcOrd="0" destOrd="0" presId="urn:microsoft.com/office/officeart/2005/8/layout/hierarchy1"/>
+    <dgm:cxn modelId="{4A7E59B8-A321-4157-A172-3681606477AA}" type="presParOf" srcId="{F7EB0810-BE18-47E1-9B07-8324375FE40F}" destId="{479407A7-3B24-41A7-B3FE-B0D64E235BAA}" srcOrd="0" destOrd="0" presId="urn:microsoft.com/office/officeart/2005/8/layout/hierarchy1"/>
+    <dgm:cxn modelId="{0979406B-27A2-400A-A021-D2CA86BE7B65}" type="presParOf" srcId="{479407A7-3B24-41A7-B3FE-B0D64E235BAA}" destId="{E9F5E181-6D15-4B0A-A0C1-BC43B3F312BF}" srcOrd="0" destOrd="0" presId="urn:microsoft.com/office/officeart/2005/8/layout/hierarchy1"/>
+    <dgm:cxn modelId="{23780F19-85D9-473C-9886-ECF2C8D16A38}" type="presParOf" srcId="{E9F5E181-6D15-4B0A-A0C1-BC43B3F312BF}" destId="{196ABA2A-02E6-41C0-94E5-046330EC55C6}" srcOrd="0" destOrd="0" presId="urn:microsoft.com/office/officeart/2005/8/layout/hierarchy1"/>
+    <dgm:cxn modelId="{BFEE5BB7-3CC2-4DF2-BFE6-CE905550E7CD}" type="presParOf" srcId="{E9F5E181-6D15-4B0A-A0C1-BC43B3F312BF}" destId="{03B56E62-ACB5-4077-922A-49E03F83F280}" srcOrd="1" destOrd="0" presId="urn:microsoft.com/office/officeart/2005/8/layout/hierarchy1"/>
+    <dgm:cxn modelId="{1065B420-FA0C-48A1-99C4-7F1FA9F2281F}" type="presParOf" srcId="{479407A7-3B24-41A7-B3FE-B0D64E235BAA}" destId="{7AA0783F-7140-4811-8A74-C2A3F1261998}" srcOrd="1" destOrd="0" presId="urn:microsoft.com/office/officeart/2005/8/layout/hierarchy1"/>
+    <dgm:cxn modelId="{02CD9AEF-17D6-434A-89C6-CF26CEFCCFB7}" type="presParOf" srcId="{7AA0783F-7140-4811-8A74-C2A3F1261998}" destId="{E9040AD3-14B2-4023-A102-D196990544F0}" srcOrd="0" destOrd="0" presId="urn:microsoft.com/office/officeart/2005/8/layout/hierarchy1"/>
+    <dgm:cxn modelId="{6C622DAD-A272-4026-B5CE-661EC884D4FF}" type="presParOf" srcId="{7AA0783F-7140-4811-8A74-C2A3F1261998}" destId="{40862EFD-D57E-4C31-B73C-F51B76D33F38}" srcOrd="1" destOrd="0" presId="urn:microsoft.com/office/officeart/2005/8/layout/hierarchy1"/>
+    <dgm:cxn modelId="{A6BF7E4A-98A2-4CED-B024-337DF42BA8B4}" type="presParOf" srcId="{40862EFD-D57E-4C31-B73C-F51B76D33F38}" destId="{6A1CF850-3DFC-4A56-93A2-7B9DBC71D528}" srcOrd="0" destOrd="0" presId="urn:microsoft.com/office/officeart/2005/8/layout/hierarchy1"/>
+    <dgm:cxn modelId="{6CD7B7AA-8098-4D38-876A-05456A0CA10F}" type="presParOf" srcId="{6A1CF850-3DFC-4A56-93A2-7B9DBC71D528}" destId="{8FCBA67E-0EF2-47DF-9837-BAB91DB4E24D}" srcOrd="0" destOrd="0" presId="urn:microsoft.com/office/officeart/2005/8/layout/hierarchy1"/>
+    <dgm:cxn modelId="{93618B26-CC8E-400D-855E-EBC51792D465}" type="presParOf" srcId="{6A1CF850-3DFC-4A56-93A2-7B9DBC71D528}" destId="{11DB11D7-8CC9-4398-BF06-7B4CB1B30F15}" srcOrd="1" destOrd="0" presId="urn:microsoft.com/office/officeart/2005/8/layout/hierarchy1"/>
+    <dgm:cxn modelId="{EA5B0518-2F7D-4A0C-85C1-5249AC66E937}" type="presParOf" srcId="{40862EFD-D57E-4C31-B73C-F51B76D33F38}" destId="{CF957D2C-1718-4B4D-94D5-34AF86285B09}" srcOrd="1" destOrd="0" presId="urn:microsoft.com/office/officeart/2005/8/layout/hierarchy1"/>
+    <dgm:cxn modelId="{829F8B0E-502E-4FE5-BA9A-3BCD7654806E}" type="presParOf" srcId="{CF957D2C-1718-4B4D-94D5-34AF86285B09}" destId="{0823E143-1986-4A4B-8447-0142D6799D75}" srcOrd="0" destOrd="0" presId="urn:microsoft.com/office/officeart/2005/8/layout/hierarchy1"/>
+    <dgm:cxn modelId="{81768F07-6EAA-4FAA-AC7E-8D4BF29E458A}" type="presParOf" srcId="{CF957D2C-1718-4B4D-94D5-34AF86285B09}" destId="{6C44B9C8-CE2D-4785-B657-15063186B4CB}" srcOrd="1" destOrd="0" presId="urn:microsoft.com/office/officeart/2005/8/layout/hierarchy1"/>
+    <dgm:cxn modelId="{C8FB5639-8B72-4AD7-B7E3-CA3DF3FD2199}" type="presParOf" srcId="{6C44B9C8-CE2D-4785-B657-15063186B4CB}" destId="{D580D2F3-C532-448A-B888-F5E93EC5ED08}" srcOrd="0" destOrd="0" presId="urn:microsoft.com/office/officeart/2005/8/layout/hierarchy1"/>
+    <dgm:cxn modelId="{CFA13C0E-68B9-43D6-8BD8-1CDF67B95FF7}" type="presParOf" srcId="{D580D2F3-C532-448A-B888-F5E93EC5ED08}" destId="{F05EDF07-A561-4270-8084-D2B98212D3CF}" srcOrd="0" destOrd="0" presId="urn:microsoft.com/office/officeart/2005/8/layout/hierarchy1"/>
+    <dgm:cxn modelId="{36E4CC39-5261-4822-82A7-3F7F232E5118}" type="presParOf" srcId="{D580D2F3-C532-448A-B888-F5E93EC5ED08}" destId="{28A1AC31-5038-4DE7-AEFC-57E1C7BB3053}" srcOrd="1" destOrd="0" presId="urn:microsoft.com/office/officeart/2005/8/layout/hierarchy1"/>
+    <dgm:cxn modelId="{7E2EC44F-7397-420C-9D28-C6F540C6183B}" type="presParOf" srcId="{6C44B9C8-CE2D-4785-B657-15063186B4CB}" destId="{4936FBA1-5B64-44CB-8D67-0316446C36E3}" srcOrd="1" destOrd="0" presId="urn:microsoft.com/office/officeart/2005/8/layout/hierarchy1"/>
+    <dgm:cxn modelId="{860D270E-070D-4D5B-BD82-B4CB8F64EE11}" type="presParOf" srcId="{CF957D2C-1718-4B4D-94D5-34AF86285B09}" destId="{BCCDFD21-ACA3-4FED-9CA0-F92835D1513B}" srcOrd="2" destOrd="0" presId="urn:microsoft.com/office/officeart/2005/8/layout/hierarchy1"/>
+    <dgm:cxn modelId="{8A3920F6-0E6D-4F8E-B156-A272A5686DC1}" type="presParOf" srcId="{CF957D2C-1718-4B4D-94D5-34AF86285B09}" destId="{2B89B8CE-3A85-4031-9CC1-4F0666D23147}" srcOrd="3" destOrd="0" presId="urn:microsoft.com/office/officeart/2005/8/layout/hierarchy1"/>
+    <dgm:cxn modelId="{4A14A51A-1E4E-4326-8617-25B01E6281A9}" type="presParOf" srcId="{2B89B8CE-3A85-4031-9CC1-4F0666D23147}" destId="{CBD67E37-37D5-4FE2-8F56-F28B5AB53D80}" srcOrd="0" destOrd="0" presId="urn:microsoft.com/office/officeart/2005/8/layout/hierarchy1"/>
+    <dgm:cxn modelId="{1C7F76EA-5C8E-4375-9FB0-0ED46AD78C70}" type="presParOf" srcId="{CBD67E37-37D5-4FE2-8F56-F28B5AB53D80}" destId="{EED84A42-D131-4239-BC4C-6869DCE9AAFA}" srcOrd="0" destOrd="0" presId="urn:microsoft.com/office/officeart/2005/8/layout/hierarchy1"/>
+    <dgm:cxn modelId="{6B2E0A86-0E66-4617-BB56-BD70E3639632}" type="presParOf" srcId="{CBD67E37-37D5-4FE2-8F56-F28B5AB53D80}" destId="{7513D987-8A93-4EF7-990C-C25586196B54}" srcOrd="1" destOrd="0" presId="urn:microsoft.com/office/officeart/2005/8/layout/hierarchy1"/>
+    <dgm:cxn modelId="{3EA3885C-3362-457E-A771-72A820256216}" type="presParOf" srcId="{2B89B8CE-3A85-4031-9CC1-4F0666D23147}" destId="{ED0F76B3-D5D8-4E67-B74B-67953380B7FC}" srcOrd="1" destOrd="0" presId="urn:microsoft.com/office/officeart/2005/8/layout/hierarchy1"/>
+    <dgm:cxn modelId="{F03B6434-0F0A-4C5A-A86E-1FC28C56D43B}" type="presParOf" srcId="{7AA0783F-7140-4811-8A74-C2A3F1261998}" destId="{98D03CB2-F8BC-4AEF-A7B6-02785ACCD0B6}" srcOrd="2" destOrd="0" presId="urn:microsoft.com/office/officeart/2005/8/layout/hierarchy1"/>
+    <dgm:cxn modelId="{2D48DA8C-3EF4-4B9C-8425-60763241A9C2}" type="presParOf" srcId="{7AA0783F-7140-4811-8A74-C2A3F1261998}" destId="{8BF1B182-2D6C-4D6D-A73A-1BB06BA9253D}" srcOrd="3" destOrd="0" presId="urn:microsoft.com/office/officeart/2005/8/layout/hierarchy1"/>
+    <dgm:cxn modelId="{6143D974-044B-493A-A50F-1002A695A24E}" type="presParOf" srcId="{8BF1B182-2D6C-4D6D-A73A-1BB06BA9253D}" destId="{331F8740-DE8C-4EAB-BA2A-788CB844700D}" srcOrd="0" destOrd="0" presId="urn:microsoft.com/office/officeart/2005/8/layout/hierarchy1"/>
+    <dgm:cxn modelId="{9F575669-E4E5-4D74-AA3C-001363C9F169}" type="presParOf" srcId="{331F8740-DE8C-4EAB-BA2A-788CB844700D}" destId="{B91A8A25-FA51-400B-8662-E3B26B456925}" srcOrd="0" destOrd="0" presId="urn:microsoft.com/office/officeart/2005/8/layout/hierarchy1"/>
+    <dgm:cxn modelId="{FE8C936B-A1BE-4E22-8877-B888D6A01CA9}" type="presParOf" srcId="{331F8740-DE8C-4EAB-BA2A-788CB844700D}" destId="{9B5AD6FC-A9D8-452B-ACF0-FE4773A29DED}" srcOrd="1" destOrd="0" presId="urn:microsoft.com/office/officeart/2005/8/layout/hierarchy1"/>
+    <dgm:cxn modelId="{68C2EB11-E8ED-4C96-80D4-307F7F41AE3E}" type="presParOf" srcId="{8BF1B182-2D6C-4D6D-A73A-1BB06BA9253D}" destId="{CD98C3A7-50D0-48AF-BB44-3ABEA233FF40}" srcOrd="1" destOrd="0" presId="urn:microsoft.com/office/officeart/2005/8/layout/hierarchy1"/>
+    <dgm:cxn modelId="{5F8817B4-DEC9-4220-A360-284B7A042F89}" type="presParOf" srcId="{CD98C3A7-50D0-48AF-BB44-3ABEA233FF40}" destId="{288B2B12-7DD5-447D-9812-7CC516E7E4CA}" srcOrd="0" destOrd="0" presId="urn:microsoft.com/office/officeart/2005/8/layout/hierarchy1"/>
+    <dgm:cxn modelId="{309206ED-04F4-4425-B1EB-E4A1C94A6758}" type="presParOf" srcId="{CD98C3A7-50D0-48AF-BB44-3ABEA233FF40}" destId="{94520000-9EAF-478F-B47E-3A0425F31C2F}" srcOrd="1" destOrd="0" presId="urn:microsoft.com/office/officeart/2005/8/layout/hierarchy1"/>
+    <dgm:cxn modelId="{A69EBE08-DD7B-4D3C-90CA-AC2FCA62F41B}" type="presParOf" srcId="{94520000-9EAF-478F-B47E-3A0425F31C2F}" destId="{4278AA45-B180-4D1D-9FF3-F013B66EDD18}" srcOrd="0" destOrd="0" presId="urn:microsoft.com/office/officeart/2005/8/layout/hierarchy1"/>
+    <dgm:cxn modelId="{7BBE8B1B-60A0-472E-8C2C-9F1196B97419}" type="presParOf" srcId="{4278AA45-B180-4D1D-9FF3-F013B66EDD18}" destId="{33A6CD2F-3505-4D5C-BAE7-8A430D66A5CB}" srcOrd="0" destOrd="0" presId="urn:microsoft.com/office/officeart/2005/8/layout/hierarchy1"/>
+    <dgm:cxn modelId="{C72B33D9-E995-4F7F-9DC0-89E57E85B4C3}" type="presParOf" srcId="{4278AA45-B180-4D1D-9FF3-F013B66EDD18}" destId="{78975313-64EE-46F0-8C4E-B145E2EB940A}" srcOrd="1" destOrd="0" presId="urn:microsoft.com/office/officeart/2005/8/layout/hierarchy1"/>
+    <dgm:cxn modelId="{A27D3439-11BB-410A-B3E7-3D9681D1FAB2}" type="presParOf" srcId="{94520000-9EAF-478F-B47E-3A0425F31C2F}" destId="{5F18CD69-704A-49A1-86FE-1AB172B4007A}" srcOrd="1" destOrd="0" presId="urn:microsoft.com/office/officeart/2005/8/layout/hierarchy1"/>
+    <dgm:cxn modelId="{FAEE0878-C6B9-431B-9833-86EECF03D925}" type="presParOf" srcId="{CD98C3A7-50D0-48AF-BB44-3ABEA233FF40}" destId="{6AC99B2B-0F2D-43AE-874B-A8ADB3E4D28B}" srcOrd="2" destOrd="0" presId="urn:microsoft.com/office/officeart/2005/8/layout/hierarchy1"/>
+    <dgm:cxn modelId="{B2AA3418-02BE-4904-9E38-D559F92688BA}" type="presParOf" srcId="{CD98C3A7-50D0-48AF-BB44-3ABEA233FF40}" destId="{EA0150C4-ACA4-4F65-B818-7FE8F2EAB92E}" srcOrd="3" destOrd="0" presId="urn:microsoft.com/office/officeart/2005/8/layout/hierarchy1"/>
+    <dgm:cxn modelId="{FE6D20F3-71C5-4B0B-91A8-546E89DDAA71}" type="presParOf" srcId="{EA0150C4-ACA4-4F65-B818-7FE8F2EAB92E}" destId="{73CDB7DE-FB12-45EF-85F6-620F358E6EC9}" srcOrd="0" destOrd="0" presId="urn:microsoft.com/office/officeart/2005/8/layout/hierarchy1"/>
+    <dgm:cxn modelId="{8897BF8B-2E61-4080-B956-69664C2E434B}" type="presParOf" srcId="{73CDB7DE-FB12-45EF-85F6-620F358E6EC9}" destId="{B67A2E25-815D-448E-B154-DE41A932E2C4}" srcOrd="0" destOrd="0" presId="urn:microsoft.com/office/officeart/2005/8/layout/hierarchy1"/>
+    <dgm:cxn modelId="{821F5B36-8864-40DD-B1D4-21C7FD4260DD}" type="presParOf" srcId="{73CDB7DE-FB12-45EF-85F6-620F358E6EC9}" destId="{8FF05D8A-10EC-4063-B5A3-A9D8015CE927}" srcOrd="1" destOrd="0" presId="urn:microsoft.com/office/officeart/2005/8/layout/hierarchy1"/>
+    <dgm:cxn modelId="{234238DB-42F2-472E-8335-C05C00F7617A}" type="presParOf" srcId="{EA0150C4-ACA4-4F65-B818-7FE8F2EAB92E}" destId="{9CB3C89F-EDBA-4594-9A41-C2648D1B59F7}" srcOrd="1" destOrd="0" presId="urn:microsoft.com/office/officeart/2005/8/layout/hierarchy1"/>
+    <dgm:cxn modelId="{E7544182-AAF5-4BBC-9503-26E16D859B48}" type="presParOf" srcId="{7AA0783F-7140-4811-8A74-C2A3F1261998}" destId="{682C4184-99C9-4653-83D3-881D43010985}" srcOrd="4" destOrd="0" presId="urn:microsoft.com/office/officeart/2005/8/layout/hierarchy1"/>
+    <dgm:cxn modelId="{B3110799-A278-4C17-9F0C-F90521D4DC43}" type="presParOf" srcId="{7AA0783F-7140-4811-8A74-C2A3F1261998}" destId="{33247443-FFFC-4273-8AF8-08C5F5A8B806}" srcOrd="5" destOrd="0" presId="urn:microsoft.com/office/officeart/2005/8/layout/hierarchy1"/>
+    <dgm:cxn modelId="{EF2A09DD-9BD0-4EF7-9D06-D376FB3C3CB6}" type="presParOf" srcId="{33247443-FFFC-4273-8AF8-08C5F5A8B806}" destId="{8D01C05D-0778-47DB-83F6-80A562A17B0D}" srcOrd="0" destOrd="0" presId="urn:microsoft.com/office/officeart/2005/8/layout/hierarchy1"/>
+    <dgm:cxn modelId="{0DAC50CD-DF7F-4DB2-9897-074183E0CE2C}" type="presParOf" srcId="{8D01C05D-0778-47DB-83F6-80A562A17B0D}" destId="{196A7804-2CF9-4214-BA7E-1B5335381EE6}" srcOrd="0" destOrd="0" presId="urn:microsoft.com/office/officeart/2005/8/layout/hierarchy1"/>
+    <dgm:cxn modelId="{DC7BF120-1604-4732-97A1-E5E5B62F716B}" type="presParOf" srcId="{8D01C05D-0778-47DB-83F6-80A562A17B0D}" destId="{433EB16E-9266-431B-BDC5-4A4D15AB93DB}" srcOrd="1" destOrd="0" presId="urn:microsoft.com/office/officeart/2005/8/layout/hierarchy1"/>
+    <dgm:cxn modelId="{25E422DE-3721-4A60-A54F-42B49ECE8C18}" type="presParOf" srcId="{33247443-FFFC-4273-8AF8-08C5F5A8B806}" destId="{B5156E21-F7A1-436D-BF2F-263F2083DA5C}" srcOrd="1" destOrd="0" presId="urn:microsoft.com/office/officeart/2005/8/layout/hierarchy1"/>
+    <dgm:cxn modelId="{F6172C58-621D-433B-B827-5241A979F8E7}" type="presParOf" srcId="{B5156E21-F7A1-436D-BF2F-263F2083DA5C}" destId="{2BC842BB-F76D-4D1D-BA11-6FD032CF89DF}" srcOrd="0" destOrd="0" presId="urn:microsoft.com/office/officeart/2005/8/layout/hierarchy1"/>
+    <dgm:cxn modelId="{58B82B86-B7BD-4AA5-9A48-D00C11F1F43D}" type="presParOf" srcId="{B5156E21-F7A1-436D-BF2F-263F2083DA5C}" destId="{E595ECA7-DE4C-4353-B6C1-458BEEDA8D87}" srcOrd="1" destOrd="0" presId="urn:microsoft.com/office/officeart/2005/8/layout/hierarchy1"/>
+    <dgm:cxn modelId="{04AC19B0-04BE-481B-AA93-DA5A3693A0AA}" type="presParOf" srcId="{E595ECA7-DE4C-4353-B6C1-458BEEDA8D87}" destId="{30BC6EEB-37A5-442A-92B9-889EB897FE99}" srcOrd="0" destOrd="0" presId="urn:microsoft.com/office/officeart/2005/8/layout/hierarchy1"/>
+    <dgm:cxn modelId="{13B81048-4C38-4748-8C2A-050373DAE16D}" type="presParOf" srcId="{30BC6EEB-37A5-442A-92B9-889EB897FE99}" destId="{7EF76DFB-EF7A-47D0-BB08-5F27EC3B730A}" srcOrd="0" destOrd="0" presId="urn:microsoft.com/office/officeart/2005/8/layout/hierarchy1"/>
+    <dgm:cxn modelId="{F9C30D8C-FE1F-479A-861E-E612B0D3828F}" type="presParOf" srcId="{30BC6EEB-37A5-442A-92B9-889EB897FE99}" destId="{117BD165-AA20-445A-803D-D0D36BE4A6AE}" srcOrd="1" destOrd="0" presId="urn:microsoft.com/office/officeart/2005/8/layout/hierarchy1"/>
+    <dgm:cxn modelId="{C007D16F-F96D-4A01-9060-1D71676C909C}" type="presParOf" srcId="{E595ECA7-DE4C-4353-B6C1-458BEEDA8D87}" destId="{187F320F-4159-46B1-B3E1-8F25BFF2C241}" srcOrd="1" destOrd="0" presId="urn:microsoft.com/office/officeart/2005/8/layout/hierarchy1"/>
+    <dgm:cxn modelId="{F9FB7B23-3AFA-4F0E-A9D7-B8A3AD98A301}" type="presParOf" srcId="{B5156E21-F7A1-436D-BF2F-263F2083DA5C}" destId="{3F702B1A-D53A-43A4-9414-4C5872634D31}" srcOrd="2" destOrd="0" presId="urn:microsoft.com/office/officeart/2005/8/layout/hierarchy1"/>
+    <dgm:cxn modelId="{F783D9E9-1913-41F9-9D0F-BB1CD86B4D6C}" type="presParOf" srcId="{B5156E21-F7A1-436D-BF2F-263F2083DA5C}" destId="{C0CC3EA5-074B-4A6A-87B9-F96FA71BCF07}" srcOrd="3" destOrd="0" presId="urn:microsoft.com/office/officeart/2005/8/layout/hierarchy1"/>
+    <dgm:cxn modelId="{620E00C7-6C5A-45D1-B550-D386556F0D0A}" type="presParOf" srcId="{C0CC3EA5-074B-4A6A-87B9-F96FA71BCF07}" destId="{FC4AE11C-B158-43B0-827F-B37F5307B75A}" srcOrd="0" destOrd="0" presId="urn:microsoft.com/office/officeart/2005/8/layout/hierarchy1"/>
+    <dgm:cxn modelId="{2B5FA913-5047-46DD-8302-BF5E694C3EBD}" type="presParOf" srcId="{FC4AE11C-B158-43B0-827F-B37F5307B75A}" destId="{087BA0E5-0691-4190-B4ED-CFB2C4D56F98}" srcOrd="0" destOrd="0" presId="urn:microsoft.com/office/officeart/2005/8/layout/hierarchy1"/>
+    <dgm:cxn modelId="{7F24F2EF-C755-4211-A1F7-D0AF5DA65F38}" type="presParOf" srcId="{FC4AE11C-B158-43B0-827F-B37F5307B75A}" destId="{91AA1634-4DF6-4BC4-9EF8-FE882D92CEAF}" srcOrd="1" destOrd="0" presId="urn:microsoft.com/office/officeart/2005/8/layout/hierarchy1"/>
+    <dgm:cxn modelId="{5921A6AD-2101-4861-9524-CCA30217B9CA}" type="presParOf" srcId="{C0CC3EA5-074B-4A6A-87B9-F96FA71BCF07}" destId="{643FB152-DD51-4CF8-AE9C-944712C22125}" srcOrd="1" destOrd="0" presId="urn:microsoft.com/office/officeart/2005/8/layout/hierarchy1"/>
   </dgm:cxnLst>
   <dgm:bg/>
   <dgm:whole/>
@@ -8264,26 +8605,26 @@
     </dgm:pt>
   </dgm:ptLst>
   <dgm:cxnLst>
+    <dgm:cxn modelId="{F5FD2529-8D71-4E71-8A61-9165347F6F64}" type="presOf" srcId="{CB81F347-DEF5-47E8-8271-3DDC9D680901}" destId="{EF0ADF65-54D4-4F9A-BC81-AAA9E50B779B}" srcOrd="0" destOrd="0" presId="urn:microsoft.com/office/officeart/2005/8/layout/chevron1"/>
+    <dgm:cxn modelId="{5A96EF96-6D07-477C-9779-D10974BA0F6A}" type="presOf" srcId="{EDE2220D-717F-4882-BBD7-8991FCCB7D68}" destId="{1D782C41-2868-4340-B426-5CF6B1A9242F}" srcOrd="0" destOrd="0" presId="urn:microsoft.com/office/officeart/2005/8/layout/chevron1"/>
+    <dgm:cxn modelId="{F63ED367-191D-4C67-9BF8-8D1E0F1D3EE9}" type="presOf" srcId="{1DC2A17A-DAA3-43E0-9F09-6266F08428BD}" destId="{510AB646-5EDF-4ACC-9DAE-1B8129856AB0}" srcOrd="0" destOrd="0" presId="urn:microsoft.com/office/officeart/2005/8/layout/chevron1"/>
     <dgm:cxn modelId="{E61CAE28-E17D-4D6B-B3EB-0AD9F0540F57}" srcId="{EDE2220D-717F-4882-BBD7-8991FCCB7D68}" destId="{9A4F3B47-A90E-414A-8B14-20FAD5D2C57D}" srcOrd="0" destOrd="0" parTransId="{057F488E-C44C-4751-8CDB-E386B68EA5C1}" sibTransId="{1B6F0D6A-7105-4F81-8C30-D4C2D35543E0}"/>
-    <dgm:cxn modelId="{F69A89BA-453C-444E-85C2-EA50DA03DBF7}" type="presOf" srcId="{FE406013-F469-4A4E-B05E-0881AE63F311}" destId="{9D6978FD-36DF-4BCE-B6A9-2414B40180D3}" srcOrd="0" destOrd="0" presId="urn:microsoft.com/office/officeart/2005/8/layout/chevron1"/>
-    <dgm:cxn modelId="{8226E45E-6B95-4772-8078-07E3D4F095C3}" type="presOf" srcId="{1DC2A17A-DAA3-43E0-9F09-6266F08428BD}" destId="{510AB646-5EDF-4ACC-9DAE-1B8129856AB0}" srcOrd="0" destOrd="0" presId="urn:microsoft.com/office/officeart/2005/8/layout/chevron1"/>
-    <dgm:cxn modelId="{7245CEE5-F3C4-40CE-BED2-1FE139A4E0C6}" srcId="{EDE2220D-717F-4882-BBD7-8991FCCB7D68}" destId="{C2C95724-3C7B-4F9C-B31F-04F828F40107}" srcOrd="1" destOrd="0" parTransId="{97AEF2CD-732E-4187-A08E-CE01BAA55875}" sibTransId="{47D7EBF0-4848-438A-95E3-AA122CB5561A}"/>
-    <dgm:cxn modelId="{2EE50F74-04B2-4731-886D-970BE313A06E}" type="presOf" srcId="{CB81F347-DEF5-47E8-8271-3DDC9D680901}" destId="{EF0ADF65-54D4-4F9A-BC81-AAA9E50B779B}" srcOrd="0" destOrd="0" presId="urn:microsoft.com/office/officeart/2005/8/layout/chevron1"/>
-    <dgm:cxn modelId="{599335BF-D1B2-4B38-BB69-299FBA023005}" type="presOf" srcId="{EDE2220D-717F-4882-BBD7-8991FCCB7D68}" destId="{1D782C41-2868-4340-B426-5CF6B1A9242F}" srcOrd="0" destOrd="0" presId="urn:microsoft.com/office/officeart/2005/8/layout/chevron1"/>
+    <dgm:cxn modelId="{27986A1F-D360-4E3E-BEE5-88F2D4220401}" srcId="{EDE2220D-717F-4882-BBD7-8991FCCB7D68}" destId="{CB81F347-DEF5-47E8-8271-3DDC9D680901}" srcOrd="2" destOrd="0" parTransId="{2851F2D9-E49A-4545-81A3-3D687E520AE8}" sibTransId="{5256CBAE-5EDF-466B-A08E-A577F81EFDBB}"/>
+    <dgm:cxn modelId="{E71399B4-70FA-4A3B-99D9-B33D2734415D}" type="presOf" srcId="{9A4F3B47-A90E-414A-8B14-20FAD5D2C57D}" destId="{79D6200C-86AD-4FFB-9602-60202450D188}" srcOrd="0" destOrd="0" presId="urn:microsoft.com/office/officeart/2005/8/layout/chevron1"/>
     <dgm:cxn modelId="{A9152835-C109-40E1-849C-ED113C3DB825}" srcId="{EDE2220D-717F-4882-BBD7-8991FCCB7D68}" destId="{1DC2A17A-DAA3-43E0-9F09-6266F08428BD}" srcOrd="4" destOrd="0" parTransId="{DCF0F092-7B93-411D-80CF-CD7C6E41EEED}" sibTransId="{C11CF10A-8AA5-4380-B0B5-C27F82648099}"/>
     <dgm:cxn modelId="{17525037-3929-4DCE-9AA2-8359DDDF9E5F}" srcId="{EDE2220D-717F-4882-BBD7-8991FCCB7D68}" destId="{FE406013-F469-4A4E-B05E-0881AE63F311}" srcOrd="3" destOrd="0" parTransId="{9EE1B07C-1261-4747-8B66-E7D711AAF94B}" sibTransId="{8E7E8C11-7D24-4D06-94CA-CE693306A79E}"/>
-    <dgm:cxn modelId="{27986A1F-D360-4E3E-BEE5-88F2D4220401}" srcId="{EDE2220D-717F-4882-BBD7-8991FCCB7D68}" destId="{CB81F347-DEF5-47E8-8271-3DDC9D680901}" srcOrd="2" destOrd="0" parTransId="{2851F2D9-E49A-4545-81A3-3D687E520AE8}" sibTransId="{5256CBAE-5EDF-466B-A08E-A577F81EFDBB}"/>
-    <dgm:cxn modelId="{34090003-24BE-4CCA-94DC-88F6CD98D749}" type="presOf" srcId="{9A4F3B47-A90E-414A-8B14-20FAD5D2C57D}" destId="{79D6200C-86AD-4FFB-9602-60202450D188}" srcOrd="0" destOrd="0" presId="urn:microsoft.com/office/officeart/2005/8/layout/chevron1"/>
-    <dgm:cxn modelId="{16471C9C-B9BB-4CA5-AC04-3020E55CF462}" type="presOf" srcId="{C2C95724-3C7B-4F9C-B31F-04F828F40107}" destId="{6581C218-A513-4FF2-8F96-9FEAC9F98896}" srcOrd="0" destOrd="0" presId="urn:microsoft.com/office/officeart/2005/8/layout/chevron1"/>
-    <dgm:cxn modelId="{C3B29CD8-2FFB-4919-916F-D917DC625902}" type="presParOf" srcId="{1D782C41-2868-4340-B426-5CF6B1A9242F}" destId="{79D6200C-86AD-4FFB-9602-60202450D188}" srcOrd="0" destOrd="0" presId="urn:microsoft.com/office/officeart/2005/8/layout/chevron1"/>
-    <dgm:cxn modelId="{EE572A01-ADA7-4C40-87F8-2CCEAC8F8688}" type="presParOf" srcId="{1D782C41-2868-4340-B426-5CF6B1A9242F}" destId="{7AE7D14C-05F2-4213-BA8D-864126E025C2}" srcOrd="1" destOrd="0" presId="urn:microsoft.com/office/officeart/2005/8/layout/chevron1"/>
-    <dgm:cxn modelId="{CB6955BE-D017-4F39-9705-AB735BAD9E24}" type="presParOf" srcId="{1D782C41-2868-4340-B426-5CF6B1A9242F}" destId="{6581C218-A513-4FF2-8F96-9FEAC9F98896}" srcOrd="2" destOrd="0" presId="urn:microsoft.com/office/officeart/2005/8/layout/chevron1"/>
-    <dgm:cxn modelId="{C42AA049-8DF1-480E-BFF9-F42B6D7E4755}" type="presParOf" srcId="{1D782C41-2868-4340-B426-5CF6B1A9242F}" destId="{70CD76EA-0AC1-4071-8ECB-94C03F04DD63}" srcOrd="3" destOrd="0" presId="urn:microsoft.com/office/officeart/2005/8/layout/chevron1"/>
-    <dgm:cxn modelId="{63AB09DC-4B48-4DD8-AAC4-40851BAC4864}" type="presParOf" srcId="{1D782C41-2868-4340-B426-5CF6B1A9242F}" destId="{EF0ADF65-54D4-4F9A-BC81-AAA9E50B779B}" srcOrd="4" destOrd="0" presId="urn:microsoft.com/office/officeart/2005/8/layout/chevron1"/>
-    <dgm:cxn modelId="{3838DE37-CA19-4901-A488-CF4A65B3D4ED}" type="presParOf" srcId="{1D782C41-2868-4340-B426-5CF6B1A9242F}" destId="{F4C9D666-443A-4CF0-9E88-046AD107DF3A}" srcOrd="5" destOrd="0" presId="urn:microsoft.com/office/officeart/2005/8/layout/chevron1"/>
-    <dgm:cxn modelId="{D86B1E35-55B2-40EE-A28D-101A4FB147E9}" type="presParOf" srcId="{1D782C41-2868-4340-B426-5CF6B1A9242F}" destId="{9D6978FD-36DF-4BCE-B6A9-2414B40180D3}" srcOrd="6" destOrd="0" presId="urn:microsoft.com/office/officeart/2005/8/layout/chevron1"/>
-    <dgm:cxn modelId="{CBA73AE6-83C8-43A7-B2F6-A7C7A814ADFE}" type="presParOf" srcId="{1D782C41-2868-4340-B426-5CF6B1A9242F}" destId="{0BB60501-3A43-4A28-A9E1-112A2FF77725}" srcOrd="7" destOrd="0" presId="urn:microsoft.com/office/officeart/2005/8/layout/chevron1"/>
-    <dgm:cxn modelId="{A8A7206E-1F9A-4DE0-91CF-33C639D36A87}" type="presParOf" srcId="{1D782C41-2868-4340-B426-5CF6B1A9242F}" destId="{510AB646-5EDF-4ACC-9DAE-1B8129856AB0}" srcOrd="8" destOrd="0" presId="urn:microsoft.com/office/officeart/2005/8/layout/chevron1"/>
+    <dgm:cxn modelId="{FBDE71E1-0774-415D-8AB7-28615AC6D0F1}" type="presOf" srcId="{FE406013-F469-4A4E-B05E-0881AE63F311}" destId="{9D6978FD-36DF-4BCE-B6A9-2414B40180D3}" srcOrd="0" destOrd="0" presId="urn:microsoft.com/office/officeart/2005/8/layout/chevron1"/>
+    <dgm:cxn modelId="{3FBFDAD8-2C1E-4185-ABC3-79A8FD7B93A3}" type="presOf" srcId="{C2C95724-3C7B-4F9C-B31F-04F828F40107}" destId="{6581C218-A513-4FF2-8F96-9FEAC9F98896}" srcOrd="0" destOrd="0" presId="urn:microsoft.com/office/officeart/2005/8/layout/chevron1"/>
+    <dgm:cxn modelId="{7245CEE5-F3C4-40CE-BED2-1FE139A4E0C6}" srcId="{EDE2220D-717F-4882-BBD7-8991FCCB7D68}" destId="{C2C95724-3C7B-4F9C-B31F-04F828F40107}" srcOrd="1" destOrd="0" parTransId="{97AEF2CD-732E-4187-A08E-CE01BAA55875}" sibTransId="{47D7EBF0-4848-438A-95E3-AA122CB5561A}"/>
+    <dgm:cxn modelId="{A39271F0-D47B-4E6C-94CF-893967367682}" type="presParOf" srcId="{1D782C41-2868-4340-B426-5CF6B1A9242F}" destId="{79D6200C-86AD-4FFB-9602-60202450D188}" srcOrd="0" destOrd="0" presId="urn:microsoft.com/office/officeart/2005/8/layout/chevron1"/>
+    <dgm:cxn modelId="{62A05301-AE41-4E7E-9EAA-5186EFD804AD}" type="presParOf" srcId="{1D782C41-2868-4340-B426-5CF6B1A9242F}" destId="{7AE7D14C-05F2-4213-BA8D-864126E025C2}" srcOrd="1" destOrd="0" presId="urn:microsoft.com/office/officeart/2005/8/layout/chevron1"/>
+    <dgm:cxn modelId="{35AE7A67-3BF9-4251-BE37-A3B3DCA6196E}" type="presParOf" srcId="{1D782C41-2868-4340-B426-5CF6B1A9242F}" destId="{6581C218-A513-4FF2-8F96-9FEAC9F98896}" srcOrd="2" destOrd="0" presId="urn:microsoft.com/office/officeart/2005/8/layout/chevron1"/>
+    <dgm:cxn modelId="{0BC02883-7A3C-4432-B1C8-D27074CBAA5A}" type="presParOf" srcId="{1D782C41-2868-4340-B426-5CF6B1A9242F}" destId="{70CD76EA-0AC1-4071-8ECB-94C03F04DD63}" srcOrd="3" destOrd="0" presId="urn:microsoft.com/office/officeart/2005/8/layout/chevron1"/>
+    <dgm:cxn modelId="{B72E0BCA-CA29-457A-ADD7-BE30E8A56406}" type="presParOf" srcId="{1D782C41-2868-4340-B426-5CF6B1A9242F}" destId="{EF0ADF65-54D4-4F9A-BC81-AAA9E50B779B}" srcOrd="4" destOrd="0" presId="urn:microsoft.com/office/officeart/2005/8/layout/chevron1"/>
+    <dgm:cxn modelId="{BA83D150-5359-48BC-8386-EF8E1E658B4D}" type="presParOf" srcId="{1D782C41-2868-4340-B426-5CF6B1A9242F}" destId="{F4C9D666-443A-4CF0-9E88-046AD107DF3A}" srcOrd="5" destOrd="0" presId="urn:microsoft.com/office/officeart/2005/8/layout/chevron1"/>
+    <dgm:cxn modelId="{E89E156D-8A7A-49EA-9FB3-C81D9E89618C}" type="presParOf" srcId="{1D782C41-2868-4340-B426-5CF6B1A9242F}" destId="{9D6978FD-36DF-4BCE-B6A9-2414B40180D3}" srcOrd="6" destOrd="0" presId="urn:microsoft.com/office/officeart/2005/8/layout/chevron1"/>
+    <dgm:cxn modelId="{FF67015B-EA36-495C-A0DA-05E82F32472B}" type="presParOf" srcId="{1D782C41-2868-4340-B426-5CF6B1A9242F}" destId="{0BB60501-3A43-4A28-A9E1-112A2FF77725}" srcOrd="7" destOrd="0" presId="urn:microsoft.com/office/officeart/2005/8/layout/chevron1"/>
+    <dgm:cxn modelId="{F083807B-5CEA-442F-9D21-7E34AF3720DA}" type="presParOf" srcId="{1D782C41-2868-4340-B426-5CF6B1A9242F}" destId="{510AB646-5EDF-4ACC-9DAE-1B8129856AB0}" srcOrd="8" destOrd="0" presId="urn:microsoft.com/office/officeart/2005/8/layout/chevron1"/>
   </dgm:cxnLst>
   <dgm:bg/>
   <dgm:whole/>
@@ -8936,77 +9277,77 @@
     </dgm:pt>
   </dgm:ptLst>
   <dgm:cxnLst>
+    <dgm:cxn modelId="{1DF1977A-3E1D-48D3-BF36-2C8807DBBBC3}" srcId="{C57C6B33-5912-42F2-9AEB-CC6AA18CFF3A}" destId="{448A90BD-C04E-490A-B631-66282EC17C9E}" srcOrd="1" destOrd="0" parTransId="{85DDF0BF-6EA2-49E2-A2C4-7D6A6B17752E}" sibTransId="{7E12A29B-99E5-48C3-9DC0-BBD6B11D2540}"/>
+    <dgm:cxn modelId="{A1D835DA-4CDA-427B-B521-34B221FA1A6A}" srcId="{A39279ED-4A8A-45B0-8399-FF8D6BE14A5D}" destId="{9F052192-8094-46B2-A13A-FBC1BA624CC3}" srcOrd="0" destOrd="0" parTransId="{536E8235-036E-45B1-9A3C-B81DE4B6B46B}" sibTransId="{7FC5F4B8-E7CD-40B2-8D3E-486C22DD7AF5}"/>
+    <dgm:cxn modelId="{A116C045-00F7-41DD-B83F-5426E967F421}" type="presOf" srcId="{9F052192-8094-46B2-A13A-FBC1BA624CC3}" destId="{7DA6936B-04CB-4C72-AC4D-CB774E7965B4}" srcOrd="0" destOrd="0" presId="urn:microsoft.com/office/officeart/2005/8/layout/hierarchy1"/>
+    <dgm:cxn modelId="{248789D0-8CA7-4813-96BE-430CD9329FD8}" type="presOf" srcId="{A39279ED-4A8A-45B0-8399-FF8D6BE14A5D}" destId="{5D912B38-3B6F-4785-9F33-6D656FEC5E9E}" srcOrd="0" destOrd="0" presId="urn:microsoft.com/office/officeart/2005/8/layout/hierarchy1"/>
+    <dgm:cxn modelId="{7D3157C0-2A49-41F0-A9AB-2440BAD69556}" type="presOf" srcId="{9F91BAD5-7FF7-41E7-A03B-E57457280832}" destId="{53AB6687-FF49-4350-A04F-3C5ADC91ED5D}" srcOrd="0" destOrd="0" presId="urn:microsoft.com/office/officeart/2005/8/layout/hierarchy1"/>
+    <dgm:cxn modelId="{95F36001-00FF-4E11-98B3-672E001DBB3C}" type="presOf" srcId="{C57C6B33-5912-42F2-9AEB-CC6AA18CFF3A}" destId="{5EC8C5A7-C8CD-4677-B037-1CFDB9AB18E9}" srcOrd="0" destOrd="0" presId="urn:microsoft.com/office/officeart/2005/8/layout/hierarchy1"/>
+    <dgm:cxn modelId="{D7C3FEF2-AD3E-4122-855E-650FD6690CCE}" srcId="{4483C8AA-87E9-4CD6-9597-BC020E9B755F}" destId="{35A189F8-1F04-41DF-94D4-2970F759103C}" srcOrd="0" destOrd="0" parTransId="{80EFDEDE-62AB-4849-9638-BDCD4130D834}" sibTransId="{CFDE3F6F-6010-4388-8650-A427603A17C4}"/>
     <dgm:cxn modelId="{8628492B-AF7D-45C3-BB09-3007FA44922A}" srcId="{C57C6B33-5912-42F2-9AEB-CC6AA18CFF3A}" destId="{B4344D36-8A76-429E-A64C-A6F40BC16699}" srcOrd="0" destOrd="0" parTransId="{163AD79F-5379-43D6-A8B0-E12C89EF48DE}" sibTransId="{B46704D7-1C7E-44A5-BCA8-5C7752053F6A}"/>
-    <dgm:cxn modelId="{2C815DCA-2B95-47F0-BD24-CA9EEED7977A}" type="presOf" srcId="{1AE71B80-5D4E-4FF1-9205-37F3176BC1A4}" destId="{8BAF9712-CA17-48ED-BC58-C7649CE8C422}" srcOrd="0" destOrd="0" presId="urn:microsoft.com/office/officeart/2005/8/layout/hierarchy1"/>
-    <dgm:cxn modelId="{DF4F8539-FEE8-4F22-86AA-CE1C4B777900}" type="presOf" srcId="{A39279ED-4A8A-45B0-8399-FF8D6BE14A5D}" destId="{5D912B38-3B6F-4785-9F33-6D656FEC5E9E}" srcOrd="0" destOrd="0" presId="urn:microsoft.com/office/officeart/2005/8/layout/hierarchy1"/>
-    <dgm:cxn modelId="{1B023F8C-A892-4A8D-85DE-34E57068F7BE}" type="presOf" srcId="{B4344D36-8A76-429E-A64C-A6F40BC16699}" destId="{71F4821B-0E45-443E-8150-B974458AD8C1}" srcOrd="0" destOrd="0" presId="urn:microsoft.com/office/officeart/2005/8/layout/hierarchy1"/>
-    <dgm:cxn modelId="{0A2413EC-3910-48C9-9F03-8A0233C88E37}" type="presOf" srcId="{8876D437-348B-4AC4-9CB9-D1380BF63587}" destId="{8AD142CE-ED2E-45E6-8C01-8BC3A1309593}" srcOrd="0" destOrd="0" presId="urn:microsoft.com/office/officeart/2005/8/layout/hierarchy1"/>
-    <dgm:cxn modelId="{5917D424-1655-416A-B7D1-D1830FF0928C}" type="presOf" srcId="{9F91BAD5-7FF7-41E7-A03B-E57457280832}" destId="{53AB6687-FF49-4350-A04F-3C5ADC91ED5D}" srcOrd="0" destOrd="0" presId="urn:microsoft.com/office/officeart/2005/8/layout/hierarchy1"/>
-    <dgm:cxn modelId="{D7C3FEF2-AD3E-4122-855E-650FD6690CCE}" srcId="{4483C8AA-87E9-4CD6-9597-BC020E9B755F}" destId="{35A189F8-1F04-41DF-94D4-2970F759103C}" srcOrd="0" destOrd="0" parTransId="{80EFDEDE-62AB-4849-9638-BDCD4130D834}" sibTransId="{CFDE3F6F-6010-4388-8650-A427603A17C4}"/>
-    <dgm:cxn modelId="{709EEC8B-1CEE-4C81-B532-A2E252C4E050}" type="presOf" srcId="{FBCFFDEF-7F81-43E7-AF85-1D22DD195B26}" destId="{81775984-D72E-4544-8168-D98B10C38702}" srcOrd="0" destOrd="0" presId="urn:microsoft.com/office/officeart/2005/8/layout/hierarchy1"/>
-    <dgm:cxn modelId="{A1D835DA-4CDA-427B-B521-34B221FA1A6A}" srcId="{A39279ED-4A8A-45B0-8399-FF8D6BE14A5D}" destId="{9F052192-8094-46B2-A13A-FBC1BA624CC3}" srcOrd="0" destOrd="0" parTransId="{536E8235-036E-45B1-9A3C-B81DE4B6B46B}" sibTransId="{7FC5F4B8-E7CD-40B2-8D3E-486C22DD7AF5}"/>
-    <dgm:cxn modelId="{C4A18A46-F9C3-42BA-AF8F-050DB008F5A6}" type="presOf" srcId="{35A189F8-1F04-41DF-94D4-2970F759103C}" destId="{3B6AFED5-0935-44F5-BA7D-9AF85876C9C2}" srcOrd="0" destOrd="0" presId="urn:microsoft.com/office/officeart/2005/8/layout/hierarchy1"/>
-    <dgm:cxn modelId="{3D21ED33-5A9B-420F-810E-BE81E2DA0447}" type="presOf" srcId="{85DDF0BF-6EA2-49E2-A2C4-7D6A6B17752E}" destId="{90FD7C18-5102-40ED-BC08-0CCC76AA1242}" srcOrd="0" destOrd="0" presId="urn:microsoft.com/office/officeart/2005/8/layout/hierarchy1"/>
-    <dgm:cxn modelId="{814D7C97-7CE6-4E29-BB05-4871FD882B87}" type="presOf" srcId="{163AD79F-5379-43D6-A8B0-E12C89EF48DE}" destId="{18D75F75-DE5E-458A-9678-E136EA450892}" srcOrd="0" destOrd="0" presId="urn:microsoft.com/office/officeart/2005/8/layout/hierarchy1"/>
+    <dgm:cxn modelId="{D1D446D0-8758-42E7-A55B-6914EC27B323}" type="presOf" srcId="{CF93089B-4D72-4A18-B2F2-4E161BAA26EE}" destId="{3E98FD07-7450-49D5-90E7-FCDB1E007EA4}" srcOrd="0" destOrd="0" presId="urn:microsoft.com/office/officeart/2005/8/layout/hierarchy1"/>
+    <dgm:cxn modelId="{1EA97E4D-6C28-44BF-BD56-F7318856703A}" type="presOf" srcId="{8876D437-348B-4AC4-9CB9-D1380BF63587}" destId="{8AD142CE-ED2E-45E6-8C01-8BC3A1309593}" srcOrd="0" destOrd="0" presId="urn:microsoft.com/office/officeart/2005/8/layout/hierarchy1"/>
+    <dgm:cxn modelId="{F9CB41F4-1AC2-412C-A5D4-3D6F6D0DD5F9}" type="presOf" srcId="{B4344D36-8A76-429E-A64C-A6F40BC16699}" destId="{71F4821B-0E45-443E-8150-B974458AD8C1}" srcOrd="0" destOrd="0" presId="urn:microsoft.com/office/officeart/2005/8/layout/hierarchy1"/>
+    <dgm:cxn modelId="{B7ECA1CA-AC55-48D7-AC43-05204BA079C4}" srcId="{C57C6B33-5912-42F2-9AEB-CC6AA18CFF3A}" destId="{FBCFFDEF-7F81-43E7-AF85-1D22DD195B26}" srcOrd="2" destOrd="0" parTransId="{1AE71B80-5D4E-4FF1-9205-37F3176BC1A4}" sibTransId="{DD2F9DA5-7CF9-4307-AE01-CC9A7B61E244}"/>
+    <dgm:cxn modelId="{2FC170DA-8499-4DDE-B3B4-E1C0092112D2}" type="presOf" srcId="{85DDF0BF-6EA2-49E2-A2C4-7D6A6B17752E}" destId="{90FD7C18-5102-40ED-BC08-0CCC76AA1242}" srcOrd="0" destOrd="0" presId="urn:microsoft.com/office/officeart/2005/8/layout/hierarchy1"/>
+    <dgm:cxn modelId="{25E0C811-88C6-469C-A7FF-5973CA4726BE}" type="presOf" srcId="{448A90BD-C04E-490A-B631-66282EC17C9E}" destId="{6F3E1165-9261-4FF4-95C2-06E68F5BC620}" srcOrd="0" destOrd="0" presId="urn:microsoft.com/office/officeart/2005/8/layout/hierarchy1"/>
+    <dgm:cxn modelId="{9300BB23-2BB0-4D9B-BE43-665EB36B2ECA}" type="presOf" srcId="{FBCFFDEF-7F81-43E7-AF85-1D22DD195B26}" destId="{81775984-D72E-4544-8168-D98B10C38702}" srcOrd="0" destOrd="0" presId="urn:microsoft.com/office/officeart/2005/8/layout/hierarchy1"/>
+    <dgm:cxn modelId="{84CE0386-B10F-42DE-9C87-FDB717BE92E3}" type="presOf" srcId="{4483C8AA-87E9-4CD6-9597-BC020E9B755F}" destId="{D527F8F4-7DAE-4BD3-9BE9-06D0CE3C82A3}" srcOrd="0" destOrd="0" presId="urn:microsoft.com/office/officeart/2005/8/layout/hierarchy1"/>
+    <dgm:cxn modelId="{5096150F-2B41-4EB0-915B-C9961F7BADD6}" type="presOf" srcId="{35A189F8-1F04-41DF-94D4-2970F759103C}" destId="{3B6AFED5-0935-44F5-BA7D-9AF85876C9C2}" srcOrd="0" destOrd="0" presId="urn:microsoft.com/office/officeart/2005/8/layout/hierarchy1"/>
+    <dgm:cxn modelId="{D79A4E61-A9A3-474D-A577-27753F066833}" type="presOf" srcId="{163AD79F-5379-43D6-A8B0-E12C89EF48DE}" destId="{18D75F75-DE5E-458A-9678-E136EA450892}" srcOrd="0" destOrd="0" presId="urn:microsoft.com/office/officeart/2005/8/layout/hierarchy1"/>
+    <dgm:cxn modelId="{B64DD591-DCC6-4A37-8224-F69655239A4D}" type="presOf" srcId="{1AE71B80-5D4E-4FF1-9205-37F3176BC1A4}" destId="{8BAF9712-CA17-48ED-BC58-C7649CE8C422}" srcOrd="0" destOrd="0" presId="urn:microsoft.com/office/officeart/2005/8/layout/hierarchy1"/>
     <dgm:cxn modelId="{F4A4D56B-C335-42E5-9829-DEBDB6D45166}" srcId="{35A189F8-1F04-41DF-94D4-2970F759103C}" destId="{DF75F708-8406-4F60-9292-A2C4790E8793}" srcOrd="0" destOrd="0" parTransId="{8876D437-348B-4AC4-9CB9-D1380BF63587}" sibTransId="{E9A04E6C-B47D-4CE9-A441-3F7B9EC40B8E}"/>
-    <dgm:cxn modelId="{E537E415-4F9B-42A1-88E6-86B9620BF9B4}" type="presOf" srcId="{536E8235-036E-45B1-9A3C-B81DE4B6B46B}" destId="{684C4F85-82F6-4AE0-8970-F3BAB25824DD}" srcOrd="0" destOrd="0" presId="urn:microsoft.com/office/officeart/2005/8/layout/hierarchy1"/>
+    <dgm:cxn modelId="{1F76A120-DFC4-4AD8-8FA3-9B3992291456}" srcId="{35A189F8-1F04-41DF-94D4-2970F759103C}" destId="{C57C6B33-5912-42F2-9AEB-CC6AA18CFF3A}" srcOrd="1" destOrd="0" parTransId="{9F91BAD5-7FF7-41E7-A03B-E57457280832}" sibTransId="{607CB5E1-DC13-4137-865E-0107946A3887}"/>
     <dgm:cxn modelId="{CCA51CB8-81B4-4C6A-823D-FC25164B13AC}" srcId="{35A189F8-1F04-41DF-94D4-2970F759103C}" destId="{A39279ED-4A8A-45B0-8399-FF8D6BE14A5D}" srcOrd="2" destOrd="0" parTransId="{CF93089B-4D72-4A18-B2F2-4E161BAA26EE}" sibTransId="{486C35CC-7FB1-4447-9994-28F2BFC77432}"/>
-    <dgm:cxn modelId="{4A97E080-77BF-4E3E-8A85-13221648997E}" type="presOf" srcId="{448A90BD-C04E-490A-B631-66282EC17C9E}" destId="{6F3E1165-9261-4FF4-95C2-06E68F5BC620}" srcOrd="0" destOrd="0" presId="urn:microsoft.com/office/officeart/2005/8/layout/hierarchy1"/>
-    <dgm:cxn modelId="{CAACAB64-6A01-44EB-AD62-B11AFBE37282}" type="presOf" srcId="{DF75F708-8406-4F60-9292-A2C4790E8793}" destId="{AAF523E9-CECC-432A-92B0-EE7BAF5835CB}" srcOrd="0" destOrd="0" presId="urn:microsoft.com/office/officeart/2005/8/layout/hierarchy1"/>
-    <dgm:cxn modelId="{6D30839D-35A7-419F-A335-CDF129A80787}" type="presOf" srcId="{CF93089B-4D72-4A18-B2F2-4E161BAA26EE}" destId="{3E98FD07-7450-49D5-90E7-FCDB1E007EA4}" srcOrd="0" destOrd="0" presId="urn:microsoft.com/office/officeart/2005/8/layout/hierarchy1"/>
-    <dgm:cxn modelId="{6A2821E7-625A-49D5-B55A-21CC1253412B}" type="presOf" srcId="{9F052192-8094-46B2-A13A-FBC1BA624CC3}" destId="{7DA6936B-04CB-4C72-AC4D-CB774E7965B4}" srcOrd="0" destOrd="0" presId="urn:microsoft.com/office/officeart/2005/8/layout/hierarchy1"/>
-    <dgm:cxn modelId="{1DF1977A-3E1D-48D3-BF36-2C8807DBBBC3}" srcId="{C57C6B33-5912-42F2-9AEB-CC6AA18CFF3A}" destId="{448A90BD-C04E-490A-B631-66282EC17C9E}" srcOrd="1" destOrd="0" parTransId="{85DDF0BF-6EA2-49E2-A2C4-7D6A6B17752E}" sibTransId="{7E12A29B-99E5-48C3-9DC0-BBD6B11D2540}"/>
-    <dgm:cxn modelId="{B7ECA1CA-AC55-48D7-AC43-05204BA079C4}" srcId="{C57C6B33-5912-42F2-9AEB-CC6AA18CFF3A}" destId="{FBCFFDEF-7F81-43E7-AF85-1D22DD195B26}" srcOrd="2" destOrd="0" parTransId="{1AE71B80-5D4E-4FF1-9205-37F3176BC1A4}" sibTransId="{DD2F9DA5-7CF9-4307-AE01-CC9A7B61E244}"/>
-    <dgm:cxn modelId="{52701E6D-3170-4B75-9158-C3A2844B24DF}" type="presOf" srcId="{4483C8AA-87E9-4CD6-9597-BC020E9B755F}" destId="{D527F8F4-7DAE-4BD3-9BE9-06D0CE3C82A3}" srcOrd="0" destOrd="0" presId="urn:microsoft.com/office/officeart/2005/8/layout/hierarchy1"/>
-    <dgm:cxn modelId="{1F76A120-DFC4-4AD8-8FA3-9B3992291456}" srcId="{35A189F8-1F04-41DF-94D4-2970F759103C}" destId="{C57C6B33-5912-42F2-9AEB-CC6AA18CFF3A}" srcOrd="1" destOrd="0" parTransId="{9F91BAD5-7FF7-41E7-A03B-E57457280832}" sibTransId="{607CB5E1-DC13-4137-865E-0107946A3887}"/>
-    <dgm:cxn modelId="{04451342-1583-4F2D-893F-26C6DEA63DE1}" type="presOf" srcId="{C57C6B33-5912-42F2-9AEB-CC6AA18CFF3A}" destId="{5EC8C5A7-C8CD-4677-B037-1CFDB9AB18E9}" srcOrd="0" destOrd="0" presId="urn:microsoft.com/office/officeart/2005/8/layout/hierarchy1"/>
-    <dgm:cxn modelId="{22D39899-9B53-40A9-8201-2F084B8508D0}" type="presParOf" srcId="{D527F8F4-7DAE-4BD3-9BE9-06D0CE3C82A3}" destId="{42EFADFC-0B67-4F0C-9399-7890DA408D5E}" srcOrd="0" destOrd="0" presId="urn:microsoft.com/office/officeart/2005/8/layout/hierarchy1"/>
-    <dgm:cxn modelId="{EBDA17E6-2477-4130-A2DA-5F770BA98E47}" type="presParOf" srcId="{42EFADFC-0B67-4F0C-9399-7890DA408D5E}" destId="{51E16AC2-2DD0-4704-B447-CECA06FCE834}" srcOrd="0" destOrd="0" presId="urn:microsoft.com/office/officeart/2005/8/layout/hierarchy1"/>
-    <dgm:cxn modelId="{026D7E46-1800-4BE7-90F5-B86A7D4C7A33}" type="presParOf" srcId="{51E16AC2-2DD0-4704-B447-CECA06FCE834}" destId="{49FFC72A-1AA2-40CC-B182-C668648DA5A5}" srcOrd="0" destOrd="0" presId="urn:microsoft.com/office/officeart/2005/8/layout/hierarchy1"/>
-    <dgm:cxn modelId="{A3D8A1D2-7107-4969-B161-48F99D402C2C}" type="presParOf" srcId="{51E16AC2-2DD0-4704-B447-CECA06FCE834}" destId="{3B6AFED5-0935-44F5-BA7D-9AF85876C9C2}" srcOrd="1" destOrd="0" presId="urn:microsoft.com/office/officeart/2005/8/layout/hierarchy1"/>
-    <dgm:cxn modelId="{877DB5C4-C5BC-41EE-A202-9C8CC34E19EA}" type="presParOf" srcId="{42EFADFC-0B67-4F0C-9399-7890DA408D5E}" destId="{0BF41C94-3464-4512-AF7A-A1A84197B1A1}" srcOrd="1" destOrd="0" presId="urn:microsoft.com/office/officeart/2005/8/layout/hierarchy1"/>
-    <dgm:cxn modelId="{198D4353-813F-46F7-BCD3-00280FAA212A}" type="presParOf" srcId="{0BF41C94-3464-4512-AF7A-A1A84197B1A1}" destId="{8AD142CE-ED2E-45E6-8C01-8BC3A1309593}" srcOrd="0" destOrd="0" presId="urn:microsoft.com/office/officeart/2005/8/layout/hierarchy1"/>
-    <dgm:cxn modelId="{D27CAB31-55A7-45A6-8725-AA583468F389}" type="presParOf" srcId="{0BF41C94-3464-4512-AF7A-A1A84197B1A1}" destId="{A44C115A-0183-4B7D-81F1-8D66B235DF48}" srcOrd="1" destOrd="0" presId="urn:microsoft.com/office/officeart/2005/8/layout/hierarchy1"/>
-    <dgm:cxn modelId="{FDB33C0F-36C1-434D-B05C-C76F7EAC046D}" type="presParOf" srcId="{A44C115A-0183-4B7D-81F1-8D66B235DF48}" destId="{5EFF2FDE-CA11-4E74-B26C-AF2248911C36}" srcOrd="0" destOrd="0" presId="urn:microsoft.com/office/officeart/2005/8/layout/hierarchy1"/>
-    <dgm:cxn modelId="{64620305-D52C-4239-BF51-014876D55A6D}" type="presParOf" srcId="{5EFF2FDE-CA11-4E74-B26C-AF2248911C36}" destId="{4ACA950E-8C41-46DF-8D8B-7CF4BC669E5F}" srcOrd="0" destOrd="0" presId="urn:microsoft.com/office/officeart/2005/8/layout/hierarchy1"/>
-    <dgm:cxn modelId="{BCD075FB-F19E-49B1-92E0-F4DA25FB89D1}" type="presParOf" srcId="{5EFF2FDE-CA11-4E74-B26C-AF2248911C36}" destId="{AAF523E9-CECC-432A-92B0-EE7BAF5835CB}" srcOrd="1" destOrd="0" presId="urn:microsoft.com/office/officeart/2005/8/layout/hierarchy1"/>
-    <dgm:cxn modelId="{55C19DA7-1F60-4740-AD41-E002CCB7CC0A}" type="presParOf" srcId="{A44C115A-0183-4B7D-81F1-8D66B235DF48}" destId="{F60B28D1-86D2-46BA-A266-752D277258E9}" srcOrd="1" destOrd="0" presId="urn:microsoft.com/office/officeart/2005/8/layout/hierarchy1"/>
-    <dgm:cxn modelId="{AFC3C223-8219-4BCB-BE01-E77A1232F153}" type="presParOf" srcId="{0BF41C94-3464-4512-AF7A-A1A84197B1A1}" destId="{53AB6687-FF49-4350-A04F-3C5ADC91ED5D}" srcOrd="2" destOrd="0" presId="urn:microsoft.com/office/officeart/2005/8/layout/hierarchy1"/>
-    <dgm:cxn modelId="{036A7682-B981-4530-9A76-CDFA1F9BDA9A}" type="presParOf" srcId="{0BF41C94-3464-4512-AF7A-A1A84197B1A1}" destId="{31EB0C18-7050-4ED8-A3BE-61E7908ACE26}" srcOrd="3" destOrd="0" presId="urn:microsoft.com/office/officeart/2005/8/layout/hierarchy1"/>
-    <dgm:cxn modelId="{C20DD44D-C4CE-4ECB-B04A-673B8ED29C15}" type="presParOf" srcId="{31EB0C18-7050-4ED8-A3BE-61E7908ACE26}" destId="{4634AF7A-CED4-4AB2-8FB6-96A6E6E0680C}" srcOrd="0" destOrd="0" presId="urn:microsoft.com/office/officeart/2005/8/layout/hierarchy1"/>
-    <dgm:cxn modelId="{CBB5FEAC-46C4-4C3B-ACE3-D1DC3D169F25}" type="presParOf" srcId="{4634AF7A-CED4-4AB2-8FB6-96A6E6E0680C}" destId="{38859824-DAFD-4F0E-8787-21A36AC76A4B}" srcOrd="0" destOrd="0" presId="urn:microsoft.com/office/officeart/2005/8/layout/hierarchy1"/>
-    <dgm:cxn modelId="{1D5A015C-9B47-4B75-A631-16784AED8F43}" type="presParOf" srcId="{4634AF7A-CED4-4AB2-8FB6-96A6E6E0680C}" destId="{5EC8C5A7-C8CD-4677-B037-1CFDB9AB18E9}" srcOrd="1" destOrd="0" presId="urn:microsoft.com/office/officeart/2005/8/layout/hierarchy1"/>
-    <dgm:cxn modelId="{77F826A8-EF1C-4338-8B2B-A8A4D0F205D0}" type="presParOf" srcId="{31EB0C18-7050-4ED8-A3BE-61E7908ACE26}" destId="{1D4E6798-D135-454A-8A6C-3ED53E7D2C55}" srcOrd="1" destOrd="0" presId="urn:microsoft.com/office/officeart/2005/8/layout/hierarchy1"/>
-    <dgm:cxn modelId="{882D1116-39D9-4C11-9F5B-725897ADF964}" type="presParOf" srcId="{1D4E6798-D135-454A-8A6C-3ED53E7D2C55}" destId="{18D75F75-DE5E-458A-9678-E136EA450892}" srcOrd="0" destOrd="0" presId="urn:microsoft.com/office/officeart/2005/8/layout/hierarchy1"/>
-    <dgm:cxn modelId="{64153104-FC42-472F-BD9D-982EB4C9F7F8}" type="presParOf" srcId="{1D4E6798-D135-454A-8A6C-3ED53E7D2C55}" destId="{E63F5610-1D07-4F45-BF7F-C1C648A8EF8F}" srcOrd="1" destOrd="0" presId="urn:microsoft.com/office/officeart/2005/8/layout/hierarchy1"/>
-    <dgm:cxn modelId="{75F0F2C8-8E43-4041-B71C-0B4EB1D84A62}" type="presParOf" srcId="{E63F5610-1D07-4F45-BF7F-C1C648A8EF8F}" destId="{31359854-6BD8-475C-8F79-4A7A98E45D31}" srcOrd="0" destOrd="0" presId="urn:microsoft.com/office/officeart/2005/8/layout/hierarchy1"/>
-    <dgm:cxn modelId="{CA2C3168-66B5-45D6-A99E-76102B2189DE}" type="presParOf" srcId="{31359854-6BD8-475C-8F79-4A7A98E45D31}" destId="{CDC7FFAE-7B0B-4383-9093-CE93B3650179}" srcOrd="0" destOrd="0" presId="urn:microsoft.com/office/officeart/2005/8/layout/hierarchy1"/>
-    <dgm:cxn modelId="{59425944-4302-4F2F-A274-63D4913437FD}" type="presParOf" srcId="{31359854-6BD8-475C-8F79-4A7A98E45D31}" destId="{71F4821B-0E45-443E-8150-B974458AD8C1}" srcOrd="1" destOrd="0" presId="urn:microsoft.com/office/officeart/2005/8/layout/hierarchy1"/>
-    <dgm:cxn modelId="{802B849F-148B-4207-9427-EBBDAE47FC51}" type="presParOf" srcId="{E63F5610-1D07-4F45-BF7F-C1C648A8EF8F}" destId="{201A723F-778B-434D-8D29-5579A849E5E0}" srcOrd="1" destOrd="0" presId="urn:microsoft.com/office/officeart/2005/8/layout/hierarchy1"/>
-    <dgm:cxn modelId="{63C39D85-6059-474B-AB95-0169EAE15335}" type="presParOf" srcId="{1D4E6798-D135-454A-8A6C-3ED53E7D2C55}" destId="{90FD7C18-5102-40ED-BC08-0CCC76AA1242}" srcOrd="2" destOrd="0" presId="urn:microsoft.com/office/officeart/2005/8/layout/hierarchy1"/>
-    <dgm:cxn modelId="{B496CB27-1F4E-4F83-B267-F79030141BFC}" type="presParOf" srcId="{1D4E6798-D135-454A-8A6C-3ED53E7D2C55}" destId="{5DEBC37E-E7BD-4384-8B9B-B63110A65024}" srcOrd="3" destOrd="0" presId="urn:microsoft.com/office/officeart/2005/8/layout/hierarchy1"/>
-    <dgm:cxn modelId="{BFB3CC0F-4554-43DE-9429-6A3CC988846D}" type="presParOf" srcId="{5DEBC37E-E7BD-4384-8B9B-B63110A65024}" destId="{10FCC99B-1EDA-4A08-9218-DE33D6BF55FB}" srcOrd="0" destOrd="0" presId="urn:microsoft.com/office/officeart/2005/8/layout/hierarchy1"/>
-    <dgm:cxn modelId="{239B277F-51EB-4F00-91FC-B81F6EBB443D}" type="presParOf" srcId="{10FCC99B-1EDA-4A08-9218-DE33D6BF55FB}" destId="{76F18D95-B3DB-4DBA-8D6A-139F8FEA04F9}" srcOrd="0" destOrd="0" presId="urn:microsoft.com/office/officeart/2005/8/layout/hierarchy1"/>
-    <dgm:cxn modelId="{2EAABF91-B561-4003-97FE-DFDD64843049}" type="presParOf" srcId="{10FCC99B-1EDA-4A08-9218-DE33D6BF55FB}" destId="{6F3E1165-9261-4FF4-95C2-06E68F5BC620}" srcOrd="1" destOrd="0" presId="urn:microsoft.com/office/officeart/2005/8/layout/hierarchy1"/>
-    <dgm:cxn modelId="{D365CE02-F6D6-4837-A597-B11A84D6B654}" type="presParOf" srcId="{5DEBC37E-E7BD-4384-8B9B-B63110A65024}" destId="{4AFF6B9D-F5CE-4654-B765-5C5F818FAF35}" srcOrd="1" destOrd="0" presId="urn:microsoft.com/office/officeart/2005/8/layout/hierarchy1"/>
-    <dgm:cxn modelId="{E486CB4A-C587-4A87-A355-982B83F716D9}" type="presParOf" srcId="{1D4E6798-D135-454A-8A6C-3ED53E7D2C55}" destId="{8BAF9712-CA17-48ED-BC58-C7649CE8C422}" srcOrd="4" destOrd="0" presId="urn:microsoft.com/office/officeart/2005/8/layout/hierarchy1"/>
-    <dgm:cxn modelId="{D2BC5A4A-4ACB-40C2-937A-EDDAACEB7F8F}" type="presParOf" srcId="{1D4E6798-D135-454A-8A6C-3ED53E7D2C55}" destId="{74B3BA75-1D91-46EA-B924-2A4E475A33E4}" srcOrd="5" destOrd="0" presId="urn:microsoft.com/office/officeart/2005/8/layout/hierarchy1"/>
-    <dgm:cxn modelId="{D5BD9186-6183-47EE-BB4C-458192E8E18F}" type="presParOf" srcId="{74B3BA75-1D91-46EA-B924-2A4E475A33E4}" destId="{D327649C-59CF-4D32-AAA9-EBC89428F8BD}" srcOrd="0" destOrd="0" presId="urn:microsoft.com/office/officeart/2005/8/layout/hierarchy1"/>
-    <dgm:cxn modelId="{89B247B7-6CCD-458F-B51F-904FA5E802D1}" type="presParOf" srcId="{D327649C-59CF-4D32-AAA9-EBC89428F8BD}" destId="{C23BB071-B1B9-4D74-A71D-05F23DECA378}" srcOrd="0" destOrd="0" presId="urn:microsoft.com/office/officeart/2005/8/layout/hierarchy1"/>
-    <dgm:cxn modelId="{2E0E6E07-5B59-4FDA-BB0F-F5124C696711}" type="presParOf" srcId="{D327649C-59CF-4D32-AAA9-EBC89428F8BD}" destId="{81775984-D72E-4544-8168-D98B10C38702}" srcOrd="1" destOrd="0" presId="urn:microsoft.com/office/officeart/2005/8/layout/hierarchy1"/>
-    <dgm:cxn modelId="{CADCD82F-C17F-4748-AED1-E29FC04D088D}" type="presParOf" srcId="{74B3BA75-1D91-46EA-B924-2A4E475A33E4}" destId="{BB402948-FC92-4881-9026-2905374D2D9F}" srcOrd="1" destOrd="0" presId="urn:microsoft.com/office/officeart/2005/8/layout/hierarchy1"/>
-    <dgm:cxn modelId="{EB300B30-1382-4008-A4A7-62EAC73C2F0F}" type="presParOf" srcId="{0BF41C94-3464-4512-AF7A-A1A84197B1A1}" destId="{3E98FD07-7450-49D5-90E7-FCDB1E007EA4}" srcOrd="4" destOrd="0" presId="urn:microsoft.com/office/officeart/2005/8/layout/hierarchy1"/>
-    <dgm:cxn modelId="{40BFB8F6-F3A0-4E5F-B8DB-6E18B015D6DA}" type="presParOf" srcId="{0BF41C94-3464-4512-AF7A-A1A84197B1A1}" destId="{69ABE345-CB01-487E-BC2C-4D5F86F268CF}" srcOrd="5" destOrd="0" presId="urn:microsoft.com/office/officeart/2005/8/layout/hierarchy1"/>
-    <dgm:cxn modelId="{E55392B9-96E2-4914-9EB5-DF02F1A87563}" type="presParOf" srcId="{69ABE345-CB01-487E-BC2C-4D5F86F268CF}" destId="{FB07D171-1297-43B7-B4F7-53C475F26486}" srcOrd="0" destOrd="0" presId="urn:microsoft.com/office/officeart/2005/8/layout/hierarchy1"/>
-    <dgm:cxn modelId="{B01D1E47-33C1-481A-BEB7-EBA8C265086C}" type="presParOf" srcId="{FB07D171-1297-43B7-B4F7-53C475F26486}" destId="{8F4F4321-92AB-4A9A-B06F-0B7F2153CA6A}" srcOrd="0" destOrd="0" presId="urn:microsoft.com/office/officeart/2005/8/layout/hierarchy1"/>
-    <dgm:cxn modelId="{C331CEF2-363C-4840-9A1A-DA171C05F7E0}" type="presParOf" srcId="{FB07D171-1297-43B7-B4F7-53C475F26486}" destId="{5D912B38-3B6F-4785-9F33-6D656FEC5E9E}" srcOrd="1" destOrd="0" presId="urn:microsoft.com/office/officeart/2005/8/layout/hierarchy1"/>
-    <dgm:cxn modelId="{A79C157F-35F3-4FD3-AA0E-3D7A082695C3}" type="presParOf" srcId="{69ABE345-CB01-487E-BC2C-4D5F86F268CF}" destId="{FFA6446D-E289-47AA-8691-C3EF27DC042F}" srcOrd="1" destOrd="0" presId="urn:microsoft.com/office/officeart/2005/8/layout/hierarchy1"/>
-    <dgm:cxn modelId="{8906CB71-0181-47BC-A0ED-7F8B24FC78EF}" type="presParOf" srcId="{FFA6446D-E289-47AA-8691-C3EF27DC042F}" destId="{684C4F85-82F6-4AE0-8970-F3BAB25824DD}" srcOrd="0" destOrd="0" presId="urn:microsoft.com/office/officeart/2005/8/layout/hierarchy1"/>
-    <dgm:cxn modelId="{64F554D2-F550-4046-8C69-D737697ACEF3}" type="presParOf" srcId="{FFA6446D-E289-47AA-8691-C3EF27DC042F}" destId="{3069AFF2-3E86-4707-BDE4-0FCE3E39E819}" srcOrd="1" destOrd="0" presId="urn:microsoft.com/office/officeart/2005/8/layout/hierarchy1"/>
-    <dgm:cxn modelId="{E439F672-0685-4257-9859-D6E4A0303AB5}" type="presParOf" srcId="{3069AFF2-3E86-4707-BDE4-0FCE3E39E819}" destId="{7BD31F7A-EF54-4769-B1C7-59BD0AF12DD8}" srcOrd="0" destOrd="0" presId="urn:microsoft.com/office/officeart/2005/8/layout/hierarchy1"/>
-    <dgm:cxn modelId="{3F6E4AD7-5858-470F-B594-EC9721949B0A}" type="presParOf" srcId="{7BD31F7A-EF54-4769-B1C7-59BD0AF12DD8}" destId="{7F07D7EE-B978-4CAB-8B7A-DBFAEA9F9CA9}" srcOrd="0" destOrd="0" presId="urn:microsoft.com/office/officeart/2005/8/layout/hierarchy1"/>
-    <dgm:cxn modelId="{4513EDBF-3492-404B-A14D-1B0FBF874777}" type="presParOf" srcId="{7BD31F7A-EF54-4769-B1C7-59BD0AF12DD8}" destId="{7DA6936B-04CB-4C72-AC4D-CB774E7965B4}" srcOrd="1" destOrd="0" presId="urn:microsoft.com/office/officeart/2005/8/layout/hierarchy1"/>
-    <dgm:cxn modelId="{98898564-FDB0-43A8-8BFC-18622878166E}" type="presParOf" srcId="{3069AFF2-3E86-4707-BDE4-0FCE3E39E819}" destId="{7590C499-0EF0-4DFD-B567-B9EACE288A59}" srcOrd="1" destOrd="0" presId="urn:microsoft.com/office/officeart/2005/8/layout/hierarchy1"/>
+    <dgm:cxn modelId="{A49B931B-FF88-4896-B393-CF6A282B285D}" type="presOf" srcId="{536E8235-036E-45B1-9A3C-B81DE4B6B46B}" destId="{684C4F85-82F6-4AE0-8970-F3BAB25824DD}" srcOrd="0" destOrd="0" presId="urn:microsoft.com/office/officeart/2005/8/layout/hierarchy1"/>
+    <dgm:cxn modelId="{E75DBE60-6495-4F94-8731-DE92F58894EE}" type="presOf" srcId="{DF75F708-8406-4F60-9292-A2C4790E8793}" destId="{AAF523E9-CECC-432A-92B0-EE7BAF5835CB}" srcOrd="0" destOrd="0" presId="urn:microsoft.com/office/officeart/2005/8/layout/hierarchy1"/>
+    <dgm:cxn modelId="{049F0296-5D51-4DD2-898C-84338040E3EB}" type="presParOf" srcId="{D527F8F4-7DAE-4BD3-9BE9-06D0CE3C82A3}" destId="{42EFADFC-0B67-4F0C-9399-7890DA408D5E}" srcOrd="0" destOrd="0" presId="urn:microsoft.com/office/officeart/2005/8/layout/hierarchy1"/>
+    <dgm:cxn modelId="{DC4BC907-FB87-49C7-8437-F8C1EB11DD88}" type="presParOf" srcId="{42EFADFC-0B67-4F0C-9399-7890DA408D5E}" destId="{51E16AC2-2DD0-4704-B447-CECA06FCE834}" srcOrd="0" destOrd="0" presId="urn:microsoft.com/office/officeart/2005/8/layout/hierarchy1"/>
+    <dgm:cxn modelId="{603F8CF6-850A-4F82-BA30-488435E2D853}" type="presParOf" srcId="{51E16AC2-2DD0-4704-B447-CECA06FCE834}" destId="{49FFC72A-1AA2-40CC-B182-C668648DA5A5}" srcOrd="0" destOrd="0" presId="urn:microsoft.com/office/officeart/2005/8/layout/hierarchy1"/>
+    <dgm:cxn modelId="{48D896B6-83A4-4399-AB85-320A47951B64}" type="presParOf" srcId="{51E16AC2-2DD0-4704-B447-CECA06FCE834}" destId="{3B6AFED5-0935-44F5-BA7D-9AF85876C9C2}" srcOrd="1" destOrd="0" presId="urn:microsoft.com/office/officeart/2005/8/layout/hierarchy1"/>
+    <dgm:cxn modelId="{74DDCC7A-100D-4052-B49C-84B644BA9626}" type="presParOf" srcId="{42EFADFC-0B67-4F0C-9399-7890DA408D5E}" destId="{0BF41C94-3464-4512-AF7A-A1A84197B1A1}" srcOrd="1" destOrd="0" presId="urn:microsoft.com/office/officeart/2005/8/layout/hierarchy1"/>
+    <dgm:cxn modelId="{33550280-BAD5-4408-B8C6-651E4BE77C27}" type="presParOf" srcId="{0BF41C94-3464-4512-AF7A-A1A84197B1A1}" destId="{8AD142CE-ED2E-45E6-8C01-8BC3A1309593}" srcOrd="0" destOrd="0" presId="urn:microsoft.com/office/officeart/2005/8/layout/hierarchy1"/>
+    <dgm:cxn modelId="{07229301-08F7-43BB-A6B2-BA70378F8197}" type="presParOf" srcId="{0BF41C94-3464-4512-AF7A-A1A84197B1A1}" destId="{A44C115A-0183-4B7D-81F1-8D66B235DF48}" srcOrd="1" destOrd="0" presId="urn:microsoft.com/office/officeart/2005/8/layout/hierarchy1"/>
+    <dgm:cxn modelId="{FFAD3362-5F08-45CF-82FA-1F967C02CF30}" type="presParOf" srcId="{A44C115A-0183-4B7D-81F1-8D66B235DF48}" destId="{5EFF2FDE-CA11-4E74-B26C-AF2248911C36}" srcOrd="0" destOrd="0" presId="urn:microsoft.com/office/officeart/2005/8/layout/hierarchy1"/>
+    <dgm:cxn modelId="{5547FAF6-FF4E-48ED-9CF9-7C868E6B4A58}" type="presParOf" srcId="{5EFF2FDE-CA11-4E74-B26C-AF2248911C36}" destId="{4ACA950E-8C41-46DF-8D8B-7CF4BC669E5F}" srcOrd="0" destOrd="0" presId="urn:microsoft.com/office/officeart/2005/8/layout/hierarchy1"/>
+    <dgm:cxn modelId="{0F1153A7-0228-459E-BFFC-AC4FEEB205A7}" type="presParOf" srcId="{5EFF2FDE-CA11-4E74-B26C-AF2248911C36}" destId="{AAF523E9-CECC-432A-92B0-EE7BAF5835CB}" srcOrd="1" destOrd="0" presId="urn:microsoft.com/office/officeart/2005/8/layout/hierarchy1"/>
+    <dgm:cxn modelId="{B32FBFAF-D1FA-424D-A222-F882680310EF}" type="presParOf" srcId="{A44C115A-0183-4B7D-81F1-8D66B235DF48}" destId="{F60B28D1-86D2-46BA-A266-752D277258E9}" srcOrd="1" destOrd="0" presId="urn:microsoft.com/office/officeart/2005/8/layout/hierarchy1"/>
+    <dgm:cxn modelId="{F8486AA8-627E-42CE-B336-CEDC19692FC5}" type="presParOf" srcId="{0BF41C94-3464-4512-AF7A-A1A84197B1A1}" destId="{53AB6687-FF49-4350-A04F-3C5ADC91ED5D}" srcOrd="2" destOrd="0" presId="urn:microsoft.com/office/officeart/2005/8/layout/hierarchy1"/>
+    <dgm:cxn modelId="{DCEAEE13-A2AE-4C3E-86CE-2A7F83E76A3F}" type="presParOf" srcId="{0BF41C94-3464-4512-AF7A-A1A84197B1A1}" destId="{31EB0C18-7050-4ED8-A3BE-61E7908ACE26}" srcOrd="3" destOrd="0" presId="urn:microsoft.com/office/officeart/2005/8/layout/hierarchy1"/>
+    <dgm:cxn modelId="{4B1DA536-78C1-4C9F-8A2A-9668D7D1D5A1}" type="presParOf" srcId="{31EB0C18-7050-4ED8-A3BE-61E7908ACE26}" destId="{4634AF7A-CED4-4AB2-8FB6-96A6E6E0680C}" srcOrd="0" destOrd="0" presId="urn:microsoft.com/office/officeart/2005/8/layout/hierarchy1"/>
+    <dgm:cxn modelId="{24D52C05-648A-49F2-ACE5-E1DC739E7292}" type="presParOf" srcId="{4634AF7A-CED4-4AB2-8FB6-96A6E6E0680C}" destId="{38859824-DAFD-4F0E-8787-21A36AC76A4B}" srcOrd="0" destOrd="0" presId="urn:microsoft.com/office/officeart/2005/8/layout/hierarchy1"/>
+    <dgm:cxn modelId="{91DDCFA6-458D-417B-8F94-AFD661B7B31F}" type="presParOf" srcId="{4634AF7A-CED4-4AB2-8FB6-96A6E6E0680C}" destId="{5EC8C5A7-C8CD-4677-B037-1CFDB9AB18E9}" srcOrd="1" destOrd="0" presId="urn:microsoft.com/office/officeart/2005/8/layout/hierarchy1"/>
+    <dgm:cxn modelId="{DDB7F99D-EEE4-417A-ADB9-A31476C265F5}" type="presParOf" srcId="{31EB0C18-7050-4ED8-A3BE-61E7908ACE26}" destId="{1D4E6798-D135-454A-8A6C-3ED53E7D2C55}" srcOrd="1" destOrd="0" presId="urn:microsoft.com/office/officeart/2005/8/layout/hierarchy1"/>
+    <dgm:cxn modelId="{C0AC6B31-190C-4CDA-AF93-68A5E91E05B4}" type="presParOf" srcId="{1D4E6798-D135-454A-8A6C-3ED53E7D2C55}" destId="{18D75F75-DE5E-458A-9678-E136EA450892}" srcOrd="0" destOrd="0" presId="urn:microsoft.com/office/officeart/2005/8/layout/hierarchy1"/>
+    <dgm:cxn modelId="{8DAAD2E9-B66C-4566-90FA-AC8E53085406}" type="presParOf" srcId="{1D4E6798-D135-454A-8A6C-3ED53E7D2C55}" destId="{E63F5610-1D07-4F45-BF7F-C1C648A8EF8F}" srcOrd="1" destOrd="0" presId="urn:microsoft.com/office/officeart/2005/8/layout/hierarchy1"/>
+    <dgm:cxn modelId="{58DAD60D-C96E-43DC-BAC7-FCC384C05ABA}" type="presParOf" srcId="{E63F5610-1D07-4F45-BF7F-C1C648A8EF8F}" destId="{31359854-6BD8-475C-8F79-4A7A98E45D31}" srcOrd="0" destOrd="0" presId="urn:microsoft.com/office/officeart/2005/8/layout/hierarchy1"/>
+    <dgm:cxn modelId="{B9F8E154-7D87-4F46-AEE7-3F4140178A2E}" type="presParOf" srcId="{31359854-6BD8-475C-8F79-4A7A98E45D31}" destId="{CDC7FFAE-7B0B-4383-9093-CE93B3650179}" srcOrd="0" destOrd="0" presId="urn:microsoft.com/office/officeart/2005/8/layout/hierarchy1"/>
+    <dgm:cxn modelId="{0D028DDD-76BA-4C44-A6DA-5D00CCB47DE6}" type="presParOf" srcId="{31359854-6BD8-475C-8F79-4A7A98E45D31}" destId="{71F4821B-0E45-443E-8150-B974458AD8C1}" srcOrd="1" destOrd="0" presId="urn:microsoft.com/office/officeart/2005/8/layout/hierarchy1"/>
+    <dgm:cxn modelId="{833CB6AD-2E58-4177-AF51-3958C449F299}" type="presParOf" srcId="{E63F5610-1D07-4F45-BF7F-C1C648A8EF8F}" destId="{201A723F-778B-434D-8D29-5579A849E5E0}" srcOrd="1" destOrd="0" presId="urn:microsoft.com/office/officeart/2005/8/layout/hierarchy1"/>
+    <dgm:cxn modelId="{ADBDF9E7-90B7-451D-8ABD-606BBF6C1656}" type="presParOf" srcId="{1D4E6798-D135-454A-8A6C-3ED53E7D2C55}" destId="{90FD7C18-5102-40ED-BC08-0CCC76AA1242}" srcOrd="2" destOrd="0" presId="urn:microsoft.com/office/officeart/2005/8/layout/hierarchy1"/>
+    <dgm:cxn modelId="{4923B4FB-020E-42DF-9AC0-40E28DBB75AA}" type="presParOf" srcId="{1D4E6798-D135-454A-8A6C-3ED53E7D2C55}" destId="{5DEBC37E-E7BD-4384-8B9B-B63110A65024}" srcOrd="3" destOrd="0" presId="urn:microsoft.com/office/officeart/2005/8/layout/hierarchy1"/>
+    <dgm:cxn modelId="{5FE9E83B-FA57-4D41-B6C1-2421290A3328}" type="presParOf" srcId="{5DEBC37E-E7BD-4384-8B9B-B63110A65024}" destId="{10FCC99B-1EDA-4A08-9218-DE33D6BF55FB}" srcOrd="0" destOrd="0" presId="urn:microsoft.com/office/officeart/2005/8/layout/hierarchy1"/>
+    <dgm:cxn modelId="{3A95E6E9-AF34-434D-9A5F-FC09C8CBE44A}" type="presParOf" srcId="{10FCC99B-1EDA-4A08-9218-DE33D6BF55FB}" destId="{76F18D95-B3DB-4DBA-8D6A-139F8FEA04F9}" srcOrd="0" destOrd="0" presId="urn:microsoft.com/office/officeart/2005/8/layout/hierarchy1"/>
+    <dgm:cxn modelId="{911E0B7E-E676-4112-9AC2-68BA84578D85}" type="presParOf" srcId="{10FCC99B-1EDA-4A08-9218-DE33D6BF55FB}" destId="{6F3E1165-9261-4FF4-95C2-06E68F5BC620}" srcOrd="1" destOrd="0" presId="urn:microsoft.com/office/officeart/2005/8/layout/hierarchy1"/>
+    <dgm:cxn modelId="{3B222C85-5071-438E-AFED-864792854EA6}" type="presParOf" srcId="{5DEBC37E-E7BD-4384-8B9B-B63110A65024}" destId="{4AFF6B9D-F5CE-4654-B765-5C5F818FAF35}" srcOrd="1" destOrd="0" presId="urn:microsoft.com/office/officeart/2005/8/layout/hierarchy1"/>
+    <dgm:cxn modelId="{B3FFC957-2FB4-4887-BFCF-3AEDA194FD62}" type="presParOf" srcId="{1D4E6798-D135-454A-8A6C-3ED53E7D2C55}" destId="{8BAF9712-CA17-48ED-BC58-C7649CE8C422}" srcOrd="4" destOrd="0" presId="urn:microsoft.com/office/officeart/2005/8/layout/hierarchy1"/>
+    <dgm:cxn modelId="{FDB8AE87-1AFF-44A9-B07F-EB3EC5B622E9}" type="presParOf" srcId="{1D4E6798-D135-454A-8A6C-3ED53E7D2C55}" destId="{74B3BA75-1D91-46EA-B924-2A4E475A33E4}" srcOrd="5" destOrd="0" presId="urn:microsoft.com/office/officeart/2005/8/layout/hierarchy1"/>
+    <dgm:cxn modelId="{E1E25D32-9CDE-40A2-8964-5080A3C26DCD}" type="presParOf" srcId="{74B3BA75-1D91-46EA-B924-2A4E475A33E4}" destId="{D327649C-59CF-4D32-AAA9-EBC89428F8BD}" srcOrd="0" destOrd="0" presId="urn:microsoft.com/office/officeart/2005/8/layout/hierarchy1"/>
+    <dgm:cxn modelId="{38F47652-23C3-4852-AF64-D7A57938F43C}" type="presParOf" srcId="{D327649C-59CF-4D32-AAA9-EBC89428F8BD}" destId="{C23BB071-B1B9-4D74-A71D-05F23DECA378}" srcOrd="0" destOrd="0" presId="urn:microsoft.com/office/officeart/2005/8/layout/hierarchy1"/>
+    <dgm:cxn modelId="{FAF9ECCD-CF1C-46C0-A505-242932B971B8}" type="presParOf" srcId="{D327649C-59CF-4D32-AAA9-EBC89428F8BD}" destId="{81775984-D72E-4544-8168-D98B10C38702}" srcOrd="1" destOrd="0" presId="urn:microsoft.com/office/officeart/2005/8/layout/hierarchy1"/>
+    <dgm:cxn modelId="{3A41F514-A56C-424C-A576-B4641B14F8B9}" type="presParOf" srcId="{74B3BA75-1D91-46EA-B924-2A4E475A33E4}" destId="{BB402948-FC92-4881-9026-2905374D2D9F}" srcOrd="1" destOrd="0" presId="urn:microsoft.com/office/officeart/2005/8/layout/hierarchy1"/>
+    <dgm:cxn modelId="{FC39F4B0-9BD2-456D-89E5-36676BCB9C94}" type="presParOf" srcId="{0BF41C94-3464-4512-AF7A-A1A84197B1A1}" destId="{3E98FD07-7450-49D5-90E7-FCDB1E007EA4}" srcOrd="4" destOrd="0" presId="urn:microsoft.com/office/officeart/2005/8/layout/hierarchy1"/>
+    <dgm:cxn modelId="{A06FAF21-A9D2-4A4A-88AD-189FECF4CA6F}" type="presParOf" srcId="{0BF41C94-3464-4512-AF7A-A1A84197B1A1}" destId="{69ABE345-CB01-487E-BC2C-4D5F86F268CF}" srcOrd="5" destOrd="0" presId="urn:microsoft.com/office/officeart/2005/8/layout/hierarchy1"/>
+    <dgm:cxn modelId="{5EF337F5-AE18-4305-A762-F9577DEF1BBA}" type="presParOf" srcId="{69ABE345-CB01-487E-BC2C-4D5F86F268CF}" destId="{FB07D171-1297-43B7-B4F7-53C475F26486}" srcOrd="0" destOrd="0" presId="urn:microsoft.com/office/officeart/2005/8/layout/hierarchy1"/>
+    <dgm:cxn modelId="{5D18C00C-CEC8-4718-BBB0-7A9038E90F45}" type="presParOf" srcId="{FB07D171-1297-43B7-B4F7-53C475F26486}" destId="{8F4F4321-92AB-4A9A-B06F-0B7F2153CA6A}" srcOrd="0" destOrd="0" presId="urn:microsoft.com/office/officeart/2005/8/layout/hierarchy1"/>
+    <dgm:cxn modelId="{BA405F65-C90F-481F-874C-4845BD3F53A3}" type="presParOf" srcId="{FB07D171-1297-43B7-B4F7-53C475F26486}" destId="{5D912B38-3B6F-4785-9F33-6D656FEC5E9E}" srcOrd="1" destOrd="0" presId="urn:microsoft.com/office/officeart/2005/8/layout/hierarchy1"/>
+    <dgm:cxn modelId="{51C6F6CA-2AE7-4325-BAEE-3E3BDC756F8D}" type="presParOf" srcId="{69ABE345-CB01-487E-BC2C-4D5F86F268CF}" destId="{FFA6446D-E289-47AA-8691-C3EF27DC042F}" srcOrd="1" destOrd="0" presId="urn:microsoft.com/office/officeart/2005/8/layout/hierarchy1"/>
+    <dgm:cxn modelId="{A256E254-C2D6-44AD-BFAA-0C3A5221948A}" type="presParOf" srcId="{FFA6446D-E289-47AA-8691-C3EF27DC042F}" destId="{684C4F85-82F6-4AE0-8970-F3BAB25824DD}" srcOrd="0" destOrd="0" presId="urn:microsoft.com/office/officeart/2005/8/layout/hierarchy1"/>
+    <dgm:cxn modelId="{F30179E1-1F78-4F72-9B08-939F6A111BA8}" type="presParOf" srcId="{FFA6446D-E289-47AA-8691-C3EF27DC042F}" destId="{3069AFF2-3E86-4707-BDE4-0FCE3E39E819}" srcOrd="1" destOrd="0" presId="urn:microsoft.com/office/officeart/2005/8/layout/hierarchy1"/>
+    <dgm:cxn modelId="{534A9464-1203-41AF-B68E-7014934F51CD}" type="presParOf" srcId="{3069AFF2-3E86-4707-BDE4-0FCE3E39E819}" destId="{7BD31F7A-EF54-4769-B1C7-59BD0AF12DD8}" srcOrd="0" destOrd="0" presId="urn:microsoft.com/office/officeart/2005/8/layout/hierarchy1"/>
+    <dgm:cxn modelId="{2335928A-17D6-44C7-9CC3-EF5B95F5ECE4}" type="presParOf" srcId="{7BD31F7A-EF54-4769-B1C7-59BD0AF12DD8}" destId="{7F07D7EE-B978-4CAB-8B7A-DBFAEA9F9CA9}" srcOrd="0" destOrd="0" presId="urn:microsoft.com/office/officeart/2005/8/layout/hierarchy1"/>
+    <dgm:cxn modelId="{D51E39A6-C08A-4F26-BE9D-F1C1FA217403}" type="presParOf" srcId="{7BD31F7A-EF54-4769-B1C7-59BD0AF12DD8}" destId="{7DA6936B-04CB-4C72-AC4D-CB774E7965B4}" srcOrd="1" destOrd="0" presId="urn:microsoft.com/office/officeart/2005/8/layout/hierarchy1"/>
+    <dgm:cxn modelId="{5DBE018E-8364-44F5-A2B2-54B364F3F004}" type="presParOf" srcId="{3069AFF2-3E86-4707-BDE4-0FCE3E39E819}" destId="{7590C499-0EF0-4DFD-B567-B9EACE288A59}" srcOrd="1" destOrd="0" presId="urn:microsoft.com/office/officeart/2005/8/layout/hierarchy1"/>
   </dgm:cxnLst>
   <dgm:bg/>
   <dgm:whole/>
@@ -9382,29 +9723,29 @@
   </dgm:ptLst>
   <dgm:cxnLst>
     <dgm:cxn modelId="{C417B0EF-D24A-42D6-A282-160298DC58C1}" srcId="{F45C9AF8-8396-431B-AA04-19EE346FFC85}" destId="{C4F71688-C168-4C7F-80BF-E50A2FB2D1AE}" srcOrd="2" destOrd="0" parTransId="{A23F0986-79A5-4EE3-AD63-3D81A8F0B5E6}" sibTransId="{D93A514C-0A60-428F-A937-88F954F546BE}"/>
-    <dgm:cxn modelId="{57D9FDFC-B664-413C-9161-4E382E8CEAFB}" type="presOf" srcId="{C480ED32-C0F6-4ECF-B309-17805402E5A4}" destId="{AC378913-6E49-47D0-8633-EA66526C671D}" srcOrd="0" destOrd="0" presId="urn:microsoft.com/office/officeart/2005/8/layout/chevron1"/>
-    <dgm:cxn modelId="{43E9DADB-B349-4347-861B-4A715CEDFDF1}" type="presOf" srcId="{37609BE6-A952-4A0A-9EC7-834E7F5F1089}" destId="{D28B141D-73DF-49BC-90A3-5521E253A555}" srcOrd="0" destOrd="0" presId="urn:microsoft.com/office/officeart/2005/8/layout/chevron1"/>
+    <dgm:cxn modelId="{E086A4A9-086B-4B67-BD38-AD928EDB7BA6}" type="presOf" srcId="{C480ED32-C0F6-4ECF-B309-17805402E5A4}" destId="{AC378913-6E49-47D0-8633-EA66526C671D}" srcOrd="0" destOrd="0" presId="urn:microsoft.com/office/officeart/2005/8/layout/chevron1"/>
+    <dgm:cxn modelId="{4B5857D3-66E7-4FA8-A3CA-87CDEC92CAAC}" type="presOf" srcId="{3AE713E4-3B5B-4531-B1E7-D399101B4F70}" destId="{0D130967-C462-4514-98F7-F7994A5E82D4}" srcOrd="0" destOrd="0" presId="urn:microsoft.com/office/officeart/2005/8/layout/chevron1"/>
+    <dgm:cxn modelId="{00BCF1AE-7317-4F8F-BCDD-2C7D5F2E44E3}" type="presOf" srcId="{C4F71688-C168-4C7F-80BF-E50A2FB2D1AE}" destId="{E4C9BB73-876E-4451-BCA9-C754D8559E73}" srcOrd="0" destOrd="0" presId="urn:microsoft.com/office/officeart/2005/8/layout/chevron1"/>
+    <dgm:cxn modelId="{F72A48CE-A94D-416A-8592-1B2D6CE832A2}" type="presOf" srcId="{F9D88340-4238-4949-8EC1-8E17D28EC4F2}" destId="{ABF4A487-AA99-423B-8AD6-791AD1907D71}" srcOrd="0" destOrd="0" presId="urn:microsoft.com/office/officeart/2005/8/layout/chevron1"/>
     <dgm:cxn modelId="{0E685940-4CD5-4323-A492-41BCEFBC201B}" srcId="{F45C9AF8-8396-431B-AA04-19EE346FFC85}" destId="{CC3B63CF-72B9-4F29-B8CD-7343665A40A2}" srcOrd="3" destOrd="0" parTransId="{90560347-B8B0-4AA4-82D3-E1832BC379D7}" sibTransId="{F16C957B-0FEE-4B90-A018-B1BE43492CEF}"/>
     <dgm:cxn modelId="{DD7ABA26-B2D3-4BAD-9715-ACD7B4F7BC9F}" srcId="{F45C9AF8-8396-431B-AA04-19EE346FFC85}" destId="{3AE713E4-3B5B-4531-B1E7-D399101B4F70}" srcOrd="0" destOrd="0" parTransId="{F16AB564-1128-4B2D-ABDD-88C21334F58F}" sibTransId="{FF26298D-F236-4EE7-AAB5-A54BB3A6C3A3}"/>
-    <dgm:cxn modelId="{DBB12212-539F-4E5A-82F2-6EE7D4F0C2B8}" type="presOf" srcId="{F45C9AF8-8396-431B-AA04-19EE346FFC85}" destId="{984F43CD-ADE2-43FA-888A-D0395BA1BA2D}" srcOrd="0" destOrd="0" presId="urn:microsoft.com/office/officeart/2005/8/layout/chevron1"/>
-    <dgm:cxn modelId="{376BAD2B-54E0-4391-B543-260363ACD202}" type="presOf" srcId="{F9D88340-4238-4949-8EC1-8E17D28EC4F2}" destId="{ABF4A487-AA99-423B-8AD6-791AD1907D71}" srcOrd="0" destOrd="0" presId="urn:microsoft.com/office/officeart/2005/8/layout/chevron1"/>
-    <dgm:cxn modelId="{2D08B199-7B6B-4271-8A60-060A931BAD4C}" type="presOf" srcId="{C4F71688-C168-4C7F-80BF-E50A2FB2D1AE}" destId="{E4C9BB73-876E-4451-BCA9-C754D8559E73}" srcOrd="0" destOrd="0" presId="urn:microsoft.com/office/officeart/2005/8/layout/chevron1"/>
+    <dgm:cxn modelId="{75F1898B-627C-4A47-8AB4-F22BC9DDC491}" type="presOf" srcId="{37609BE6-A952-4A0A-9EC7-834E7F5F1089}" destId="{D28B141D-73DF-49BC-90A3-5521E253A555}" srcOrd="0" destOrd="0" presId="urn:microsoft.com/office/officeart/2005/8/layout/chevron1"/>
+    <dgm:cxn modelId="{243D0B31-4948-4A2E-8106-7FE50D11166E}" type="presOf" srcId="{CC3B63CF-72B9-4F29-B8CD-7343665A40A2}" destId="{FFB13A1C-3AD7-4949-8DEF-CD5B531D1E89}" srcOrd="0" destOrd="0" presId="urn:microsoft.com/office/officeart/2005/8/layout/chevron1"/>
     <dgm:cxn modelId="{BBE03D40-A534-4104-954D-B810715D78E2}" srcId="{F45C9AF8-8396-431B-AA04-19EE346FFC85}" destId="{C480ED32-C0F6-4ECF-B309-17805402E5A4}" srcOrd="1" destOrd="0" parTransId="{BD963F78-A515-4A8A-B33A-FD86BF980724}" sibTransId="{3FFAEC7D-121F-487D-9683-512DDE53B3A8}"/>
-    <dgm:cxn modelId="{30E587C8-6B7C-4088-BF84-460B9BC924F9}" type="presOf" srcId="{CC3B63CF-72B9-4F29-B8CD-7343665A40A2}" destId="{FFB13A1C-3AD7-4949-8DEF-CD5B531D1E89}" srcOrd="0" destOrd="0" presId="urn:microsoft.com/office/officeart/2005/8/layout/chevron1"/>
     <dgm:cxn modelId="{56C0B1B4-A2A6-4605-98F8-78B25D715B84}" srcId="{F45C9AF8-8396-431B-AA04-19EE346FFC85}" destId="{37609BE6-A952-4A0A-9EC7-834E7F5F1089}" srcOrd="4" destOrd="0" parTransId="{9813FFD8-A7B7-490D-8DEF-A42888912083}" sibTransId="{32CA763A-A683-465A-B6B9-53061EA4C433}"/>
     <dgm:cxn modelId="{543A94D6-7BB5-4AED-887D-67ECAA345BD8}" srcId="{F45C9AF8-8396-431B-AA04-19EE346FFC85}" destId="{F9D88340-4238-4949-8EC1-8E17D28EC4F2}" srcOrd="5" destOrd="0" parTransId="{349872F3-9EBD-4060-84F6-D74B3EDF1F01}" sibTransId="{4C3F59CB-FC59-42A7-AA5F-92DA1AB5C10C}"/>
-    <dgm:cxn modelId="{80C42B3E-62EA-4B2E-A9DA-46087E0797B5}" type="presOf" srcId="{3AE713E4-3B5B-4531-B1E7-D399101B4F70}" destId="{0D130967-C462-4514-98F7-F7994A5E82D4}" srcOrd="0" destOrd="0" presId="urn:microsoft.com/office/officeart/2005/8/layout/chevron1"/>
-    <dgm:cxn modelId="{596C575B-4CA5-447A-BEFF-81D3DEA023AF}" type="presParOf" srcId="{984F43CD-ADE2-43FA-888A-D0395BA1BA2D}" destId="{0D130967-C462-4514-98F7-F7994A5E82D4}" srcOrd="0" destOrd="0" presId="urn:microsoft.com/office/officeart/2005/8/layout/chevron1"/>
-    <dgm:cxn modelId="{8F9BB8BA-8AD1-4481-89FA-AF7A720DB9EC}" type="presParOf" srcId="{984F43CD-ADE2-43FA-888A-D0395BA1BA2D}" destId="{11565C5B-3C90-4FBC-AF76-DA1D8058EAF9}" srcOrd="1" destOrd="0" presId="urn:microsoft.com/office/officeart/2005/8/layout/chevron1"/>
-    <dgm:cxn modelId="{86FDC143-D9FC-488A-8DB2-4AD04A71B0A7}" type="presParOf" srcId="{984F43CD-ADE2-43FA-888A-D0395BA1BA2D}" destId="{AC378913-6E49-47D0-8633-EA66526C671D}" srcOrd="2" destOrd="0" presId="urn:microsoft.com/office/officeart/2005/8/layout/chevron1"/>
-    <dgm:cxn modelId="{21BB3B45-EF1A-4FC8-A0C5-75760DDF731D}" type="presParOf" srcId="{984F43CD-ADE2-43FA-888A-D0395BA1BA2D}" destId="{67C26AA4-AE3E-4AA6-B161-EB211D31B027}" srcOrd="3" destOrd="0" presId="urn:microsoft.com/office/officeart/2005/8/layout/chevron1"/>
-    <dgm:cxn modelId="{3F2EBDF2-65A3-41C0-A41B-9F826B6A23EE}" type="presParOf" srcId="{984F43CD-ADE2-43FA-888A-D0395BA1BA2D}" destId="{E4C9BB73-876E-4451-BCA9-C754D8559E73}" srcOrd="4" destOrd="0" presId="urn:microsoft.com/office/officeart/2005/8/layout/chevron1"/>
-    <dgm:cxn modelId="{DBC6DEA3-E4B5-47D7-83C1-EFA08D689AF0}" type="presParOf" srcId="{984F43CD-ADE2-43FA-888A-D0395BA1BA2D}" destId="{D96C8100-C318-4323-B4DF-E193999BCD4C}" srcOrd="5" destOrd="0" presId="urn:microsoft.com/office/officeart/2005/8/layout/chevron1"/>
-    <dgm:cxn modelId="{7120C4B8-16BD-4517-8C0E-A36C5DA47665}" type="presParOf" srcId="{984F43CD-ADE2-43FA-888A-D0395BA1BA2D}" destId="{FFB13A1C-3AD7-4949-8DEF-CD5B531D1E89}" srcOrd="6" destOrd="0" presId="urn:microsoft.com/office/officeart/2005/8/layout/chevron1"/>
-    <dgm:cxn modelId="{60667EAA-376F-43B8-8D28-B91B2D4A8021}" type="presParOf" srcId="{984F43CD-ADE2-43FA-888A-D0395BA1BA2D}" destId="{A7510B6F-B4F0-48F5-833D-092E811DA20E}" srcOrd="7" destOrd="0" presId="urn:microsoft.com/office/officeart/2005/8/layout/chevron1"/>
-    <dgm:cxn modelId="{575FE486-26D0-4ECC-9A38-0E39E9556468}" type="presParOf" srcId="{984F43CD-ADE2-43FA-888A-D0395BA1BA2D}" destId="{D28B141D-73DF-49BC-90A3-5521E253A555}" srcOrd="8" destOrd="0" presId="urn:microsoft.com/office/officeart/2005/8/layout/chevron1"/>
-    <dgm:cxn modelId="{0A7CD087-6B30-4C65-8746-C6D2A3651B09}" type="presParOf" srcId="{984F43CD-ADE2-43FA-888A-D0395BA1BA2D}" destId="{9895EDD3-3BA5-44C4-B218-1F8B84D74202}" srcOrd="9" destOrd="0" presId="urn:microsoft.com/office/officeart/2005/8/layout/chevron1"/>
-    <dgm:cxn modelId="{7DBAA895-004A-47FF-8F2F-30C640155704}" type="presParOf" srcId="{984F43CD-ADE2-43FA-888A-D0395BA1BA2D}" destId="{ABF4A487-AA99-423B-8AD6-791AD1907D71}" srcOrd="10" destOrd="0" presId="urn:microsoft.com/office/officeart/2005/8/layout/chevron1"/>
+    <dgm:cxn modelId="{CD77CB92-DDE9-42DA-BBE7-0EC8FA967F01}" type="presOf" srcId="{F45C9AF8-8396-431B-AA04-19EE346FFC85}" destId="{984F43CD-ADE2-43FA-888A-D0395BA1BA2D}" srcOrd="0" destOrd="0" presId="urn:microsoft.com/office/officeart/2005/8/layout/chevron1"/>
+    <dgm:cxn modelId="{0B9A05C5-BA1F-4F41-A3EA-4FE1CDAD8411}" type="presParOf" srcId="{984F43CD-ADE2-43FA-888A-D0395BA1BA2D}" destId="{0D130967-C462-4514-98F7-F7994A5E82D4}" srcOrd="0" destOrd="0" presId="urn:microsoft.com/office/officeart/2005/8/layout/chevron1"/>
+    <dgm:cxn modelId="{D1CD280E-3A9F-4D3E-813C-5854BB9193A4}" type="presParOf" srcId="{984F43CD-ADE2-43FA-888A-D0395BA1BA2D}" destId="{11565C5B-3C90-4FBC-AF76-DA1D8058EAF9}" srcOrd="1" destOrd="0" presId="urn:microsoft.com/office/officeart/2005/8/layout/chevron1"/>
+    <dgm:cxn modelId="{D8CE6D5D-0EF6-4F8D-A96F-A60DAD5B24D3}" type="presParOf" srcId="{984F43CD-ADE2-43FA-888A-D0395BA1BA2D}" destId="{AC378913-6E49-47D0-8633-EA66526C671D}" srcOrd="2" destOrd="0" presId="urn:microsoft.com/office/officeart/2005/8/layout/chevron1"/>
+    <dgm:cxn modelId="{C5F23520-4CBA-4C42-8535-EA555B48AEB3}" type="presParOf" srcId="{984F43CD-ADE2-43FA-888A-D0395BA1BA2D}" destId="{67C26AA4-AE3E-4AA6-B161-EB211D31B027}" srcOrd="3" destOrd="0" presId="urn:microsoft.com/office/officeart/2005/8/layout/chevron1"/>
+    <dgm:cxn modelId="{2943F2AF-0501-44C2-A6BA-D87168CC7741}" type="presParOf" srcId="{984F43CD-ADE2-43FA-888A-D0395BA1BA2D}" destId="{E4C9BB73-876E-4451-BCA9-C754D8559E73}" srcOrd="4" destOrd="0" presId="urn:microsoft.com/office/officeart/2005/8/layout/chevron1"/>
+    <dgm:cxn modelId="{6D6D0A4C-3D0D-4E8D-AA24-3F9C148446B1}" type="presParOf" srcId="{984F43CD-ADE2-43FA-888A-D0395BA1BA2D}" destId="{D96C8100-C318-4323-B4DF-E193999BCD4C}" srcOrd="5" destOrd="0" presId="urn:microsoft.com/office/officeart/2005/8/layout/chevron1"/>
+    <dgm:cxn modelId="{F13A416D-72CB-4145-8E40-F5238729A43B}" type="presParOf" srcId="{984F43CD-ADE2-43FA-888A-D0395BA1BA2D}" destId="{FFB13A1C-3AD7-4949-8DEF-CD5B531D1E89}" srcOrd="6" destOrd="0" presId="urn:microsoft.com/office/officeart/2005/8/layout/chevron1"/>
+    <dgm:cxn modelId="{B8F2537C-37A1-4761-A5D4-A26758A51F19}" type="presParOf" srcId="{984F43CD-ADE2-43FA-888A-D0395BA1BA2D}" destId="{A7510B6F-B4F0-48F5-833D-092E811DA20E}" srcOrd="7" destOrd="0" presId="urn:microsoft.com/office/officeart/2005/8/layout/chevron1"/>
+    <dgm:cxn modelId="{79BFB9AB-1E6A-454C-87FF-802747649BB8}" type="presParOf" srcId="{984F43CD-ADE2-43FA-888A-D0395BA1BA2D}" destId="{D28B141D-73DF-49BC-90A3-5521E253A555}" srcOrd="8" destOrd="0" presId="urn:microsoft.com/office/officeart/2005/8/layout/chevron1"/>
+    <dgm:cxn modelId="{D6EAD1F7-0081-4452-A618-DA0723471340}" type="presParOf" srcId="{984F43CD-ADE2-43FA-888A-D0395BA1BA2D}" destId="{9895EDD3-3BA5-44C4-B218-1F8B84D74202}" srcOrd="9" destOrd="0" presId="urn:microsoft.com/office/officeart/2005/8/layout/chevron1"/>
+    <dgm:cxn modelId="{CEB47D67-31A3-4F16-9104-715AE36D0354}" type="presParOf" srcId="{984F43CD-ADE2-43FA-888A-D0395BA1BA2D}" destId="{ABF4A487-AA99-423B-8AD6-791AD1907D71}" srcOrd="10" destOrd="0" presId="urn:microsoft.com/office/officeart/2005/8/layout/chevron1"/>
   </dgm:cxnLst>
   <dgm:bg/>
   <dgm:whole/>

</xml_diff>

<commit_message>
falta procesos, formaato y pulir
</commit_message>
<xml_diff>
--- a/proyecto 1ra entrega.docx
+++ b/proyecto 1ra entrega.docx
@@ -1,6 +1,6 @@
 
 <file path=word/document.xml><?xml version="1.0" encoding="utf-8"?>
-<w:document xmlns:wpc="http://schemas.microsoft.com/office/word/2010/wordprocessingCanvas" xmlns:cx="http://schemas.microsoft.com/office/drawing/2014/chartex" xmlns:mc="http://schemas.openxmlformats.org/markup-compatibility/2006" xmlns:o="urn:schemas-microsoft-com:office:office" xmlns:r="http://schemas.openxmlformats.org/officeDocument/2006/relationships" xmlns:m="http://schemas.openxmlformats.org/officeDocument/2006/math" xmlns:v="urn:schemas-microsoft-com:vml" xmlns:wp14="http://schemas.microsoft.com/office/word/2010/wordprocessingDrawing" xmlns:wp="http://schemas.openxmlformats.org/drawingml/2006/wordprocessingDrawing" xmlns:w10="urn:schemas-microsoft-com:office:word" xmlns:w="http://schemas.openxmlformats.org/wordprocessingml/2006/main" xmlns:w14="http://schemas.microsoft.com/office/word/2010/wordml" xmlns:w15="http://schemas.microsoft.com/office/word/2012/wordml" xmlns:w16se="http://schemas.microsoft.com/office/word/2015/wordml/symex" xmlns:wpg="http://schemas.microsoft.com/office/word/2010/wordprocessingGroup" xmlns:wpi="http://schemas.microsoft.com/office/word/2010/wordprocessingInk" xmlns:wne="http://schemas.microsoft.com/office/word/2006/wordml" xmlns:wps="http://schemas.microsoft.com/office/word/2010/wordprocessingShape" mc:Ignorable="w14 w15 w16se wp14">
+<w:document xmlns:wpc="http://schemas.microsoft.com/office/word/2010/wordprocessingCanvas" xmlns:mc="http://schemas.openxmlformats.org/markup-compatibility/2006" xmlns:o="urn:schemas-microsoft-com:office:office" xmlns:r="http://schemas.openxmlformats.org/officeDocument/2006/relationships" xmlns:m="http://schemas.openxmlformats.org/officeDocument/2006/math" xmlns:v="urn:schemas-microsoft-com:vml" xmlns:wp14="http://schemas.microsoft.com/office/word/2010/wordprocessingDrawing" xmlns:wp="http://schemas.openxmlformats.org/drawingml/2006/wordprocessingDrawing" xmlns:w10="urn:schemas-microsoft-com:office:word" xmlns:w="http://schemas.openxmlformats.org/wordprocessingml/2006/main" xmlns:w14="http://schemas.microsoft.com/office/word/2010/wordml" xmlns:w15="http://schemas.microsoft.com/office/word/2012/wordml" xmlns:wpg="http://schemas.microsoft.com/office/word/2010/wordprocessingGroup" xmlns:wpi="http://schemas.microsoft.com/office/word/2010/wordprocessingInk" xmlns:wne="http://schemas.microsoft.com/office/word/2006/wordml" xmlns:wps="http://schemas.microsoft.com/office/word/2010/wordprocessingShape" mc:Ignorable="w14 w15 wp14">
   <w:body>
     <w:p>
       <w:pPr>
@@ -47,7 +47,6 @@
           <w:i/>
           <w:color w:val="808080" w:themeColor="background1" w:themeShade="80"/>
           <w:sz w:val="24"/>
-          <w:lang w:val="en-US"/>
         </w:rPr>
       </w:pPr>
       <w:r>
@@ -57,7 +56,6 @@
           <w:i/>
           <w:color w:val="808080" w:themeColor="background1" w:themeShade="80"/>
           <w:sz w:val="24"/>
-          <w:lang w:val="en-US"/>
         </w:rPr>
         <w:t xml:space="preserve">Jorge </w:t>
       </w:r>
@@ -68,7 +66,6 @@
           <w:i/>
           <w:color w:val="808080" w:themeColor="background1" w:themeShade="80"/>
           <w:sz w:val="24"/>
-          <w:lang w:val="en-US"/>
         </w:rPr>
         <w:t>Luis Diaz Barragan</w:t>
       </w:r>
@@ -79,7 +76,6 @@
           <w:i/>
           <w:color w:val="808080" w:themeColor="background1" w:themeShade="80"/>
           <w:sz w:val="24"/>
-          <w:lang w:val="en-US"/>
         </w:rPr>
         <w:tab/>
         <w:t xml:space="preserve">Cód. </w:t>
@@ -91,7 +87,6 @@
           <w:i/>
           <w:color w:val="808080" w:themeColor="background1" w:themeShade="80"/>
           <w:sz w:val="24"/>
-          <w:lang w:val="en-US"/>
         </w:rPr>
         <w:t>20162020405</w:t>
       </w:r>
@@ -105,7 +100,6 @@
           <w:i/>
           <w:color w:val="808080" w:themeColor="background1" w:themeShade="80"/>
           <w:sz w:val="24"/>
-          <w:lang w:val="en-US"/>
         </w:rPr>
       </w:pPr>
       <w:r>
@@ -115,7 +109,6 @@
           <w:i/>
           <w:color w:val="808080" w:themeColor="background1" w:themeShade="80"/>
           <w:sz w:val="24"/>
-          <w:lang w:val="en-US"/>
         </w:rPr>
         <w:t>Jeisson Steven Rincón Mellizo</w:t>
       </w:r>
@@ -126,7 +119,6 @@
           <w:i/>
           <w:color w:val="808080" w:themeColor="background1" w:themeShade="80"/>
           <w:sz w:val="24"/>
-          <w:lang w:val="en-US"/>
         </w:rPr>
         <w:tab/>
         <w:t>Cód. 20152020087</w:t>
@@ -750,7 +742,6 @@
           <w:sz w:val="24"/>
           <w:lang w:eastAsia="es-CO"/>
         </w:rPr>
-        <w:lastRenderedPageBreak/>
         <w:drawing>
           <wp:inline distT="0" distB="0" distL="0" distR="0">
             <wp:extent cx="5486400" cy="3200400"/>
@@ -1148,7 +1139,6 @@
           <w:rFonts w:ascii="Times New Roman" w:hAnsi="Times New Roman" w:cs="Times New Roman"/>
           <w:sz w:val="24"/>
         </w:rPr>
-        <w:lastRenderedPageBreak/>
         <w:t>DIDIER SPORT S.A.S. pued</w:t>
       </w:r>
       <w:r>
@@ -1366,7 +1356,6 @@
           <w:sz w:val="24"/>
           <w:lang w:eastAsia="es-CO"/>
         </w:rPr>
-        <w:lastRenderedPageBreak/>
         <w:drawing>
           <wp:inline distT="0" distB="0" distL="0" distR="0" wp14:anchorId="7BEE137C" wp14:editId="776E66F7">
             <wp:extent cx="5295900" cy="3619500"/>
@@ -1420,10 +1409,6 @@
     <w:p>
       <w:pPr>
         <w:pStyle w:val="Prrafodelista"/>
-        <w:numPr>
-          <w:ilvl w:val="0"/>
-          <w:numId w:val="11"/>
-        </w:numPr>
         <w:rPr>
           <w:rFonts w:ascii="Arial" w:eastAsia="Times New Roman" w:hAnsi="Arial" w:cs="Arial"/>
           <w:b/>
@@ -1432,7 +1417,36 @@
           <w:lang w:eastAsia="es-ES"/>
         </w:rPr>
       </w:pPr>
+    </w:p>
+    <w:p>
+      <w:pPr>
+        <w:pStyle w:val="Prrafodelista"/>
+        <w:numPr>
+          <w:ilvl w:val="0"/>
+          <w:numId w:val="11"/>
+        </w:numPr>
+        <w:rPr>
+          <w:rFonts w:ascii="Arial" w:eastAsia="Times New Roman" w:hAnsi="Arial" w:cs="Arial"/>
+          <w:b/>
+          <w:sz w:val="24"/>
+          <w:szCs w:val="24"/>
+          <w:lang w:eastAsia="es-ES"/>
+        </w:rPr>
+      </w:pPr>
       <w:r>
+        <w:rPr>
+          <w:rFonts w:ascii="Arial" w:eastAsia="Times New Roman" w:hAnsi="Arial" w:cs="Arial"/>
+          <w:b/>
+          <w:sz w:val="24"/>
+          <w:szCs w:val="24"/>
+          <w:lang w:eastAsia="es-ES"/>
+        </w:rPr>
+        <w:t>Identificación y Justificación del Area funcional</w:t>
+      </w:r>
+    </w:p>
+    <w:p>
+      <w:pPr>
+        <w:pStyle w:val="Prrafodelista"/>
         <w:rPr>
           <w:rFonts w:ascii="Arial" w:eastAsia="Times New Roman" w:hAnsi="Arial" w:cs="Arial"/>
           <w:b/>
@@ -1440,12 +1454,28 @@
           <w:szCs w:val="24"/>
           <w:lang w:eastAsia="es-ES"/>
         </w:rPr>
-        <w:t>Diagnóstico Empresa y Situación Problema:</w:t>
+      </w:pPr>
+    </w:p>
+    <w:p>
+      <w:pPr>
+        <w:pStyle w:val="Prrafodelista"/>
+        <w:jc w:val="both"/>
+        <w:rPr>
+          <w:rFonts w:ascii="Times New Roman" w:hAnsi="Times New Roman" w:cs="Times New Roman"/>
+          <w:sz w:val="24"/>
+        </w:rPr>
+      </w:pPr>
+      <w:r>
+        <w:rPr>
+          <w:rFonts w:ascii="Times New Roman" w:hAnsi="Times New Roman" w:cs="Times New Roman"/>
+          <w:sz w:val="24"/>
+        </w:rPr>
+        <w:t xml:space="preserve">DIDIER SPORT es una empresa de confecciones en crecimiento, con una atención personalizada a cada uno de sus clientes, además de poseer una gran fiabilidad en sus productos ya que cuentan con las mejores políticas de calidad, esta es la razón por la cual pueden mantenerse en el mercado que es altamente competitivo. </w:t>
       </w:r>
     </w:p>
     <w:p>
       <w:pPr>
-        <w:ind w:left="360"/>
+        <w:pStyle w:val="Prrafodelista"/>
         <w:jc w:val="both"/>
         <w:rPr>
           <w:rFonts w:ascii="Times New Roman" w:hAnsi="Times New Roman" w:cs="Times New Roman"/>
@@ -1457,90 +1487,258 @@
           <w:rFonts w:ascii="Times New Roman" w:hAnsi="Times New Roman" w:cs="Times New Roman"/>
           <w:sz w:val="24"/>
         </w:rPr>
-        <w:t>DIDIER SPORT es una empresa de confecciones en crecimiento, con una atención personalizada a cada uno de sus clientes, además de poseer una gran fiabilidad en sus productos ya que cuentan con las me</w:t>
+        <w:t>La mayor fuente de ingresos actual de la empresa son los equipos de dotación que sus clientes solicitan entre 2 y 3 veces al año. La empresa desea expandirse en el mercado, y su gran problemática actual es que no posee el medio para poder publicitarse a sí misma y que sus clientes puedan conocer a detalle todo acerca de la empresa.</w:t>
       </w:r>
       <w:r>
         <w:rPr>
           <w:rFonts w:ascii="Times New Roman" w:hAnsi="Times New Roman" w:cs="Times New Roman"/>
           <w:sz w:val="24"/>
         </w:rPr>
-        <w:t>jores políticas de calidad, esta</w:t>
+        <w:t xml:space="preserve"> Por lo tanto se debe</w:t>
       </w:r>
       <w:r>
         <w:rPr>
           <w:rFonts w:ascii="Times New Roman" w:hAnsi="Times New Roman" w:cs="Times New Roman"/>
           <w:sz w:val="24"/>
         </w:rPr>
-        <w:t xml:space="preserve"> es la razón por la cual pueden mantenerse en el mercado que es altamente competitivo. </w:t>
+        <w:t xml:space="preserve"> diseñar algún tipo de software que permita hacer de manera efectiva una publicidad y conocimiento de la empresa.</w:t>
       </w:r>
     </w:p>
     <w:p>
       <w:pPr>
-        <w:ind w:left="360"/>
-        <w:jc w:val="both"/>
-        <w:rPr>
-          <w:rFonts w:ascii="Times New Roman" w:hAnsi="Times New Roman" w:cs="Times New Roman"/>
+        <w:pStyle w:val="Prrafodelista"/>
+        <w:rPr>
+          <w:rFonts w:ascii="Arial" w:eastAsia="Times New Roman" w:hAnsi="Arial" w:cs="Arial"/>
           <w:sz w:val="24"/>
+          <w:szCs w:val="24"/>
+          <w:lang w:eastAsia="es-ES"/>
+        </w:rPr>
+      </w:pPr>
+    </w:p>
+    <w:p>
+      <w:pPr>
+        <w:pStyle w:val="Prrafodelista"/>
+        <w:rPr>
+          <w:rFonts w:ascii="Arial" w:eastAsia="Times New Roman" w:hAnsi="Arial" w:cs="Arial"/>
+          <w:sz w:val="24"/>
+          <w:szCs w:val="24"/>
+          <w:lang w:eastAsia="es-ES"/>
+        </w:rPr>
+      </w:pPr>
+    </w:p>
+    <w:p>
+      <w:pPr>
+        <w:pStyle w:val="Prrafodelista"/>
+        <w:numPr>
+          <w:ilvl w:val="0"/>
+          <w:numId w:val="11"/>
+        </w:numPr>
+        <w:rPr>
+          <w:rFonts w:ascii="Arial" w:eastAsia="Times New Roman" w:hAnsi="Arial" w:cs="Arial"/>
+          <w:b/>
+          <w:sz w:val="24"/>
+          <w:szCs w:val="24"/>
+          <w:lang w:eastAsia="es-ES"/>
         </w:rPr>
       </w:pPr>
       <w:r>
         <w:rPr>
-          <w:rFonts w:ascii="Times New Roman" w:hAnsi="Times New Roman" w:cs="Times New Roman"/>
+          <w:rFonts w:ascii="Arial" w:eastAsia="Times New Roman" w:hAnsi="Arial" w:cs="Arial"/>
+          <w:b/>
           <w:sz w:val="24"/>
-        </w:rPr>
-        <w:t>La mayor fuente de ingresos actual de la empresa son los equipos de dotación que sus clientes soli</w:t>
-      </w:r>
-      <w:r>
-        <w:rPr>
-          <w:rFonts w:ascii="Times New Roman" w:hAnsi="Times New Roman" w:cs="Times New Roman"/>
-          <w:sz w:val="24"/>
-        </w:rPr>
-        <w:t xml:space="preserve">citan entre 2 y 3 veces al año. La empresa </w:t>
-      </w:r>
-      <w:r>
-        <w:rPr>
-          <w:rFonts w:ascii="Times New Roman" w:hAnsi="Times New Roman" w:cs="Times New Roman"/>
-          <w:sz w:val="24"/>
-        </w:rPr>
-        <w:t>desea expandirse en el mercado, y su</w:t>
-      </w:r>
-      <w:r>
-        <w:rPr>
-          <w:rFonts w:ascii="Times New Roman" w:hAnsi="Times New Roman" w:cs="Times New Roman"/>
-          <w:sz w:val="24"/>
-        </w:rPr>
-        <w:t xml:space="preserve"> gran p</w:t>
-      </w:r>
-      <w:r>
-        <w:rPr>
-          <w:rFonts w:ascii="Times New Roman" w:hAnsi="Times New Roman" w:cs="Times New Roman"/>
-          <w:sz w:val="24"/>
-        </w:rPr>
-        <w:t>roblemática actual</w:t>
-      </w:r>
-      <w:r>
-        <w:rPr>
-          <w:rFonts w:ascii="Times New Roman" w:hAnsi="Times New Roman" w:cs="Times New Roman"/>
-          <w:sz w:val="24"/>
-        </w:rPr>
-        <w:t xml:space="preserve"> es que no posee el medio para poder publicitarse a sí misma y que sus clientes puedan conocer a detalle todo acerca de la empresa.</w:t>
+          <w:szCs w:val="24"/>
+          <w:lang w:eastAsia="es-ES"/>
+        </w:rPr>
+        <w:t>Caracterización de los Procesos y Actividades</w:t>
       </w:r>
     </w:p>
     <w:p>
       <w:pPr>
-        <w:ind w:left="360"/>
-        <w:jc w:val="both"/>
-        <w:rPr>
-          <w:rFonts w:ascii="Times New Roman" w:hAnsi="Times New Roman" w:cs="Times New Roman"/>
+        <w:pStyle w:val="Prrafodelista"/>
+        <w:rPr>
+          <w:rFonts w:ascii="Arial" w:eastAsia="Times New Roman" w:hAnsi="Arial" w:cs="Arial"/>
+          <w:b/>
           <w:sz w:val="24"/>
+          <w:szCs w:val="24"/>
+          <w:lang w:eastAsia="es-ES"/>
+        </w:rPr>
+      </w:pPr>
+    </w:p>
+    <w:p>
+      <w:pPr>
+        <w:pStyle w:val="Prrafodelista"/>
+        <w:rPr>
+          <w:rFonts w:ascii="Arial" w:eastAsia="Times New Roman" w:hAnsi="Arial" w:cs="Arial"/>
+          <w:sz w:val="24"/>
+          <w:szCs w:val="24"/>
+          <w:lang w:eastAsia="es-ES"/>
         </w:rPr>
       </w:pPr>
       <w:r>
         <w:rPr>
-          <w:rFonts w:ascii="Times New Roman" w:hAnsi="Times New Roman" w:cs="Times New Roman"/>
+          <w:rFonts w:ascii="Arial" w:eastAsia="Times New Roman" w:hAnsi="Arial" w:cs="Arial"/>
           <w:sz w:val="24"/>
-        </w:rPr>
-        <w:t>Así que la empresa desea una página web en donde sus clientes puedan encontrar los productos que ofrece dicha empresa, además de que los clientes puedan encontrar con facilidad todos los datos de la empresa.</w:t>
+          <w:szCs w:val="24"/>
+          <w:lang w:eastAsia="es-ES"/>
+        </w:rPr>
+        <w:t>Las actividades que va hacer el software a diseñar deben suplir las necesidades del sector de ventas de la empresa, en dichas necesidades se encuentra, darle a conocer al cliente la información primordial de la empresa así como también brindarle un catálogo de los productos que ofrece la misma, el software en gran parte debe realizar sus procesos en base a un cliente, pero también debe generar procesos hacia un respectivo administrador que gestione el software en cuestión.</w:t>
+      </w:r>
+    </w:p>
+    <w:p>
+      <w:pPr>
+        <w:pStyle w:val="Prrafodelista"/>
+        <w:rPr>
+          <w:rFonts w:ascii="Arial" w:eastAsia="Times New Roman" w:hAnsi="Arial" w:cs="Arial"/>
+          <w:b/>
+          <w:sz w:val="24"/>
+          <w:szCs w:val="24"/>
+          <w:lang w:eastAsia="es-ES"/>
+        </w:rPr>
+      </w:pPr>
+    </w:p>
+    <w:p>
+      <w:pPr>
+        <w:pStyle w:val="Prrafodelista"/>
+        <w:numPr>
+          <w:ilvl w:val="0"/>
+          <w:numId w:val="11"/>
+        </w:numPr>
+        <w:rPr>
+          <w:rFonts w:ascii="Arial" w:eastAsia="Times New Roman" w:hAnsi="Arial" w:cs="Arial"/>
+          <w:b/>
+          <w:sz w:val="24"/>
+          <w:szCs w:val="24"/>
+          <w:lang w:eastAsia="es-ES"/>
+        </w:rPr>
+      </w:pPr>
+      <w:r>
+        <w:rPr>
+          <w:rFonts w:ascii="Arial" w:eastAsia="Times New Roman" w:hAnsi="Arial" w:cs="Arial"/>
+          <w:b/>
+          <w:sz w:val="24"/>
+          <w:szCs w:val="24"/>
+          <w:lang w:eastAsia="es-ES"/>
+        </w:rPr>
+        <w:t>Análisis Requerimientos de Información</w:t>
+      </w:r>
+    </w:p>
+    <w:p>
+      <w:pPr>
+        <w:pStyle w:val="Prrafodelista"/>
+        <w:rPr>
+          <w:rFonts w:ascii="Arial" w:eastAsia="Times New Roman" w:hAnsi="Arial" w:cs="Arial"/>
+          <w:b/>
+          <w:sz w:val="24"/>
+          <w:szCs w:val="24"/>
+          <w:lang w:eastAsia="es-ES"/>
+        </w:rPr>
+      </w:pPr>
+    </w:p>
+    <w:p>
+      <w:pPr>
+        <w:pStyle w:val="Prrafodelista"/>
+        <w:rPr>
+          <w:rFonts w:ascii="Arial" w:eastAsia="Times New Roman" w:hAnsi="Arial" w:cs="Arial"/>
+          <w:sz w:val="24"/>
+          <w:szCs w:val="24"/>
+          <w:lang w:eastAsia="es-ES"/>
+        </w:rPr>
+      </w:pPr>
+      <w:r>
+        <w:rPr>
+          <w:rFonts w:ascii="Arial" w:eastAsia="Times New Roman" w:hAnsi="Arial" w:cs="Arial"/>
+          <w:sz w:val="24"/>
+          <w:szCs w:val="24"/>
+          <w:lang w:eastAsia="es-ES"/>
+        </w:rPr>
+        <w:t xml:space="preserve">Para que el cliente </w:t>
+      </w:r>
+      <w:r>
+        <w:rPr>
+          <w:rFonts w:ascii="Arial" w:eastAsia="Times New Roman" w:hAnsi="Arial" w:cs="Arial"/>
+          <w:sz w:val="24"/>
+          <w:szCs w:val="24"/>
+          <w:lang w:eastAsia="es-ES"/>
+        </w:rPr>
+        <w:t>pueda acceder a la información fundamental de la empresa y catálogos se propone realizar una página web en la que podrá acceder el usuario y un administrador, como la empresa desea manejar las ventas de forma tradicional (personalmente)</w:t>
+      </w:r>
+      <w:r>
+        <w:rPr>
+          <w:rFonts w:ascii="Arial" w:eastAsia="Times New Roman" w:hAnsi="Arial" w:cs="Arial"/>
+          <w:sz w:val="24"/>
+          <w:szCs w:val="24"/>
+          <w:lang w:eastAsia="es-ES"/>
+        </w:rPr>
+        <w:t>, la página web solo permitirá hacer pedidos de los productos que desea el cliente, para posteriormente la empresa entrar en contacto con él personalmente para finalizar la compra.</w:t>
+      </w:r>
+    </w:p>
+    <w:p>
+      <w:pPr>
+        <w:pStyle w:val="Prrafodelista"/>
+        <w:rPr>
+          <w:rFonts w:ascii="Arial" w:eastAsia="Times New Roman" w:hAnsi="Arial" w:cs="Arial"/>
+          <w:sz w:val="24"/>
+          <w:szCs w:val="24"/>
+          <w:lang w:eastAsia="es-ES"/>
+        </w:rPr>
+      </w:pPr>
+      <w:r>
+        <w:rPr>
+          <w:rFonts w:ascii="Arial" w:eastAsia="Times New Roman" w:hAnsi="Arial" w:cs="Arial"/>
+          <w:sz w:val="24"/>
+          <w:szCs w:val="24"/>
+          <w:lang w:eastAsia="es-ES"/>
+        </w:rPr>
+        <w:t>El administrado debe llevar un control de los pedidos que se han hecho al sistema, además de poder visualizar la información de los respectivos clientes que hacen los pedidos para así poder comunicarse con ellos en caso de ser necesario, así cada cliente que hace un pedio debe estar registrado en el sistem</w:t>
+      </w:r>
+      <w:bookmarkStart w:id="0" w:name="_GoBack"/>
+      <w:bookmarkEnd w:id="0"/>
+      <w:r>
+        <w:rPr>
+          <w:rFonts w:ascii="Arial" w:eastAsia="Times New Roman" w:hAnsi="Arial" w:cs="Arial"/>
+          <w:sz w:val="24"/>
+          <w:szCs w:val="24"/>
+          <w:lang w:eastAsia="es-ES"/>
+        </w:rPr>
+        <w:t>a. El sistema automáticamente debe generar un mensaje para el administrador cada vez que se haga un pedio en tiempo real para que el pedido no tarde en ser atendido.</w:t>
+      </w:r>
+    </w:p>
+    <w:p>
+      <w:pPr>
+        <w:pStyle w:val="Prrafodelista"/>
+        <w:rPr>
+          <w:rFonts w:ascii="Arial" w:eastAsia="Times New Roman" w:hAnsi="Arial" w:cs="Arial"/>
+          <w:b/>
+          <w:sz w:val="24"/>
+          <w:szCs w:val="24"/>
+          <w:lang w:eastAsia="es-ES"/>
+        </w:rPr>
+      </w:pPr>
+    </w:p>
+    <w:p>
+      <w:pPr>
+        <w:pStyle w:val="Prrafodelista"/>
+        <w:numPr>
+          <w:ilvl w:val="0"/>
+          <w:numId w:val="11"/>
+        </w:numPr>
+        <w:rPr>
+          <w:rFonts w:ascii="Arial" w:eastAsia="Times New Roman" w:hAnsi="Arial" w:cs="Arial"/>
+          <w:b/>
+          <w:sz w:val="21"/>
+          <w:szCs w:val="24"/>
+          <w:lang w:eastAsia="es-ES"/>
+        </w:rPr>
+      </w:pPr>
+      <w:r>
+        <w:rPr>
+          <w:rFonts w:ascii="Arial" w:eastAsia="Times New Roman" w:hAnsi="Arial" w:cs="Arial"/>
+          <w:b/>
+          <w:sz w:val="24"/>
+          <w:szCs w:val="24"/>
+          <w:lang w:eastAsia="es-ES"/>
+        </w:rPr>
+        <w:t>Obtención de Requerimientos</w:t>
       </w:r>
     </w:p>
     <w:p>
@@ -1685,7 +1883,6 @@
           <w:b/>
           <w:sz w:val="24"/>
         </w:rPr>
-        <w:lastRenderedPageBreak/>
         <w:t xml:space="preserve">Requerimientos Funcionales </w:t>
       </w:r>
     </w:p>
@@ -2233,6 +2430,7 @@
         <w:jc w:val="both"/>
         <w:rPr>
           <w:rFonts w:ascii="Arial" w:eastAsia="Times New Roman" w:hAnsi="Arial" w:cs="Arial"/>
+          <w:b/>
           <w:szCs w:val="24"/>
           <w:lang w:eastAsia="es-ES"/>
         </w:rPr>
@@ -2240,9 +2438,9 @@
       <w:r>
         <w:rPr>
           <w:rFonts w:ascii="Times New Roman" w:hAnsi="Times New Roman" w:cs="Times New Roman"/>
+          <w:b/>
           <w:sz w:val="24"/>
         </w:rPr>
-        <w:lastRenderedPageBreak/>
         <w:t>Requerimientos de Sistema</w:t>
       </w:r>
     </w:p>
@@ -2333,17 +2531,7 @@
           <w:szCs w:val="24"/>
           <w:lang w:eastAsia="es-ES"/>
         </w:rPr>
-        <w:t xml:space="preserve"> el cual permitirá que el cliente conozca a la empresa, identifique los productos </w:t>
-      </w:r>
-      <w:bookmarkStart w:id="0" w:name="_GoBack"/>
-      <w:bookmarkEnd w:id="0"/>
-      <w:r>
-        <w:rPr>
-          <w:rFonts w:ascii="Arial" w:eastAsia="Times New Roman" w:hAnsi="Arial" w:cs="Arial"/>
-          <w:szCs w:val="24"/>
-          <w:lang w:eastAsia="es-ES"/>
-        </w:rPr>
-        <w:t>que</w:t>
+        <w:t xml:space="preserve"> el cual permitirá que el cliente conozca a la empresa, identifique los productos que</w:t>
       </w:r>
       <w:r>
         <w:rPr>
@@ -2793,6 +2981,7 @@
         <w:jc w:val="both"/>
         <w:rPr>
           <w:rFonts w:ascii="Arial" w:eastAsia="Times New Roman" w:hAnsi="Arial" w:cs="Arial"/>
+          <w:b/>
           <w:szCs w:val="24"/>
           <w:lang w:eastAsia="es-ES"/>
         </w:rPr>
@@ -2800,6 +2989,7 @@
       <w:r>
         <w:rPr>
           <w:rFonts w:ascii="Times New Roman" w:hAnsi="Times New Roman" w:cs="Times New Roman"/>
+          <w:b/>
           <w:sz w:val="24"/>
         </w:rPr>
         <w:t>Requerimientos de Usuarios</w:t>
@@ -2859,7 +3049,6 @@
           <w:szCs w:val="24"/>
           <w:lang w:eastAsia="es-ES"/>
         </w:rPr>
-        <w:lastRenderedPageBreak/>
         <w:t xml:space="preserve">El cliente podrá acceder a la página web y seleccionar diferentes opciones, ya sea para ver la información de la empresa, ver los productos, crear una cuenta, ingresar a la cuenta, realizar una </w:t>
       </w:r>
       <w:r>
@@ -3006,6 +3195,7 @@
         <w:jc w:val="both"/>
         <w:rPr>
           <w:rFonts w:ascii="Arial" w:eastAsia="Times New Roman" w:hAnsi="Arial" w:cs="Arial"/>
+          <w:b/>
           <w:szCs w:val="24"/>
           <w:lang w:eastAsia="es-ES"/>
         </w:rPr>
@@ -3013,6 +3203,7 @@
       <w:r>
         <w:rPr>
           <w:rFonts w:ascii="Times New Roman" w:hAnsi="Times New Roman" w:cs="Times New Roman"/>
+          <w:b/>
           <w:sz w:val="24"/>
         </w:rPr>
         <w:t>Requerimientos de Dominio</w:t>
@@ -3196,7 +3387,7 @@
 </file>
 
 <file path=word/endnotes.xml><?xml version="1.0" encoding="utf-8"?>
-<w:endnotes xmlns:wpc="http://schemas.microsoft.com/office/word/2010/wordprocessingCanvas" xmlns:cx="http://schemas.microsoft.com/office/drawing/2014/chartex" xmlns:mc="http://schemas.openxmlformats.org/markup-compatibility/2006" xmlns:o="urn:schemas-microsoft-com:office:office" xmlns:r="http://schemas.openxmlformats.org/officeDocument/2006/relationships" xmlns:m="http://schemas.openxmlformats.org/officeDocument/2006/math" xmlns:v="urn:schemas-microsoft-com:vml" xmlns:wp14="http://schemas.microsoft.com/office/word/2010/wordprocessingDrawing" xmlns:wp="http://schemas.openxmlformats.org/drawingml/2006/wordprocessingDrawing" xmlns:w10="urn:schemas-microsoft-com:office:word" xmlns:w="http://schemas.openxmlformats.org/wordprocessingml/2006/main" xmlns:w14="http://schemas.microsoft.com/office/word/2010/wordml" xmlns:w15="http://schemas.microsoft.com/office/word/2012/wordml" xmlns:w16se="http://schemas.microsoft.com/office/word/2015/wordml/symex" xmlns:wpg="http://schemas.microsoft.com/office/word/2010/wordprocessingGroup" xmlns:wpi="http://schemas.microsoft.com/office/word/2010/wordprocessingInk" xmlns:wne="http://schemas.microsoft.com/office/word/2006/wordml" xmlns:wps="http://schemas.microsoft.com/office/word/2010/wordprocessingShape" mc:Ignorable="w14 w15 w16se wp14">
+<w:endnotes xmlns:wpc="http://schemas.microsoft.com/office/word/2010/wordprocessingCanvas" xmlns:mc="http://schemas.openxmlformats.org/markup-compatibility/2006" xmlns:o="urn:schemas-microsoft-com:office:office" xmlns:r="http://schemas.openxmlformats.org/officeDocument/2006/relationships" xmlns:m="http://schemas.openxmlformats.org/officeDocument/2006/math" xmlns:v="urn:schemas-microsoft-com:vml" xmlns:wp14="http://schemas.microsoft.com/office/word/2010/wordprocessingDrawing" xmlns:wp="http://schemas.openxmlformats.org/drawingml/2006/wordprocessingDrawing" xmlns:w10="urn:schemas-microsoft-com:office:word" xmlns:w="http://schemas.openxmlformats.org/wordprocessingml/2006/main" xmlns:w14="http://schemas.microsoft.com/office/word/2010/wordml" xmlns:w15="http://schemas.microsoft.com/office/word/2012/wordml" xmlns:wpg="http://schemas.microsoft.com/office/word/2010/wordprocessingGroup" xmlns:wpi="http://schemas.microsoft.com/office/word/2010/wordprocessingInk" xmlns:wne="http://schemas.microsoft.com/office/word/2006/wordml" xmlns:wps="http://schemas.microsoft.com/office/word/2010/wordprocessingShape" mc:Ignorable="w14 w15 wp14">
   <w:endnote w:type="separator" w:id="-1">
     <w:p>
       <w:pPr>
@@ -3221,7 +3412,7 @@
 </file>
 
 <file path=word/footnotes.xml><?xml version="1.0" encoding="utf-8"?>
-<w:footnotes xmlns:wpc="http://schemas.microsoft.com/office/word/2010/wordprocessingCanvas" xmlns:cx="http://schemas.microsoft.com/office/drawing/2014/chartex" xmlns:mc="http://schemas.openxmlformats.org/markup-compatibility/2006" xmlns:o="urn:schemas-microsoft-com:office:office" xmlns:r="http://schemas.openxmlformats.org/officeDocument/2006/relationships" xmlns:m="http://schemas.openxmlformats.org/officeDocument/2006/math" xmlns:v="urn:schemas-microsoft-com:vml" xmlns:wp14="http://schemas.microsoft.com/office/word/2010/wordprocessingDrawing" xmlns:wp="http://schemas.openxmlformats.org/drawingml/2006/wordprocessingDrawing" xmlns:w10="urn:schemas-microsoft-com:office:word" xmlns:w="http://schemas.openxmlformats.org/wordprocessingml/2006/main" xmlns:w14="http://schemas.microsoft.com/office/word/2010/wordml" xmlns:w15="http://schemas.microsoft.com/office/word/2012/wordml" xmlns:w16se="http://schemas.microsoft.com/office/word/2015/wordml/symex" xmlns:wpg="http://schemas.microsoft.com/office/word/2010/wordprocessingGroup" xmlns:wpi="http://schemas.microsoft.com/office/word/2010/wordprocessingInk" xmlns:wne="http://schemas.microsoft.com/office/word/2006/wordml" xmlns:wps="http://schemas.microsoft.com/office/word/2010/wordprocessingShape" mc:Ignorable="w14 w15 w16se wp14">
+<w:footnotes xmlns:wpc="http://schemas.microsoft.com/office/word/2010/wordprocessingCanvas" xmlns:mc="http://schemas.openxmlformats.org/markup-compatibility/2006" xmlns:o="urn:schemas-microsoft-com:office:office" xmlns:r="http://schemas.openxmlformats.org/officeDocument/2006/relationships" xmlns:m="http://schemas.openxmlformats.org/officeDocument/2006/math" xmlns:v="urn:schemas-microsoft-com:vml" xmlns:wp14="http://schemas.microsoft.com/office/word/2010/wordprocessingDrawing" xmlns:wp="http://schemas.openxmlformats.org/drawingml/2006/wordprocessingDrawing" xmlns:w10="urn:schemas-microsoft-com:office:word" xmlns:w="http://schemas.openxmlformats.org/wordprocessingml/2006/main" xmlns:w14="http://schemas.microsoft.com/office/word/2010/wordml" xmlns:w15="http://schemas.microsoft.com/office/word/2012/wordml" xmlns:wpg="http://schemas.microsoft.com/office/word/2010/wordprocessingGroup" xmlns:wpi="http://schemas.microsoft.com/office/word/2010/wordprocessingInk" xmlns:wne="http://schemas.microsoft.com/office/word/2006/wordml" xmlns:wps="http://schemas.microsoft.com/office/word/2010/wordprocessingShape" mc:Ignorable="w14 w15 wp14">
   <w:footnote w:type="separator" w:id="-1">
     <w:p>
       <w:pPr>
@@ -3246,8 +3437,8 @@
 </file>
 
 <file path=word/numbering.xml><?xml version="1.0" encoding="utf-8"?>
-<w:numbering xmlns:wpc="http://schemas.microsoft.com/office/word/2010/wordprocessingCanvas" xmlns:cx="http://schemas.microsoft.com/office/drawing/2014/chartex" xmlns:mc="http://schemas.openxmlformats.org/markup-compatibility/2006" xmlns:o="urn:schemas-microsoft-com:office:office" xmlns:r="http://schemas.openxmlformats.org/officeDocument/2006/relationships" xmlns:m="http://schemas.openxmlformats.org/officeDocument/2006/math" xmlns:v="urn:schemas-microsoft-com:vml" xmlns:wp14="http://schemas.microsoft.com/office/word/2010/wordprocessingDrawing" xmlns:wp="http://schemas.openxmlformats.org/drawingml/2006/wordprocessingDrawing" xmlns:w10="urn:schemas-microsoft-com:office:word" xmlns:w="http://schemas.openxmlformats.org/wordprocessingml/2006/main" xmlns:w14="http://schemas.microsoft.com/office/word/2010/wordml" xmlns:w15="http://schemas.microsoft.com/office/word/2012/wordml" xmlns:w16se="http://schemas.microsoft.com/office/word/2015/wordml/symex" xmlns:wpg="http://schemas.microsoft.com/office/word/2010/wordprocessingGroup" xmlns:wpi="http://schemas.microsoft.com/office/word/2010/wordprocessingInk" xmlns:wne="http://schemas.microsoft.com/office/word/2006/wordml" xmlns:wps="http://schemas.microsoft.com/office/word/2010/wordprocessingShape" mc:Ignorable="w14 w15 w16se wp14">
-  <w:abstractNum w:abstractNumId="0" w15:restartNumberingAfterBreak="0">
+<w:numbering xmlns:wpc="http://schemas.microsoft.com/office/word/2010/wordprocessingCanvas" xmlns:mc="http://schemas.openxmlformats.org/markup-compatibility/2006" xmlns:o="urn:schemas-microsoft-com:office:office" xmlns:r="http://schemas.openxmlformats.org/officeDocument/2006/relationships" xmlns:m="http://schemas.openxmlformats.org/officeDocument/2006/math" xmlns:v="urn:schemas-microsoft-com:vml" xmlns:wp14="http://schemas.microsoft.com/office/word/2010/wordprocessingDrawing" xmlns:wp="http://schemas.openxmlformats.org/drawingml/2006/wordprocessingDrawing" xmlns:w10="urn:schemas-microsoft-com:office:word" xmlns:w="http://schemas.openxmlformats.org/wordprocessingml/2006/main" xmlns:w14="http://schemas.microsoft.com/office/word/2010/wordml" xmlns:w15="http://schemas.microsoft.com/office/word/2012/wordml" xmlns:wpg="http://schemas.microsoft.com/office/word/2010/wordprocessingGroup" xmlns:wpi="http://schemas.microsoft.com/office/word/2010/wordprocessingInk" xmlns:wne="http://schemas.microsoft.com/office/word/2006/wordml" xmlns:wps="http://schemas.microsoft.com/office/word/2010/wordprocessingShape" mc:Ignorable="w14 w15 wp14">
+  <w:abstractNum w:abstractNumId="0">
     <w:nsid w:val="06410E2D"/>
     <w:multiLevelType w:val="hybridMultilevel"/>
     <w:tmpl w:val="54BE55AC"/>
@@ -3336,7 +3527,7 @@
       </w:pPr>
     </w:lvl>
   </w:abstractNum>
-  <w:abstractNum w:abstractNumId="1" w15:restartNumberingAfterBreak="0">
+  <w:abstractNum w:abstractNumId="1">
     <w:nsid w:val="0AF1612F"/>
     <w:multiLevelType w:val="multilevel"/>
     <w:tmpl w:val="7890BB6A"/>
@@ -3457,7 +3648,7 @@
       </w:rPr>
     </w:lvl>
   </w:abstractNum>
-  <w:abstractNum w:abstractNumId="2" w15:restartNumberingAfterBreak="0">
+  <w:abstractNum w:abstractNumId="2">
     <w:nsid w:val="10677801"/>
     <w:multiLevelType w:val="hybridMultilevel"/>
     <w:tmpl w:val="361E7BF4"/>
@@ -3570,7 +3761,7 @@
       </w:rPr>
     </w:lvl>
   </w:abstractNum>
-  <w:abstractNum w:abstractNumId="3" w15:restartNumberingAfterBreak="0">
+  <w:abstractNum w:abstractNumId="3">
     <w:nsid w:val="1CF93F67"/>
     <w:multiLevelType w:val="hybridMultilevel"/>
     <w:tmpl w:val="3B023D82"/>
@@ -3683,7 +3874,7 @@
       </w:rPr>
     </w:lvl>
   </w:abstractNum>
-  <w:abstractNum w:abstractNumId="4" w15:restartNumberingAfterBreak="0">
+  <w:abstractNum w:abstractNumId="4">
     <w:nsid w:val="1F774090"/>
     <w:multiLevelType w:val="hybridMultilevel"/>
     <w:tmpl w:val="39A4965A"/>
@@ -3796,7 +3987,7 @@
       </w:rPr>
     </w:lvl>
   </w:abstractNum>
-  <w:abstractNum w:abstractNumId="5" w15:restartNumberingAfterBreak="0">
+  <w:abstractNum w:abstractNumId="5">
     <w:nsid w:val="2E1807BB"/>
     <w:multiLevelType w:val="multilevel"/>
     <w:tmpl w:val="7494C252"/>
@@ -3917,7 +4108,7 @@
       </w:rPr>
     </w:lvl>
   </w:abstractNum>
-  <w:abstractNum w:abstractNumId="6" w15:restartNumberingAfterBreak="0">
+  <w:abstractNum w:abstractNumId="6">
     <w:nsid w:val="38222422"/>
     <w:multiLevelType w:val="hybridMultilevel"/>
     <w:tmpl w:val="474221A8"/>
@@ -4030,7 +4221,7 @@
       </w:rPr>
     </w:lvl>
   </w:abstractNum>
-  <w:abstractNum w:abstractNumId="7" w15:restartNumberingAfterBreak="0">
+  <w:abstractNum w:abstractNumId="7">
     <w:nsid w:val="3C2B7BAF"/>
     <w:multiLevelType w:val="hybridMultilevel"/>
     <w:tmpl w:val="40F2F45C"/>
@@ -4143,7 +4334,7 @@
       </w:rPr>
     </w:lvl>
   </w:abstractNum>
-  <w:abstractNum w:abstractNumId="8" w15:restartNumberingAfterBreak="0">
+  <w:abstractNum w:abstractNumId="8">
     <w:nsid w:val="3D186F7D"/>
     <w:multiLevelType w:val="hybridMultilevel"/>
     <w:tmpl w:val="A4CA4CFA"/>
@@ -4256,7 +4447,7 @@
       </w:rPr>
     </w:lvl>
   </w:abstractNum>
-  <w:abstractNum w:abstractNumId="9" w15:restartNumberingAfterBreak="0">
+  <w:abstractNum w:abstractNumId="9">
     <w:nsid w:val="430B49A1"/>
     <w:multiLevelType w:val="hybridMultilevel"/>
     <w:tmpl w:val="39DC04BA"/>
@@ -4345,7 +4536,7 @@
       </w:pPr>
     </w:lvl>
   </w:abstractNum>
-  <w:abstractNum w:abstractNumId="10" w15:restartNumberingAfterBreak="0">
+  <w:abstractNum w:abstractNumId="10">
     <w:nsid w:val="4A850BC9"/>
     <w:multiLevelType w:val="hybridMultilevel"/>
     <w:tmpl w:val="7A06BCF0"/>
@@ -4458,7 +4649,7 @@
       </w:rPr>
     </w:lvl>
   </w:abstractNum>
-  <w:abstractNum w:abstractNumId="11" w15:restartNumberingAfterBreak="0">
+  <w:abstractNum w:abstractNumId="11">
     <w:nsid w:val="4CCE41DB"/>
     <w:multiLevelType w:val="hybridMultilevel"/>
     <w:tmpl w:val="31308E06"/>
@@ -4571,7 +4762,7 @@
       </w:rPr>
     </w:lvl>
   </w:abstractNum>
-  <w:abstractNum w:abstractNumId="12" w15:restartNumberingAfterBreak="0">
+  <w:abstractNum w:abstractNumId="12">
     <w:nsid w:val="59ED1A5B"/>
     <w:multiLevelType w:val="hybridMultilevel"/>
     <w:tmpl w:val="B9E61CFA"/>
@@ -4684,7 +4875,7 @@
       </w:rPr>
     </w:lvl>
   </w:abstractNum>
-  <w:abstractNum w:abstractNumId="13" w15:restartNumberingAfterBreak="0">
+  <w:abstractNum w:abstractNumId="13">
     <w:nsid w:val="5EAD5EC9"/>
     <w:multiLevelType w:val="hybridMultilevel"/>
     <w:tmpl w:val="3364F7DC"/>
@@ -4797,7 +4988,7 @@
       </w:rPr>
     </w:lvl>
   </w:abstractNum>
-  <w:abstractNum w:abstractNumId="14" w15:restartNumberingAfterBreak="0">
+  <w:abstractNum w:abstractNumId="14">
     <w:nsid w:val="63AA3E6C"/>
     <w:multiLevelType w:val="hybridMultilevel"/>
     <w:tmpl w:val="F236AF00"/>
@@ -4886,7 +5077,7 @@
       </w:pPr>
     </w:lvl>
   </w:abstractNum>
-  <w:abstractNum w:abstractNumId="15" w15:restartNumberingAfterBreak="0">
+  <w:abstractNum w:abstractNumId="15">
     <w:nsid w:val="648640DB"/>
     <w:multiLevelType w:val="multilevel"/>
     <w:tmpl w:val="828A556A"/>
@@ -5007,7 +5198,7 @@
       </w:rPr>
     </w:lvl>
   </w:abstractNum>
-  <w:abstractNum w:abstractNumId="16" w15:restartNumberingAfterBreak="0">
+  <w:abstractNum w:abstractNumId="16">
     <w:nsid w:val="68F14649"/>
     <w:multiLevelType w:val="hybridMultilevel"/>
     <w:tmpl w:val="3648E6E6"/>
@@ -5120,7 +5311,7 @@
       </w:rPr>
     </w:lvl>
   </w:abstractNum>
-  <w:abstractNum w:abstractNumId="17" w15:restartNumberingAfterBreak="0">
+  <w:abstractNum w:abstractNumId="17">
     <w:nsid w:val="6DDB4657"/>
     <w:multiLevelType w:val="hybridMultilevel"/>
     <w:tmpl w:val="BC80EF7C"/>
@@ -5233,7 +5424,7 @@
       </w:rPr>
     </w:lvl>
   </w:abstractNum>
-  <w:abstractNum w:abstractNumId="18" w15:restartNumberingAfterBreak="0">
+  <w:abstractNum w:abstractNumId="18">
     <w:nsid w:val="70CB62CB"/>
     <w:multiLevelType w:val="hybridMultilevel"/>
     <w:tmpl w:val="96280EB6"/>
@@ -5346,7 +5537,7 @@
       </w:rPr>
     </w:lvl>
   </w:abstractNum>
-  <w:abstractNum w:abstractNumId="19" w15:restartNumberingAfterBreak="0">
+  <w:abstractNum w:abstractNumId="19">
     <w:nsid w:val="76FD187F"/>
     <w:multiLevelType w:val="hybridMultilevel"/>
     <w:tmpl w:val="D0E2175A"/>
@@ -5459,7 +5650,7 @@
       </w:rPr>
     </w:lvl>
   </w:abstractNum>
-  <w:abstractNum w:abstractNumId="20" w15:restartNumberingAfterBreak="0">
+  <w:abstractNum w:abstractNumId="20">
     <w:nsid w:val="7C5B0740"/>
     <w:multiLevelType w:val="hybridMultilevel"/>
     <w:tmpl w:val="B62C41FA"/>
@@ -5639,7 +5830,7 @@
 </file>
 
 <file path=word/styles.xml><?xml version="1.0" encoding="utf-8"?>
-<w:styles xmlns:mc="http://schemas.openxmlformats.org/markup-compatibility/2006" xmlns:r="http://schemas.openxmlformats.org/officeDocument/2006/relationships" xmlns:w="http://schemas.openxmlformats.org/wordprocessingml/2006/main" xmlns:w14="http://schemas.microsoft.com/office/word/2010/wordml" xmlns:w15="http://schemas.microsoft.com/office/word/2012/wordml" xmlns:w16se="http://schemas.microsoft.com/office/word/2015/wordml/symex" mc:Ignorable="w14 w15 w16se">
+<w:styles xmlns:mc="http://schemas.openxmlformats.org/markup-compatibility/2006" xmlns:r="http://schemas.openxmlformats.org/officeDocument/2006/relationships" xmlns:w="http://schemas.openxmlformats.org/wordprocessingml/2006/main" xmlns:w14="http://schemas.microsoft.com/office/word/2010/wordml" xmlns:w15="http://schemas.microsoft.com/office/word/2012/wordml" mc:Ignorable="w14 w15">
   <w:docDefaults>
     <w:rPrDefault>
       <w:rPr>
@@ -9871,95 +10062,95 @@
     </dgm:pt>
   </dgm:ptLst>
   <dgm:cxnLst>
-    <dgm:cxn modelId="{73CDC6FF-F4AB-4133-A290-C4AC1FD76178}" type="presOf" srcId="{17BA2522-2F72-487B-84FC-7E3780062E3F}" destId="{2BC842BB-F76D-4D1D-BA11-6FD032CF89DF}" srcOrd="0" destOrd="0" presId="urn:microsoft.com/office/officeart/2005/8/layout/hierarchy1"/>
-    <dgm:cxn modelId="{6C4A6C21-1960-450C-B99D-2D21273D8FAE}" type="presOf" srcId="{5199CF1E-6206-445B-8FDF-31486EEBE6DB}" destId="{F7EB0810-BE18-47E1-9B07-8324375FE40F}" srcOrd="0" destOrd="0" presId="urn:microsoft.com/office/officeart/2005/8/layout/hierarchy1"/>
-    <dgm:cxn modelId="{0BE4B2CB-8545-4209-9426-C36C1FB464BA}" type="presOf" srcId="{165692FB-7D32-41AF-9E1A-B4C070AC4E2A}" destId="{0823E143-1986-4A4B-8447-0142D6799D75}" srcOrd="0" destOrd="0" presId="urn:microsoft.com/office/officeart/2005/8/layout/hierarchy1"/>
+    <dgm:cxn modelId="{0559F685-1A4D-422A-A522-69CA7F7ED882}" srcId="{672D427A-9A45-4CF7-AC16-12EA08330301}" destId="{6F98232C-8D7F-4DC4-AD4D-7A58AE7091DF}" srcOrd="1" destOrd="0" parTransId="{73769727-7D42-4FBA-B655-0F6E79B978A4}" sibTransId="{4F6F49B4-5B28-4B42-9F4A-347DC6FC8859}"/>
+    <dgm:cxn modelId="{7ACE893F-534B-447A-9745-A799FD72283B}" type="presOf" srcId="{BA8ADD5F-1BAC-42C7-B98F-B59A769E8322}" destId="{3F702B1A-D53A-43A4-9414-4C5872634D31}" srcOrd="0" destOrd="0" presId="urn:microsoft.com/office/officeart/2005/8/layout/hierarchy1"/>
+    <dgm:cxn modelId="{93332ED2-0577-4923-A54A-B54E8F8C6909}" type="presOf" srcId="{FEFCEDCD-4023-452E-B4AA-D1C940A3503E}" destId="{117BD165-AA20-445A-803D-D0D36BE4A6AE}" srcOrd="0" destOrd="0" presId="urn:microsoft.com/office/officeart/2005/8/layout/hierarchy1"/>
+    <dgm:cxn modelId="{786E0D7B-8F31-4486-AA53-FC9BCD7E07D4}" type="presOf" srcId="{165692FB-7D32-41AF-9E1A-B4C070AC4E2A}" destId="{0823E143-1986-4A4B-8447-0142D6799D75}" srcOrd="0" destOrd="0" presId="urn:microsoft.com/office/officeart/2005/8/layout/hierarchy1"/>
+    <dgm:cxn modelId="{32421CFF-3AA9-429D-9A83-0D25AA3237DF}" type="presOf" srcId="{4611134C-399D-48C5-BF7E-85751D420D03}" destId="{BCCDFD21-ACA3-4FED-9CA0-F92835D1513B}" srcOrd="0" destOrd="0" presId="urn:microsoft.com/office/officeart/2005/8/layout/hierarchy1"/>
+    <dgm:cxn modelId="{86F7B35D-9131-478D-AF7B-660E69F57434}" srcId="{672D427A-9A45-4CF7-AC16-12EA08330301}" destId="{30CCB3EB-4D31-4226-BB84-1FF31E08BFD3}" srcOrd="0" destOrd="0" parTransId="{B133EB7D-6833-4C03-A6E4-1A682A3F67C5}" sibTransId="{40B397F1-49E4-4228-B091-4986081E8006}"/>
+    <dgm:cxn modelId="{FDFAC691-339E-4B36-929B-C977B244636A}" type="presOf" srcId="{EC45C5A9-2BCE-4E9C-9DE5-23D0CB6F5682}" destId="{288B2B12-7DD5-447D-9812-7CC516E7E4CA}" srcOrd="0" destOrd="0" presId="urn:microsoft.com/office/officeart/2005/8/layout/hierarchy1"/>
+    <dgm:cxn modelId="{98D11E15-CC82-4962-B961-E96A8D2228F8}" type="presOf" srcId="{4C72EF1A-B760-440B-AD10-08A78FD61A0C}" destId="{78975313-64EE-46F0-8C4E-B145E2EB940A}" srcOrd="0" destOrd="0" presId="urn:microsoft.com/office/officeart/2005/8/layout/hierarchy1"/>
+    <dgm:cxn modelId="{F7311B18-020F-48E1-A5E9-D16F6F421BEC}" srcId="{6F98232C-8D7F-4DC4-AD4D-7A58AE7091DF}" destId="{4C72EF1A-B760-440B-AD10-08A78FD61A0C}" srcOrd="0" destOrd="0" parTransId="{EC45C5A9-2BCE-4E9C-9DE5-23D0CB6F5682}" sibTransId="{BF25027A-A9C1-4B55-97AE-D8A821126881}"/>
+    <dgm:cxn modelId="{4671B6A7-0780-4012-9CE7-858AD33B08C6}" type="presOf" srcId="{17BA2522-2F72-487B-84FC-7E3780062E3F}" destId="{2BC842BB-F76D-4D1D-BA11-6FD032CF89DF}" srcOrd="0" destOrd="0" presId="urn:microsoft.com/office/officeart/2005/8/layout/hierarchy1"/>
+    <dgm:cxn modelId="{07DA59E7-AE96-421F-8FF1-FEEC102FCB0B}" type="presOf" srcId="{5199CF1E-6206-445B-8FDF-31486EEBE6DB}" destId="{F7EB0810-BE18-47E1-9B07-8324375FE40F}" srcOrd="0" destOrd="0" presId="urn:microsoft.com/office/officeart/2005/8/layout/hierarchy1"/>
+    <dgm:cxn modelId="{214E12B4-AAB2-4009-A9D9-2CFF1F14FC68}" srcId="{74AD03AB-4E9D-4BD6-8905-F92683EEE31A}" destId="{05A5F773-4BE6-4045-A70E-8E020D74FBAA}" srcOrd="1" destOrd="0" parTransId="{BA8ADD5F-1BAC-42C7-B98F-B59A769E8322}" sibTransId="{0C000F71-229E-4765-8BA7-A166E9F98F81}"/>
+    <dgm:cxn modelId="{27B439FC-5F5D-4CBD-92D8-D7B301F78DC4}" type="presOf" srcId="{C5CECC28-AF25-4B7B-A7CB-D5A420AD804C}" destId="{8FF05D8A-10EC-4063-B5A3-A9D8015CE927}" srcOrd="0" destOrd="0" presId="urn:microsoft.com/office/officeart/2005/8/layout/hierarchy1"/>
+    <dgm:cxn modelId="{0CC9DB28-6338-42A1-A978-40855FE3FDF5}" type="presOf" srcId="{30CCB3EB-4D31-4226-BB84-1FF31E08BFD3}" destId="{11DB11D7-8CC9-4398-BF06-7B4CB1B30F15}" srcOrd="0" destOrd="0" presId="urn:microsoft.com/office/officeart/2005/8/layout/hierarchy1"/>
+    <dgm:cxn modelId="{751FE03C-8964-4A1E-9647-97D9904B63B9}" srcId="{5199CF1E-6206-445B-8FDF-31486EEBE6DB}" destId="{672D427A-9A45-4CF7-AC16-12EA08330301}" srcOrd="0" destOrd="0" parTransId="{2A422A7C-94F7-4B8D-93CE-8B90C3B241B6}" sibTransId="{2CC5EB6E-8830-4B59-A877-5C70A4B042CC}"/>
+    <dgm:cxn modelId="{25E63424-A364-4DC6-9720-1D107023341A}" type="presOf" srcId="{58DCEF1E-767F-4E71-843E-71F40719BDCA}" destId="{682C4184-99C9-4653-83D3-881D43010985}" srcOrd="0" destOrd="0" presId="urn:microsoft.com/office/officeart/2005/8/layout/hierarchy1"/>
+    <dgm:cxn modelId="{7B681F5A-4DB8-48A6-BBDD-0276C6905989}" type="presOf" srcId="{74AD03AB-4E9D-4BD6-8905-F92683EEE31A}" destId="{433EB16E-9266-431B-BDC5-4A4D15AB93DB}" srcOrd="0" destOrd="0" presId="urn:microsoft.com/office/officeart/2005/8/layout/hierarchy1"/>
     <dgm:cxn modelId="{3409AD99-B4DA-44D0-99CA-3F039A2228E1}" srcId="{74AD03AB-4E9D-4BD6-8905-F92683EEE31A}" destId="{FEFCEDCD-4023-452E-B4AA-D1C940A3503E}" srcOrd="0" destOrd="0" parTransId="{17BA2522-2F72-487B-84FC-7E3780062E3F}" sibTransId="{1532D9BD-0101-4706-B943-6F6A922AD8E6}"/>
-    <dgm:cxn modelId="{D830BAD1-DD11-4E15-8415-9ED5542808F1}" type="presOf" srcId="{74AD03AB-4E9D-4BD6-8905-F92683EEE31A}" destId="{433EB16E-9266-431B-BDC5-4A4D15AB93DB}" srcOrd="0" destOrd="0" presId="urn:microsoft.com/office/officeart/2005/8/layout/hierarchy1"/>
-    <dgm:cxn modelId="{0559F685-1A4D-422A-A522-69CA7F7ED882}" srcId="{672D427A-9A45-4CF7-AC16-12EA08330301}" destId="{6F98232C-8D7F-4DC4-AD4D-7A58AE7091DF}" srcOrd="1" destOrd="0" parTransId="{73769727-7D42-4FBA-B655-0F6E79B978A4}" sibTransId="{4F6F49B4-5B28-4B42-9F4A-347DC6FC8859}"/>
     <dgm:cxn modelId="{9F0627A5-B434-44F4-8678-EE3EE342AE7E}" srcId="{672D427A-9A45-4CF7-AC16-12EA08330301}" destId="{74AD03AB-4E9D-4BD6-8905-F92683EEE31A}" srcOrd="2" destOrd="0" parTransId="{58DCEF1E-767F-4E71-843E-71F40719BDCA}" sibTransId="{BEF3D878-C590-4896-9921-62A88ADCFA21}"/>
-    <dgm:cxn modelId="{67968F52-74EB-483A-A9B7-C61C98CA776A}" type="presOf" srcId="{672D427A-9A45-4CF7-AC16-12EA08330301}" destId="{03B56E62-ACB5-4077-922A-49E03F83F280}" srcOrd="0" destOrd="0" presId="urn:microsoft.com/office/officeart/2005/8/layout/hierarchy1"/>
-    <dgm:cxn modelId="{2B14DA17-CF02-493A-B4F7-F9EADFD1FEDD}" type="presOf" srcId="{BA8ADD5F-1BAC-42C7-B98F-B59A769E8322}" destId="{3F702B1A-D53A-43A4-9414-4C5872634D31}" srcOrd="0" destOrd="0" presId="urn:microsoft.com/office/officeart/2005/8/layout/hierarchy1"/>
-    <dgm:cxn modelId="{F7311B18-020F-48E1-A5E9-D16F6F421BEC}" srcId="{6F98232C-8D7F-4DC4-AD4D-7A58AE7091DF}" destId="{4C72EF1A-B760-440B-AD10-08A78FD61A0C}" srcOrd="0" destOrd="0" parTransId="{EC45C5A9-2BCE-4E9C-9DE5-23D0CB6F5682}" sibTransId="{BF25027A-A9C1-4B55-97AE-D8A821126881}"/>
-    <dgm:cxn modelId="{214E12B4-AAB2-4009-A9D9-2CFF1F14FC68}" srcId="{74AD03AB-4E9D-4BD6-8905-F92683EEE31A}" destId="{05A5F773-4BE6-4045-A70E-8E020D74FBAA}" srcOrd="1" destOrd="0" parTransId="{BA8ADD5F-1BAC-42C7-B98F-B59A769E8322}" sibTransId="{0C000F71-229E-4765-8BA7-A166E9F98F81}"/>
-    <dgm:cxn modelId="{9427DC09-476F-4FC9-A1F1-BC94EB3FEE3E}" type="presOf" srcId="{58DCEF1E-767F-4E71-843E-71F40719BDCA}" destId="{682C4184-99C9-4653-83D3-881D43010985}" srcOrd="0" destOrd="0" presId="urn:microsoft.com/office/officeart/2005/8/layout/hierarchy1"/>
-    <dgm:cxn modelId="{86F7B35D-9131-478D-AF7B-660E69F57434}" srcId="{672D427A-9A45-4CF7-AC16-12EA08330301}" destId="{30CCB3EB-4D31-4226-BB84-1FF31E08BFD3}" srcOrd="0" destOrd="0" parTransId="{B133EB7D-6833-4C03-A6E4-1A682A3F67C5}" sibTransId="{40B397F1-49E4-4228-B091-4986081E8006}"/>
-    <dgm:cxn modelId="{D3E9CB43-2A19-4DE6-8933-F2B0FB2E3C87}" type="presOf" srcId="{FEFCEDCD-4023-452E-B4AA-D1C940A3503E}" destId="{117BD165-AA20-445A-803D-D0D36BE4A6AE}" srcOrd="0" destOrd="0" presId="urn:microsoft.com/office/officeart/2005/8/layout/hierarchy1"/>
     <dgm:cxn modelId="{51F485EE-C3CC-428C-A4BF-B251EA2E2279}" srcId="{30CCB3EB-4D31-4226-BB84-1FF31E08BFD3}" destId="{D89B0FAC-8152-47B0-A528-19EE5505FB8E}" srcOrd="1" destOrd="0" parTransId="{4611134C-399D-48C5-BF7E-85751D420D03}" sibTransId="{E0EB1761-9D1D-4C39-873F-93A2348F8990}"/>
-    <dgm:cxn modelId="{89A8F586-4E54-4638-936F-AEDACBC22536}" type="presOf" srcId="{6F98232C-8D7F-4DC4-AD4D-7A58AE7091DF}" destId="{9B5AD6FC-A9D8-452B-ACF0-FE4773A29DED}" srcOrd="0" destOrd="0" presId="urn:microsoft.com/office/officeart/2005/8/layout/hierarchy1"/>
-    <dgm:cxn modelId="{E7FF3481-3B4C-4ED7-91B9-A4120B0B3BCE}" type="presOf" srcId="{536151AD-3E96-43AD-8480-127931DF001A}" destId="{6AC99B2B-0F2D-43AE-874B-A8ADB3E4D28B}" srcOrd="0" destOrd="0" presId="urn:microsoft.com/office/officeart/2005/8/layout/hierarchy1"/>
-    <dgm:cxn modelId="{18DB00F3-22A1-4679-8D10-8DCEE0FD2872}" type="presOf" srcId="{4611134C-399D-48C5-BF7E-85751D420D03}" destId="{BCCDFD21-ACA3-4FED-9CA0-F92835D1513B}" srcOrd="0" destOrd="0" presId="urn:microsoft.com/office/officeart/2005/8/layout/hierarchy1"/>
+    <dgm:cxn modelId="{B1B4B110-E833-4F19-B5DB-1CF23285784D}" type="presOf" srcId="{6F98232C-8D7F-4DC4-AD4D-7A58AE7091DF}" destId="{9B5AD6FC-A9D8-452B-ACF0-FE4773A29DED}" srcOrd="0" destOrd="0" presId="urn:microsoft.com/office/officeart/2005/8/layout/hierarchy1"/>
+    <dgm:cxn modelId="{3CBCB661-0F9B-4469-97FE-B175DD53CFBB}" type="presOf" srcId="{61F4EEB7-82B6-4FAE-9E31-D94E6958DD49}" destId="{28A1AC31-5038-4DE7-AEFC-57E1C7BB3053}" srcOrd="0" destOrd="0" presId="urn:microsoft.com/office/officeart/2005/8/layout/hierarchy1"/>
+    <dgm:cxn modelId="{4AA5072E-E2E6-4ACB-BB2D-FEAD4D89959F}" type="presOf" srcId="{B133EB7D-6833-4C03-A6E4-1A682A3F67C5}" destId="{E9040AD3-14B2-4023-A102-D196990544F0}" srcOrd="0" destOrd="0" presId="urn:microsoft.com/office/officeart/2005/8/layout/hierarchy1"/>
+    <dgm:cxn modelId="{F04B4820-377B-4B30-BE19-534FF0934A33}" srcId="{6F98232C-8D7F-4DC4-AD4D-7A58AE7091DF}" destId="{C5CECC28-AF25-4B7B-A7CB-D5A420AD804C}" srcOrd="1" destOrd="0" parTransId="{536151AD-3E96-43AD-8480-127931DF001A}" sibTransId="{358C072F-0542-4B84-889E-5B3CC197F101}"/>
+    <dgm:cxn modelId="{841E0243-F13B-4DE6-9F09-913AF816F8D8}" type="presOf" srcId="{05A5F773-4BE6-4045-A70E-8E020D74FBAA}" destId="{91AA1634-4DF6-4BC4-9EF8-FE882D92CEAF}" srcOrd="0" destOrd="0" presId="urn:microsoft.com/office/officeart/2005/8/layout/hierarchy1"/>
     <dgm:cxn modelId="{3AF000E2-3B72-455E-B357-2F4B9612AE46}" srcId="{30CCB3EB-4D31-4226-BB84-1FF31E08BFD3}" destId="{61F4EEB7-82B6-4FAE-9E31-D94E6958DD49}" srcOrd="0" destOrd="0" parTransId="{165692FB-7D32-41AF-9E1A-B4C070AC4E2A}" sibTransId="{12115E6B-5686-4B0C-85F8-A69399D112A5}"/>
-    <dgm:cxn modelId="{F5AE05FB-5285-4149-AFE0-FE89E7BD2CC0}" type="presOf" srcId="{61F4EEB7-82B6-4FAE-9E31-D94E6958DD49}" destId="{28A1AC31-5038-4DE7-AEFC-57E1C7BB3053}" srcOrd="0" destOrd="0" presId="urn:microsoft.com/office/officeart/2005/8/layout/hierarchy1"/>
-    <dgm:cxn modelId="{C1E7B13A-FC7E-4B33-87B9-1B288448D479}" type="presOf" srcId="{C5CECC28-AF25-4B7B-A7CB-D5A420AD804C}" destId="{8FF05D8A-10EC-4063-B5A3-A9D8015CE927}" srcOrd="0" destOrd="0" presId="urn:microsoft.com/office/officeart/2005/8/layout/hierarchy1"/>
-    <dgm:cxn modelId="{751FE03C-8964-4A1E-9647-97D9904B63B9}" srcId="{5199CF1E-6206-445B-8FDF-31486EEBE6DB}" destId="{672D427A-9A45-4CF7-AC16-12EA08330301}" srcOrd="0" destOrd="0" parTransId="{2A422A7C-94F7-4B8D-93CE-8B90C3B241B6}" sibTransId="{2CC5EB6E-8830-4B59-A877-5C70A4B042CC}"/>
-    <dgm:cxn modelId="{FB7C3456-6DFD-4A43-9997-910F8E8E4665}" type="presOf" srcId="{EC45C5A9-2BCE-4E9C-9DE5-23D0CB6F5682}" destId="{288B2B12-7DD5-447D-9812-7CC516E7E4CA}" srcOrd="0" destOrd="0" presId="urn:microsoft.com/office/officeart/2005/8/layout/hierarchy1"/>
-    <dgm:cxn modelId="{F04B4820-377B-4B30-BE19-534FF0934A33}" srcId="{6F98232C-8D7F-4DC4-AD4D-7A58AE7091DF}" destId="{C5CECC28-AF25-4B7B-A7CB-D5A420AD804C}" srcOrd="1" destOrd="0" parTransId="{536151AD-3E96-43AD-8480-127931DF001A}" sibTransId="{358C072F-0542-4B84-889E-5B3CC197F101}"/>
-    <dgm:cxn modelId="{F69DB585-27E7-4054-BAF2-C87208F6C96F}" type="presOf" srcId="{B133EB7D-6833-4C03-A6E4-1A682A3F67C5}" destId="{E9040AD3-14B2-4023-A102-D196990544F0}" srcOrd="0" destOrd="0" presId="urn:microsoft.com/office/officeart/2005/8/layout/hierarchy1"/>
-    <dgm:cxn modelId="{76D9C3EF-3D15-4FBE-B336-FB15509D61A2}" type="presOf" srcId="{05A5F773-4BE6-4045-A70E-8E020D74FBAA}" destId="{91AA1634-4DF6-4BC4-9EF8-FE882D92CEAF}" srcOrd="0" destOrd="0" presId="urn:microsoft.com/office/officeart/2005/8/layout/hierarchy1"/>
-    <dgm:cxn modelId="{103902B6-6B73-46BF-A727-082A724FE276}" type="presOf" srcId="{D89B0FAC-8152-47B0-A528-19EE5505FB8E}" destId="{7513D987-8A93-4EF7-990C-C25586196B54}" srcOrd="0" destOrd="0" presId="urn:microsoft.com/office/officeart/2005/8/layout/hierarchy1"/>
-    <dgm:cxn modelId="{39010353-9BA6-4641-8E09-5FF7F7D04EDE}" type="presOf" srcId="{30CCB3EB-4D31-4226-BB84-1FF31E08BFD3}" destId="{11DB11D7-8CC9-4398-BF06-7B4CB1B30F15}" srcOrd="0" destOrd="0" presId="urn:microsoft.com/office/officeart/2005/8/layout/hierarchy1"/>
-    <dgm:cxn modelId="{90357D60-50F5-4DB8-B106-7AF20BB7DBE1}" type="presOf" srcId="{73769727-7D42-4FBA-B655-0F6E79B978A4}" destId="{98D03CB2-F8BC-4AEF-A7B6-02785ACCD0B6}" srcOrd="0" destOrd="0" presId="urn:microsoft.com/office/officeart/2005/8/layout/hierarchy1"/>
-    <dgm:cxn modelId="{DEFD41EE-8F7C-4D6D-B1D5-7061E3EF51E1}" type="presOf" srcId="{4C72EF1A-B760-440B-AD10-08A78FD61A0C}" destId="{78975313-64EE-46F0-8C4E-B145E2EB940A}" srcOrd="0" destOrd="0" presId="urn:microsoft.com/office/officeart/2005/8/layout/hierarchy1"/>
-    <dgm:cxn modelId="{4A7E59B8-A321-4157-A172-3681606477AA}" type="presParOf" srcId="{F7EB0810-BE18-47E1-9B07-8324375FE40F}" destId="{479407A7-3B24-41A7-B3FE-B0D64E235BAA}" srcOrd="0" destOrd="0" presId="urn:microsoft.com/office/officeart/2005/8/layout/hierarchy1"/>
-    <dgm:cxn modelId="{0979406B-27A2-400A-A021-D2CA86BE7B65}" type="presParOf" srcId="{479407A7-3B24-41A7-B3FE-B0D64E235BAA}" destId="{E9F5E181-6D15-4B0A-A0C1-BC43B3F312BF}" srcOrd="0" destOrd="0" presId="urn:microsoft.com/office/officeart/2005/8/layout/hierarchy1"/>
-    <dgm:cxn modelId="{23780F19-85D9-473C-9886-ECF2C8D16A38}" type="presParOf" srcId="{E9F5E181-6D15-4B0A-A0C1-BC43B3F312BF}" destId="{196ABA2A-02E6-41C0-94E5-046330EC55C6}" srcOrd="0" destOrd="0" presId="urn:microsoft.com/office/officeart/2005/8/layout/hierarchy1"/>
-    <dgm:cxn modelId="{BFEE5BB7-3CC2-4DF2-BFE6-CE905550E7CD}" type="presParOf" srcId="{E9F5E181-6D15-4B0A-A0C1-BC43B3F312BF}" destId="{03B56E62-ACB5-4077-922A-49E03F83F280}" srcOrd="1" destOrd="0" presId="urn:microsoft.com/office/officeart/2005/8/layout/hierarchy1"/>
-    <dgm:cxn modelId="{1065B420-FA0C-48A1-99C4-7F1FA9F2281F}" type="presParOf" srcId="{479407A7-3B24-41A7-B3FE-B0D64E235BAA}" destId="{7AA0783F-7140-4811-8A74-C2A3F1261998}" srcOrd="1" destOrd="0" presId="urn:microsoft.com/office/officeart/2005/8/layout/hierarchy1"/>
-    <dgm:cxn modelId="{02CD9AEF-17D6-434A-89C6-CF26CEFCCFB7}" type="presParOf" srcId="{7AA0783F-7140-4811-8A74-C2A3F1261998}" destId="{E9040AD3-14B2-4023-A102-D196990544F0}" srcOrd="0" destOrd="0" presId="urn:microsoft.com/office/officeart/2005/8/layout/hierarchy1"/>
-    <dgm:cxn modelId="{6C622DAD-A272-4026-B5CE-661EC884D4FF}" type="presParOf" srcId="{7AA0783F-7140-4811-8A74-C2A3F1261998}" destId="{40862EFD-D57E-4C31-B73C-F51B76D33F38}" srcOrd="1" destOrd="0" presId="urn:microsoft.com/office/officeart/2005/8/layout/hierarchy1"/>
-    <dgm:cxn modelId="{A6BF7E4A-98A2-4CED-B024-337DF42BA8B4}" type="presParOf" srcId="{40862EFD-D57E-4C31-B73C-F51B76D33F38}" destId="{6A1CF850-3DFC-4A56-93A2-7B9DBC71D528}" srcOrd="0" destOrd="0" presId="urn:microsoft.com/office/officeart/2005/8/layout/hierarchy1"/>
-    <dgm:cxn modelId="{6CD7B7AA-8098-4D38-876A-05456A0CA10F}" type="presParOf" srcId="{6A1CF850-3DFC-4A56-93A2-7B9DBC71D528}" destId="{8FCBA67E-0EF2-47DF-9837-BAB91DB4E24D}" srcOrd="0" destOrd="0" presId="urn:microsoft.com/office/officeart/2005/8/layout/hierarchy1"/>
-    <dgm:cxn modelId="{93618B26-CC8E-400D-855E-EBC51792D465}" type="presParOf" srcId="{6A1CF850-3DFC-4A56-93A2-7B9DBC71D528}" destId="{11DB11D7-8CC9-4398-BF06-7B4CB1B30F15}" srcOrd="1" destOrd="0" presId="urn:microsoft.com/office/officeart/2005/8/layout/hierarchy1"/>
-    <dgm:cxn modelId="{EA5B0518-2F7D-4A0C-85C1-5249AC66E937}" type="presParOf" srcId="{40862EFD-D57E-4C31-B73C-F51B76D33F38}" destId="{CF957D2C-1718-4B4D-94D5-34AF86285B09}" srcOrd="1" destOrd="0" presId="urn:microsoft.com/office/officeart/2005/8/layout/hierarchy1"/>
-    <dgm:cxn modelId="{829F8B0E-502E-4FE5-BA9A-3BCD7654806E}" type="presParOf" srcId="{CF957D2C-1718-4B4D-94D5-34AF86285B09}" destId="{0823E143-1986-4A4B-8447-0142D6799D75}" srcOrd="0" destOrd="0" presId="urn:microsoft.com/office/officeart/2005/8/layout/hierarchy1"/>
-    <dgm:cxn modelId="{81768F07-6EAA-4FAA-AC7E-8D4BF29E458A}" type="presParOf" srcId="{CF957D2C-1718-4B4D-94D5-34AF86285B09}" destId="{6C44B9C8-CE2D-4785-B657-15063186B4CB}" srcOrd="1" destOrd="0" presId="urn:microsoft.com/office/officeart/2005/8/layout/hierarchy1"/>
-    <dgm:cxn modelId="{C8FB5639-8B72-4AD7-B7E3-CA3DF3FD2199}" type="presParOf" srcId="{6C44B9C8-CE2D-4785-B657-15063186B4CB}" destId="{D580D2F3-C532-448A-B888-F5E93EC5ED08}" srcOrd="0" destOrd="0" presId="urn:microsoft.com/office/officeart/2005/8/layout/hierarchy1"/>
-    <dgm:cxn modelId="{CFA13C0E-68B9-43D6-8BD8-1CDF67B95FF7}" type="presParOf" srcId="{D580D2F3-C532-448A-B888-F5E93EC5ED08}" destId="{F05EDF07-A561-4270-8084-D2B98212D3CF}" srcOrd="0" destOrd="0" presId="urn:microsoft.com/office/officeart/2005/8/layout/hierarchy1"/>
-    <dgm:cxn modelId="{36E4CC39-5261-4822-82A7-3F7F232E5118}" type="presParOf" srcId="{D580D2F3-C532-448A-B888-F5E93EC5ED08}" destId="{28A1AC31-5038-4DE7-AEFC-57E1C7BB3053}" srcOrd="1" destOrd="0" presId="urn:microsoft.com/office/officeart/2005/8/layout/hierarchy1"/>
-    <dgm:cxn modelId="{7E2EC44F-7397-420C-9D28-C6F540C6183B}" type="presParOf" srcId="{6C44B9C8-CE2D-4785-B657-15063186B4CB}" destId="{4936FBA1-5B64-44CB-8D67-0316446C36E3}" srcOrd="1" destOrd="0" presId="urn:microsoft.com/office/officeart/2005/8/layout/hierarchy1"/>
-    <dgm:cxn modelId="{860D270E-070D-4D5B-BD82-B4CB8F64EE11}" type="presParOf" srcId="{CF957D2C-1718-4B4D-94D5-34AF86285B09}" destId="{BCCDFD21-ACA3-4FED-9CA0-F92835D1513B}" srcOrd="2" destOrd="0" presId="urn:microsoft.com/office/officeart/2005/8/layout/hierarchy1"/>
-    <dgm:cxn modelId="{8A3920F6-0E6D-4F8E-B156-A272A5686DC1}" type="presParOf" srcId="{CF957D2C-1718-4B4D-94D5-34AF86285B09}" destId="{2B89B8CE-3A85-4031-9CC1-4F0666D23147}" srcOrd="3" destOrd="0" presId="urn:microsoft.com/office/officeart/2005/8/layout/hierarchy1"/>
-    <dgm:cxn modelId="{4A14A51A-1E4E-4326-8617-25B01E6281A9}" type="presParOf" srcId="{2B89B8CE-3A85-4031-9CC1-4F0666D23147}" destId="{CBD67E37-37D5-4FE2-8F56-F28B5AB53D80}" srcOrd="0" destOrd="0" presId="urn:microsoft.com/office/officeart/2005/8/layout/hierarchy1"/>
-    <dgm:cxn modelId="{1C7F76EA-5C8E-4375-9FB0-0ED46AD78C70}" type="presParOf" srcId="{CBD67E37-37D5-4FE2-8F56-F28B5AB53D80}" destId="{EED84A42-D131-4239-BC4C-6869DCE9AAFA}" srcOrd="0" destOrd="0" presId="urn:microsoft.com/office/officeart/2005/8/layout/hierarchy1"/>
-    <dgm:cxn modelId="{6B2E0A86-0E66-4617-BB56-BD70E3639632}" type="presParOf" srcId="{CBD67E37-37D5-4FE2-8F56-F28B5AB53D80}" destId="{7513D987-8A93-4EF7-990C-C25586196B54}" srcOrd="1" destOrd="0" presId="urn:microsoft.com/office/officeart/2005/8/layout/hierarchy1"/>
-    <dgm:cxn modelId="{3EA3885C-3362-457E-A771-72A820256216}" type="presParOf" srcId="{2B89B8CE-3A85-4031-9CC1-4F0666D23147}" destId="{ED0F76B3-D5D8-4E67-B74B-67953380B7FC}" srcOrd="1" destOrd="0" presId="urn:microsoft.com/office/officeart/2005/8/layout/hierarchy1"/>
-    <dgm:cxn modelId="{F03B6434-0F0A-4C5A-A86E-1FC28C56D43B}" type="presParOf" srcId="{7AA0783F-7140-4811-8A74-C2A3F1261998}" destId="{98D03CB2-F8BC-4AEF-A7B6-02785ACCD0B6}" srcOrd="2" destOrd="0" presId="urn:microsoft.com/office/officeart/2005/8/layout/hierarchy1"/>
-    <dgm:cxn modelId="{2D48DA8C-3EF4-4B9C-8425-60763241A9C2}" type="presParOf" srcId="{7AA0783F-7140-4811-8A74-C2A3F1261998}" destId="{8BF1B182-2D6C-4D6D-A73A-1BB06BA9253D}" srcOrd="3" destOrd="0" presId="urn:microsoft.com/office/officeart/2005/8/layout/hierarchy1"/>
-    <dgm:cxn modelId="{6143D974-044B-493A-A50F-1002A695A24E}" type="presParOf" srcId="{8BF1B182-2D6C-4D6D-A73A-1BB06BA9253D}" destId="{331F8740-DE8C-4EAB-BA2A-788CB844700D}" srcOrd="0" destOrd="0" presId="urn:microsoft.com/office/officeart/2005/8/layout/hierarchy1"/>
-    <dgm:cxn modelId="{9F575669-E4E5-4D74-AA3C-001363C9F169}" type="presParOf" srcId="{331F8740-DE8C-4EAB-BA2A-788CB844700D}" destId="{B91A8A25-FA51-400B-8662-E3B26B456925}" srcOrd="0" destOrd="0" presId="urn:microsoft.com/office/officeart/2005/8/layout/hierarchy1"/>
-    <dgm:cxn modelId="{FE8C936B-A1BE-4E22-8877-B888D6A01CA9}" type="presParOf" srcId="{331F8740-DE8C-4EAB-BA2A-788CB844700D}" destId="{9B5AD6FC-A9D8-452B-ACF0-FE4773A29DED}" srcOrd="1" destOrd="0" presId="urn:microsoft.com/office/officeart/2005/8/layout/hierarchy1"/>
-    <dgm:cxn modelId="{68C2EB11-E8ED-4C96-80D4-307F7F41AE3E}" type="presParOf" srcId="{8BF1B182-2D6C-4D6D-A73A-1BB06BA9253D}" destId="{CD98C3A7-50D0-48AF-BB44-3ABEA233FF40}" srcOrd="1" destOrd="0" presId="urn:microsoft.com/office/officeart/2005/8/layout/hierarchy1"/>
-    <dgm:cxn modelId="{5F8817B4-DEC9-4220-A360-284B7A042F89}" type="presParOf" srcId="{CD98C3A7-50D0-48AF-BB44-3ABEA233FF40}" destId="{288B2B12-7DD5-447D-9812-7CC516E7E4CA}" srcOrd="0" destOrd="0" presId="urn:microsoft.com/office/officeart/2005/8/layout/hierarchy1"/>
-    <dgm:cxn modelId="{309206ED-04F4-4425-B1EB-E4A1C94A6758}" type="presParOf" srcId="{CD98C3A7-50D0-48AF-BB44-3ABEA233FF40}" destId="{94520000-9EAF-478F-B47E-3A0425F31C2F}" srcOrd="1" destOrd="0" presId="urn:microsoft.com/office/officeart/2005/8/layout/hierarchy1"/>
-    <dgm:cxn modelId="{A69EBE08-DD7B-4D3C-90CA-AC2FCA62F41B}" type="presParOf" srcId="{94520000-9EAF-478F-B47E-3A0425F31C2F}" destId="{4278AA45-B180-4D1D-9FF3-F013B66EDD18}" srcOrd="0" destOrd="0" presId="urn:microsoft.com/office/officeart/2005/8/layout/hierarchy1"/>
-    <dgm:cxn modelId="{7BBE8B1B-60A0-472E-8C2C-9F1196B97419}" type="presParOf" srcId="{4278AA45-B180-4D1D-9FF3-F013B66EDD18}" destId="{33A6CD2F-3505-4D5C-BAE7-8A430D66A5CB}" srcOrd="0" destOrd="0" presId="urn:microsoft.com/office/officeart/2005/8/layout/hierarchy1"/>
-    <dgm:cxn modelId="{C72B33D9-E995-4F7F-9DC0-89E57E85B4C3}" type="presParOf" srcId="{4278AA45-B180-4D1D-9FF3-F013B66EDD18}" destId="{78975313-64EE-46F0-8C4E-B145E2EB940A}" srcOrd="1" destOrd="0" presId="urn:microsoft.com/office/officeart/2005/8/layout/hierarchy1"/>
-    <dgm:cxn modelId="{A27D3439-11BB-410A-B3E7-3D9681D1FAB2}" type="presParOf" srcId="{94520000-9EAF-478F-B47E-3A0425F31C2F}" destId="{5F18CD69-704A-49A1-86FE-1AB172B4007A}" srcOrd="1" destOrd="0" presId="urn:microsoft.com/office/officeart/2005/8/layout/hierarchy1"/>
-    <dgm:cxn modelId="{FAEE0878-C6B9-431B-9833-86EECF03D925}" type="presParOf" srcId="{CD98C3A7-50D0-48AF-BB44-3ABEA233FF40}" destId="{6AC99B2B-0F2D-43AE-874B-A8ADB3E4D28B}" srcOrd="2" destOrd="0" presId="urn:microsoft.com/office/officeart/2005/8/layout/hierarchy1"/>
-    <dgm:cxn modelId="{B2AA3418-02BE-4904-9E38-D559F92688BA}" type="presParOf" srcId="{CD98C3A7-50D0-48AF-BB44-3ABEA233FF40}" destId="{EA0150C4-ACA4-4F65-B818-7FE8F2EAB92E}" srcOrd="3" destOrd="0" presId="urn:microsoft.com/office/officeart/2005/8/layout/hierarchy1"/>
-    <dgm:cxn modelId="{FE6D20F3-71C5-4B0B-91A8-546E89DDAA71}" type="presParOf" srcId="{EA0150C4-ACA4-4F65-B818-7FE8F2EAB92E}" destId="{73CDB7DE-FB12-45EF-85F6-620F358E6EC9}" srcOrd="0" destOrd="0" presId="urn:microsoft.com/office/officeart/2005/8/layout/hierarchy1"/>
-    <dgm:cxn modelId="{8897BF8B-2E61-4080-B956-69664C2E434B}" type="presParOf" srcId="{73CDB7DE-FB12-45EF-85F6-620F358E6EC9}" destId="{B67A2E25-815D-448E-B154-DE41A932E2C4}" srcOrd="0" destOrd="0" presId="urn:microsoft.com/office/officeart/2005/8/layout/hierarchy1"/>
-    <dgm:cxn modelId="{821F5B36-8864-40DD-B1D4-21C7FD4260DD}" type="presParOf" srcId="{73CDB7DE-FB12-45EF-85F6-620F358E6EC9}" destId="{8FF05D8A-10EC-4063-B5A3-A9D8015CE927}" srcOrd="1" destOrd="0" presId="urn:microsoft.com/office/officeart/2005/8/layout/hierarchy1"/>
-    <dgm:cxn modelId="{234238DB-42F2-472E-8335-C05C00F7617A}" type="presParOf" srcId="{EA0150C4-ACA4-4F65-B818-7FE8F2EAB92E}" destId="{9CB3C89F-EDBA-4594-9A41-C2648D1B59F7}" srcOrd="1" destOrd="0" presId="urn:microsoft.com/office/officeart/2005/8/layout/hierarchy1"/>
-    <dgm:cxn modelId="{E7544182-AAF5-4BBC-9503-26E16D859B48}" type="presParOf" srcId="{7AA0783F-7140-4811-8A74-C2A3F1261998}" destId="{682C4184-99C9-4653-83D3-881D43010985}" srcOrd="4" destOrd="0" presId="urn:microsoft.com/office/officeart/2005/8/layout/hierarchy1"/>
-    <dgm:cxn modelId="{B3110799-A278-4C17-9F0C-F90521D4DC43}" type="presParOf" srcId="{7AA0783F-7140-4811-8A74-C2A3F1261998}" destId="{33247443-FFFC-4273-8AF8-08C5F5A8B806}" srcOrd="5" destOrd="0" presId="urn:microsoft.com/office/officeart/2005/8/layout/hierarchy1"/>
-    <dgm:cxn modelId="{EF2A09DD-9BD0-4EF7-9D06-D376FB3C3CB6}" type="presParOf" srcId="{33247443-FFFC-4273-8AF8-08C5F5A8B806}" destId="{8D01C05D-0778-47DB-83F6-80A562A17B0D}" srcOrd="0" destOrd="0" presId="urn:microsoft.com/office/officeart/2005/8/layout/hierarchy1"/>
-    <dgm:cxn modelId="{0DAC50CD-DF7F-4DB2-9897-074183E0CE2C}" type="presParOf" srcId="{8D01C05D-0778-47DB-83F6-80A562A17B0D}" destId="{196A7804-2CF9-4214-BA7E-1B5335381EE6}" srcOrd="0" destOrd="0" presId="urn:microsoft.com/office/officeart/2005/8/layout/hierarchy1"/>
-    <dgm:cxn modelId="{DC7BF120-1604-4732-97A1-E5E5B62F716B}" type="presParOf" srcId="{8D01C05D-0778-47DB-83F6-80A562A17B0D}" destId="{433EB16E-9266-431B-BDC5-4A4D15AB93DB}" srcOrd="1" destOrd="0" presId="urn:microsoft.com/office/officeart/2005/8/layout/hierarchy1"/>
-    <dgm:cxn modelId="{25E422DE-3721-4A60-A54F-42B49ECE8C18}" type="presParOf" srcId="{33247443-FFFC-4273-8AF8-08C5F5A8B806}" destId="{B5156E21-F7A1-436D-BF2F-263F2083DA5C}" srcOrd="1" destOrd="0" presId="urn:microsoft.com/office/officeart/2005/8/layout/hierarchy1"/>
-    <dgm:cxn modelId="{F6172C58-621D-433B-B827-5241A979F8E7}" type="presParOf" srcId="{B5156E21-F7A1-436D-BF2F-263F2083DA5C}" destId="{2BC842BB-F76D-4D1D-BA11-6FD032CF89DF}" srcOrd="0" destOrd="0" presId="urn:microsoft.com/office/officeart/2005/8/layout/hierarchy1"/>
-    <dgm:cxn modelId="{58B82B86-B7BD-4AA5-9A48-D00C11F1F43D}" type="presParOf" srcId="{B5156E21-F7A1-436D-BF2F-263F2083DA5C}" destId="{E595ECA7-DE4C-4353-B6C1-458BEEDA8D87}" srcOrd="1" destOrd="0" presId="urn:microsoft.com/office/officeart/2005/8/layout/hierarchy1"/>
-    <dgm:cxn modelId="{04AC19B0-04BE-481B-AA93-DA5A3693A0AA}" type="presParOf" srcId="{E595ECA7-DE4C-4353-B6C1-458BEEDA8D87}" destId="{30BC6EEB-37A5-442A-92B9-889EB897FE99}" srcOrd="0" destOrd="0" presId="urn:microsoft.com/office/officeart/2005/8/layout/hierarchy1"/>
-    <dgm:cxn modelId="{13B81048-4C38-4748-8C2A-050373DAE16D}" type="presParOf" srcId="{30BC6EEB-37A5-442A-92B9-889EB897FE99}" destId="{7EF76DFB-EF7A-47D0-BB08-5F27EC3B730A}" srcOrd="0" destOrd="0" presId="urn:microsoft.com/office/officeart/2005/8/layout/hierarchy1"/>
-    <dgm:cxn modelId="{F9C30D8C-FE1F-479A-861E-E612B0D3828F}" type="presParOf" srcId="{30BC6EEB-37A5-442A-92B9-889EB897FE99}" destId="{117BD165-AA20-445A-803D-D0D36BE4A6AE}" srcOrd="1" destOrd="0" presId="urn:microsoft.com/office/officeart/2005/8/layout/hierarchy1"/>
-    <dgm:cxn modelId="{C007D16F-F96D-4A01-9060-1D71676C909C}" type="presParOf" srcId="{E595ECA7-DE4C-4353-B6C1-458BEEDA8D87}" destId="{187F320F-4159-46B1-B3E1-8F25BFF2C241}" srcOrd="1" destOrd="0" presId="urn:microsoft.com/office/officeart/2005/8/layout/hierarchy1"/>
-    <dgm:cxn modelId="{F9FB7B23-3AFA-4F0E-A9D7-B8A3AD98A301}" type="presParOf" srcId="{B5156E21-F7A1-436D-BF2F-263F2083DA5C}" destId="{3F702B1A-D53A-43A4-9414-4C5872634D31}" srcOrd="2" destOrd="0" presId="urn:microsoft.com/office/officeart/2005/8/layout/hierarchy1"/>
-    <dgm:cxn modelId="{F783D9E9-1913-41F9-9D0F-BB1CD86B4D6C}" type="presParOf" srcId="{B5156E21-F7A1-436D-BF2F-263F2083DA5C}" destId="{C0CC3EA5-074B-4A6A-87B9-F96FA71BCF07}" srcOrd="3" destOrd="0" presId="urn:microsoft.com/office/officeart/2005/8/layout/hierarchy1"/>
-    <dgm:cxn modelId="{620E00C7-6C5A-45D1-B550-D386556F0D0A}" type="presParOf" srcId="{C0CC3EA5-074B-4A6A-87B9-F96FA71BCF07}" destId="{FC4AE11C-B158-43B0-827F-B37F5307B75A}" srcOrd="0" destOrd="0" presId="urn:microsoft.com/office/officeart/2005/8/layout/hierarchy1"/>
-    <dgm:cxn modelId="{2B5FA913-5047-46DD-8302-BF5E694C3EBD}" type="presParOf" srcId="{FC4AE11C-B158-43B0-827F-B37F5307B75A}" destId="{087BA0E5-0691-4190-B4ED-CFB2C4D56F98}" srcOrd="0" destOrd="0" presId="urn:microsoft.com/office/officeart/2005/8/layout/hierarchy1"/>
-    <dgm:cxn modelId="{7F24F2EF-C755-4211-A1F7-D0AF5DA65F38}" type="presParOf" srcId="{FC4AE11C-B158-43B0-827F-B37F5307B75A}" destId="{91AA1634-4DF6-4BC4-9EF8-FE882D92CEAF}" srcOrd="1" destOrd="0" presId="urn:microsoft.com/office/officeart/2005/8/layout/hierarchy1"/>
-    <dgm:cxn modelId="{5921A6AD-2101-4861-9524-CCA30217B9CA}" type="presParOf" srcId="{C0CC3EA5-074B-4A6A-87B9-F96FA71BCF07}" destId="{643FB152-DD51-4CF8-AE9C-944712C22125}" srcOrd="1" destOrd="0" presId="urn:microsoft.com/office/officeart/2005/8/layout/hierarchy1"/>
+    <dgm:cxn modelId="{14182F3E-04B8-473A-874B-F5CA8E0B8592}" type="presOf" srcId="{536151AD-3E96-43AD-8480-127931DF001A}" destId="{6AC99B2B-0F2D-43AE-874B-A8ADB3E4D28B}" srcOrd="0" destOrd="0" presId="urn:microsoft.com/office/officeart/2005/8/layout/hierarchy1"/>
+    <dgm:cxn modelId="{BD8F9430-40FA-46D4-B5F9-80766DC577D2}" type="presOf" srcId="{D89B0FAC-8152-47B0-A528-19EE5505FB8E}" destId="{7513D987-8A93-4EF7-990C-C25586196B54}" srcOrd="0" destOrd="0" presId="urn:microsoft.com/office/officeart/2005/8/layout/hierarchy1"/>
+    <dgm:cxn modelId="{025D28C5-4D0C-43AE-8A36-7191CEBD5A0D}" type="presOf" srcId="{672D427A-9A45-4CF7-AC16-12EA08330301}" destId="{03B56E62-ACB5-4077-922A-49E03F83F280}" srcOrd="0" destOrd="0" presId="urn:microsoft.com/office/officeart/2005/8/layout/hierarchy1"/>
+    <dgm:cxn modelId="{C784E2DF-5B13-4DB6-A753-3A7CE64F7251}" type="presOf" srcId="{73769727-7D42-4FBA-B655-0F6E79B978A4}" destId="{98D03CB2-F8BC-4AEF-A7B6-02785ACCD0B6}" srcOrd="0" destOrd="0" presId="urn:microsoft.com/office/officeart/2005/8/layout/hierarchy1"/>
+    <dgm:cxn modelId="{737E4A68-E8CF-4044-9523-B7DCE4BC8399}" type="presParOf" srcId="{F7EB0810-BE18-47E1-9B07-8324375FE40F}" destId="{479407A7-3B24-41A7-B3FE-B0D64E235BAA}" srcOrd="0" destOrd="0" presId="urn:microsoft.com/office/officeart/2005/8/layout/hierarchy1"/>
+    <dgm:cxn modelId="{697F65CE-475B-4EB2-BEB2-011B44811A12}" type="presParOf" srcId="{479407A7-3B24-41A7-B3FE-B0D64E235BAA}" destId="{E9F5E181-6D15-4B0A-A0C1-BC43B3F312BF}" srcOrd="0" destOrd="0" presId="urn:microsoft.com/office/officeart/2005/8/layout/hierarchy1"/>
+    <dgm:cxn modelId="{6E8907A0-C048-44AC-8BA9-996CFC9E6FC6}" type="presParOf" srcId="{E9F5E181-6D15-4B0A-A0C1-BC43B3F312BF}" destId="{196ABA2A-02E6-41C0-94E5-046330EC55C6}" srcOrd="0" destOrd="0" presId="urn:microsoft.com/office/officeart/2005/8/layout/hierarchy1"/>
+    <dgm:cxn modelId="{6D700D3F-5CA7-4053-8FEB-443C54B090EA}" type="presParOf" srcId="{E9F5E181-6D15-4B0A-A0C1-BC43B3F312BF}" destId="{03B56E62-ACB5-4077-922A-49E03F83F280}" srcOrd="1" destOrd="0" presId="urn:microsoft.com/office/officeart/2005/8/layout/hierarchy1"/>
+    <dgm:cxn modelId="{F9E260F7-02E5-4743-89AE-AFCDE97F88E6}" type="presParOf" srcId="{479407A7-3B24-41A7-B3FE-B0D64E235BAA}" destId="{7AA0783F-7140-4811-8A74-C2A3F1261998}" srcOrd="1" destOrd="0" presId="urn:microsoft.com/office/officeart/2005/8/layout/hierarchy1"/>
+    <dgm:cxn modelId="{289E5473-0B1D-4BDC-B4DA-CAEF50129BE8}" type="presParOf" srcId="{7AA0783F-7140-4811-8A74-C2A3F1261998}" destId="{E9040AD3-14B2-4023-A102-D196990544F0}" srcOrd="0" destOrd="0" presId="urn:microsoft.com/office/officeart/2005/8/layout/hierarchy1"/>
+    <dgm:cxn modelId="{6BC4490F-82A2-40D4-A8D0-BBEC6EDD24A8}" type="presParOf" srcId="{7AA0783F-7140-4811-8A74-C2A3F1261998}" destId="{40862EFD-D57E-4C31-B73C-F51B76D33F38}" srcOrd="1" destOrd="0" presId="urn:microsoft.com/office/officeart/2005/8/layout/hierarchy1"/>
+    <dgm:cxn modelId="{2CA37FE0-864E-41B5-9DBE-895C94BF23C8}" type="presParOf" srcId="{40862EFD-D57E-4C31-B73C-F51B76D33F38}" destId="{6A1CF850-3DFC-4A56-93A2-7B9DBC71D528}" srcOrd="0" destOrd="0" presId="urn:microsoft.com/office/officeart/2005/8/layout/hierarchy1"/>
+    <dgm:cxn modelId="{846EC18A-4F01-47B1-AF6D-1CA8BA7BBCC4}" type="presParOf" srcId="{6A1CF850-3DFC-4A56-93A2-7B9DBC71D528}" destId="{8FCBA67E-0EF2-47DF-9837-BAB91DB4E24D}" srcOrd="0" destOrd="0" presId="urn:microsoft.com/office/officeart/2005/8/layout/hierarchy1"/>
+    <dgm:cxn modelId="{952E18ED-33D0-40C7-9C8E-0192AEA0FD59}" type="presParOf" srcId="{6A1CF850-3DFC-4A56-93A2-7B9DBC71D528}" destId="{11DB11D7-8CC9-4398-BF06-7B4CB1B30F15}" srcOrd="1" destOrd="0" presId="urn:microsoft.com/office/officeart/2005/8/layout/hierarchy1"/>
+    <dgm:cxn modelId="{5BF38669-2D5F-4A1F-80EC-70351C123636}" type="presParOf" srcId="{40862EFD-D57E-4C31-B73C-F51B76D33F38}" destId="{CF957D2C-1718-4B4D-94D5-34AF86285B09}" srcOrd="1" destOrd="0" presId="urn:microsoft.com/office/officeart/2005/8/layout/hierarchy1"/>
+    <dgm:cxn modelId="{879C61F3-5DE6-41AA-8435-07563F584465}" type="presParOf" srcId="{CF957D2C-1718-4B4D-94D5-34AF86285B09}" destId="{0823E143-1986-4A4B-8447-0142D6799D75}" srcOrd="0" destOrd="0" presId="urn:microsoft.com/office/officeart/2005/8/layout/hierarchy1"/>
+    <dgm:cxn modelId="{5703E7F9-7EDC-4401-BB9F-BF133A870996}" type="presParOf" srcId="{CF957D2C-1718-4B4D-94D5-34AF86285B09}" destId="{6C44B9C8-CE2D-4785-B657-15063186B4CB}" srcOrd="1" destOrd="0" presId="urn:microsoft.com/office/officeart/2005/8/layout/hierarchy1"/>
+    <dgm:cxn modelId="{E92BA5DF-E77C-4535-97B1-CD00887A1395}" type="presParOf" srcId="{6C44B9C8-CE2D-4785-B657-15063186B4CB}" destId="{D580D2F3-C532-448A-B888-F5E93EC5ED08}" srcOrd="0" destOrd="0" presId="urn:microsoft.com/office/officeart/2005/8/layout/hierarchy1"/>
+    <dgm:cxn modelId="{6E4E8122-FE72-469A-A343-088A70EA021D}" type="presParOf" srcId="{D580D2F3-C532-448A-B888-F5E93EC5ED08}" destId="{F05EDF07-A561-4270-8084-D2B98212D3CF}" srcOrd="0" destOrd="0" presId="urn:microsoft.com/office/officeart/2005/8/layout/hierarchy1"/>
+    <dgm:cxn modelId="{28646BE7-F598-4E80-BDCA-76D99578D2FD}" type="presParOf" srcId="{D580D2F3-C532-448A-B888-F5E93EC5ED08}" destId="{28A1AC31-5038-4DE7-AEFC-57E1C7BB3053}" srcOrd="1" destOrd="0" presId="urn:microsoft.com/office/officeart/2005/8/layout/hierarchy1"/>
+    <dgm:cxn modelId="{B0E3776A-0322-4BB7-876E-7B85A1C73788}" type="presParOf" srcId="{6C44B9C8-CE2D-4785-B657-15063186B4CB}" destId="{4936FBA1-5B64-44CB-8D67-0316446C36E3}" srcOrd="1" destOrd="0" presId="urn:microsoft.com/office/officeart/2005/8/layout/hierarchy1"/>
+    <dgm:cxn modelId="{12859AA0-F1CB-4454-A221-309E836E3A64}" type="presParOf" srcId="{CF957D2C-1718-4B4D-94D5-34AF86285B09}" destId="{BCCDFD21-ACA3-4FED-9CA0-F92835D1513B}" srcOrd="2" destOrd="0" presId="urn:microsoft.com/office/officeart/2005/8/layout/hierarchy1"/>
+    <dgm:cxn modelId="{77884DC7-6E5C-4600-AC85-CB81000C3B90}" type="presParOf" srcId="{CF957D2C-1718-4B4D-94D5-34AF86285B09}" destId="{2B89B8CE-3A85-4031-9CC1-4F0666D23147}" srcOrd="3" destOrd="0" presId="urn:microsoft.com/office/officeart/2005/8/layout/hierarchy1"/>
+    <dgm:cxn modelId="{5E7DB922-A41B-421F-ABE0-91826BC618CB}" type="presParOf" srcId="{2B89B8CE-3A85-4031-9CC1-4F0666D23147}" destId="{CBD67E37-37D5-4FE2-8F56-F28B5AB53D80}" srcOrd="0" destOrd="0" presId="urn:microsoft.com/office/officeart/2005/8/layout/hierarchy1"/>
+    <dgm:cxn modelId="{AF57718C-4AB9-4564-8B20-965F9BF40854}" type="presParOf" srcId="{CBD67E37-37D5-4FE2-8F56-F28B5AB53D80}" destId="{EED84A42-D131-4239-BC4C-6869DCE9AAFA}" srcOrd="0" destOrd="0" presId="urn:microsoft.com/office/officeart/2005/8/layout/hierarchy1"/>
+    <dgm:cxn modelId="{158159AA-0DC9-4D14-8D61-FBE3D8A281E3}" type="presParOf" srcId="{CBD67E37-37D5-4FE2-8F56-F28B5AB53D80}" destId="{7513D987-8A93-4EF7-990C-C25586196B54}" srcOrd="1" destOrd="0" presId="urn:microsoft.com/office/officeart/2005/8/layout/hierarchy1"/>
+    <dgm:cxn modelId="{4B5A88A2-79C3-42D7-9227-1F5945266B48}" type="presParOf" srcId="{2B89B8CE-3A85-4031-9CC1-4F0666D23147}" destId="{ED0F76B3-D5D8-4E67-B74B-67953380B7FC}" srcOrd="1" destOrd="0" presId="urn:microsoft.com/office/officeart/2005/8/layout/hierarchy1"/>
+    <dgm:cxn modelId="{E98189E5-C4A4-4A46-9258-2D898CF1D728}" type="presParOf" srcId="{7AA0783F-7140-4811-8A74-C2A3F1261998}" destId="{98D03CB2-F8BC-4AEF-A7B6-02785ACCD0B6}" srcOrd="2" destOrd="0" presId="urn:microsoft.com/office/officeart/2005/8/layout/hierarchy1"/>
+    <dgm:cxn modelId="{AA890636-92DA-4020-AA34-8C491B0C81B3}" type="presParOf" srcId="{7AA0783F-7140-4811-8A74-C2A3F1261998}" destId="{8BF1B182-2D6C-4D6D-A73A-1BB06BA9253D}" srcOrd="3" destOrd="0" presId="urn:microsoft.com/office/officeart/2005/8/layout/hierarchy1"/>
+    <dgm:cxn modelId="{8BCB3DF6-9EE4-4F19-B464-8A9F0151B6BC}" type="presParOf" srcId="{8BF1B182-2D6C-4D6D-A73A-1BB06BA9253D}" destId="{331F8740-DE8C-4EAB-BA2A-788CB844700D}" srcOrd="0" destOrd="0" presId="urn:microsoft.com/office/officeart/2005/8/layout/hierarchy1"/>
+    <dgm:cxn modelId="{3716D52D-8706-4AFD-A0A0-63060D119EF9}" type="presParOf" srcId="{331F8740-DE8C-4EAB-BA2A-788CB844700D}" destId="{B91A8A25-FA51-400B-8662-E3B26B456925}" srcOrd="0" destOrd="0" presId="urn:microsoft.com/office/officeart/2005/8/layout/hierarchy1"/>
+    <dgm:cxn modelId="{66F0C7C2-90FB-46AB-BB91-C17D44183A35}" type="presParOf" srcId="{331F8740-DE8C-4EAB-BA2A-788CB844700D}" destId="{9B5AD6FC-A9D8-452B-ACF0-FE4773A29DED}" srcOrd="1" destOrd="0" presId="urn:microsoft.com/office/officeart/2005/8/layout/hierarchy1"/>
+    <dgm:cxn modelId="{FC070D91-5398-4AEF-AE62-E2CFECED15D6}" type="presParOf" srcId="{8BF1B182-2D6C-4D6D-A73A-1BB06BA9253D}" destId="{CD98C3A7-50D0-48AF-BB44-3ABEA233FF40}" srcOrd="1" destOrd="0" presId="urn:microsoft.com/office/officeart/2005/8/layout/hierarchy1"/>
+    <dgm:cxn modelId="{307DC522-A594-4F37-B506-42B6B961E7D1}" type="presParOf" srcId="{CD98C3A7-50D0-48AF-BB44-3ABEA233FF40}" destId="{288B2B12-7DD5-447D-9812-7CC516E7E4CA}" srcOrd="0" destOrd="0" presId="urn:microsoft.com/office/officeart/2005/8/layout/hierarchy1"/>
+    <dgm:cxn modelId="{36121913-DE6F-4E75-BE03-26E04CA84E85}" type="presParOf" srcId="{CD98C3A7-50D0-48AF-BB44-3ABEA233FF40}" destId="{94520000-9EAF-478F-B47E-3A0425F31C2F}" srcOrd="1" destOrd="0" presId="urn:microsoft.com/office/officeart/2005/8/layout/hierarchy1"/>
+    <dgm:cxn modelId="{0A0762A2-F67F-4E3B-B03C-7CBB2586C2B6}" type="presParOf" srcId="{94520000-9EAF-478F-B47E-3A0425F31C2F}" destId="{4278AA45-B180-4D1D-9FF3-F013B66EDD18}" srcOrd="0" destOrd="0" presId="urn:microsoft.com/office/officeart/2005/8/layout/hierarchy1"/>
+    <dgm:cxn modelId="{391E0385-C06E-4A2B-8F48-DDA571AF3F74}" type="presParOf" srcId="{4278AA45-B180-4D1D-9FF3-F013B66EDD18}" destId="{33A6CD2F-3505-4D5C-BAE7-8A430D66A5CB}" srcOrd="0" destOrd="0" presId="urn:microsoft.com/office/officeart/2005/8/layout/hierarchy1"/>
+    <dgm:cxn modelId="{75B4B4C1-34BB-4FB6-A0D7-62940BC94B65}" type="presParOf" srcId="{4278AA45-B180-4D1D-9FF3-F013B66EDD18}" destId="{78975313-64EE-46F0-8C4E-B145E2EB940A}" srcOrd="1" destOrd="0" presId="urn:microsoft.com/office/officeart/2005/8/layout/hierarchy1"/>
+    <dgm:cxn modelId="{5AC77244-21BB-4049-8AFB-917777632E99}" type="presParOf" srcId="{94520000-9EAF-478F-B47E-3A0425F31C2F}" destId="{5F18CD69-704A-49A1-86FE-1AB172B4007A}" srcOrd="1" destOrd="0" presId="urn:microsoft.com/office/officeart/2005/8/layout/hierarchy1"/>
+    <dgm:cxn modelId="{C0B8CB8A-9A9B-49BE-8FD0-2F5B4770B118}" type="presParOf" srcId="{CD98C3A7-50D0-48AF-BB44-3ABEA233FF40}" destId="{6AC99B2B-0F2D-43AE-874B-A8ADB3E4D28B}" srcOrd="2" destOrd="0" presId="urn:microsoft.com/office/officeart/2005/8/layout/hierarchy1"/>
+    <dgm:cxn modelId="{BFEC4AE7-3D43-47BA-AA02-97394DDC3DD6}" type="presParOf" srcId="{CD98C3A7-50D0-48AF-BB44-3ABEA233FF40}" destId="{EA0150C4-ACA4-4F65-B818-7FE8F2EAB92E}" srcOrd="3" destOrd="0" presId="urn:microsoft.com/office/officeart/2005/8/layout/hierarchy1"/>
+    <dgm:cxn modelId="{A4C1B2EF-5FB2-4EDC-8BE4-63DE4F08DE63}" type="presParOf" srcId="{EA0150C4-ACA4-4F65-B818-7FE8F2EAB92E}" destId="{73CDB7DE-FB12-45EF-85F6-620F358E6EC9}" srcOrd="0" destOrd="0" presId="urn:microsoft.com/office/officeart/2005/8/layout/hierarchy1"/>
+    <dgm:cxn modelId="{C6547FDD-4C7F-43F5-8C19-BEF222C53EC2}" type="presParOf" srcId="{73CDB7DE-FB12-45EF-85F6-620F358E6EC9}" destId="{B67A2E25-815D-448E-B154-DE41A932E2C4}" srcOrd="0" destOrd="0" presId="urn:microsoft.com/office/officeart/2005/8/layout/hierarchy1"/>
+    <dgm:cxn modelId="{621E6E8E-E30A-486E-A26A-9610E4774E46}" type="presParOf" srcId="{73CDB7DE-FB12-45EF-85F6-620F358E6EC9}" destId="{8FF05D8A-10EC-4063-B5A3-A9D8015CE927}" srcOrd="1" destOrd="0" presId="urn:microsoft.com/office/officeart/2005/8/layout/hierarchy1"/>
+    <dgm:cxn modelId="{4B7DFFD1-A657-4C01-897A-E3558BF6C7E6}" type="presParOf" srcId="{EA0150C4-ACA4-4F65-B818-7FE8F2EAB92E}" destId="{9CB3C89F-EDBA-4594-9A41-C2648D1B59F7}" srcOrd="1" destOrd="0" presId="urn:microsoft.com/office/officeart/2005/8/layout/hierarchy1"/>
+    <dgm:cxn modelId="{07EA44B6-C489-4B2B-BA5B-0FCD052896AA}" type="presParOf" srcId="{7AA0783F-7140-4811-8A74-C2A3F1261998}" destId="{682C4184-99C9-4653-83D3-881D43010985}" srcOrd="4" destOrd="0" presId="urn:microsoft.com/office/officeart/2005/8/layout/hierarchy1"/>
+    <dgm:cxn modelId="{615F7F64-72A4-45F0-A234-997C86396008}" type="presParOf" srcId="{7AA0783F-7140-4811-8A74-C2A3F1261998}" destId="{33247443-FFFC-4273-8AF8-08C5F5A8B806}" srcOrd="5" destOrd="0" presId="urn:microsoft.com/office/officeart/2005/8/layout/hierarchy1"/>
+    <dgm:cxn modelId="{F59E1AB4-52C9-47B3-86A5-C46E77D63A2A}" type="presParOf" srcId="{33247443-FFFC-4273-8AF8-08C5F5A8B806}" destId="{8D01C05D-0778-47DB-83F6-80A562A17B0D}" srcOrd="0" destOrd="0" presId="urn:microsoft.com/office/officeart/2005/8/layout/hierarchy1"/>
+    <dgm:cxn modelId="{032AADB5-08D1-491E-9BEE-296A1E2C0A38}" type="presParOf" srcId="{8D01C05D-0778-47DB-83F6-80A562A17B0D}" destId="{196A7804-2CF9-4214-BA7E-1B5335381EE6}" srcOrd="0" destOrd="0" presId="urn:microsoft.com/office/officeart/2005/8/layout/hierarchy1"/>
+    <dgm:cxn modelId="{296C2108-07AA-4D2E-9C25-AED51BCC4E39}" type="presParOf" srcId="{8D01C05D-0778-47DB-83F6-80A562A17B0D}" destId="{433EB16E-9266-431B-BDC5-4A4D15AB93DB}" srcOrd="1" destOrd="0" presId="urn:microsoft.com/office/officeart/2005/8/layout/hierarchy1"/>
+    <dgm:cxn modelId="{77CCCD7F-FD69-4244-B0C2-68FC69DF9D13}" type="presParOf" srcId="{33247443-FFFC-4273-8AF8-08C5F5A8B806}" destId="{B5156E21-F7A1-436D-BF2F-263F2083DA5C}" srcOrd="1" destOrd="0" presId="urn:microsoft.com/office/officeart/2005/8/layout/hierarchy1"/>
+    <dgm:cxn modelId="{4B7A0E23-5E04-4DBA-9D4A-BA2FD46D64B6}" type="presParOf" srcId="{B5156E21-F7A1-436D-BF2F-263F2083DA5C}" destId="{2BC842BB-F76D-4D1D-BA11-6FD032CF89DF}" srcOrd="0" destOrd="0" presId="urn:microsoft.com/office/officeart/2005/8/layout/hierarchy1"/>
+    <dgm:cxn modelId="{FD02FD0D-0E75-4571-8F34-48D856CF0232}" type="presParOf" srcId="{B5156E21-F7A1-436D-BF2F-263F2083DA5C}" destId="{E595ECA7-DE4C-4353-B6C1-458BEEDA8D87}" srcOrd="1" destOrd="0" presId="urn:microsoft.com/office/officeart/2005/8/layout/hierarchy1"/>
+    <dgm:cxn modelId="{7CAF1C4B-1C30-4E60-ABC7-30D3D307AF52}" type="presParOf" srcId="{E595ECA7-DE4C-4353-B6C1-458BEEDA8D87}" destId="{30BC6EEB-37A5-442A-92B9-889EB897FE99}" srcOrd="0" destOrd="0" presId="urn:microsoft.com/office/officeart/2005/8/layout/hierarchy1"/>
+    <dgm:cxn modelId="{A672F7C8-7786-4CC0-AF1F-27CCEAD0F699}" type="presParOf" srcId="{30BC6EEB-37A5-442A-92B9-889EB897FE99}" destId="{7EF76DFB-EF7A-47D0-BB08-5F27EC3B730A}" srcOrd="0" destOrd="0" presId="urn:microsoft.com/office/officeart/2005/8/layout/hierarchy1"/>
+    <dgm:cxn modelId="{84A77E05-7D4A-48CD-9FCC-79F16BDF5D78}" type="presParOf" srcId="{30BC6EEB-37A5-442A-92B9-889EB897FE99}" destId="{117BD165-AA20-445A-803D-D0D36BE4A6AE}" srcOrd="1" destOrd="0" presId="urn:microsoft.com/office/officeart/2005/8/layout/hierarchy1"/>
+    <dgm:cxn modelId="{AD353CAE-1627-4E96-BBC3-DA0492195A3C}" type="presParOf" srcId="{E595ECA7-DE4C-4353-B6C1-458BEEDA8D87}" destId="{187F320F-4159-46B1-B3E1-8F25BFF2C241}" srcOrd="1" destOrd="0" presId="urn:microsoft.com/office/officeart/2005/8/layout/hierarchy1"/>
+    <dgm:cxn modelId="{7D9DF0F1-4367-4610-AF0C-5D54ED5A7481}" type="presParOf" srcId="{B5156E21-F7A1-436D-BF2F-263F2083DA5C}" destId="{3F702B1A-D53A-43A4-9414-4C5872634D31}" srcOrd="2" destOrd="0" presId="urn:microsoft.com/office/officeart/2005/8/layout/hierarchy1"/>
+    <dgm:cxn modelId="{9006FE58-1971-4E1C-9453-BDF8100FE10D}" type="presParOf" srcId="{B5156E21-F7A1-436D-BF2F-263F2083DA5C}" destId="{C0CC3EA5-074B-4A6A-87B9-F96FA71BCF07}" srcOrd="3" destOrd="0" presId="urn:microsoft.com/office/officeart/2005/8/layout/hierarchy1"/>
+    <dgm:cxn modelId="{F5E4FFCE-C81E-488C-B421-359F36CDE651}" type="presParOf" srcId="{C0CC3EA5-074B-4A6A-87B9-F96FA71BCF07}" destId="{FC4AE11C-B158-43B0-827F-B37F5307B75A}" srcOrd="0" destOrd="0" presId="urn:microsoft.com/office/officeart/2005/8/layout/hierarchy1"/>
+    <dgm:cxn modelId="{EF78C4A8-58B7-4880-9BC8-0F261ACE8C0B}" type="presParOf" srcId="{FC4AE11C-B158-43B0-827F-B37F5307B75A}" destId="{087BA0E5-0691-4190-B4ED-CFB2C4D56F98}" srcOrd="0" destOrd="0" presId="urn:microsoft.com/office/officeart/2005/8/layout/hierarchy1"/>
+    <dgm:cxn modelId="{884DC0D3-FBDC-454F-85F7-31DC06B4F562}" type="presParOf" srcId="{FC4AE11C-B158-43B0-827F-B37F5307B75A}" destId="{91AA1634-4DF6-4BC4-9EF8-FE882D92CEAF}" srcOrd="1" destOrd="0" presId="urn:microsoft.com/office/officeart/2005/8/layout/hierarchy1"/>
+    <dgm:cxn modelId="{F797CCB6-5101-4D46-A617-AF5692FF5491}" type="presParOf" srcId="{C0CC3EA5-074B-4A6A-87B9-F96FA71BCF07}" destId="{643FB152-DD51-4CF8-AE9C-944712C22125}" srcOrd="1" destOrd="0" presId="urn:microsoft.com/office/officeart/2005/8/layout/hierarchy1"/>
   </dgm:cxnLst>
   <dgm:bg/>
   <dgm:whole/>
@@ -10271,26 +10462,26 @@
     </dgm:pt>
   </dgm:ptLst>
   <dgm:cxnLst>
-    <dgm:cxn modelId="{F5FD2529-8D71-4E71-8A61-9165347F6F64}" type="presOf" srcId="{CB81F347-DEF5-47E8-8271-3DDC9D680901}" destId="{EF0ADF65-54D4-4F9A-BC81-AAA9E50B779B}" srcOrd="0" destOrd="0" presId="urn:microsoft.com/office/officeart/2005/8/layout/chevron1"/>
+    <dgm:cxn modelId="{6897446E-17C0-4B8D-9CC2-BBC2F060FEEA}" type="presOf" srcId="{9A4F3B47-A90E-414A-8B14-20FAD5D2C57D}" destId="{79D6200C-86AD-4FFB-9602-60202450D188}" srcOrd="0" destOrd="0" presId="urn:microsoft.com/office/officeart/2005/8/layout/chevron1"/>
+    <dgm:cxn modelId="{E7FBBA11-F6F0-4F48-A8A7-BCDCC9AA6AA1}" type="presOf" srcId="{1DC2A17A-DAA3-43E0-9F09-6266F08428BD}" destId="{510AB646-5EDF-4ACC-9DAE-1B8129856AB0}" srcOrd="0" destOrd="0" presId="urn:microsoft.com/office/officeart/2005/8/layout/chevron1"/>
+    <dgm:cxn modelId="{A2A6679C-587C-420B-BC83-ED36BA2F0819}" type="presOf" srcId="{C2C95724-3C7B-4F9C-B31F-04F828F40107}" destId="{6581C218-A513-4FF2-8F96-9FEAC9F98896}" srcOrd="0" destOrd="0" presId="urn:microsoft.com/office/officeart/2005/8/layout/chevron1"/>
+    <dgm:cxn modelId="{5BCA5999-C6BE-453F-BD16-482B2011ADA3}" type="presOf" srcId="{EDE2220D-717F-4882-BBD7-8991FCCB7D68}" destId="{1D782C41-2868-4340-B426-5CF6B1A9242F}" srcOrd="0" destOrd="0" presId="urn:microsoft.com/office/officeart/2005/8/layout/chevron1"/>
+    <dgm:cxn modelId="{A0975C96-0982-4672-B1CA-2A9AA50347D9}" type="presOf" srcId="{CB81F347-DEF5-47E8-8271-3DDC9D680901}" destId="{EF0ADF65-54D4-4F9A-BC81-AAA9E50B779B}" srcOrd="0" destOrd="0" presId="urn:microsoft.com/office/officeart/2005/8/layout/chevron1"/>
+    <dgm:cxn modelId="{265597CE-84CD-4D27-9F64-74A98F8CA6F0}" type="presOf" srcId="{FE406013-F469-4A4E-B05E-0881AE63F311}" destId="{9D6978FD-36DF-4BCE-B6A9-2414B40180D3}" srcOrd="0" destOrd="0" presId="urn:microsoft.com/office/officeart/2005/8/layout/chevron1"/>
     <dgm:cxn modelId="{E61CAE28-E17D-4D6B-B3EB-0AD9F0540F57}" srcId="{EDE2220D-717F-4882-BBD7-8991FCCB7D68}" destId="{9A4F3B47-A90E-414A-8B14-20FAD5D2C57D}" srcOrd="0" destOrd="0" parTransId="{057F488E-C44C-4751-8CDB-E386B68EA5C1}" sibTransId="{1B6F0D6A-7105-4F81-8C30-D4C2D35543E0}"/>
-    <dgm:cxn modelId="{F63ED367-191D-4C67-9BF8-8D1E0F1D3EE9}" type="presOf" srcId="{1DC2A17A-DAA3-43E0-9F09-6266F08428BD}" destId="{510AB646-5EDF-4ACC-9DAE-1B8129856AB0}" srcOrd="0" destOrd="0" presId="urn:microsoft.com/office/officeart/2005/8/layout/chevron1"/>
-    <dgm:cxn modelId="{5A96EF96-6D07-477C-9779-D10974BA0F6A}" type="presOf" srcId="{EDE2220D-717F-4882-BBD7-8991FCCB7D68}" destId="{1D782C41-2868-4340-B426-5CF6B1A9242F}" srcOrd="0" destOrd="0" presId="urn:microsoft.com/office/officeart/2005/8/layout/chevron1"/>
-    <dgm:cxn modelId="{7245CEE5-F3C4-40CE-BED2-1FE139A4E0C6}" srcId="{EDE2220D-717F-4882-BBD7-8991FCCB7D68}" destId="{C2C95724-3C7B-4F9C-B31F-04F828F40107}" srcOrd="1" destOrd="0" parTransId="{97AEF2CD-732E-4187-A08E-CE01BAA55875}" sibTransId="{47D7EBF0-4848-438A-95E3-AA122CB5561A}"/>
-    <dgm:cxn modelId="{E71399B4-70FA-4A3B-99D9-B33D2734415D}" type="presOf" srcId="{9A4F3B47-A90E-414A-8B14-20FAD5D2C57D}" destId="{79D6200C-86AD-4FFB-9602-60202450D188}" srcOrd="0" destOrd="0" presId="urn:microsoft.com/office/officeart/2005/8/layout/chevron1"/>
+    <dgm:cxn modelId="{27986A1F-D360-4E3E-BEE5-88F2D4220401}" srcId="{EDE2220D-717F-4882-BBD7-8991FCCB7D68}" destId="{CB81F347-DEF5-47E8-8271-3DDC9D680901}" srcOrd="2" destOrd="0" parTransId="{2851F2D9-E49A-4545-81A3-3D687E520AE8}" sibTransId="{5256CBAE-5EDF-466B-A08E-A577F81EFDBB}"/>
     <dgm:cxn modelId="{A9152835-C109-40E1-849C-ED113C3DB825}" srcId="{EDE2220D-717F-4882-BBD7-8991FCCB7D68}" destId="{1DC2A17A-DAA3-43E0-9F09-6266F08428BD}" srcOrd="4" destOrd="0" parTransId="{DCF0F092-7B93-411D-80CF-CD7C6E41EEED}" sibTransId="{C11CF10A-8AA5-4380-B0B5-C27F82648099}"/>
     <dgm:cxn modelId="{17525037-3929-4DCE-9AA2-8359DDDF9E5F}" srcId="{EDE2220D-717F-4882-BBD7-8991FCCB7D68}" destId="{FE406013-F469-4A4E-B05E-0881AE63F311}" srcOrd="3" destOrd="0" parTransId="{9EE1B07C-1261-4747-8B66-E7D711AAF94B}" sibTransId="{8E7E8C11-7D24-4D06-94CA-CE693306A79E}"/>
-    <dgm:cxn modelId="{27986A1F-D360-4E3E-BEE5-88F2D4220401}" srcId="{EDE2220D-717F-4882-BBD7-8991FCCB7D68}" destId="{CB81F347-DEF5-47E8-8271-3DDC9D680901}" srcOrd="2" destOrd="0" parTransId="{2851F2D9-E49A-4545-81A3-3D687E520AE8}" sibTransId="{5256CBAE-5EDF-466B-A08E-A577F81EFDBB}"/>
-    <dgm:cxn modelId="{FBDE71E1-0774-415D-8AB7-28615AC6D0F1}" type="presOf" srcId="{FE406013-F469-4A4E-B05E-0881AE63F311}" destId="{9D6978FD-36DF-4BCE-B6A9-2414B40180D3}" srcOrd="0" destOrd="0" presId="urn:microsoft.com/office/officeart/2005/8/layout/chevron1"/>
-    <dgm:cxn modelId="{3FBFDAD8-2C1E-4185-ABC3-79A8FD7B93A3}" type="presOf" srcId="{C2C95724-3C7B-4F9C-B31F-04F828F40107}" destId="{6581C218-A513-4FF2-8F96-9FEAC9F98896}" srcOrd="0" destOrd="0" presId="urn:microsoft.com/office/officeart/2005/8/layout/chevron1"/>
-    <dgm:cxn modelId="{A39271F0-D47B-4E6C-94CF-893967367682}" type="presParOf" srcId="{1D782C41-2868-4340-B426-5CF6B1A9242F}" destId="{79D6200C-86AD-4FFB-9602-60202450D188}" srcOrd="0" destOrd="0" presId="urn:microsoft.com/office/officeart/2005/8/layout/chevron1"/>
-    <dgm:cxn modelId="{62A05301-AE41-4E7E-9EAA-5186EFD804AD}" type="presParOf" srcId="{1D782C41-2868-4340-B426-5CF6B1A9242F}" destId="{7AE7D14C-05F2-4213-BA8D-864126E025C2}" srcOrd="1" destOrd="0" presId="urn:microsoft.com/office/officeart/2005/8/layout/chevron1"/>
-    <dgm:cxn modelId="{35AE7A67-3BF9-4251-BE37-A3B3DCA6196E}" type="presParOf" srcId="{1D782C41-2868-4340-B426-5CF6B1A9242F}" destId="{6581C218-A513-4FF2-8F96-9FEAC9F98896}" srcOrd="2" destOrd="0" presId="urn:microsoft.com/office/officeart/2005/8/layout/chevron1"/>
-    <dgm:cxn modelId="{0BC02883-7A3C-4432-B1C8-D27074CBAA5A}" type="presParOf" srcId="{1D782C41-2868-4340-B426-5CF6B1A9242F}" destId="{70CD76EA-0AC1-4071-8ECB-94C03F04DD63}" srcOrd="3" destOrd="0" presId="urn:microsoft.com/office/officeart/2005/8/layout/chevron1"/>
-    <dgm:cxn modelId="{B72E0BCA-CA29-457A-ADD7-BE30E8A56406}" type="presParOf" srcId="{1D782C41-2868-4340-B426-5CF6B1A9242F}" destId="{EF0ADF65-54D4-4F9A-BC81-AAA9E50B779B}" srcOrd="4" destOrd="0" presId="urn:microsoft.com/office/officeart/2005/8/layout/chevron1"/>
-    <dgm:cxn modelId="{BA83D150-5359-48BC-8386-EF8E1E658B4D}" type="presParOf" srcId="{1D782C41-2868-4340-B426-5CF6B1A9242F}" destId="{F4C9D666-443A-4CF0-9E88-046AD107DF3A}" srcOrd="5" destOrd="0" presId="urn:microsoft.com/office/officeart/2005/8/layout/chevron1"/>
-    <dgm:cxn modelId="{E89E156D-8A7A-49EA-9FB3-C81D9E89618C}" type="presParOf" srcId="{1D782C41-2868-4340-B426-5CF6B1A9242F}" destId="{9D6978FD-36DF-4BCE-B6A9-2414B40180D3}" srcOrd="6" destOrd="0" presId="urn:microsoft.com/office/officeart/2005/8/layout/chevron1"/>
-    <dgm:cxn modelId="{FF67015B-EA36-495C-A0DA-05E82F32472B}" type="presParOf" srcId="{1D782C41-2868-4340-B426-5CF6B1A9242F}" destId="{0BB60501-3A43-4A28-A9E1-112A2FF77725}" srcOrd="7" destOrd="0" presId="urn:microsoft.com/office/officeart/2005/8/layout/chevron1"/>
-    <dgm:cxn modelId="{F083807B-5CEA-442F-9D21-7E34AF3720DA}" type="presParOf" srcId="{1D782C41-2868-4340-B426-5CF6B1A9242F}" destId="{510AB646-5EDF-4ACC-9DAE-1B8129856AB0}" srcOrd="8" destOrd="0" presId="urn:microsoft.com/office/officeart/2005/8/layout/chevron1"/>
+    <dgm:cxn modelId="{7245CEE5-F3C4-40CE-BED2-1FE139A4E0C6}" srcId="{EDE2220D-717F-4882-BBD7-8991FCCB7D68}" destId="{C2C95724-3C7B-4F9C-B31F-04F828F40107}" srcOrd="1" destOrd="0" parTransId="{97AEF2CD-732E-4187-A08E-CE01BAA55875}" sibTransId="{47D7EBF0-4848-438A-95E3-AA122CB5561A}"/>
+    <dgm:cxn modelId="{9211FBB2-DC99-4012-9501-0B1138044758}" type="presParOf" srcId="{1D782C41-2868-4340-B426-5CF6B1A9242F}" destId="{79D6200C-86AD-4FFB-9602-60202450D188}" srcOrd="0" destOrd="0" presId="urn:microsoft.com/office/officeart/2005/8/layout/chevron1"/>
+    <dgm:cxn modelId="{D4601362-1A1E-4A47-B2D0-FADB65C06E91}" type="presParOf" srcId="{1D782C41-2868-4340-B426-5CF6B1A9242F}" destId="{7AE7D14C-05F2-4213-BA8D-864126E025C2}" srcOrd="1" destOrd="0" presId="urn:microsoft.com/office/officeart/2005/8/layout/chevron1"/>
+    <dgm:cxn modelId="{467F6F1E-72B8-4A58-B660-5B6BAE7F1FDD}" type="presParOf" srcId="{1D782C41-2868-4340-B426-5CF6B1A9242F}" destId="{6581C218-A513-4FF2-8F96-9FEAC9F98896}" srcOrd="2" destOrd="0" presId="urn:microsoft.com/office/officeart/2005/8/layout/chevron1"/>
+    <dgm:cxn modelId="{70A1A790-3370-458B-8067-10AD8194DCD1}" type="presParOf" srcId="{1D782C41-2868-4340-B426-5CF6B1A9242F}" destId="{70CD76EA-0AC1-4071-8ECB-94C03F04DD63}" srcOrd="3" destOrd="0" presId="urn:microsoft.com/office/officeart/2005/8/layout/chevron1"/>
+    <dgm:cxn modelId="{E0CFA93C-B335-43CC-8814-AD0F5C20F6B8}" type="presParOf" srcId="{1D782C41-2868-4340-B426-5CF6B1A9242F}" destId="{EF0ADF65-54D4-4F9A-BC81-AAA9E50B779B}" srcOrd="4" destOrd="0" presId="urn:microsoft.com/office/officeart/2005/8/layout/chevron1"/>
+    <dgm:cxn modelId="{4048E340-7D7E-4308-8EFB-EFD5C687D285}" type="presParOf" srcId="{1D782C41-2868-4340-B426-5CF6B1A9242F}" destId="{F4C9D666-443A-4CF0-9E88-046AD107DF3A}" srcOrd="5" destOrd="0" presId="urn:microsoft.com/office/officeart/2005/8/layout/chevron1"/>
+    <dgm:cxn modelId="{44EF07F1-10BB-4F88-A99A-65FA5A91FDBC}" type="presParOf" srcId="{1D782C41-2868-4340-B426-5CF6B1A9242F}" destId="{9D6978FD-36DF-4BCE-B6A9-2414B40180D3}" srcOrd="6" destOrd="0" presId="urn:microsoft.com/office/officeart/2005/8/layout/chevron1"/>
+    <dgm:cxn modelId="{7033E286-AACA-4C23-8982-615BA03E4955}" type="presParOf" srcId="{1D782C41-2868-4340-B426-5CF6B1A9242F}" destId="{0BB60501-3A43-4A28-A9E1-112A2FF77725}" srcOrd="7" destOrd="0" presId="urn:microsoft.com/office/officeart/2005/8/layout/chevron1"/>
+    <dgm:cxn modelId="{87D20B12-6FBD-45EC-AA76-626EDAF566F1}" type="presParOf" srcId="{1D782C41-2868-4340-B426-5CF6B1A9242F}" destId="{510AB646-5EDF-4ACC-9DAE-1B8129856AB0}" srcOrd="8" destOrd="0" presId="urn:microsoft.com/office/officeart/2005/8/layout/chevron1"/>
   </dgm:cxnLst>
   <dgm:bg/>
   <dgm:whole/>
@@ -10943,77 +11134,77 @@
     </dgm:pt>
   </dgm:ptLst>
   <dgm:cxnLst>
+    <dgm:cxn modelId="{1DF1977A-3E1D-48D3-BF36-2C8807DBBBC3}" srcId="{C57C6B33-5912-42F2-9AEB-CC6AA18CFF3A}" destId="{448A90BD-C04E-490A-B631-66282EC17C9E}" srcOrd="1" destOrd="0" parTransId="{85DDF0BF-6EA2-49E2-A2C4-7D6A6B17752E}" sibTransId="{7E12A29B-99E5-48C3-9DC0-BBD6B11D2540}"/>
     <dgm:cxn modelId="{A1D835DA-4CDA-427B-B521-34B221FA1A6A}" srcId="{A39279ED-4A8A-45B0-8399-FF8D6BE14A5D}" destId="{9F052192-8094-46B2-A13A-FBC1BA624CC3}" srcOrd="0" destOrd="0" parTransId="{536E8235-036E-45B1-9A3C-B81DE4B6B46B}" sibTransId="{7FC5F4B8-E7CD-40B2-8D3E-486C22DD7AF5}"/>
+    <dgm:cxn modelId="{287FDC95-94F8-4B2A-B77B-82692124159A}" type="presOf" srcId="{8876D437-348B-4AC4-9CB9-D1380BF63587}" destId="{8AD142CE-ED2E-45E6-8C01-8BC3A1309593}" srcOrd="0" destOrd="0" presId="urn:microsoft.com/office/officeart/2005/8/layout/hierarchy1"/>
+    <dgm:cxn modelId="{A626EECE-8C03-48E6-B17C-782728E21D08}" type="presOf" srcId="{A39279ED-4A8A-45B0-8399-FF8D6BE14A5D}" destId="{5D912B38-3B6F-4785-9F33-6D656FEC5E9E}" srcOrd="0" destOrd="0" presId="urn:microsoft.com/office/officeart/2005/8/layout/hierarchy1"/>
+    <dgm:cxn modelId="{4573E93D-A43E-4773-9818-90520863D4EF}" type="presOf" srcId="{9F052192-8094-46B2-A13A-FBC1BA624CC3}" destId="{7DA6936B-04CB-4C72-AC4D-CB774E7965B4}" srcOrd="0" destOrd="0" presId="urn:microsoft.com/office/officeart/2005/8/layout/hierarchy1"/>
+    <dgm:cxn modelId="{D7C3FEF2-AD3E-4122-855E-650FD6690CCE}" srcId="{4483C8AA-87E9-4CD6-9597-BC020E9B755F}" destId="{35A189F8-1F04-41DF-94D4-2970F759103C}" srcOrd="0" destOrd="0" parTransId="{80EFDEDE-62AB-4849-9638-BDCD4130D834}" sibTransId="{CFDE3F6F-6010-4388-8650-A427603A17C4}"/>
+    <dgm:cxn modelId="{8628492B-AF7D-45C3-BB09-3007FA44922A}" srcId="{C57C6B33-5912-42F2-9AEB-CC6AA18CFF3A}" destId="{B4344D36-8A76-429E-A64C-A6F40BC16699}" srcOrd="0" destOrd="0" parTransId="{163AD79F-5379-43D6-A8B0-E12C89EF48DE}" sibTransId="{B46704D7-1C7E-44A5-BCA8-5C7752053F6A}"/>
+    <dgm:cxn modelId="{0268B9DC-D28A-47E4-9352-A813243C84F4}" type="presOf" srcId="{B4344D36-8A76-429E-A64C-A6F40BC16699}" destId="{71F4821B-0E45-443E-8150-B974458AD8C1}" srcOrd="0" destOrd="0" presId="urn:microsoft.com/office/officeart/2005/8/layout/hierarchy1"/>
+    <dgm:cxn modelId="{F10DC5A9-425C-4B77-BC54-4859F31107DF}" type="presOf" srcId="{9F91BAD5-7FF7-41E7-A03B-E57457280832}" destId="{53AB6687-FF49-4350-A04F-3C5ADC91ED5D}" srcOrd="0" destOrd="0" presId="urn:microsoft.com/office/officeart/2005/8/layout/hierarchy1"/>
+    <dgm:cxn modelId="{D3727617-FCC0-42CD-8B3D-036CA035D268}" type="presOf" srcId="{4483C8AA-87E9-4CD6-9597-BC020E9B755F}" destId="{D527F8F4-7DAE-4BD3-9BE9-06D0CE3C82A3}" srcOrd="0" destOrd="0" presId="urn:microsoft.com/office/officeart/2005/8/layout/hierarchy1"/>
+    <dgm:cxn modelId="{78C18F5F-957F-43E2-9B9C-6CB69CA88258}" type="presOf" srcId="{C57C6B33-5912-42F2-9AEB-CC6AA18CFF3A}" destId="{5EC8C5A7-C8CD-4677-B037-1CFDB9AB18E9}" srcOrd="0" destOrd="0" presId="urn:microsoft.com/office/officeart/2005/8/layout/hierarchy1"/>
     <dgm:cxn modelId="{B7ECA1CA-AC55-48D7-AC43-05204BA079C4}" srcId="{C57C6B33-5912-42F2-9AEB-CC6AA18CFF3A}" destId="{FBCFFDEF-7F81-43E7-AF85-1D22DD195B26}" srcOrd="2" destOrd="0" parTransId="{1AE71B80-5D4E-4FF1-9205-37F3176BC1A4}" sibTransId="{DD2F9DA5-7CF9-4307-AE01-CC9A7B61E244}"/>
-    <dgm:cxn modelId="{95F36001-00FF-4E11-98B3-672E001DBB3C}" type="presOf" srcId="{C57C6B33-5912-42F2-9AEB-CC6AA18CFF3A}" destId="{5EC8C5A7-C8CD-4677-B037-1CFDB9AB18E9}" srcOrd="0" destOrd="0" presId="urn:microsoft.com/office/officeart/2005/8/layout/hierarchy1"/>
-    <dgm:cxn modelId="{2FC170DA-8499-4DDE-B3B4-E1C0092112D2}" type="presOf" srcId="{85DDF0BF-6EA2-49E2-A2C4-7D6A6B17752E}" destId="{90FD7C18-5102-40ED-BC08-0CCC76AA1242}" srcOrd="0" destOrd="0" presId="urn:microsoft.com/office/officeart/2005/8/layout/hierarchy1"/>
-    <dgm:cxn modelId="{248789D0-8CA7-4813-96BE-430CD9329FD8}" type="presOf" srcId="{A39279ED-4A8A-45B0-8399-FF8D6BE14A5D}" destId="{5D912B38-3B6F-4785-9F33-6D656FEC5E9E}" srcOrd="0" destOrd="0" presId="urn:microsoft.com/office/officeart/2005/8/layout/hierarchy1"/>
-    <dgm:cxn modelId="{D7C3FEF2-AD3E-4122-855E-650FD6690CCE}" srcId="{4483C8AA-87E9-4CD6-9597-BC020E9B755F}" destId="{35A189F8-1F04-41DF-94D4-2970F759103C}" srcOrd="0" destOrd="0" parTransId="{80EFDEDE-62AB-4849-9638-BDCD4130D834}" sibTransId="{CFDE3F6F-6010-4388-8650-A427603A17C4}"/>
-    <dgm:cxn modelId="{7D3157C0-2A49-41F0-A9AB-2440BAD69556}" type="presOf" srcId="{9F91BAD5-7FF7-41E7-A03B-E57457280832}" destId="{53AB6687-FF49-4350-A04F-3C5ADC91ED5D}" srcOrd="0" destOrd="0" presId="urn:microsoft.com/office/officeart/2005/8/layout/hierarchy1"/>
-    <dgm:cxn modelId="{5096150F-2B41-4EB0-915B-C9961F7BADD6}" type="presOf" srcId="{35A189F8-1F04-41DF-94D4-2970F759103C}" destId="{3B6AFED5-0935-44F5-BA7D-9AF85876C9C2}" srcOrd="0" destOrd="0" presId="urn:microsoft.com/office/officeart/2005/8/layout/hierarchy1"/>
-    <dgm:cxn modelId="{9300BB23-2BB0-4D9B-BE43-665EB36B2ECA}" type="presOf" srcId="{FBCFFDEF-7F81-43E7-AF85-1D22DD195B26}" destId="{81775984-D72E-4544-8168-D98B10C38702}" srcOrd="0" destOrd="0" presId="urn:microsoft.com/office/officeart/2005/8/layout/hierarchy1"/>
-    <dgm:cxn modelId="{B64DD591-DCC6-4A37-8224-F69655239A4D}" type="presOf" srcId="{1AE71B80-5D4E-4FF1-9205-37F3176BC1A4}" destId="{8BAF9712-CA17-48ED-BC58-C7649CE8C422}" srcOrd="0" destOrd="0" presId="urn:microsoft.com/office/officeart/2005/8/layout/hierarchy1"/>
-    <dgm:cxn modelId="{D1D446D0-8758-42E7-A55B-6914EC27B323}" type="presOf" srcId="{CF93089B-4D72-4A18-B2F2-4E161BAA26EE}" destId="{3E98FD07-7450-49D5-90E7-FCDB1E007EA4}" srcOrd="0" destOrd="0" presId="urn:microsoft.com/office/officeart/2005/8/layout/hierarchy1"/>
-    <dgm:cxn modelId="{1DF1977A-3E1D-48D3-BF36-2C8807DBBBC3}" srcId="{C57C6B33-5912-42F2-9AEB-CC6AA18CFF3A}" destId="{448A90BD-C04E-490A-B631-66282EC17C9E}" srcOrd="1" destOrd="0" parTransId="{85DDF0BF-6EA2-49E2-A2C4-7D6A6B17752E}" sibTransId="{7E12A29B-99E5-48C3-9DC0-BBD6B11D2540}"/>
+    <dgm:cxn modelId="{49859C51-3AB3-4DC0-9BF2-83DA7A41FA4D}" type="presOf" srcId="{1AE71B80-5D4E-4FF1-9205-37F3176BC1A4}" destId="{8BAF9712-CA17-48ED-BC58-C7649CE8C422}" srcOrd="0" destOrd="0" presId="urn:microsoft.com/office/officeart/2005/8/layout/hierarchy1"/>
+    <dgm:cxn modelId="{1871A66D-31F8-4214-A80E-E14A68E3293F}" type="presOf" srcId="{35A189F8-1F04-41DF-94D4-2970F759103C}" destId="{3B6AFED5-0935-44F5-BA7D-9AF85876C9C2}" srcOrd="0" destOrd="0" presId="urn:microsoft.com/office/officeart/2005/8/layout/hierarchy1"/>
+    <dgm:cxn modelId="{FA2B25CC-311D-4030-84C2-FFF84045479E}" type="presOf" srcId="{FBCFFDEF-7F81-43E7-AF85-1D22DD195B26}" destId="{81775984-D72E-4544-8168-D98B10C38702}" srcOrd="0" destOrd="0" presId="urn:microsoft.com/office/officeart/2005/8/layout/hierarchy1"/>
+    <dgm:cxn modelId="{C7EA4AE4-C22D-426B-96F7-2CF9A7ED8ED8}" type="presOf" srcId="{448A90BD-C04E-490A-B631-66282EC17C9E}" destId="{6F3E1165-9261-4FF4-95C2-06E68F5BC620}" srcOrd="0" destOrd="0" presId="urn:microsoft.com/office/officeart/2005/8/layout/hierarchy1"/>
+    <dgm:cxn modelId="{8F8E8D64-4D75-47FB-B5A3-37B7313B7C33}" type="presOf" srcId="{85DDF0BF-6EA2-49E2-A2C4-7D6A6B17752E}" destId="{90FD7C18-5102-40ED-BC08-0CCC76AA1242}" srcOrd="0" destOrd="0" presId="urn:microsoft.com/office/officeart/2005/8/layout/hierarchy1"/>
+    <dgm:cxn modelId="{F4A4D56B-C335-42E5-9829-DEBDB6D45166}" srcId="{35A189F8-1F04-41DF-94D4-2970F759103C}" destId="{DF75F708-8406-4F60-9292-A2C4790E8793}" srcOrd="0" destOrd="0" parTransId="{8876D437-348B-4AC4-9CB9-D1380BF63587}" sibTransId="{E9A04E6C-B47D-4CE9-A441-3F7B9EC40B8E}"/>
+    <dgm:cxn modelId="{5E41D560-C9F3-4D22-88C8-17FEC8F5E0F6}" type="presOf" srcId="{536E8235-036E-45B1-9A3C-B81DE4B6B46B}" destId="{684C4F85-82F6-4AE0-8970-F3BAB25824DD}" srcOrd="0" destOrd="0" presId="urn:microsoft.com/office/officeart/2005/8/layout/hierarchy1"/>
     <dgm:cxn modelId="{1F76A120-DFC4-4AD8-8FA3-9B3992291456}" srcId="{35A189F8-1F04-41DF-94D4-2970F759103C}" destId="{C57C6B33-5912-42F2-9AEB-CC6AA18CFF3A}" srcOrd="1" destOrd="0" parTransId="{9F91BAD5-7FF7-41E7-A03B-E57457280832}" sibTransId="{607CB5E1-DC13-4137-865E-0107946A3887}"/>
-    <dgm:cxn modelId="{8628492B-AF7D-45C3-BB09-3007FA44922A}" srcId="{C57C6B33-5912-42F2-9AEB-CC6AA18CFF3A}" destId="{B4344D36-8A76-429E-A64C-A6F40BC16699}" srcOrd="0" destOrd="0" parTransId="{163AD79F-5379-43D6-A8B0-E12C89EF48DE}" sibTransId="{B46704D7-1C7E-44A5-BCA8-5C7752053F6A}"/>
-    <dgm:cxn modelId="{1EA97E4D-6C28-44BF-BD56-F7318856703A}" type="presOf" srcId="{8876D437-348B-4AC4-9CB9-D1380BF63587}" destId="{8AD142CE-ED2E-45E6-8C01-8BC3A1309593}" srcOrd="0" destOrd="0" presId="urn:microsoft.com/office/officeart/2005/8/layout/hierarchy1"/>
-    <dgm:cxn modelId="{F4A4D56B-C335-42E5-9829-DEBDB6D45166}" srcId="{35A189F8-1F04-41DF-94D4-2970F759103C}" destId="{DF75F708-8406-4F60-9292-A2C4790E8793}" srcOrd="0" destOrd="0" parTransId="{8876D437-348B-4AC4-9CB9-D1380BF63587}" sibTransId="{E9A04E6C-B47D-4CE9-A441-3F7B9EC40B8E}"/>
-    <dgm:cxn modelId="{E75DBE60-6495-4F94-8731-DE92F58894EE}" type="presOf" srcId="{DF75F708-8406-4F60-9292-A2C4790E8793}" destId="{AAF523E9-CECC-432A-92B0-EE7BAF5835CB}" srcOrd="0" destOrd="0" presId="urn:microsoft.com/office/officeart/2005/8/layout/hierarchy1"/>
-    <dgm:cxn modelId="{A49B931B-FF88-4896-B393-CF6A282B285D}" type="presOf" srcId="{536E8235-036E-45B1-9A3C-B81DE4B6B46B}" destId="{684C4F85-82F6-4AE0-8970-F3BAB25824DD}" srcOrd="0" destOrd="0" presId="urn:microsoft.com/office/officeart/2005/8/layout/hierarchy1"/>
-    <dgm:cxn modelId="{25E0C811-88C6-469C-A7FF-5973CA4726BE}" type="presOf" srcId="{448A90BD-C04E-490A-B631-66282EC17C9E}" destId="{6F3E1165-9261-4FF4-95C2-06E68F5BC620}" srcOrd="0" destOrd="0" presId="urn:microsoft.com/office/officeart/2005/8/layout/hierarchy1"/>
-    <dgm:cxn modelId="{D79A4E61-A9A3-474D-A577-27753F066833}" type="presOf" srcId="{163AD79F-5379-43D6-A8B0-E12C89EF48DE}" destId="{18D75F75-DE5E-458A-9678-E136EA450892}" srcOrd="0" destOrd="0" presId="urn:microsoft.com/office/officeart/2005/8/layout/hierarchy1"/>
+    <dgm:cxn modelId="{DA2BAEAB-7479-4399-9487-6FE0C64730E4}" type="presOf" srcId="{163AD79F-5379-43D6-A8B0-E12C89EF48DE}" destId="{18D75F75-DE5E-458A-9678-E136EA450892}" srcOrd="0" destOrd="0" presId="urn:microsoft.com/office/officeart/2005/8/layout/hierarchy1"/>
+    <dgm:cxn modelId="{AA8269D6-B824-48BC-BD38-C63284E2E55E}" type="presOf" srcId="{DF75F708-8406-4F60-9292-A2C4790E8793}" destId="{AAF523E9-CECC-432A-92B0-EE7BAF5835CB}" srcOrd="0" destOrd="0" presId="urn:microsoft.com/office/officeart/2005/8/layout/hierarchy1"/>
     <dgm:cxn modelId="{CCA51CB8-81B4-4C6A-823D-FC25164B13AC}" srcId="{35A189F8-1F04-41DF-94D4-2970F759103C}" destId="{A39279ED-4A8A-45B0-8399-FF8D6BE14A5D}" srcOrd="2" destOrd="0" parTransId="{CF93089B-4D72-4A18-B2F2-4E161BAA26EE}" sibTransId="{486C35CC-7FB1-4447-9994-28F2BFC77432}"/>
-    <dgm:cxn modelId="{84CE0386-B10F-42DE-9C87-FDB717BE92E3}" type="presOf" srcId="{4483C8AA-87E9-4CD6-9597-BC020E9B755F}" destId="{D527F8F4-7DAE-4BD3-9BE9-06D0CE3C82A3}" srcOrd="0" destOrd="0" presId="urn:microsoft.com/office/officeart/2005/8/layout/hierarchy1"/>
-    <dgm:cxn modelId="{F9CB41F4-1AC2-412C-A5D4-3D6F6D0DD5F9}" type="presOf" srcId="{B4344D36-8A76-429E-A64C-A6F40BC16699}" destId="{71F4821B-0E45-443E-8150-B974458AD8C1}" srcOrd="0" destOrd="0" presId="urn:microsoft.com/office/officeart/2005/8/layout/hierarchy1"/>
-    <dgm:cxn modelId="{A116C045-00F7-41DD-B83F-5426E967F421}" type="presOf" srcId="{9F052192-8094-46B2-A13A-FBC1BA624CC3}" destId="{7DA6936B-04CB-4C72-AC4D-CB774E7965B4}" srcOrd="0" destOrd="0" presId="urn:microsoft.com/office/officeart/2005/8/layout/hierarchy1"/>
-    <dgm:cxn modelId="{049F0296-5D51-4DD2-898C-84338040E3EB}" type="presParOf" srcId="{D527F8F4-7DAE-4BD3-9BE9-06D0CE3C82A3}" destId="{42EFADFC-0B67-4F0C-9399-7890DA408D5E}" srcOrd="0" destOrd="0" presId="urn:microsoft.com/office/officeart/2005/8/layout/hierarchy1"/>
-    <dgm:cxn modelId="{DC4BC907-FB87-49C7-8437-F8C1EB11DD88}" type="presParOf" srcId="{42EFADFC-0B67-4F0C-9399-7890DA408D5E}" destId="{51E16AC2-2DD0-4704-B447-CECA06FCE834}" srcOrd="0" destOrd="0" presId="urn:microsoft.com/office/officeart/2005/8/layout/hierarchy1"/>
-    <dgm:cxn modelId="{603F8CF6-850A-4F82-BA30-488435E2D853}" type="presParOf" srcId="{51E16AC2-2DD0-4704-B447-CECA06FCE834}" destId="{49FFC72A-1AA2-40CC-B182-C668648DA5A5}" srcOrd="0" destOrd="0" presId="urn:microsoft.com/office/officeart/2005/8/layout/hierarchy1"/>
-    <dgm:cxn modelId="{48D896B6-83A4-4399-AB85-320A47951B64}" type="presParOf" srcId="{51E16AC2-2DD0-4704-B447-CECA06FCE834}" destId="{3B6AFED5-0935-44F5-BA7D-9AF85876C9C2}" srcOrd="1" destOrd="0" presId="urn:microsoft.com/office/officeart/2005/8/layout/hierarchy1"/>
-    <dgm:cxn modelId="{74DDCC7A-100D-4052-B49C-84B644BA9626}" type="presParOf" srcId="{42EFADFC-0B67-4F0C-9399-7890DA408D5E}" destId="{0BF41C94-3464-4512-AF7A-A1A84197B1A1}" srcOrd="1" destOrd="0" presId="urn:microsoft.com/office/officeart/2005/8/layout/hierarchy1"/>
-    <dgm:cxn modelId="{33550280-BAD5-4408-B8C6-651E4BE77C27}" type="presParOf" srcId="{0BF41C94-3464-4512-AF7A-A1A84197B1A1}" destId="{8AD142CE-ED2E-45E6-8C01-8BC3A1309593}" srcOrd="0" destOrd="0" presId="urn:microsoft.com/office/officeart/2005/8/layout/hierarchy1"/>
-    <dgm:cxn modelId="{07229301-08F7-43BB-A6B2-BA70378F8197}" type="presParOf" srcId="{0BF41C94-3464-4512-AF7A-A1A84197B1A1}" destId="{A44C115A-0183-4B7D-81F1-8D66B235DF48}" srcOrd="1" destOrd="0" presId="urn:microsoft.com/office/officeart/2005/8/layout/hierarchy1"/>
-    <dgm:cxn modelId="{FFAD3362-5F08-45CF-82FA-1F967C02CF30}" type="presParOf" srcId="{A44C115A-0183-4B7D-81F1-8D66B235DF48}" destId="{5EFF2FDE-CA11-4E74-B26C-AF2248911C36}" srcOrd="0" destOrd="0" presId="urn:microsoft.com/office/officeart/2005/8/layout/hierarchy1"/>
-    <dgm:cxn modelId="{5547FAF6-FF4E-48ED-9CF9-7C868E6B4A58}" type="presParOf" srcId="{5EFF2FDE-CA11-4E74-B26C-AF2248911C36}" destId="{4ACA950E-8C41-46DF-8D8B-7CF4BC669E5F}" srcOrd="0" destOrd="0" presId="urn:microsoft.com/office/officeart/2005/8/layout/hierarchy1"/>
-    <dgm:cxn modelId="{0F1153A7-0228-459E-BFFC-AC4FEEB205A7}" type="presParOf" srcId="{5EFF2FDE-CA11-4E74-B26C-AF2248911C36}" destId="{AAF523E9-CECC-432A-92B0-EE7BAF5835CB}" srcOrd="1" destOrd="0" presId="urn:microsoft.com/office/officeart/2005/8/layout/hierarchy1"/>
-    <dgm:cxn modelId="{B32FBFAF-D1FA-424D-A222-F882680310EF}" type="presParOf" srcId="{A44C115A-0183-4B7D-81F1-8D66B235DF48}" destId="{F60B28D1-86D2-46BA-A266-752D277258E9}" srcOrd="1" destOrd="0" presId="urn:microsoft.com/office/officeart/2005/8/layout/hierarchy1"/>
-    <dgm:cxn modelId="{F8486AA8-627E-42CE-B336-CEDC19692FC5}" type="presParOf" srcId="{0BF41C94-3464-4512-AF7A-A1A84197B1A1}" destId="{53AB6687-FF49-4350-A04F-3C5ADC91ED5D}" srcOrd="2" destOrd="0" presId="urn:microsoft.com/office/officeart/2005/8/layout/hierarchy1"/>
-    <dgm:cxn modelId="{DCEAEE13-A2AE-4C3E-86CE-2A7F83E76A3F}" type="presParOf" srcId="{0BF41C94-3464-4512-AF7A-A1A84197B1A1}" destId="{31EB0C18-7050-4ED8-A3BE-61E7908ACE26}" srcOrd="3" destOrd="0" presId="urn:microsoft.com/office/officeart/2005/8/layout/hierarchy1"/>
-    <dgm:cxn modelId="{4B1DA536-78C1-4C9F-8A2A-9668D7D1D5A1}" type="presParOf" srcId="{31EB0C18-7050-4ED8-A3BE-61E7908ACE26}" destId="{4634AF7A-CED4-4AB2-8FB6-96A6E6E0680C}" srcOrd="0" destOrd="0" presId="urn:microsoft.com/office/officeart/2005/8/layout/hierarchy1"/>
-    <dgm:cxn modelId="{24D52C05-648A-49F2-ACE5-E1DC739E7292}" type="presParOf" srcId="{4634AF7A-CED4-4AB2-8FB6-96A6E6E0680C}" destId="{38859824-DAFD-4F0E-8787-21A36AC76A4B}" srcOrd="0" destOrd="0" presId="urn:microsoft.com/office/officeart/2005/8/layout/hierarchy1"/>
-    <dgm:cxn modelId="{91DDCFA6-458D-417B-8F94-AFD661B7B31F}" type="presParOf" srcId="{4634AF7A-CED4-4AB2-8FB6-96A6E6E0680C}" destId="{5EC8C5A7-C8CD-4677-B037-1CFDB9AB18E9}" srcOrd="1" destOrd="0" presId="urn:microsoft.com/office/officeart/2005/8/layout/hierarchy1"/>
-    <dgm:cxn modelId="{DDB7F99D-EEE4-417A-ADB9-A31476C265F5}" type="presParOf" srcId="{31EB0C18-7050-4ED8-A3BE-61E7908ACE26}" destId="{1D4E6798-D135-454A-8A6C-3ED53E7D2C55}" srcOrd="1" destOrd="0" presId="urn:microsoft.com/office/officeart/2005/8/layout/hierarchy1"/>
-    <dgm:cxn modelId="{C0AC6B31-190C-4CDA-AF93-68A5E91E05B4}" type="presParOf" srcId="{1D4E6798-D135-454A-8A6C-3ED53E7D2C55}" destId="{18D75F75-DE5E-458A-9678-E136EA450892}" srcOrd="0" destOrd="0" presId="urn:microsoft.com/office/officeart/2005/8/layout/hierarchy1"/>
-    <dgm:cxn modelId="{8DAAD2E9-B66C-4566-90FA-AC8E53085406}" type="presParOf" srcId="{1D4E6798-D135-454A-8A6C-3ED53E7D2C55}" destId="{E63F5610-1D07-4F45-BF7F-C1C648A8EF8F}" srcOrd="1" destOrd="0" presId="urn:microsoft.com/office/officeart/2005/8/layout/hierarchy1"/>
-    <dgm:cxn modelId="{58DAD60D-C96E-43DC-BAC7-FCC384C05ABA}" type="presParOf" srcId="{E63F5610-1D07-4F45-BF7F-C1C648A8EF8F}" destId="{31359854-6BD8-475C-8F79-4A7A98E45D31}" srcOrd="0" destOrd="0" presId="urn:microsoft.com/office/officeart/2005/8/layout/hierarchy1"/>
-    <dgm:cxn modelId="{B9F8E154-7D87-4F46-AEE7-3F4140178A2E}" type="presParOf" srcId="{31359854-6BD8-475C-8F79-4A7A98E45D31}" destId="{CDC7FFAE-7B0B-4383-9093-CE93B3650179}" srcOrd="0" destOrd="0" presId="urn:microsoft.com/office/officeart/2005/8/layout/hierarchy1"/>
-    <dgm:cxn modelId="{0D028DDD-76BA-4C44-A6DA-5D00CCB47DE6}" type="presParOf" srcId="{31359854-6BD8-475C-8F79-4A7A98E45D31}" destId="{71F4821B-0E45-443E-8150-B974458AD8C1}" srcOrd="1" destOrd="0" presId="urn:microsoft.com/office/officeart/2005/8/layout/hierarchy1"/>
-    <dgm:cxn modelId="{833CB6AD-2E58-4177-AF51-3958C449F299}" type="presParOf" srcId="{E63F5610-1D07-4F45-BF7F-C1C648A8EF8F}" destId="{201A723F-778B-434D-8D29-5579A849E5E0}" srcOrd="1" destOrd="0" presId="urn:microsoft.com/office/officeart/2005/8/layout/hierarchy1"/>
-    <dgm:cxn modelId="{ADBDF9E7-90B7-451D-8ABD-606BBF6C1656}" type="presParOf" srcId="{1D4E6798-D135-454A-8A6C-3ED53E7D2C55}" destId="{90FD7C18-5102-40ED-BC08-0CCC76AA1242}" srcOrd="2" destOrd="0" presId="urn:microsoft.com/office/officeart/2005/8/layout/hierarchy1"/>
-    <dgm:cxn modelId="{4923B4FB-020E-42DF-9AC0-40E28DBB75AA}" type="presParOf" srcId="{1D4E6798-D135-454A-8A6C-3ED53E7D2C55}" destId="{5DEBC37E-E7BD-4384-8B9B-B63110A65024}" srcOrd="3" destOrd="0" presId="urn:microsoft.com/office/officeart/2005/8/layout/hierarchy1"/>
-    <dgm:cxn modelId="{5FE9E83B-FA57-4D41-B6C1-2421290A3328}" type="presParOf" srcId="{5DEBC37E-E7BD-4384-8B9B-B63110A65024}" destId="{10FCC99B-1EDA-4A08-9218-DE33D6BF55FB}" srcOrd="0" destOrd="0" presId="urn:microsoft.com/office/officeart/2005/8/layout/hierarchy1"/>
-    <dgm:cxn modelId="{3A95E6E9-AF34-434D-9A5F-FC09C8CBE44A}" type="presParOf" srcId="{10FCC99B-1EDA-4A08-9218-DE33D6BF55FB}" destId="{76F18D95-B3DB-4DBA-8D6A-139F8FEA04F9}" srcOrd="0" destOrd="0" presId="urn:microsoft.com/office/officeart/2005/8/layout/hierarchy1"/>
-    <dgm:cxn modelId="{911E0B7E-E676-4112-9AC2-68BA84578D85}" type="presParOf" srcId="{10FCC99B-1EDA-4A08-9218-DE33D6BF55FB}" destId="{6F3E1165-9261-4FF4-95C2-06E68F5BC620}" srcOrd="1" destOrd="0" presId="urn:microsoft.com/office/officeart/2005/8/layout/hierarchy1"/>
-    <dgm:cxn modelId="{3B222C85-5071-438E-AFED-864792854EA6}" type="presParOf" srcId="{5DEBC37E-E7BD-4384-8B9B-B63110A65024}" destId="{4AFF6B9D-F5CE-4654-B765-5C5F818FAF35}" srcOrd="1" destOrd="0" presId="urn:microsoft.com/office/officeart/2005/8/layout/hierarchy1"/>
-    <dgm:cxn modelId="{B3FFC957-2FB4-4887-BFCF-3AEDA194FD62}" type="presParOf" srcId="{1D4E6798-D135-454A-8A6C-3ED53E7D2C55}" destId="{8BAF9712-CA17-48ED-BC58-C7649CE8C422}" srcOrd="4" destOrd="0" presId="urn:microsoft.com/office/officeart/2005/8/layout/hierarchy1"/>
-    <dgm:cxn modelId="{FDB8AE87-1AFF-44A9-B07F-EB3EC5B622E9}" type="presParOf" srcId="{1D4E6798-D135-454A-8A6C-3ED53E7D2C55}" destId="{74B3BA75-1D91-46EA-B924-2A4E475A33E4}" srcOrd="5" destOrd="0" presId="urn:microsoft.com/office/officeart/2005/8/layout/hierarchy1"/>
-    <dgm:cxn modelId="{E1E25D32-9CDE-40A2-8964-5080A3C26DCD}" type="presParOf" srcId="{74B3BA75-1D91-46EA-B924-2A4E475A33E4}" destId="{D327649C-59CF-4D32-AAA9-EBC89428F8BD}" srcOrd="0" destOrd="0" presId="urn:microsoft.com/office/officeart/2005/8/layout/hierarchy1"/>
-    <dgm:cxn modelId="{38F47652-23C3-4852-AF64-D7A57938F43C}" type="presParOf" srcId="{D327649C-59CF-4D32-AAA9-EBC89428F8BD}" destId="{C23BB071-B1B9-4D74-A71D-05F23DECA378}" srcOrd="0" destOrd="0" presId="urn:microsoft.com/office/officeart/2005/8/layout/hierarchy1"/>
-    <dgm:cxn modelId="{FAF9ECCD-CF1C-46C0-A505-242932B971B8}" type="presParOf" srcId="{D327649C-59CF-4D32-AAA9-EBC89428F8BD}" destId="{81775984-D72E-4544-8168-D98B10C38702}" srcOrd="1" destOrd="0" presId="urn:microsoft.com/office/officeart/2005/8/layout/hierarchy1"/>
-    <dgm:cxn modelId="{3A41F514-A56C-424C-A576-B4641B14F8B9}" type="presParOf" srcId="{74B3BA75-1D91-46EA-B924-2A4E475A33E4}" destId="{BB402948-FC92-4881-9026-2905374D2D9F}" srcOrd="1" destOrd="0" presId="urn:microsoft.com/office/officeart/2005/8/layout/hierarchy1"/>
-    <dgm:cxn modelId="{FC39F4B0-9BD2-456D-89E5-36676BCB9C94}" type="presParOf" srcId="{0BF41C94-3464-4512-AF7A-A1A84197B1A1}" destId="{3E98FD07-7450-49D5-90E7-FCDB1E007EA4}" srcOrd="4" destOrd="0" presId="urn:microsoft.com/office/officeart/2005/8/layout/hierarchy1"/>
-    <dgm:cxn modelId="{A06FAF21-A9D2-4A4A-88AD-189FECF4CA6F}" type="presParOf" srcId="{0BF41C94-3464-4512-AF7A-A1A84197B1A1}" destId="{69ABE345-CB01-487E-BC2C-4D5F86F268CF}" srcOrd="5" destOrd="0" presId="urn:microsoft.com/office/officeart/2005/8/layout/hierarchy1"/>
-    <dgm:cxn modelId="{5EF337F5-AE18-4305-A762-F9577DEF1BBA}" type="presParOf" srcId="{69ABE345-CB01-487E-BC2C-4D5F86F268CF}" destId="{FB07D171-1297-43B7-B4F7-53C475F26486}" srcOrd="0" destOrd="0" presId="urn:microsoft.com/office/officeart/2005/8/layout/hierarchy1"/>
-    <dgm:cxn modelId="{5D18C00C-CEC8-4718-BBB0-7A9038E90F45}" type="presParOf" srcId="{FB07D171-1297-43B7-B4F7-53C475F26486}" destId="{8F4F4321-92AB-4A9A-B06F-0B7F2153CA6A}" srcOrd="0" destOrd="0" presId="urn:microsoft.com/office/officeart/2005/8/layout/hierarchy1"/>
-    <dgm:cxn modelId="{BA405F65-C90F-481F-874C-4845BD3F53A3}" type="presParOf" srcId="{FB07D171-1297-43B7-B4F7-53C475F26486}" destId="{5D912B38-3B6F-4785-9F33-6D656FEC5E9E}" srcOrd="1" destOrd="0" presId="urn:microsoft.com/office/officeart/2005/8/layout/hierarchy1"/>
-    <dgm:cxn modelId="{51C6F6CA-2AE7-4325-BAEE-3E3BDC756F8D}" type="presParOf" srcId="{69ABE345-CB01-487E-BC2C-4D5F86F268CF}" destId="{FFA6446D-E289-47AA-8691-C3EF27DC042F}" srcOrd="1" destOrd="0" presId="urn:microsoft.com/office/officeart/2005/8/layout/hierarchy1"/>
-    <dgm:cxn modelId="{A256E254-C2D6-44AD-BFAA-0C3A5221948A}" type="presParOf" srcId="{FFA6446D-E289-47AA-8691-C3EF27DC042F}" destId="{684C4F85-82F6-4AE0-8970-F3BAB25824DD}" srcOrd="0" destOrd="0" presId="urn:microsoft.com/office/officeart/2005/8/layout/hierarchy1"/>
-    <dgm:cxn modelId="{F30179E1-1F78-4F72-9B08-939F6A111BA8}" type="presParOf" srcId="{FFA6446D-E289-47AA-8691-C3EF27DC042F}" destId="{3069AFF2-3E86-4707-BDE4-0FCE3E39E819}" srcOrd="1" destOrd="0" presId="urn:microsoft.com/office/officeart/2005/8/layout/hierarchy1"/>
-    <dgm:cxn modelId="{534A9464-1203-41AF-B68E-7014934F51CD}" type="presParOf" srcId="{3069AFF2-3E86-4707-BDE4-0FCE3E39E819}" destId="{7BD31F7A-EF54-4769-B1C7-59BD0AF12DD8}" srcOrd="0" destOrd="0" presId="urn:microsoft.com/office/officeart/2005/8/layout/hierarchy1"/>
-    <dgm:cxn modelId="{2335928A-17D6-44C7-9CC3-EF5B95F5ECE4}" type="presParOf" srcId="{7BD31F7A-EF54-4769-B1C7-59BD0AF12DD8}" destId="{7F07D7EE-B978-4CAB-8B7A-DBFAEA9F9CA9}" srcOrd="0" destOrd="0" presId="urn:microsoft.com/office/officeart/2005/8/layout/hierarchy1"/>
-    <dgm:cxn modelId="{D51E39A6-C08A-4F26-BE9D-F1C1FA217403}" type="presParOf" srcId="{7BD31F7A-EF54-4769-B1C7-59BD0AF12DD8}" destId="{7DA6936B-04CB-4C72-AC4D-CB774E7965B4}" srcOrd="1" destOrd="0" presId="urn:microsoft.com/office/officeart/2005/8/layout/hierarchy1"/>
-    <dgm:cxn modelId="{5DBE018E-8364-44F5-A2B2-54B364F3F004}" type="presParOf" srcId="{3069AFF2-3E86-4707-BDE4-0FCE3E39E819}" destId="{7590C499-0EF0-4DFD-B567-B9EACE288A59}" srcOrd="1" destOrd="0" presId="urn:microsoft.com/office/officeart/2005/8/layout/hierarchy1"/>
+    <dgm:cxn modelId="{6351B9E5-EBA2-4668-A8A0-032A4A71DB68}" type="presOf" srcId="{CF93089B-4D72-4A18-B2F2-4E161BAA26EE}" destId="{3E98FD07-7450-49D5-90E7-FCDB1E007EA4}" srcOrd="0" destOrd="0" presId="urn:microsoft.com/office/officeart/2005/8/layout/hierarchy1"/>
+    <dgm:cxn modelId="{88180BFF-9D2C-4B60-82F4-A372DF6E62E0}" type="presParOf" srcId="{D527F8F4-7DAE-4BD3-9BE9-06D0CE3C82A3}" destId="{42EFADFC-0B67-4F0C-9399-7890DA408D5E}" srcOrd="0" destOrd="0" presId="urn:microsoft.com/office/officeart/2005/8/layout/hierarchy1"/>
+    <dgm:cxn modelId="{EAF153D1-D7F0-43F3-8C12-2C2679BAD7BF}" type="presParOf" srcId="{42EFADFC-0B67-4F0C-9399-7890DA408D5E}" destId="{51E16AC2-2DD0-4704-B447-CECA06FCE834}" srcOrd="0" destOrd="0" presId="urn:microsoft.com/office/officeart/2005/8/layout/hierarchy1"/>
+    <dgm:cxn modelId="{EE6E1122-DC46-44DB-B35B-76FBC51C3AA1}" type="presParOf" srcId="{51E16AC2-2DD0-4704-B447-CECA06FCE834}" destId="{49FFC72A-1AA2-40CC-B182-C668648DA5A5}" srcOrd="0" destOrd="0" presId="urn:microsoft.com/office/officeart/2005/8/layout/hierarchy1"/>
+    <dgm:cxn modelId="{32C71F9D-169C-49E9-9E09-B904377ED946}" type="presParOf" srcId="{51E16AC2-2DD0-4704-B447-CECA06FCE834}" destId="{3B6AFED5-0935-44F5-BA7D-9AF85876C9C2}" srcOrd="1" destOrd="0" presId="urn:microsoft.com/office/officeart/2005/8/layout/hierarchy1"/>
+    <dgm:cxn modelId="{2D0B7325-27E5-4A23-8869-2F48A8B03D6F}" type="presParOf" srcId="{42EFADFC-0B67-4F0C-9399-7890DA408D5E}" destId="{0BF41C94-3464-4512-AF7A-A1A84197B1A1}" srcOrd="1" destOrd="0" presId="urn:microsoft.com/office/officeart/2005/8/layout/hierarchy1"/>
+    <dgm:cxn modelId="{4519C68D-E8C7-4052-813F-F10D375C7018}" type="presParOf" srcId="{0BF41C94-3464-4512-AF7A-A1A84197B1A1}" destId="{8AD142CE-ED2E-45E6-8C01-8BC3A1309593}" srcOrd="0" destOrd="0" presId="urn:microsoft.com/office/officeart/2005/8/layout/hierarchy1"/>
+    <dgm:cxn modelId="{BFC95AC0-1580-4C3F-9364-E459BDD0FD9E}" type="presParOf" srcId="{0BF41C94-3464-4512-AF7A-A1A84197B1A1}" destId="{A44C115A-0183-4B7D-81F1-8D66B235DF48}" srcOrd="1" destOrd="0" presId="urn:microsoft.com/office/officeart/2005/8/layout/hierarchy1"/>
+    <dgm:cxn modelId="{4F6BCED5-FEF1-49A9-9428-39F2D7F809A9}" type="presParOf" srcId="{A44C115A-0183-4B7D-81F1-8D66B235DF48}" destId="{5EFF2FDE-CA11-4E74-B26C-AF2248911C36}" srcOrd="0" destOrd="0" presId="urn:microsoft.com/office/officeart/2005/8/layout/hierarchy1"/>
+    <dgm:cxn modelId="{68B9E1A8-28C5-47A0-B16D-DB4A61326599}" type="presParOf" srcId="{5EFF2FDE-CA11-4E74-B26C-AF2248911C36}" destId="{4ACA950E-8C41-46DF-8D8B-7CF4BC669E5F}" srcOrd="0" destOrd="0" presId="urn:microsoft.com/office/officeart/2005/8/layout/hierarchy1"/>
+    <dgm:cxn modelId="{089969DA-0810-461F-B19F-754773FAD5F4}" type="presParOf" srcId="{5EFF2FDE-CA11-4E74-B26C-AF2248911C36}" destId="{AAF523E9-CECC-432A-92B0-EE7BAF5835CB}" srcOrd="1" destOrd="0" presId="urn:microsoft.com/office/officeart/2005/8/layout/hierarchy1"/>
+    <dgm:cxn modelId="{28861655-94EC-46AA-8B4A-B500A7F2FBE3}" type="presParOf" srcId="{A44C115A-0183-4B7D-81F1-8D66B235DF48}" destId="{F60B28D1-86D2-46BA-A266-752D277258E9}" srcOrd="1" destOrd="0" presId="urn:microsoft.com/office/officeart/2005/8/layout/hierarchy1"/>
+    <dgm:cxn modelId="{E6A9691F-0095-4006-ACB3-956296BC6612}" type="presParOf" srcId="{0BF41C94-3464-4512-AF7A-A1A84197B1A1}" destId="{53AB6687-FF49-4350-A04F-3C5ADC91ED5D}" srcOrd="2" destOrd="0" presId="urn:microsoft.com/office/officeart/2005/8/layout/hierarchy1"/>
+    <dgm:cxn modelId="{62BA5700-9DDE-4F53-8B14-67481B0023D5}" type="presParOf" srcId="{0BF41C94-3464-4512-AF7A-A1A84197B1A1}" destId="{31EB0C18-7050-4ED8-A3BE-61E7908ACE26}" srcOrd="3" destOrd="0" presId="urn:microsoft.com/office/officeart/2005/8/layout/hierarchy1"/>
+    <dgm:cxn modelId="{76D93A83-CD6B-450F-A4D9-C2567C119C1C}" type="presParOf" srcId="{31EB0C18-7050-4ED8-A3BE-61E7908ACE26}" destId="{4634AF7A-CED4-4AB2-8FB6-96A6E6E0680C}" srcOrd="0" destOrd="0" presId="urn:microsoft.com/office/officeart/2005/8/layout/hierarchy1"/>
+    <dgm:cxn modelId="{1BB8A38C-63E6-4756-AEB7-C3F629D6DAFA}" type="presParOf" srcId="{4634AF7A-CED4-4AB2-8FB6-96A6E6E0680C}" destId="{38859824-DAFD-4F0E-8787-21A36AC76A4B}" srcOrd="0" destOrd="0" presId="urn:microsoft.com/office/officeart/2005/8/layout/hierarchy1"/>
+    <dgm:cxn modelId="{05F7C924-917A-4FF0-A745-7B3B27BA2D81}" type="presParOf" srcId="{4634AF7A-CED4-4AB2-8FB6-96A6E6E0680C}" destId="{5EC8C5A7-C8CD-4677-B037-1CFDB9AB18E9}" srcOrd="1" destOrd="0" presId="urn:microsoft.com/office/officeart/2005/8/layout/hierarchy1"/>
+    <dgm:cxn modelId="{42979D97-B394-4591-9DA4-7A859478557B}" type="presParOf" srcId="{31EB0C18-7050-4ED8-A3BE-61E7908ACE26}" destId="{1D4E6798-D135-454A-8A6C-3ED53E7D2C55}" srcOrd="1" destOrd="0" presId="urn:microsoft.com/office/officeart/2005/8/layout/hierarchy1"/>
+    <dgm:cxn modelId="{7E847387-C5E1-45CB-9C17-E35F7954981E}" type="presParOf" srcId="{1D4E6798-D135-454A-8A6C-3ED53E7D2C55}" destId="{18D75F75-DE5E-458A-9678-E136EA450892}" srcOrd="0" destOrd="0" presId="urn:microsoft.com/office/officeart/2005/8/layout/hierarchy1"/>
+    <dgm:cxn modelId="{AB5DB757-32CC-4374-A4DF-7330497602C9}" type="presParOf" srcId="{1D4E6798-D135-454A-8A6C-3ED53E7D2C55}" destId="{E63F5610-1D07-4F45-BF7F-C1C648A8EF8F}" srcOrd="1" destOrd="0" presId="urn:microsoft.com/office/officeart/2005/8/layout/hierarchy1"/>
+    <dgm:cxn modelId="{4C5BEEF2-AE03-467E-857E-69298673E394}" type="presParOf" srcId="{E63F5610-1D07-4F45-BF7F-C1C648A8EF8F}" destId="{31359854-6BD8-475C-8F79-4A7A98E45D31}" srcOrd="0" destOrd="0" presId="urn:microsoft.com/office/officeart/2005/8/layout/hierarchy1"/>
+    <dgm:cxn modelId="{869971B5-29F7-4F28-B552-6A4333F5DC50}" type="presParOf" srcId="{31359854-6BD8-475C-8F79-4A7A98E45D31}" destId="{CDC7FFAE-7B0B-4383-9093-CE93B3650179}" srcOrd="0" destOrd="0" presId="urn:microsoft.com/office/officeart/2005/8/layout/hierarchy1"/>
+    <dgm:cxn modelId="{EB803C9A-8C5D-478A-AA9C-A0B1AB38E91C}" type="presParOf" srcId="{31359854-6BD8-475C-8F79-4A7A98E45D31}" destId="{71F4821B-0E45-443E-8150-B974458AD8C1}" srcOrd="1" destOrd="0" presId="urn:microsoft.com/office/officeart/2005/8/layout/hierarchy1"/>
+    <dgm:cxn modelId="{38C164B3-12F4-4CE7-9E22-8F24810F0D16}" type="presParOf" srcId="{E63F5610-1D07-4F45-BF7F-C1C648A8EF8F}" destId="{201A723F-778B-434D-8D29-5579A849E5E0}" srcOrd="1" destOrd="0" presId="urn:microsoft.com/office/officeart/2005/8/layout/hierarchy1"/>
+    <dgm:cxn modelId="{9B1DF10F-37C2-490D-AA19-4D3A19365E4C}" type="presParOf" srcId="{1D4E6798-D135-454A-8A6C-3ED53E7D2C55}" destId="{90FD7C18-5102-40ED-BC08-0CCC76AA1242}" srcOrd="2" destOrd="0" presId="urn:microsoft.com/office/officeart/2005/8/layout/hierarchy1"/>
+    <dgm:cxn modelId="{021F72D7-175E-4A6A-AB38-1FAB0D4714E6}" type="presParOf" srcId="{1D4E6798-D135-454A-8A6C-3ED53E7D2C55}" destId="{5DEBC37E-E7BD-4384-8B9B-B63110A65024}" srcOrd="3" destOrd="0" presId="urn:microsoft.com/office/officeart/2005/8/layout/hierarchy1"/>
+    <dgm:cxn modelId="{7FDA57D1-0F15-4A56-A69E-27A55A18D6EE}" type="presParOf" srcId="{5DEBC37E-E7BD-4384-8B9B-B63110A65024}" destId="{10FCC99B-1EDA-4A08-9218-DE33D6BF55FB}" srcOrd="0" destOrd="0" presId="urn:microsoft.com/office/officeart/2005/8/layout/hierarchy1"/>
+    <dgm:cxn modelId="{B1BEF7F6-B0AB-405E-AF38-8AEB2C9D04F6}" type="presParOf" srcId="{10FCC99B-1EDA-4A08-9218-DE33D6BF55FB}" destId="{76F18D95-B3DB-4DBA-8D6A-139F8FEA04F9}" srcOrd="0" destOrd="0" presId="urn:microsoft.com/office/officeart/2005/8/layout/hierarchy1"/>
+    <dgm:cxn modelId="{E4BFA656-3A70-4DB6-95F7-EA17693B75A4}" type="presParOf" srcId="{10FCC99B-1EDA-4A08-9218-DE33D6BF55FB}" destId="{6F3E1165-9261-4FF4-95C2-06E68F5BC620}" srcOrd="1" destOrd="0" presId="urn:microsoft.com/office/officeart/2005/8/layout/hierarchy1"/>
+    <dgm:cxn modelId="{C807F512-26E6-4ECE-BDEE-12845DA129E5}" type="presParOf" srcId="{5DEBC37E-E7BD-4384-8B9B-B63110A65024}" destId="{4AFF6B9D-F5CE-4654-B765-5C5F818FAF35}" srcOrd="1" destOrd="0" presId="urn:microsoft.com/office/officeart/2005/8/layout/hierarchy1"/>
+    <dgm:cxn modelId="{5C653293-9658-4EC0-A197-79C095104370}" type="presParOf" srcId="{1D4E6798-D135-454A-8A6C-3ED53E7D2C55}" destId="{8BAF9712-CA17-48ED-BC58-C7649CE8C422}" srcOrd="4" destOrd="0" presId="urn:microsoft.com/office/officeart/2005/8/layout/hierarchy1"/>
+    <dgm:cxn modelId="{7317987A-2AD1-4A80-9F24-1276E73BDE81}" type="presParOf" srcId="{1D4E6798-D135-454A-8A6C-3ED53E7D2C55}" destId="{74B3BA75-1D91-46EA-B924-2A4E475A33E4}" srcOrd="5" destOrd="0" presId="urn:microsoft.com/office/officeart/2005/8/layout/hierarchy1"/>
+    <dgm:cxn modelId="{78497073-CE0F-453F-BF9D-590C9C95DBC3}" type="presParOf" srcId="{74B3BA75-1D91-46EA-B924-2A4E475A33E4}" destId="{D327649C-59CF-4D32-AAA9-EBC89428F8BD}" srcOrd="0" destOrd="0" presId="urn:microsoft.com/office/officeart/2005/8/layout/hierarchy1"/>
+    <dgm:cxn modelId="{60826EE2-0A0D-4FDB-AD2E-9D69EF307015}" type="presParOf" srcId="{D327649C-59CF-4D32-AAA9-EBC89428F8BD}" destId="{C23BB071-B1B9-4D74-A71D-05F23DECA378}" srcOrd="0" destOrd="0" presId="urn:microsoft.com/office/officeart/2005/8/layout/hierarchy1"/>
+    <dgm:cxn modelId="{E62DCD77-05CC-4400-A6B5-54CF57E7D562}" type="presParOf" srcId="{D327649C-59CF-4D32-AAA9-EBC89428F8BD}" destId="{81775984-D72E-4544-8168-D98B10C38702}" srcOrd="1" destOrd="0" presId="urn:microsoft.com/office/officeart/2005/8/layout/hierarchy1"/>
+    <dgm:cxn modelId="{BB0F1A5F-2A8A-43ED-8BF5-2F429338C22D}" type="presParOf" srcId="{74B3BA75-1D91-46EA-B924-2A4E475A33E4}" destId="{BB402948-FC92-4881-9026-2905374D2D9F}" srcOrd="1" destOrd="0" presId="urn:microsoft.com/office/officeart/2005/8/layout/hierarchy1"/>
+    <dgm:cxn modelId="{D0065A17-9B63-48AF-83FB-35283FFF8BB8}" type="presParOf" srcId="{0BF41C94-3464-4512-AF7A-A1A84197B1A1}" destId="{3E98FD07-7450-49D5-90E7-FCDB1E007EA4}" srcOrd="4" destOrd="0" presId="urn:microsoft.com/office/officeart/2005/8/layout/hierarchy1"/>
+    <dgm:cxn modelId="{66C0249D-36FE-4BB6-B350-655B4C72FCDF}" type="presParOf" srcId="{0BF41C94-3464-4512-AF7A-A1A84197B1A1}" destId="{69ABE345-CB01-487E-BC2C-4D5F86F268CF}" srcOrd="5" destOrd="0" presId="urn:microsoft.com/office/officeart/2005/8/layout/hierarchy1"/>
+    <dgm:cxn modelId="{886C6D86-9020-448C-BC52-731FD0C95ED9}" type="presParOf" srcId="{69ABE345-CB01-487E-BC2C-4D5F86F268CF}" destId="{FB07D171-1297-43B7-B4F7-53C475F26486}" srcOrd="0" destOrd="0" presId="urn:microsoft.com/office/officeart/2005/8/layout/hierarchy1"/>
+    <dgm:cxn modelId="{03F2F23C-E0CC-4429-AA02-62C22F0088F5}" type="presParOf" srcId="{FB07D171-1297-43B7-B4F7-53C475F26486}" destId="{8F4F4321-92AB-4A9A-B06F-0B7F2153CA6A}" srcOrd="0" destOrd="0" presId="urn:microsoft.com/office/officeart/2005/8/layout/hierarchy1"/>
+    <dgm:cxn modelId="{E9830EAF-8912-4942-81AA-E3B961D4B60D}" type="presParOf" srcId="{FB07D171-1297-43B7-B4F7-53C475F26486}" destId="{5D912B38-3B6F-4785-9F33-6D656FEC5E9E}" srcOrd="1" destOrd="0" presId="urn:microsoft.com/office/officeart/2005/8/layout/hierarchy1"/>
+    <dgm:cxn modelId="{CBC42370-B7E5-4CE2-A919-ADEF84EC71EC}" type="presParOf" srcId="{69ABE345-CB01-487E-BC2C-4D5F86F268CF}" destId="{FFA6446D-E289-47AA-8691-C3EF27DC042F}" srcOrd="1" destOrd="0" presId="urn:microsoft.com/office/officeart/2005/8/layout/hierarchy1"/>
+    <dgm:cxn modelId="{1399B6D5-68F3-41FB-8B97-C63D55DA9E38}" type="presParOf" srcId="{FFA6446D-E289-47AA-8691-C3EF27DC042F}" destId="{684C4F85-82F6-4AE0-8970-F3BAB25824DD}" srcOrd="0" destOrd="0" presId="urn:microsoft.com/office/officeart/2005/8/layout/hierarchy1"/>
+    <dgm:cxn modelId="{740A7EBE-2432-433B-B28E-5EC4A8D49A11}" type="presParOf" srcId="{FFA6446D-E289-47AA-8691-C3EF27DC042F}" destId="{3069AFF2-3E86-4707-BDE4-0FCE3E39E819}" srcOrd="1" destOrd="0" presId="urn:microsoft.com/office/officeart/2005/8/layout/hierarchy1"/>
+    <dgm:cxn modelId="{C7A1542D-4498-4E8E-9486-13AC42CF1439}" type="presParOf" srcId="{3069AFF2-3E86-4707-BDE4-0FCE3E39E819}" destId="{7BD31F7A-EF54-4769-B1C7-59BD0AF12DD8}" srcOrd="0" destOrd="0" presId="urn:microsoft.com/office/officeart/2005/8/layout/hierarchy1"/>
+    <dgm:cxn modelId="{F4AC5A06-7B3D-45CA-BD29-24C6C3BFE56A}" type="presParOf" srcId="{7BD31F7A-EF54-4769-B1C7-59BD0AF12DD8}" destId="{7F07D7EE-B978-4CAB-8B7A-DBFAEA9F9CA9}" srcOrd="0" destOrd="0" presId="urn:microsoft.com/office/officeart/2005/8/layout/hierarchy1"/>
+    <dgm:cxn modelId="{283140A5-EA82-4240-A9C8-0F630EF3E6A0}" type="presParOf" srcId="{7BD31F7A-EF54-4769-B1C7-59BD0AF12DD8}" destId="{7DA6936B-04CB-4C72-AC4D-CB774E7965B4}" srcOrd="1" destOrd="0" presId="urn:microsoft.com/office/officeart/2005/8/layout/hierarchy1"/>
+    <dgm:cxn modelId="{3F8350E2-065E-4121-BC6C-4C6E38427128}" type="presParOf" srcId="{3069AFF2-3E86-4707-BDE4-0FCE3E39E819}" destId="{7590C499-0EF0-4DFD-B567-B9EACE288A59}" srcOrd="1" destOrd="0" presId="urn:microsoft.com/office/officeart/2005/8/layout/hierarchy1"/>
   </dgm:cxnLst>
   <dgm:bg/>
   <dgm:whole/>
@@ -11389,29 +11580,29 @@
   </dgm:ptLst>
   <dgm:cxnLst>
     <dgm:cxn modelId="{C417B0EF-D24A-42D6-A282-160298DC58C1}" srcId="{F45C9AF8-8396-431B-AA04-19EE346FFC85}" destId="{C4F71688-C168-4C7F-80BF-E50A2FB2D1AE}" srcOrd="2" destOrd="0" parTransId="{A23F0986-79A5-4EE3-AD63-3D81A8F0B5E6}" sibTransId="{D93A514C-0A60-428F-A937-88F954F546BE}"/>
-    <dgm:cxn modelId="{E086A4A9-086B-4B67-BD38-AD928EDB7BA6}" type="presOf" srcId="{C480ED32-C0F6-4ECF-B309-17805402E5A4}" destId="{AC378913-6E49-47D0-8633-EA66526C671D}" srcOrd="0" destOrd="0" presId="urn:microsoft.com/office/officeart/2005/8/layout/chevron1"/>
-    <dgm:cxn modelId="{4B5857D3-66E7-4FA8-A3CA-87CDEC92CAAC}" type="presOf" srcId="{3AE713E4-3B5B-4531-B1E7-D399101B4F70}" destId="{0D130967-C462-4514-98F7-F7994A5E82D4}" srcOrd="0" destOrd="0" presId="urn:microsoft.com/office/officeart/2005/8/layout/chevron1"/>
-    <dgm:cxn modelId="{00BCF1AE-7317-4F8F-BCDD-2C7D5F2E44E3}" type="presOf" srcId="{C4F71688-C168-4C7F-80BF-E50A2FB2D1AE}" destId="{E4C9BB73-876E-4451-BCA9-C754D8559E73}" srcOrd="0" destOrd="0" presId="urn:microsoft.com/office/officeart/2005/8/layout/chevron1"/>
-    <dgm:cxn modelId="{F72A48CE-A94D-416A-8592-1B2D6CE832A2}" type="presOf" srcId="{F9D88340-4238-4949-8EC1-8E17D28EC4F2}" destId="{ABF4A487-AA99-423B-8AD6-791AD1907D71}" srcOrd="0" destOrd="0" presId="urn:microsoft.com/office/officeart/2005/8/layout/chevron1"/>
+    <dgm:cxn modelId="{C7CECF6D-2309-4EB1-ADD2-CDAE6651CAF3}" type="presOf" srcId="{37609BE6-A952-4A0A-9EC7-834E7F5F1089}" destId="{D28B141D-73DF-49BC-90A3-5521E253A555}" srcOrd="0" destOrd="0" presId="urn:microsoft.com/office/officeart/2005/8/layout/chevron1"/>
+    <dgm:cxn modelId="{0C814BFD-9F3E-4FEA-B3A9-CD5DE90BF203}" type="presOf" srcId="{F45C9AF8-8396-431B-AA04-19EE346FFC85}" destId="{984F43CD-ADE2-43FA-888A-D0395BA1BA2D}" srcOrd="0" destOrd="0" presId="urn:microsoft.com/office/officeart/2005/8/layout/chevron1"/>
+    <dgm:cxn modelId="{CBE9EE13-AD3B-435F-9CF4-401F75E5FC7C}" type="presOf" srcId="{F9D88340-4238-4949-8EC1-8E17D28EC4F2}" destId="{ABF4A487-AA99-423B-8AD6-791AD1907D71}" srcOrd="0" destOrd="0" presId="urn:microsoft.com/office/officeart/2005/8/layout/chevron1"/>
+    <dgm:cxn modelId="{B92F39D7-343C-472E-AB90-94C7E232B0B5}" type="presOf" srcId="{C480ED32-C0F6-4ECF-B309-17805402E5A4}" destId="{AC378913-6E49-47D0-8633-EA66526C671D}" srcOrd="0" destOrd="0" presId="urn:microsoft.com/office/officeart/2005/8/layout/chevron1"/>
     <dgm:cxn modelId="{0E685940-4CD5-4323-A492-41BCEFBC201B}" srcId="{F45C9AF8-8396-431B-AA04-19EE346FFC85}" destId="{CC3B63CF-72B9-4F29-B8CD-7343665A40A2}" srcOrd="3" destOrd="0" parTransId="{90560347-B8B0-4AA4-82D3-E1832BC379D7}" sibTransId="{F16C957B-0FEE-4B90-A018-B1BE43492CEF}"/>
     <dgm:cxn modelId="{DD7ABA26-B2D3-4BAD-9715-ACD7B4F7BC9F}" srcId="{F45C9AF8-8396-431B-AA04-19EE346FFC85}" destId="{3AE713E4-3B5B-4531-B1E7-D399101B4F70}" srcOrd="0" destOrd="0" parTransId="{F16AB564-1128-4B2D-ABDD-88C21334F58F}" sibTransId="{FF26298D-F236-4EE7-AAB5-A54BB3A6C3A3}"/>
-    <dgm:cxn modelId="{75F1898B-627C-4A47-8AB4-F22BC9DDC491}" type="presOf" srcId="{37609BE6-A952-4A0A-9EC7-834E7F5F1089}" destId="{D28B141D-73DF-49BC-90A3-5521E253A555}" srcOrd="0" destOrd="0" presId="urn:microsoft.com/office/officeart/2005/8/layout/chevron1"/>
-    <dgm:cxn modelId="{243D0B31-4948-4A2E-8106-7FE50D11166E}" type="presOf" srcId="{CC3B63CF-72B9-4F29-B8CD-7343665A40A2}" destId="{FFB13A1C-3AD7-4949-8DEF-CD5B531D1E89}" srcOrd="0" destOrd="0" presId="urn:microsoft.com/office/officeart/2005/8/layout/chevron1"/>
+    <dgm:cxn modelId="{61397DD9-D026-4E5F-9115-D49665C06C2D}" type="presOf" srcId="{CC3B63CF-72B9-4F29-B8CD-7343665A40A2}" destId="{FFB13A1C-3AD7-4949-8DEF-CD5B531D1E89}" srcOrd="0" destOrd="0" presId="urn:microsoft.com/office/officeart/2005/8/layout/chevron1"/>
+    <dgm:cxn modelId="{F9DC40E6-13CD-477D-9602-C4D0E9CA083D}" type="presOf" srcId="{3AE713E4-3B5B-4531-B1E7-D399101B4F70}" destId="{0D130967-C462-4514-98F7-F7994A5E82D4}" srcOrd="0" destOrd="0" presId="urn:microsoft.com/office/officeart/2005/8/layout/chevron1"/>
     <dgm:cxn modelId="{BBE03D40-A534-4104-954D-B810715D78E2}" srcId="{F45C9AF8-8396-431B-AA04-19EE346FFC85}" destId="{C480ED32-C0F6-4ECF-B309-17805402E5A4}" srcOrd="1" destOrd="0" parTransId="{BD963F78-A515-4A8A-B33A-FD86BF980724}" sibTransId="{3FFAEC7D-121F-487D-9683-512DDE53B3A8}"/>
     <dgm:cxn modelId="{56C0B1B4-A2A6-4605-98F8-78B25D715B84}" srcId="{F45C9AF8-8396-431B-AA04-19EE346FFC85}" destId="{37609BE6-A952-4A0A-9EC7-834E7F5F1089}" srcOrd="4" destOrd="0" parTransId="{9813FFD8-A7B7-490D-8DEF-A42888912083}" sibTransId="{32CA763A-A683-465A-B6B9-53061EA4C433}"/>
     <dgm:cxn modelId="{543A94D6-7BB5-4AED-887D-67ECAA345BD8}" srcId="{F45C9AF8-8396-431B-AA04-19EE346FFC85}" destId="{F9D88340-4238-4949-8EC1-8E17D28EC4F2}" srcOrd="5" destOrd="0" parTransId="{349872F3-9EBD-4060-84F6-D74B3EDF1F01}" sibTransId="{4C3F59CB-FC59-42A7-AA5F-92DA1AB5C10C}"/>
-    <dgm:cxn modelId="{CD77CB92-DDE9-42DA-BBE7-0EC8FA967F01}" type="presOf" srcId="{F45C9AF8-8396-431B-AA04-19EE346FFC85}" destId="{984F43CD-ADE2-43FA-888A-D0395BA1BA2D}" srcOrd="0" destOrd="0" presId="urn:microsoft.com/office/officeart/2005/8/layout/chevron1"/>
-    <dgm:cxn modelId="{0B9A05C5-BA1F-4F41-A3EA-4FE1CDAD8411}" type="presParOf" srcId="{984F43CD-ADE2-43FA-888A-D0395BA1BA2D}" destId="{0D130967-C462-4514-98F7-F7994A5E82D4}" srcOrd="0" destOrd="0" presId="urn:microsoft.com/office/officeart/2005/8/layout/chevron1"/>
-    <dgm:cxn modelId="{D1CD280E-3A9F-4D3E-813C-5854BB9193A4}" type="presParOf" srcId="{984F43CD-ADE2-43FA-888A-D0395BA1BA2D}" destId="{11565C5B-3C90-4FBC-AF76-DA1D8058EAF9}" srcOrd="1" destOrd="0" presId="urn:microsoft.com/office/officeart/2005/8/layout/chevron1"/>
-    <dgm:cxn modelId="{D8CE6D5D-0EF6-4F8D-A96F-A60DAD5B24D3}" type="presParOf" srcId="{984F43CD-ADE2-43FA-888A-D0395BA1BA2D}" destId="{AC378913-6E49-47D0-8633-EA66526C671D}" srcOrd="2" destOrd="0" presId="urn:microsoft.com/office/officeart/2005/8/layout/chevron1"/>
-    <dgm:cxn modelId="{C5F23520-4CBA-4C42-8535-EA555B48AEB3}" type="presParOf" srcId="{984F43CD-ADE2-43FA-888A-D0395BA1BA2D}" destId="{67C26AA4-AE3E-4AA6-B161-EB211D31B027}" srcOrd="3" destOrd="0" presId="urn:microsoft.com/office/officeart/2005/8/layout/chevron1"/>
-    <dgm:cxn modelId="{2943F2AF-0501-44C2-A6BA-D87168CC7741}" type="presParOf" srcId="{984F43CD-ADE2-43FA-888A-D0395BA1BA2D}" destId="{E4C9BB73-876E-4451-BCA9-C754D8559E73}" srcOrd="4" destOrd="0" presId="urn:microsoft.com/office/officeart/2005/8/layout/chevron1"/>
-    <dgm:cxn modelId="{6D6D0A4C-3D0D-4E8D-AA24-3F9C148446B1}" type="presParOf" srcId="{984F43CD-ADE2-43FA-888A-D0395BA1BA2D}" destId="{D96C8100-C318-4323-B4DF-E193999BCD4C}" srcOrd="5" destOrd="0" presId="urn:microsoft.com/office/officeart/2005/8/layout/chevron1"/>
-    <dgm:cxn modelId="{F13A416D-72CB-4145-8E40-F5238729A43B}" type="presParOf" srcId="{984F43CD-ADE2-43FA-888A-D0395BA1BA2D}" destId="{FFB13A1C-3AD7-4949-8DEF-CD5B531D1E89}" srcOrd="6" destOrd="0" presId="urn:microsoft.com/office/officeart/2005/8/layout/chevron1"/>
-    <dgm:cxn modelId="{B8F2537C-37A1-4761-A5D4-A26758A51F19}" type="presParOf" srcId="{984F43CD-ADE2-43FA-888A-D0395BA1BA2D}" destId="{A7510B6F-B4F0-48F5-833D-092E811DA20E}" srcOrd="7" destOrd="0" presId="urn:microsoft.com/office/officeart/2005/8/layout/chevron1"/>
-    <dgm:cxn modelId="{79BFB9AB-1E6A-454C-87FF-802747649BB8}" type="presParOf" srcId="{984F43CD-ADE2-43FA-888A-D0395BA1BA2D}" destId="{D28B141D-73DF-49BC-90A3-5521E253A555}" srcOrd="8" destOrd="0" presId="urn:microsoft.com/office/officeart/2005/8/layout/chevron1"/>
-    <dgm:cxn modelId="{D6EAD1F7-0081-4452-A618-DA0723471340}" type="presParOf" srcId="{984F43CD-ADE2-43FA-888A-D0395BA1BA2D}" destId="{9895EDD3-3BA5-44C4-B218-1F8B84D74202}" srcOrd="9" destOrd="0" presId="urn:microsoft.com/office/officeart/2005/8/layout/chevron1"/>
-    <dgm:cxn modelId="{CEB47D67-31A3-4F16-9104-715AE36D0354}" type="presParOf" srcId="{984F43CD-ADE2-43FA-888A-D0395BA1BA2D}" destId="{ABF4A487-AA99-423B-8AD6-791AD1907D71}" srcOrd="10" destOrd="0" presId="urn:microsoft.com/office/officeart/2005/8/layout/chevron1"/>
+    <dgm:cxn modelId="{2D66A467-9FB3-418A-9354-6ECEBA0B4FF1}" type="presOf" srcId="{C4F71688-C168-4C7F-80BF-E50A2FB2D1AE}" destId="{E4C9BB73-876E-4451-BCA9-C754D8559E73}" srcOrd="0" destOrd="0" presId="urn:microsoft.com/office/officeart/2005/8/layout/chevron1"/>
+    <dgm:cxn modelId="{38B52C97-B776-455E-8D09-FF50D13F64CB}" type="presParOf" srcId="{984F43CD-ADE2-43FA-888A-D0395BA1BA2D}" destId="{0D130967-C462-4514-98F7-F7994A5E82D4}" srcOrd="0" destOrd="0" presId="urn:microsoft.com/office/officeart/2005/8/layout/chevron1"/>
+    <dgm:cxn modelId="{F354AC21-C1DB-44AD-BC07-F950F1B794BA}" type="presParOf" srcId="{984F43CD-ADE2-43FA-888A-D0395BA1BA2D}" destId="{11565C5B-3C90-4FBC-AF76-DA1D8058EAF9}" srcOrd="1" destOrd="0" presId="urn:microsoft.com/office/officeart/2005/8/layout/chevron1"/>
+    <dgm:cxn modelId="{69594B54-F783-46A2-B436-BB3D53E716F1}" type="presParOf" srcId="{984F43CD-ADE2-43FA-888A-D0395BA1BA2D}" destId="{AC378913-6E49-47D0-8633-EA66526C671D}" srcOrd="2" destOrd="0" presId="urn:microsoft.com/office/officeart/2005/8/layout/chevron1"/>
+    <dgm:cxn modelId="{C68A5CD0-79B4-4D63-B52E-086F1FD2D0A1}" type="presParOf" srcId="{984F43CD-ADE2-43FA-888A-D0395BA1BA2D}" destId="{67C26AA4-AE3E-4AA6-B161-EB211D31B027}" srcOrd="3" destOrd="0" presId="urn:microsoft.com/office/officeart/2005/8/layout/chevron1"/>
+    <dgm:cxn modelId="{1954B202-A7E2-4C4B-9CA0-5D9CFA32F3BF}" type="presParOf" srcId="{984F43CD-ADE2-43FA-888A-D0395BA1BA2D}" destId="{E4C9BB73-876E-4451-BCA9-C754D8559E73}" srcOrd="4" destOrd="0" presId="urn:microsoft.com/office/officeart/2005/8/layout/chevron1"/>
+    <dgm:cxn modelId="{BD83831B-B1ED-4949-AAC4-BF0F10239DD0}" type="presParOf" srcId="{984F43CD-ADE2-43FA-888A-D0395BA1BA2D}" destId="{D96C8100-C318-4323-B4DF-E193999BCD4C}" srcOrd="5" destOrd="0" presId="urn:microsoft.com/office/officeart/2005/8/layout/chevron1"/>
+    <dgm:cxn modelId="{0C3F8800-E75D-42D5-B4FE-82CA8A50A551}" type="presParOf" srcId="{984F43CD-ADE2-43FA-888A-D0395BA1BA2D}" destId="{FFB13A1C-3AD7-4949-8DEF-CD5B531D1E89}" srcOrd="6" destOrd="0" presId="urn:microsoft.com/office/officeart/2005/8/layout/chevron1"/>
+    <dgm:cxn modelId="{A88B0F22-0090-424C-BE44-CCCFF8498E5B}" type="presParOf" srcId="{984F43CD-ADE2-43FA-888A-D0395BA1BA2D}" destId="{A7510B6F-B4F0-48F5-833D-092E811DA20E}" srcOrd="7" destOrd="0" presId="urn:microsoft.com/office/officeart/2005/8/layout/chevron1"/>
+    <dgm:cxn modelId="{F32B5F7E-D3BA-431F-9026-AE6098C800C5}" type="presParOf" srcId="{984F43CD-ADE2-43FA-888A-D0395BA1BA2D}" destId="{D28B141D-73DF-49BC-90A3-5521E253A555}" srcOrd="8" destOrd="0" presId="urn:microsoft.com/office/officeart/2005/8/layout/chevron1"/>
+    <dgm:cxn modelId="{B142C75D-FEEF-412F-850A-EF932062A100}" type="presParOf" srcId="{984F43CD-ADE2-43FA-888A-D0395BA1BA2D}" destId="{9895EDD3-3BA5-44C4-B218-1F8B84D74202}" srcOrd="9" destOrd="0" presId="urn:microsoft.com/office/officeart/2005/8/layout/chevron1"/>
+    <dgm:cxn modelId="{3C643234-6078-4918-B5E9-ACE39D4B3952}" type="presParOf" srcId="{984F43CD-ADE2-43FA-888A-D0395BA1BA2D}" destId="{ABF4A487-AA99-423B-8AD6-791AD1907D71}" srcOrd="10" destOrd="0" presId="urn:microsoft.com/office/officeart/2005/8/layout/chevron1"/>
   </dgm:cxnLst>
   <dgm:bg/>
   <dgm:whole/>

</xml_diff>